<commit_message>
agregando planifición y calendarización e implementación
</commit_message>
<xml_diff>
--- a/Documentos/PGCambios.docx
+++ b/Documentos/PGCambios.docx
@@ -4,7 +4,7 @@
   <w:body>
     <w:p>
       <w:pPr>
-        <w:spacing w:line="240" w:lineRule="auto"/>
+        <w:spacing w:line="360" w:lineRule="auto"/>
         <w:jc w:val="center"/>
         <w:rPr>
           <w:sz w:val="24"/>
@@ -14,7 +14,7 @@
     </w:p>
     <w:p>
       <w:pPr>
-        <w:spacing w:line="240" w:lineRule="auto"/>
+        <w:spacing w:line="360" w:lineRule="auto"/>
         <w:jc w:val="center"/>
         <w:rPr>
           <w:sz w:val="24"/>
@@ -24,7 +24,7 @@
     </w:p>
     <w:p>
       <w:pPr>
-        <w:spacing w:line="240" w:lineRule="auto"/>
+        <w:spacing w:line="360" w:lineRule="auto"/>
         <w:jc w:val="center"/>
         <w:rPr>
           <w:sz w:val="24"/>
@@ -74,16 +74,16 @@
     </w:p>
     <w:p>
       <w:pPr>
-        <w:spacing w:line="240" w:lineRule="auto"/>
-        <w:rPr>
-          <w:sz w:val="24"/>
-          <w:szCs w:val="24"/>
-        </w:rPr>
-      </w:pPr>
-    </w:p>
-    <w:p>
-      <w:pPr>
-        <w:spacing w:line="240" w:lineRule="auto"/>
+        <w:spacing w:line="360" w:lineRule="auto"/>
+        <w:rPr>
+          <w:sz w:val="24"/>
+          <w:szCs w:val="24"/>
+        </w:rPr>
+      </w:pPr>
+    </w:p>
+    <w:p>
+      <w:pPr>
+        <w:spacing w:line="360" w:lineRule="auto"/>
         <w:jc w:val="center"/>
         <w:rPr>
           <w:b/>
@@ -95,43 +95,43 @@
     </w:p>
     <w:p>
       <w:pPr>
-        <w:spacing w:line="240" w:lineRule="auto"/>
+        <w:spacing w:line="360" w:lineRule="auto"/>
         <w:jc w:val="center"/>
         <w:rPr>
-          <w:sz w:val="24"/>
-          <w:szCs w:val="24"/>
+          <w:sz w:val="48"/>
+          <w:szCs w:val="48"/>
         </w:rPr>
       </w:pPr>
       <w:r>
         <w:rPr>
           <w:b/>
           <w:color w:val="000000"/>
-          <w:sz w:val="24"/>
-          <w:szCs w:val="24"/>
+          <w:sz w:val="48"/>
+          <w:szCs w:val="48"/>
         </w:rPr>
         <w:t>Plan de Gestión de C</w:t>
       </w:r>
       <w:r>
         <w:rPr>
           <w:b/>
-          <w:sz w:val="24"/>
-          <w:szCs w:val="24"/>
+          <w:sz w:val="48"/>
+          <w:szCs w:val="48"/>
         </w:rPr>
         <w:t>ambios</w:t>
       </w:r>
     </w:p>
     <w:p>
       <w:pPr>
-        <w:spacing w:line="240" w:lineRule="auto"/>
-        <w:rPr>
-          <w:sz w:val="24"/>
-          <w:szCs w:val="24"/>
-        </w:rPr>
-      </w:pPr>
-    </w:p>
-    <w:p>
-      <w:pPr>
-        <w:spacing w:line="240" w:lineRule="auto"/>
+        <w:spacing w:line="360" w:lineRule="auto"/>
+        <w:rPr>
+          <w:sz w:val="24"/>
+          <w:szCs w:val="24"/>
+        </w:rPr>
+      </w:pPr>
+    </w:p>
+    <w:p>
+      <w:pPr>
+        <w:spacing w:line="360" w:lineRule="auto"/>
         <w:jc w:val="center"/>
         <w:rPr>
           <w:b/>
@@ -143,7 +143,7 @@
     </w:p>
     <w:p>
       <w:pPr>
-        <w:spacing w:line="240" w:lineRule="auto"/>
+        <w:spacing w:line="360" w:lineRule="auto"/>
         <w:jc w:val="center"/>
         <w:rPr>
           <w:sz w:val="24"/>
@@ -153,6 +153,7 @@
     </w:p>
     <w:p>
       <w:pPr>
+        <w:spacing w:line="360" w:lineRule="auto"/>
         <w:jc w:val="right"/>
         <w:rPr>
           <w:b/>
@@ -166,6 +167,7 @@
     </w:p>
     <w:p>
       <w:pPr>
+        <w:spacing w:line="360" w:lineRule="auto"/>
         <w:jc w:val="right"/>
         <w:rPr>
           <w:b/>
@@ -185,6 +187,7 @@
     </w:p>
     <w:p>
       <w:pPr>
+        <w:spacing w:line="360" w:lineRule="auto"/>
         <w:jc w:val="right"/>
         <w:rPr>
           <w:b/>
@@ -243,7 +246,7 @@
           </w:tcPr>
           <w:p>
             <w:pPr>
-              <w:spacing w:after="120"/>
+              <w:spacing w:after="120" w:line="360" w:lineRule="auto"/>
               <w:jc w:val="both"/>
               <w:rPr>
                 <w:sz w:val="24"/>
@@ -275,7 +278,7 @@
           </w:tcPr>
           <w:p>
             <w:pPr>
-              <w:spacing w:after="120"/>
+              <w:spacing w:after="120" w:line="360" w:lineRule="auto"/>
               <w:jc w:val="both"/>
               <w:rPr>
                 <w:sz w:val="24"/>
@@ -307,7 +310,7 @@
           </w:tcPr>
           <w:p>
             <w:pPr>
-              <w:spacing w:after="120"/>
+              <w:spacing w:after="120" w:line="360" w:lineRule="auto"/>
               <w:jc w:val="both"/>
               <w:rPr>
                 <w:sz w:val="24"/>
@@ -339,7 +342,7 @@
           </w:tcPr>
           <w:p>
             <w:pPr>
-              <w:spacing w:after="120"/>
+              <w:spacing w:after="120" w:line="360" w:lineRule="auto"/>
               <w:jc w:val="both"/>
               <w:rPr>
                 <w:sz w:val="24"/>
@@ -376,7 +379,7 @@
           </w:tcPr>
           <w:p>
             <w:pPr>
-              <w:spacing w:after="120"/>
+              <w:spacing w:after="120" w:line="360" w:lineRule="auto"/>
               <w:jc w:val="both"/>
               <w:rPr>
                 <w:sz w:val="24"/>
@@ -408,7 +411,7 @@
           </w:tcPr>
           <w:p>
             <w:pPr>
-              <w:spacing w:after="120"/>
+              <w:spacing w:after="120" w:line="360" w:lineRule="auto"/>
               <w:jc w:val="both"/>
               <w:rPr>
                 <w:sz w:val="24"/>
@@ -440,7 +443,7 @@
           </w:tcPr>
           <w:p>
             <w:pPr>
-              <w:spacing w:after="120"/>
+              <w:spacing w:after="120" w:line="360" w:lineRule="auto"/>
               <w:jc w:val="both"/>
               <w:rPr>
                 <w:sz w:val="24"/>
@@ -472,13 +475,20 @@
           </w:tcPr>
           <w:p>
             <w:pPr>
-              <w:spacing w:after="120"/>
+              <w:spacing w:after="120" w:line="360" w:lineRule="auto"/>
               <w:jc w:val="both"/>
               <w:rPr>
                 <w:sz w:val="24"/>
                 <w:szCs w:val="24"/>
               </w:rPr>
             </w:pPr>
+            <w:r>
+              <w:rPr>
+                <w:sz w:val="24"/>
+                <w:szCs w:val="24"/>
+              </w:rPr>
+              <w:t>Atria Casiano</w:t>
+            </w:r>
           </w:p>
         </w:tc>
       </w:tr>
@@ -502,13 +512,27 @@
           </w:tcPr>
           <w:p>
             <w:pPr>
-              <w:spacing w:after="120"/>
+              <w:spacing w:after="120" w:line="360" w:lineRule="auto"/>
               <w:jc w:val="both"/>
               <w:rPr>
                 <w:sz w:val="24"/>
                 <w:szCs w:val="24"/>
               </w:rPr>
             </w:pPr>
+            <w:r>
+              <w:rPr>
+                <w:sz w:val="24"/>
+                <w:szCs w:val="24"/>
+              </w:rPr>
+              <w:t>01/06/</w:t>
+            </w:r>
+            <w:r>
+              <w:rPr>
+                <w:sz w:val="24"/>
+                <w:szCs w:val="24"/>
+              </w:rPr>
+              <w:t>2018</w:t>
+            </w:r>
           </w:p>
         </w:tc>
         <w:tc>
@@ -527,13 +551,20 @@
           </w:tcPr>
           <w:p>
             <w:pPr>
-              <w:spacing w:after="120"/>
+              <w:spacing w:after="120" w:line="360" w:lineRule="auto"/>
               <w:jc w:val="both"/>
               <w:rPr>
                 <w:sz w:val="24"/>
                 <w:szCs w:val="24"/>
               </w:rPr>
             </w:pPr>
+            <w:r>
+              <w:rPr>
+                <w:sz w:val="24"/>
+                <w:szCs w:val="24"/>
+              </w:rPr>
+              <w:t>0.2</w:t>
+            </w:r>
           </w:p>
         </w:tc>
         <w:tc>
@@ -552,13 +583,20 @@
           </w:tcPr>
           <w:p>
             <w:pPr>
-              <w:spacing w:after="120"/>
+              <w:spacing w:after="120" w:line="360" w:lineRule="auto"/>
               <w:jc w:val="both"/>
               <w:rPr>
                 <w:sz w:val="24"/>
                 <w:szCs w:val="24"/>
               </w:rPr>
             </w:pPr>
+            <w:r>
+              <w:rPr>
+                <w:sz w:val="24"/>
+                <w:szCs w:val="24"/>
+              </w:rPr>
+              <w:t>Procesos</w:t>
+            </w:r>
           </w:p>
         </w:tc>
         <w:tc>
@@ -577,13 +615,20 @@
           </w:tcPr>
           <w:p>
             <w:pPr>
-              <w:spacing w:after="120"/>
+              <w:spacing w:after="120" w:line="360" w:lineRule="auto"/>
               <w:jc w:val="both"/>
               <w:rPr>
                 <w:sz w:val="24"/>
                 <w:szCs w:val="24"/>
               </w:rPr>
             </w:pPr>
+            <w:r>
+              <w:rPr>
+                <w:sz w:val="24"/>
+                <w:szCs w:val="24"/>
+              </w:rPr>
+              <w:t>Atria Casiano</w:t>
+            </w:r>
           </w:p>
         </w:tc>
       </w:tr>
@@ -607,13 +652,27 @@
           </w:tcPr>
           <w:p>
             <w:pPr>
-              <w:spacing w:after="120"/>
+              <w:spacing w:after="120" w:line="360" w:lineRule="auto"/>
               <w:jc w:val="both"/>
               <w:rPr>
                 <w:sz w:val="24"/>
                 <w:szCs w:val="24"/>
               </w:rPr>
             </w:pPr>
+            <w:r>
+              <w:rPr>
+                <w:sz w:val="24"/>
+                <w:szCs w:val="24"/>
+              </w:rPr>
+              <w:t>06/06/</w:t>
+            </w:r>
+            <w:r>
+              <w:rPr>
+                <w:sz w:val="24"/>
+                <w:szCs w:val="24"/>
+              </w:rPr>
+              <w:t>2018</w:t>
+            </w:r>
           </w:p>
         </w:tc>
         <w:tc>
@@ -632,13 +691,20 @@
           </w:tcPr>
           <w:p>
             <w:pPr>
-              <w:spacing w:after="120"/>
+              <w:spacing w:after="120" w:line="360" w:lineRule="auto"/>
               <w:jc w:val="both"/>
               <w:rPr>
                 <w:sz w:val="24"/>
                 <w:szCs w:val="24"/>
               </w:rPr>
             </w:pPr>
+            <w:r>
+              <w:rPr>
+                <w:sz w:val="24"/>
+                <w:szCs w:val="24"/>
+              </w:rPr>
+              <w:t>0.3</w:t>
+            </w:r>
           </w:p>
         </w:tc>
         <w:tc>
@@ -657,13 +723,20 @@
           </w:tcPr>
           <w:p>
             <w:pPr>
-              <w:spacing w:after="120"/>
+              <w:spacing w:after="120" w:line="360" w:lineRule="auto"/>
               <w:jc w:val="both"/>
               <w:rPr>
                 <w:sz w:val="24"/>
                 <w:szCs w:val="24"/>
               </w:rPr>
             </w:pPr>
+            <w:r>
+              <w:rPr>
+                <w:sz w:val="24"/>
+                <w:szCs w:val="24"/>
+              </w:rPr>
+              <w:t>Fases del proceso</w:t>
+            </w:r>
           </w:p>
         </w:tc>
         <w:tc>
@@ -682,13 +755,20 @@
           </w:tcPr>
           <w:p>
             <w:pPr>
-              <w:spacing w:after="120"/>
+              <w:spacing w:after="120" w:line="360" w:lineRule="auto"/>
               <w:jc w:val="both"/>
               <w:rPr>
                 <w:sz w:val="24"/>
                 <w:szCs w:val="24"/>
               </w:rPr>
             </w:pPr>
+            <w:r>
+              <w:rPr>
+                <w:sz w:val="24"/>
+                <w:szCs w:val="24"/>
+              </w:rPr>
+              <w:t>Atria Casiano</w:t>
+            </w:r>
           </w:p>
         </w:tc>
       </w:tr>
@@ -712,7 +792,7 @@
           </w:tcPr>
           <w:p>
             <w:pPr>
-              <w:spacing w:after="120"/>
+              <w:spacing w:after="120" w:line="360" w:lineRule="auto"/>
               <w:jc w:val="both"/>
               <w:rPr>
                 <w:sz w:val="24"/>
@@ -737,7 +817,7 @@
           </w:tcPr>
           <w:p>
             <w:pPr>
-              <w:spacing w:after="120"/>
+              <w:spacing w:after="120" w:line="360" w:lineRule="auto"/>
               <w:jc w:val="both"/>
               <w:rPr>
                 <w:sz w:val="24"/>
@@ -762,7 +842,7 @@
           </w:tcPr>
           <w:p>
             <w:pPr>
-              <w:spacing w:after="120"/>
+              <w:spacing w:after="120" w:line="360" w:lineRule="auto"/>
               <w:jc w:val="both"/>
               <w:rPr>
                 <w:sz w:val="24"/>
@@ -787,7 +867,7 @@
           </w:tcPr>
           <w:p>
             <w:pPr>
-              <w:spacing w:after="120"/>
+              <w:spacing w:after="120" w:line="360" w:lineRule="auto"/>
               <w:jc w:val="both"/>
               <w:rPr>
                 <w:sz w:val="24"/>
@@ -817,7 +897,7 @@
           </w:tcPr>
           <w:p>
             <w:pPr>
-              <w:spacing w:after="120"/>
+              <w:spacing w:after="120" w:line="360" w:lineRule="auto"/>
               <w:jc w:val="both"/>
               <w:rPr>
                 <w:sz w:val="24"/>
@@ -842,7 +922,7 @@
           </w:tcPr>
           <w:p>
             <w:pPr>
-              <w:spacing w:after="120"/>
+              <w:spacing w:after="120" w:line="360" w:lineRule="auto"/>
               <w:jc w:val="both"/>
               <w:rPr>
                 <w:sz w:val="24"/>
@@ -867,7 +947,7 @@
           </w:tcPr>
           <w:p>
             <w:pPr>
-              <w:spacing w:after="120"/>
+              <w:spacing w:after="120" w:line="360" w:lineRule="auto"/>
               <w:jc w:val="both"/>
               <w:rPr>
                 <w:sz w:val="24"/>
@@ -892,7 +972,7 @@
           </w:tcPr>
           <w:p>
             <w:pPr>
-              <w:spacing w:after="120"/>
+              <w:spacing w:after="120" w:line="360" w:lineRule="auto"/>
               <w:jc w:val="both"/>
               <w:rPr>
                 <w:sz w:val="24"/>
@@ -922,7 +1002,7 @@
           </w:tcPr>
           <w:p>
             <w:pPr>
-              <w:spacing w:after="120"/>
+              <w:spacing w:after="120" w:line="360" w:lineRule="auto"/>
               <w:jc w:val="both"/>
               <w:rPr>
                 <w:sz w:val="24"/>
@@ -947,7 +1027,7 @@
           </w:tcPr>
           <w:p>
             <w:pPr>
-              <w:spacing w:after="120"/>
+              <w:spacing w:after="120" w:line="360" w:lineRule="auto"/>
               <w:jc w:val="both"/>
               <w:rPr>
                 <w:sz w:val="24"/>
@@ -972,7 +1052,7 @@
           </w:tcPr>
           <w:p>
             <w:pPr>
-              <w:spacing w:after="120"/>
+              <w:spacing w:after="120" w:line="360" w:lineRule="auto"/>
               <w:jc w:val="both"/>
               <w:rPr>
                 <w:sz w:val="24"/>
@@ -997,532 +1077,7 @@
           </w:tcPr>
           <w:p>
             <w:pPr>
-              <w:spacing w:after="120"/>
-              <w:jc w:val="both"/>
-              <w:rPr>
-                <w:sz w:val="24"/>
-                <w:szCs w:val="24"/>
-              </w:rPr>
-            </w:pPr>
-          </w:p>
-        </w:tc>
-      </w:tr>
-      <w:tr>
-        <w:trPr>
-          <w:trHeight w:val="580"/>
-        </w:trPr>
-        <w:tc>
-          <w:tcPr>
-            <w:tcW w:w="2175" w:type="dxa"/>
-            <w:tcBorders>
-              <w:top w:val="single" w:sz="8" w:space="0" w:color="8E7CC3"/>
-              <w:left w:val="single" w:sz="8" w:space="0" w:color="8E7CC3"/>
-              <w:bottom w:val="single" w:sz="8" w:space="0" w:color="8E7CC3"/>
-              <w:right w:val="single" w:sz="8" w:space="0" w:color="8E7CC3"/>
-            </w:tcBorders>
-            <w:shd w:val="clear" w:color="auto" w:fill="auto"/>
-            <w:tcMar>
-              <w:left w:w="70" w:type="dxa"/>
-            </w:tcMar>
-          </w:tcPr>
-          <w:p>
-            <w:pPr>
-              <w:spacing w:after="120"/>
-              <w:jc w:val="both"/>
-              <w:rPr>
-                <w:sz w:val="24"/>
-                <w:szCs w:val="24"/>
-              </w:rPr>
-            </w:pPr>
-          </w:p>
-        </w:tc>
-        <w:tc>
-          <w:tcPr>
-            <w:tcW w:w="1290" w:type="dxa"/>
-            <w:tcBorders>
-              <w:top w:val="single" w:sz="8" w:space="0" w:color="8E7CC3"/>
-              <w:left w:val="single" w:sz="8" w:space="0" w:color="8E7CC3"/>
-              <w:bottom w:val="single" w:sz="8" w:space="0" w:color="8E7CC3"/>
-              <w:right w:val="single" w:sz="8" w:space="0" w:color="8E7CC3"/>
-            </w:tcBorders>
-            <w:shd w:val="clear" w:color="auto" w:fill="auto"/>
-            <w:tcMar>
-              <w:left w:w="107" w:type="dxa"/>
-            </w:tcMar>
-          </w:tcPr>
-          <w:p>
-            <w:pPr>
-              <w:spacing w:after="120"/>
-              <w:jc w:val="both"/>
-              <w:rPr>
-                <w:sz w:val="24"/>
-                <w:szCs w:val="24"/>
-              </w:rPr>
-            </w:pPr>
-          </w:p>
-        </w:tc>
-        <w:tc>
-          <w:tcPr>
-            <w:tcW w:w="3300" w:type="dxa"/>
-            <w:tcBorders>
-              <w:top w:val="single" w:sz="8" w:space="0" w:color="8E7CC3"/>
-              <w:left w:val="single" w:sz="8" w:space="0" w:color="8E7CC3"/>
-              <w:bottom w:val="single" w:sz="8" w:space="0" w:color="8E7CC3"/>
-              <w:right w:val="single" w:sz="8" w:space="0" w:color="8E7CC3"/>
-            </w:tcBorders>
-            <w:shd w:val="clear" w:color="auto" w:fill="auto"/>
-            <w:tcMar>
-              <w:left w:w="107" w:type="dxa"/>
-            </w:tcMar>
-          </w:tcPr>
-          <w:p>
-            <w:pPr>
-              <w:spacing w:after="120"/>
-              <w:jc w:val="both"/>
-              <w:rPr>
-                <w:sz w:val="24"/>
-                <w:szCs w:val="24"/>
-              </w:rPr>
-            </w:pPr>
-          </w:p>
-        </w:tc>
-        <w:tc>
-          <w:tcPr>
-            <w:tcW w:w="2099" w:type="dxa"/>
-            <w:tcBorders>
-              <w:top w:val="single" w:sz="8" w:space="0" w:color="8E7CC3"/>
-              <w:left w:val="single" w:sz="8" w:space="0" w:color="8E7CC3"/>
-              <w:bottom w:val="single" w:sz="8" w:space="0" w:color="8E7CC3"/>
-              <w:right w:val="single" w:sz="8" w:space="0" w:color="8E7CC3"/>
-            </w:tcBorders>
-            <w:shd w:val="clear" w:color="auto" w:fill="auto"/>
-            <w:tcMar>
-              <w:left w:w="107" w:type="dxa"/>
-            </w:tcMar>
-          </w:tcPr>
-          <w:p>
-            <w:pPr>
-              <w:spacing w:after="120"/>
-              <w:jc w:val="both"/>
-              <w:rPr>
-                <w:sz w:val="24"/>
-                <w:szCs w:val="24"/>
-              </w:rPr>
-            </w:pPr>
-          </w:p>
-        </w:tc>
-      </w:tr>
-      <w:tr>
-        <w:trPr>
-          <w:trHeight w:val="580"/>
-        </w:trPr>
-        <w:tc>
-          <w:tcPr>
-            <w:tcW w:w="2175" w:type="dxa"/>
-            <w:tcBorders>
-              <w:top w:val="single" w:sz="8" w:space="0" w:color="8E7CC3"/>
-              <w:left w:val="single" w:sz="8" w:space="0" w:color="8E7CC3"/>
-              <w:bottom w:val="single" w:sz="8" w:space="0" w:color="8E7CC3"/>
-              <w:right w:val="single" w:sz="8" w:space="0" w:color="8E7CC3"/>
-            </w:tcBorders>
-            <w:shd w:val="clear" w:color="auto" w:fill="auto"/>
-            <w:tcMar>
-              <w:left w:w="70" w:type="dxa"/>
-            </w:tcMar>
-          </w:tcPr>
-          <w:p>
-            <w:pPr>
-              <w:spacing w:after="120"/>
-              <w:jc w:val="both"/>
-              <w:rPr>
-                <w:sz w:val="24"/>
-                <w:szCs w:val="24"/>
-              </w:rPr>
-            </w:pPr>
-          </w:p>
-        </w:tc>
-        <w:tc>
-          <w:tcPr>
-            <w:tcW w:w="1290" w:type="dxa"/>
-            <w:tcBorders>
-              <w:top w:val="single" w:sz="8" w:space="0" w:color="8E7CC3"/>
-              <w:left w:val="single" w:sz="8" w:space="0" w:color="8E7CC3"/>
-              <w:bottom w:val="single" w:sz="8" w:space="0" w:color="8E7CC3"/>
-              <w:right w:val="single" w:sz="8" w:space="0" w:color="8E7CC3"/>
-            </w:tcBorders>
-            <w:shd w:val="clear" w:color="auto" w:fill="auto"/>
-            <w:tcMar>
-              <w:left w:w="107" w:type="dxa"/>
-            </w:tcMar>
-          </w:tcPr>
-          <w:p>
-            <w:pPr>
-              <w:spacing w:after="120"/>
-              <w:jc w:val="both"/>
-              <w:rPr>
-                <w:sz w:val="24"/>
-                <w:szCs w:val="24"/>
-              </w:rPr>
-            </w:pPr>
-          </w:p>
-        </w:tc>
-        <w:tc>
-          <w:tcPr>
-            <w:tcW w:w="3300" w:type="dxa"/>
-            <w:tcBorders>
-              <w:top w:val="single" w:sz="8" w:space="0" w:color="8E7CC3"/>
-              <w:left w:val="single" w:sz="8" w:space="0" w:color="8E7CC3"/>
-              <w:bottom w:val="single" w:sz="8" w:space="0" w:color="8E7CC3"/>
-              <w:right w:val="single" w:sz="8" w:space="0" w:color="8E7CC3"/>
-            </w:tcBorders>
-            <w:shd w:val="clear" w:color="auto" w:fill="auto"/>
-            <w:tcMar>
-              <w:left w:w="107" w:type="dxa"/>
-            </w:tcMar>
-          </w:tcPr>
-          <w:p>
-            <w:pPr>
-              <w:spacing w:after="120"/>
-              <w:jc w:val="both"/>
-              <w:rPr>
-                <w:sz w:val="24"/>
-                <w:szCs w:val="24"/>
-              </w:rPr>
-            </w:pPr>
-          </w:p>
-        </w:tc>
-        <w:tc>
-          <w:tcPr>
-            <w:tcW w:w="2099" w:type="dxa"/>
-            <w:tcBorders>
-              <w:top w:val="single" w:sz="8" w:space="0" w:color="8E7CC3"/>
-              <w:left w:val="single" w:sz="8" w:space="0" w:color="8E7CC3"/>
-              <w:bottom w:val="single" w:sz="8" w:space="0" w:color="8E7CC3"/>
-              <w:right w:val="single" w:sz="8" w:space="0" w:color="8E7CC3"/>
-            </w:tcBorders>
-            <w:shd w:val="clear" w:color="auto" w:fill="auto"/>
-            <w:tcMar>
-              <w:left w:w="107" w:type="dxa"/>
-            </w:tcMar>
-          </w:tcPr>
-          <w:p>
-            <w:pPr>
-              <w:spacing w:after="120"/>
-              <w:jc w:val="both"/>
-              <w:rPr>
-                <w:sz w:val="24"/>
-                <w:szCs w:val="24"/>
-              </w:rPr>
-            </w:pPr>
-          </w:p>
-        </w:tc>
-      </w:tr>
-      <w:tr>
-        <w:trPr>
-          <w:trHeight w:val="580"/>
-        </w:trPr>
-        <w:tc>
-          <w:tcPr>
-            <w:tcW w:w="2175" w:type="dxa"/>
-            <w:tcBorders>
-              <w:top w:val="single" w:sz="8" w:space="0" w:color="8E7CC3"/>
-              <w:left w:val="single" w:sz="8" w:space="0" w:color="8E7CC3"/>
-              <w:bottom w:val="single" w:sz="8" w:space="0" w:color="8E7CC3"/>
-              <w:right w:val="single" w:sz="8" w:space="0" w:color="8E7CC3"/>
-            </w:tcBorders>
-            <w:shd w:val="clear" w:color="auto" w:fill="auto"/>
-            <w:tcMar>
-              <w:left w:w="70" w:type="dxa"/>
-            </w:tcMar>
-          </w:tcPr>
-          <w:p>
-            <w:pPr>
-              <w:spacing w:after="120"/>
-              <w:jc w:val="both"/>
-              <w:rPr>
-                <w:sz w:val="24"/>
-                <w:szCs w:val="24"/>
-              </w:rPr>
-            </w:pPr>
-          </w:p>
-        </w:tc>
-        <w:tc>
-          <w:tcPr>
-            <w:tcW w:w="1290" w:type="dxa"/>
-            <w:tcBorders>
-              <w:top w:val="single" w:sz="8" w:space="0" w:color="8E7CC3"/>
-              <w:left w:val="single" w:sz="8" w:space="0" w:color="8E7CC3"/>
-              <w:bottom w:val="single" w:sz="8" w:space="0" w:color="8E7CC3"/>
-              <w:right w:val="single" w:sz="8" w:space="0" w:color="8E7CC3"/>
-            </w:tcBorders>
-            <w:shd w:val="clear" w:color="auto" w:fill="auto"/>
-            <w:tcMar>
-              <w:left w:w="107" w:type="dxa"/>
-            </w:tcMar>
-          </w:tcPr>
-          <w:p>
-            <w:pPr>
-              <w:spacing w:after="120"/>
-              <w:jc w:val="both"/>
-              <w:rPr>
-                <w:sz w:val="24"/>
-                <w:szCs w:val="24"/>
-              </w:rPr>
-            </w:pPr>
-          </w:p>
-        </w:tc>
-        <w:tc>
-          <w:tcPr>
-            <w:tcW w:w="3300" w:type="dxa"/>
-            <w:tcBorders>
-              <w:top w:val="single" w:sz="8" w:space="0" w:color="8E7CC3"/>
-              <w:left w:val="single" w:sz="8" w:space="0" w:color="8E7CC3"/>
-              <w:bottom w:val="single" w:sz="8" w:space="0" w:color="8E7CC3"/>
-              <w:right w:val="single" w:sz="8" w:space="0" w:color="8E7CC3"/>
-            </w:tcBorders>
-            <w:shd w:val="clear" w:color="auto" w:fill="auto"/>
-            <w:tcMar>
-              <w:left w:w="107" w:type="dxa"/>
-            </w:tcMar>
-          </w:tcPr>
-          <w:p>
-            <w:pPr>
-              <w:spacing w:after="120"/>
-              <w:jc w:val="both"/>
-              <w:rPr>
-                <w:sz w:val="24"/>
-                <w:szCs w:val="24"/>
-              </w:rPr>
-            </w:pPr>
-          </w:p>
-        </w:tc>
-        <w:tc>
-          <w:tcPr>
-            <w:tcW w:w="2099" w:type="dxa"/>
-            <w:tcBorders>
-              <w:top w:val="single" w:sz="8" w:space="0" w:color="8E7CC3"/>
-              <w:left w:val="single" w:sz="8" w:space="0" w:color="8E7CC3"/>
-              <w:bottom w:val="single" w:sz="8" w:space="0" w:color="8E7CC3"/>
-              <w:right w:val="single" w:sz="8" w:space="0" w:color="8E7CC3"/>
-            </w:tcBorders>
-            <w:shd w:val="clear" w:color="auto" w:fill="auto"/>
-            <w:tcMar>
-              <w:left w:w="107" w:type="dxa"/>
-            </w:tcMar>
-          </w:tcPr>
-          <w:p>
-            <w:pPr>
-              <w:spacing w:after="120"/>
-              <w:jc w:val="both"/>
-              <w:rPr>
-                <w:sz w:val="24"/>
-                <w:szCs w:val="24"/>
-              </w:rPr>
-            </w:pPr>
-          </w:p>
-        </w:tc>
-      </w:tr>
-      <w:tr>
-        <w:trPr>
-          <w:trHeight w:val="580"/>
-        </w:trPr>
-        <w:tc>
-          <w:tcPr>
-            <w:tcW w:w="2175" w:type="dxa"/>
-            <w:tcBorders>
-              <w:top w:val="single" w:sz="8" w:space="0" w:color="8E7CC3"/>
-              <w:left w:val="single" w:sz="8" w:space="0" w:color="8E7CC3"/>
-              <w:bottom w:val="single" w:sz="8" w:space="0" w:color="8E7CC3"/>
-              <w:right w:val="single" w:sz="8" w:space="0" w:color="8E7CC3"/>
-            </w:tcBorders>
-            <w:shd w:val="clear" w:color="auto" w:fill="auto"/>
-            <w:tcMar>
-              <w:left w:w="70" w:type="dxa"/>
-            </w:tcMar>
-          </w:tcPr>
-          <w:p>
-            <w:pPr>
-              <w:spacing w:after="120"/>
-              <w:jc w:val="both"/>
-              <w:rPr>
-                <w:sz w:val="24"/>
-                <w:szCs w:val="24"/>
-              </w:rPr>
-            </w:pPr>
-          </w:p>
-        </w:tc>
-        <w:tc>
-          <w:tcPr>
-            <w:tcW w:w="1290" w:type="dxa"/>
-            <w:tcBorders>
-              <w:top w:val="single" w:sz="8" w:space="0" w:color="8E7CC3"/>
-              <w:left w:val="single" w:sz="8" w:space="0" w:color="8E7CC3"/>
-              <w:bottom w:val="single" w:sz="8" w:space="0" w:color="8E7CC3"/>
-              <w:right w:val="single" w:sz="8" w:space="0" w:color="8E7CC3"/>
-            </w:tcBorders>
-            <w:shd w:val="clear" w:color="auto" w:fill="auto"/>
-            <w:tcMar>
-              <w:left w:w="107" w:type="dxa"/>
-            </w:tcMar>
-          </w:tcPr>
-          <w:p>
-            <w:pPr>
-              <w:spacing w:after="120"/>
-              <w:jc w:val="both"/>
-              <w:rPr>
-                <w:sz w:val="24"/>
-                <w:szCs w:val="24"/>
-              </w:rPr>
-            </w:pPr>
-          </w:p>
-        </w:tc>
-        <w:tc>
-          <w:tcPr>
-            <w:tcW w:w="3300" w:type="dxa"/>
-            <w:tcBorders>
-              <w:top w:val="single" w:sz="8" w:space="0" w:color="8E7CC3"/>
-              <w:left w:val="single" w:sz="8" w:space="0" w:color="8E7CC3"/>
-              <w:bottom w:val="single" w:sz="8" w:space="0" w:color="8E7CC3"/>
-              <w:right w:val="single" w:sz="8" w:space="0" w:color="8E7CC3"/>
-            </w:tcBorders>
-            <w:shd w:val="clear" w:color="auto" w:fill="auto"/>
-            <w:tcMar>
-              <w:left w:w="107" w:type="dxa"/>
-            </w:tcMar>
-          </w:tcPr>
-          <w:p>
-            <w:pPr>
-              <w:spacing w:after="120"/>
-              <w:jc w:val="both"/>
-              <w:rPr>
-                <w:sz w:val="24"/>
-                <w:szCs w:val="24"/>
-              </w:rPr>
-            </w:pPr>
-          </w:p>
-        </w:tc>
-        <w:tc>
-          <w:tcPr>
-            <w:tcW w:w="2099" w:type="dxa"/>
-            <w:tcBorders>
-              <w:top w:val="single" w:sz="8" w:space="0" w:color="8E7CC3"/>
-              <w:left w:val="single" w:sz="8" w:space="0" w:color="8E7CC3"/>
-              <w:bottom w:val="single" w:sz="8" w:space="0" w:color="8E7CC3"/>
-              <w:right w:val="single" w:sz="8" w:space="0" w:color="8E7CC3"/>
-            </w:tcBorders>
-            <w:shd w:val="clear" w:color="auto" w:fill="auto"/>
-            <w:tcMar>
-              <w:left w:w="107" w:type="dxa"/>
-            </w:tcMar>
-          </w:tcPr>
-          <w:p>
-            <w:pPr>
-              <w:spacing w:after="120"/>
-              <w:jc w:val="both"/>
-              <w:rPr>
-                <w:sz w:val="24"/>
-                <w:szCs w:val="24"/>
-              </w:rPr>
-            </w:pPr>
-          </w:p>
-        </w:tc>
-      </w:tr>
-      <w:tr>
-        <w:trPr>
-          <w:trHeight w:val="580"/>
-        </w:trPr>
-        <w:tc>
-          <w:tcPr>
-            <w:tcW w:w="2175" w:type="dxa"/>
-            <w:tcBorders>
-              <w:top w:val="single" w:sz="8" w:space="0" w:color="8E7CC3"/>
-              <w:left w:val="single" w:sz="8" w:space="0" w:color="8E7CC3"/>
-              <w:bottom w:val="single" w:sz="8" w:space="0" w:color="8E7CC3"/>
-              <w:right w:val="single" w:sz="8" w:space="0" w:color="8E7CC3"/>
-            </w:tcBorders>
-            <w:shd w:val="clear" w:color="auto" w:fill="auto"/>
-            <w:tcMar>
-              <w:left w:w="70" w:type="dxa"/>
-            </w:tcMar>
-          </w:tcPr>
-          <w:p>
-            <w:pPr>
-              <w:spacing w:after="120"/>
-              <w:jc w:val="both"/>
-              <w:rPr>
-                <w:sz w:val="24"/>
-                <w:szCs w:val="24"/>
-              </w:rPr>
-            </w:pPr>
-          </w:p>
-        </w:tc>
-        <w:tc>
-          <w:tcPr>
-            <w:tcW w:w="1290" w:type="dxa"/>
-            <w:tcBorders>
-              <w:top w:val="single" w:sz="8" w:space="0" w:color="8E7CC3"/>
-              <w:left w:val="single" w:sz="8" w:space="0" w:color="8E7CC3"/>
-              <w:bottom w:val="single" w:sz="8" w:space="0" w:color="8E7CC3"/>
-              <w:right w:val="single" w:sz="8" w:space="0" w:color="8E7CC3"/>
-            </w:tcBorders>
-            <w:shd w:val="clear" w:color="auto" w:fill="auto"/>
-            <w:tcMar>
-              <w:left w:w="107" w:type="dxa"/>
-            </w:tcMar>
-          </w:tcPr>
-          <w:p>
-            <w:pPr>
-              <w:spacing w:after="120"/>
-              <w:jc w:val="both"/>
-              <w:rPr>
-                <w:sz w:val="24"/>
-                <w:szCs w:val="24"/>
-              </w:rPr>
-            </w:pPr>
-          </w:p>
-        </w:tc>
-        <w:tc>
-          <w:tcPr>
-            <w:tcW w:w="3300" w:type="dxa"/>
-            <w:tcBorders>
-              <w:top w:val="single" w:sz="8" w:space="0" w:color="8E7CC3"/>
-              <w:left w:val="single" w:sz="8" w:space="0" w:color="8E7CC3"/>
-              <w:bottom w:val="single" w:sz="8" w:space="0" w:color="8E7CC3"/>
-              <w:right w:val="single" w:sz="8" w:space="0" w:color="8E7CC3"/>
-            </w:tcBorders>
-            <w:shd w:val="clear" w:color="auto" w:fill="auto"/>
-            <w:tcMar>
-              <w:left w:w="107" w:type="dxa"/>
-            </w:tcMar>
-          </w:tcPr>
-          <w:p>
-            <w:pPr>
-              <w:spacing w:after="120"/>
-              <w:jc w:val="both"/>
-              <w:rPr>
-                <w:sz w:val="24"/>
-                <w:szCs w:val="24"/>
-              </w:rPr>
-            </w:pPr>
-          </w:p>
-        </w:tc>
-        <w:tc>
-          <w:tcPr>
-            <w:tcW w:w="2099" w:type="dxa"/>
-            <w:tcBorders>
-              <w:top w:val="single" w:sz="8" w:space="0" w:color="8E7CC3"/>
-              <w:left w:val="single" w:sz="8" w:space="0" w:color="8E7CC3"/>
-              <w:bottom w:val="single" w:sz="8" w:space="0" w:color="8E7CC3"/>
-              <w:right w:val="single" w:sz="8" w:space="0" w:color="8E7CC3"/>
-            </w:tcBorders>
-            <w:shd w:val="clear" w:color="auto" w:fill="auto"/>
-            <w:tcMar>
-              <w:left w:w="107" w:type="dxa"/>
-            </w:tcMar>
-          </w:tcPr>
-          <w:p>
-            <w:pPr>
-              <w:spacing w:after="120"/>
+              <w:spacing w:after="120" w:line="360" w:lineRule="auto"/>
               <w:jc w:val="both"/>
               <w:rPr>
                 <w:sz w:val="24"/>
@@ -1535,6 +1090,7 @@
     </w:tbl>
     <w:p>
       <w:pPr>
+        <w:spacing w:line="360" w:lineRule="auto"/>
         <w:jc w:val="both"/>
         <w:rPr>
           <w:b/>
@@ -1553,6 +1109,7 @@
     </w:p>
     <w:p>
       <w:pPr>
+        <w:spacing w:line="360" w:lineRule="auto"/>
         <w:jc w:val="right"/>
         <w:rPr>
           <w:b/>
@@ -1563,6 +1120,7 @@
     </w:p>
     <w:p>
       <w:pPr>
+        <w:spacing w:line="360" w:lineRule="auto"/>
         <w:jc w:val="right"/>
         <w:rPr>
           <w:b/>
@@ -1581,6 +1139,7 @@
     </w:p>
     <w:p>
       <w:pPr>
+        <w:spacing w:line="360" w:lineRule="auto"/>
         <w:jc w:val="right"/>
         <w:rPr>
           <w:b/>
@@ -1591,6 +1150,7 @@
     </w:p>
     <w:p>
       <w:pPr>
+        <w:spacing w:line="360" w:lineRule="auto"/>
         <w:rPr>
           <w:sz w:val="24"/>
           <w:szCs w:val="24"/>
@@ -1602,6 +1162,7 @@
     </w:p>
     <w:p>
       <w:pPr>
+        <w:spacing w:line="360" w:lineRule="auto"/>
         <w:jc w:val="right"/>
         <w:rPr>
           <w:b/>
@@ -1625,6 +1186,7 @@
           <w:ilvl w:val="0"/>
           <w:numId w:val="1"/>
         </w:numPr>
+        <w:spacing w:line="360" w:lineRule="auto"/>
         <w:contextualSpacing/>
       </w:pPr>
       <w:r>
@@ -1638,6 +1200,7 @@
     </w:p>
     <w:p>
       <w:pPr>
+        <w:spacing w:line="360" w:lineRule="auto"/>
         <w:rPr>
           <w:b/>
           <w:sz w:val="24"/>
@@ -1651,6 +1214,7 @@
           <w:ilvl w:val="0"/>
           <w:numId w:val="1"/>
         </w:numPr>
+        <w:spacing w:line="360" w:lineRule="auto"/>
         <w:contextualSpacing/>
       </w:pPr>
       <w:r>
@@ -1668,6 +1232,7 @@
           <w:ilvl w:val="1"/>
           <w:numId w:val="1"/>
         </w:numPr>
+        <w:spacing w:line="360" w:lineRule="auto"/>
         <w:contextualSpacing/>
       </w:pPr>
       <w:r>
@@ -1675,7 +1240,14 @@
           <w:sz w:val="24"/>
           <w:szCs w:val="24"/>
         </w:rPr>
-        <w:t>Recibir y analizar la petición</w:t>
+        <w:t>A</w:t>
+      </w:r>
+      <w:r>
+        <w:rPr>
+          <w:sz w:val="24"/>
+          <w:szCs w:val="24"/>
+        </w:rPr>
+        <w:t>nalizar la petición</w:t>
       </w:r>
     </w:p>
     <w:p>
@@ -1684,6 +1256,7 @@
           <w:ilvl w:val="1"/>
           <w:numId w:val="1"/>
         </w:numPr>
+        <w:spacing w:line="360" w:lineRule="auto"/>
         <w:contextualSpacing/>
       </w:pPr>
       <w:r>
@@ -1700,6 +1273,7 @@
           <w:ilvl w:val="1"/>
           <w:numId w:val="1"/>
         </w:numPr>
+        <w:spacing w:line="360" w:lineRule="auto"/>
         <w:contextualSpacing/>
       </w:pPr>
       <w:r>
@@ -1716,6 +1290,7 @@
           <w:ilvl w:val="1"/>
           <w:numId w:val="1"/>
         </w:numPr>
+        <w:spacing w:line="360" w:lineRule="auto"/>
         <w:contextualSpacing/>
       </w:pPr>
       <w:r>
@@ -1732,6 +1307,7 @@
           <w:ilvl w:val="1"/>
           <w:numId w:val="1"/>
         </w:numPr>
+        <w:spacing w:line="360" w:lineRule="auto"/>
         <w:contextualSpacing/>
       </w:pPr>
       <w:r>
@@ -1748,6 +1324,7 @@
           <w:ilvl w:val="1"/>
           <w:numId w:val="1"/>
         </w:numPr>
+        <w:spacing w:line="360" w:lineRule="auto"/>
         <w:contextualSpacing/>
         <w:rPr>
           <w:sz w:val="24"/>
@@ -1768,6 +1345,7 @@
           <w:ilvl w:val="1"/>
           <w:numId w:val="1"/>
         </w:numPr>
+        <w:spacing w:line="360" w:lineRule="auto"/>
         <w:contextualSpacing/>
         <w:rPr>
           <w:sz w:val="24"/>
@@ -1788,6 +1366,7 @@
           <w:ilvl w:val="1"/>
           <w:numId w:val="1"/>
         </w:numPr>
+        <w:spacing w:line="360" w:lineRule="auto"/>
         <w:contextualSpacing/>
         <w:rPr>
           <w:sz w:val="24"/>
@@ -1811,6 +1390,7 @@
           <w:ilvl w:val="0"/>
           <w:numId w:val="4"/>
         </w:numPr>
+        <w:spacing w:line="360" w:lineRule="auto"/>
         <w:contextualSpacing/>
         <w:rPr>
           <w:b/>
@@ -1830,15 +1410,17 @@
     </w:p>
     <w:p>
       <w:pPr>
-        <w:rPr>
-          <w:b/>
-          <w:sz w:val="24"/>
-          <w:szCs w:val="24"/>
-        </w:rPr>
-      </w:pPr>
-    </w:p>
-    <w:p>
-      <w:pPr>
+        <w:spacing w:line="360" w:lineRule="auto"/>
+        <w:rPr>
+          <w:b/>
+          <w:sz w:val="24"/>
+          <w:szCs w:val="24"/>
+        </w:rPr>
+      </w:pPr>
+    </w:p>
+    <w:p>
+      <w:pPr>
+        <w:spacing w:line="360" w:lineRule="auto"/>
         <w:ind w:left="720"/>
         <w:jc w:val="both"/>
         <w:rPr>
@@ -1846,12 +1428,21 @@
           <w:szCs w:val="24"/>
         </w:rPr>
       </w:pPr>
-      <w:r>
-        <w:rPr>
-          <w:sz w:val="24"/>
-          <w:szCs w:val="24"/>
-        </w:rPr>
-        <w:t>StackCode es una empresa peruana que se</w:t>
+      <w:proofErr w:type="spellStart"/>
+      <w:r>
+        <w:rPr>
+          <w:sz w:val="24"/>
+          <w:szCs w:val="24"/>
+        </w:rPr>
+        <w:t>StackCode</w:t>
+      </w:r>
+      <w:proofErr w:type="spellEnd"/>
+      <w:r>
+        <w:rPr>
+          <w:sz w:val="24"/>
+          <w:szCs w:val="24"/>
+        </w:rPr>
+        <w:t xml:space="preserve"> es una empresa peruana que se</w:t>
       </w:r>
       <w:r>
         <w:rPr>
@@ -1884,6 +1475,7 @@
     </w:p>
     <w:p>
       <w:pPr>
+        <w:spacing w:line="360" w:lineRule="auto"/>
         <w:ind w:left="720"/>
         <w:jc w:val="both"/>
         <w:rPr>
@@ -1894,6 +1486,7 @@
     </w:p>
     <w:p>
       <w:pPr>
+        <w:spacing w:line="360" w:lineRule="auto"/>
         <w:ind w:left="720"/>
         <w:jc w:val="both"/>
         <w:rPr>
@@ -1920,14 +1513,7 @@
           <w:sz w:val="24"/>
           <w:szCs w:val="24"/>
         </w:rPr>
-        <w:t xml:space="preserve"> </w:t>
-      </w:r>
-      <w:r>
-        <w:rPr>
-          <w:sz w:val="24"/>
-          <w:szCs w:val="24"/>
-        </w:rPr>
-        <w:t xml:space="preserve">tener una </w:t>
+        <w:t xml:space="preserve"> tener una </w:t>
       </w:r>
       <w:r>
         <w:rPr>
@@ -1941,14 +1527,7 @@
           <w:sz w:val="24"/>
           <w:szCs w:val="24"/>
         </w:rPr>
-        <w:t xml:space="preserve">variedad </w:t>
-      </w:r>
-      <w:r>
-        <w:rPr>
-          <w:sz w:val="24"/>
-          <w:szCs w:val="24"/>
-        </w:rPr>
-        <w:t xml:space="preserve">es insostenible sin un control de versiones por lo que se establece el </w:t>
+        <w:t xml:space="preserve">variedad es insostenible sin un control de versiones por lo que se establece el </w:t>
       </w:r>
       <w:r>
         <w:rPr>
@@ -1962,11 +1541,26 @@
           <w:sz w:val="24"/>
           <w:szCs w:val="24"/>
         </w:rPr>
-        <w:t xml:space="preserve"> plan.</w:t>
-      </w:r>
-    </w:p>
-    <w:p>
-      <w:pPr>
+        <w:t xml:space="preserve"> plan</w:t>
+      </w:r>
+      <w:r>
+        <w:rPr>
+          <w:sz w:val="24"/>
+          <w:szCs w:val="24"/>
+        </w:rPr>
+        <w:t xml:space="preserve"> de gestión de cambios</w:t>
+      </w:r>
+      <w:r>
+        <w:rPr>
+          <w:sz w:val="24"/>
+          <w:szCs w:val="24"/>
+        </w:rPr>
+        <w:t>.</w:t>
+      </w:r>
+    </w:p>
+    <w:p>
+      <w:pPr>
+        <w:spacing w:line="360" w:lineRule="auto"/>
         <w:ind w:left="720"/>
         <w:jc w:val="both"/>
         <w:rPr>
@@ -1977,6 +1571,7 @@
     </w:p>
     <w:p>
       <w:pPr>
+        <w:spacing w:line="360" w:lineRule="auto"/>
         <w:ind w:left="700"/>
         <w:jc w:val="both"/>
         <w:rPr>
@@ -1989,18 +1584,12 @@
           <w:sz w:val="24"/>
           <w:szCs w:val="24"/>
         </w:rPr>
-        <w:t>El  documento Plan de Gestión de Cambios define las actividades y funciones para gestionar y controlar el cambio durante las diferentes etapas del proye</w:t>
-      </w:r>
-      <w:r>
-        <w:rPr>
-          <w:sz w:val="24"/>
-          <w:szCs w:val="24"/>
-        </w:rPr>
-        <w:t>cto.</w:t>
-      </w:r>
-    </w:p>
-    <w:p>
-      <w:pPr>
+        <w:t>El  documento Plan de Gestión de Cambios define las actividades y funciones para gestionar y controlar el cambio durante las diferentes etapas del proyecto.</w:t>
+      </w:r>
+    </w:p>
+    <w:p>
+      <w:pPr>
+        <w:spacing w:line="360" w:lineRule="auto"/>
         <w:ind w:left="700"/>
         <w:jc w:val="both"/>
         <w:rPr>
@@ -2011,6 +1600,36 @@
     </w:p>
     <w:p>
       <w:pPr>
+        <w:spacing w:line="360" w:lineRule="auto"/>
+        <w:ind w:left="700"/>
+        <w:jc w:val="both"/>
+        <w:rPr>
+          <w:sz w:val="24"/>
+          <w:szCs w:val="24"/>
+        </w:rPr>
+      </w:pPr>
+      <w:r>
+        <w:rPr>
+          <w:sz w:val="24"/>
+          <w:szCs w:val="24"/>
+        </w:rPr>
+        <w:t>Este documento está destinado al jefe del proyecto, el equipo del proyecto y cualquier líder de alto nivel, cuyo apoyo es necesario para llevar a cabo este plan</w:t>
+      </w:r>
+    </w:p>
+    <w:p>
+      <w:pPr>
+        <w:spacing w:line="360" w:lineRule="auto"/>
+        <w:ind w:left="700"/>
+        <w:jc w:val="both"/>
+        <w:rPr>
+          <w:sz w:val="24"/>
+          <w:szCs w:val="24"/>
+        </w:rPr>
+      </w:pPr>
+    </w:p>
+    <w:p>
+      <w:pPr>
+        <w:spacing w:line="360" w:lineRule="auto"/>
         <w:ind w:left="700"/>
         <w:jc w:val="both"/>
         <w:rPr>
@@ -2025,6 +1644,7 @@
           <w:ilvl w:val="0"/>
           <w:numId w:val="4"/>
         </w:numPr>
+        <w:spacing w:line="360" w:lineRule="auto"/>
         <w:contextualSpacing/>
         <w:rPr>
           <w:b/>
@@ -2050,6 +1670,7 @@
           <w:right w:val="nil"/>
           <w:between w:val="nil"/>
         </w:pBdr>
+        <w:spacing w:line="360" w:lineRule="auto"/>
         <w:ind w:left="700"/>
         <w:jc w:val="both"/>
         <w:rPr>
@@ -2067,6 +1688,7 @@
           <w:right w:val="nil"/>
           <w:between w:val="nil"/>
         </w:pBdr>
+        <w:spacing w:line="360" w:lineRule="auto"/>
         <w:ind w:left="700"/>
         <w:jc w:val="both"/>
         <w:rPr>
@@ -2079,21 +1701,7 @@
           <w:sz w:val="24"/>
           <w:szCs w:val="24"/>
         </w:rPr>
-        <w:t>El proceso de control de cambios gestiona la solicitud, evaluación, aprobación y ejecución de cambios surgidos (solicitudes de mejoras o reporte de defectos) identificados durante el desarrollo y explotación del softw</w:t>
-      </w:r>
-      <w:r>
-        <w:rPr>
-          <w:sz w:val="24"/>
-          <w:szCs w:val="24"/>
-        </w:rPr>
-        <w:t>are. Cuando la solicitud de cambio afecta a un ítem bajo línea base requerirá aprobación del CCC; caso contrario serán gestionadas por el gerente del proyecto y el arquitecto de software. En la figura 01 se pueden observar las fases que contiene el proceso</w:t>
-      </w:r>
-      <w:r>
-        <w:rPr>
-          <w:sz w:val="24"/>
-          <w:szCs w:val="24"/>
-        </w:rPr>
-        <w:t xml:space="preserve"> de Gestión de Cambios:</w:t>
+        <w:t>El proceso de control de cambios gestiona la solicitud, evaluación, aprobación y ejecución de cambios surgidos (solicitudes de mejoras o reporte de defectos) identificados durante el desarrollo y explotación del software. Cuando la solicitud de cambio afecta a un ítem bajo línea base requerirá aprobación del CCC; caso contrario serán gestionadas por el gerente del proyecto y el arquitecto de software. En la figura 01 se pueden observar las fases que contiene el proceso de Gestión de Cambios:</w:t>
       </w:r>
     </w:p>
     <w:p>
@@ -2105,6 +1713,7 @@
           <w:right w:val="nil"/>
           <w:between w:val="nil"/>
         </w:pBdr>
+        <w:spacing w:line="360" w:lineRule="auto"/>
         <w:ind w:left="700"/>
         <w:jc w:val="both"/>
         <w:rPr>
@@ -2115,87 +1724,27 @@
     </w:p>
     <w:p>
       <w:pPr>
-        <w:rPr>
-          <w:b/>
-          <w:sz w:val="24"/>
-          <w:szCs w:val="24"/>
-        </w:rPr>
-      </w:pPr>
-    </w:p>
-    <w:p>
-      <w:pPr>
-        <w:rPr>
-          <w:b/>
-          <w:sz w:val="24"/>
-          <w:szCs w:val="24"/>
-        </w:rPr>
-      </w:pPr>
-    </w:p>
-    <w:p>
-      <w:pPr>
-        <w:rPr>
-          <w:b/>
-          <w:sz w:val="24"/>
-          <w:szCs w:val="24"/>
-        </w:rPr>
-      </w:pPr>
-    </w:p>
-    <w:p>
-      <w:pPr>
-        <w:rPr>
-          <w:b/>
-          <w:sz w:val="24"/>
-          <w:szCs w:val="24"/>
-        </w:rPr>
-      </w:pPr>
-    </w:p>
-    <w:p>
-      <w:pPr>
-        <w:rPr>
-          <w:b/>
-          <w:sz w:val="24"/>
-          <w:szCs w:val="24"/>
-        </w:rPr>
-      </w:pPr>
-    </w:p>
-    <w:p>
-      <w:pPr>
-        <w:rPr>
-          <w:b/>
-          <w:sz w:val="24"/>
-          <w:szCs w:val="24"/>
-        </w:rPr>
-      </w:pPr>
-    </w:p>
-    <w:p>
-      <w:pPr>
-        <w:rPr>
-          <w:b/>
-          <w:sz w:val="24"/>
-          <w:szCs w:val="24"/>
-        </w:rPr>
-      </w:pPr>
-    </w:p>
-    <w:p>
-      <w:pPr>
-        <w:rPr>
-          <w:b/>
-          <w:sz w:val="24"/>
-          <w:szCs w:val="24"/>
-        </w:rPr>
-      </w:pPr>
-    </w:p>
-    <w:p>
-      <w:pPr>
-        <w:rPr>
-          <w:b/>
-          <w:sz w:val="24"/>
-          <w:szCs w:val="24"/>
-        </w:rPr>
-      </w:pPr>
-    </w:p>
-    <w:p>
-      <w:pPr>
+        <w:spacing w:line="360" w:lineRule="auto"/>
+        <w:rPr>
+          <w:b/>
+          <w:sz w:val="24"/>
+          <w:szCs w:val="24"/>
+        </w:rPr>
+      </w:pPr>
+    </w:p>
+    <w:p>
+      <w:pPr>
+        <w:spacing w:line="360" w:lineRule="auto"/>
+        <w:rPr>
+          <w:b/>
+          <w:sz w:val="24"/>
+          <w:szCs w:val="24"/>
+        </w:rPr>
+      </w:pPr>
+    </w:p>
+    <w:p>
+      <w:pPr>
+        <w:spacing w:line="360" w:lineRule="auto"/>
         <w:jc w:val="center"/>
         <w:rPr>
           <w:b/>
@@ -2203,31 +1752,28 @@
           <w:szCs w:val="24"/>
         </w:rPr>
       </w:pPr>
-      <w:bookmarkStart w:id="0" w:name="_GoBack"/>
-      <w:r>
-        <w:rPr>
-          <w:b/>
+      <w:r>
+        <w:rPr>
           <w:noProof/>
-          <w:sz w:val="24"/>
-          <w:szCs w:val="24"/>
         </w:rPr>
         <w:lastRenderedPageBreak/>
         <w:drawing>
-          <wp:inline distT="114300" distB="114300" distL="114300" distR="114300">
-            <wp:extent cx="4524375" cy="4400550"/>
-            <wp:effectExtent l="0" t="0" r="9525" b="0"/>
-            <wp:docPr id="1" name="image2.png"/>
-            <wp:cNvGraphicFramePr/>
+          <wp:inline distT="0" distB="0" distL="0" distR="0" wp14:anchorId="123C0081" wp14:editId="5DC1ED7B">
+            <wp:extent cx="5910906" cy="5316279"/>
+            <wp:effectExtent l="0" t="0" r="0" b="0"/>
+            <wp:docPr id="1" name="Imagen 1"/>
+            <wp:cNvGraphicFramePr>
+              <a:graphicFrameLocks xmlns:a="http://schemas.openxmlformats.org/drawingml/2006/main" noChangeAspect="1"/>
+            </wp:cNvGraphicFramePr>
             <a:graphic xmlns:a="http://schemas.openxmlformats.org/drawingml/2006/main">
               <a:graphicData uri="http://schemas.openxmlformats.org/drawingml/2006/picture">
                 <pic:pic xmlns:pic="http://schemas.openxmlformats.org/drawingml/2006/picture">
                   <pic:nvPicPr>
-                    <pic:cNvPr id="0" name="image2.png"/>
-                    <pic:cNvPicPr preferRelativeResize="0"/>
+                    <pic:cNvPr id="1" name=""/>
+                    <pic:cNvPicPr/>
                   </pic:nvPicPr>
                   <pic:blipFill>
                     <a:blip r:embed="rId8"/>
-                    <a:srcRect/>
                     <a:stretch>
                       <a:fillRect/>
                     </a:stretch>
@@ -2235,12 +1781,11 @@
                   <pic:spPr>
                     <a:xfrm>
                       <a:off x="0" y="0"/>
-                      <a:ext cx="4524375" cy="4400550"/>
+                      <a:ext cx="5916271" cy="5321105"/>
                     </a:xfrm>
                     <a:prstGeom prst="rect">
                       <a:avLst/>
                     </a:prstGeom>
-                    <a:ln/>
                   </pic:spPr>
                 </pic:pic>
               </a:graphicData>
@@ -2248,10 +1793,10 @@
           </wp:inline>
         </w:drawing>
       </w:r>
-      <w:bookmarkEnd w:id="0"/>
-    </w:p>
-    <w:p>
-      <w:pPr>
+    </w:p>
+    <w:p>
+      <w:pPr>
+        <w:spacing w:line="360" w:lineRule="auto"/>
         <w:jc w:val="center"/>
         <w:rPr>
           <w:sz w:val="24"/>
@@ -2276,50 +1821,63 @@
     </w:p>
     <w:p>
       <w:pPr>
-        <w:rPr>
-          <w:b/>
-          <w:sz w:val="24"/>
-          <w:szCs w:val="24"/>
-        </w:rPr>
-      </w:pPr>
-    </w:p>
-    <w:p>
-      <w:pPr>
-        <w:rPr>
-          <w:b/>
-          <w:sz w:val="24"/>
-          <w:szCs w:val="24"/>
-        </w:rPr>
-      </w:pPr>
-    </w:p>
-    <w:p>
-      <w:pPr>
-        <w:rPr>
-          <w:b/>
-          <w:sz w:val="24"/>
-          <w:szCs w:val="24"/>
-        </w:rPr>
-      </w:pPr>
-    </w:p>
-    <w:p>
-      <w:pPr>
-        <w:rPr>
-          <w:b/>
-          <w:sz w:val="24"/>
-          <w:szCs w:val="24"/>
-        </w:rPr>
-      </w:pPr>
-      <w:r>
-        <w:rPr>
-          <w:b/>
-          <w:sz w:val="24"/>
-          <w:szCs w:val="24"/>
-        </w:rPr>
-        <w:t>2.1. Recibir y analizar la petición</w:t>
-      </w:r>
-    </w:p>
-    <w:p>
-      <w:pPr>
+        <w:spacing w:line="360" w:lineRule="auto"/>
+        <w:rPr>
+          <w:b/>
+          <w:sz w:val="24"/>
+          <w:szCs w:val="24"/>
+        </w:rPr>
+      </w:pPr>
+    </w:p>
+    <w:p>
+      <w:pPr>
+        <w:spacing w:line="360" w:lineRule="auto"/>
+        <w:rPr>
+          <w:b/>
+          <w:sz w:val="24"/>
+          <w:szCs w:val="24"/>
+        </w:rPr>
+      </w:pPr>
+    </w:p>
+    <w:p>
+      <w:pPr>
+        <w:spacing w:line="360" w:lineRule="auto"/>
+        <w:rPr>
+          <w:b/>
+          <w:sz w:val="24"/>
+          <w:szCs w:val="24"/>
+        </w:rPr>
+      </w:pPr>
+    </w:p>
+    <w:p>
+      <w:pPr>
+        <w:spacing w:line="360" w:lineRule="auto"/>
+        <w:rPr>
+          <w:b/>
+          <w:sz w:val="24"/>
+          <w:szCs w:val="24"/>
+        </w:rPr>
+      </w:pPr>
+      <w:r>
+        <w:rPr>
+          <w:b/>
+          <w:sz w:val="24"/>
+          <w:szCs w:val="24"/>
+        </w:rPr>
+        <w:t>2.1. A</w:t>
+      </w:r>
+      <w:r>
+        <w:rPr>
+          <w:b/>
+          <w:sz w:val="24"/>
+          <w:szCs w:val="24"/>
+        </w:rPr>
+        <w:t>nalizar la petición</w:t>
+      </w:r>
+    </w:p>
+    <w:p>
+      <w:pPr>
+        <w:spacing w:line="360" w:lineRule="auto"/>
         <w:rPr>
           <w:sz w:val="24"/>
           <w:szCs w:val="24"/>
@@ -2335,6 +1893,7 @@
     </w:p>
     <w:p>
       <w:pPr>
+        <w:spacing w:line="360" w:lineRule="auto"/>
         <w:rPr>
           <w:b/>
           <w:sz w:val="24"/>
@@ -2383,7 +1942,7 @@
                 <w:right w:val="nil"/>
                 <w:between w:val="nil"/>
               </w:pBdr>
-              <w:spacing w:line="240" w:lineRule="auto"/>
+              <w:spacing w:line="360" w:lineRule="auto"/>
               <w:rPr>
                 <w:b/>
                 <w:sz w:val="24"/>
@@ -2427,7 +1986,7 @@
                 <w:right w:val="nil"/>
                 <w:between w:val="nil"/>
               </w:pBdr>
-              <w:spacing w:line="240" w:lineRule="auto"/>
+              <w:spacing w:line="360" w:lineRule="auto"/>
               <w:contextualSpacing/>
               <w:rPr>
                 <w:sz w:val="24"/>
@@ -2456,7 +2015,7 @@
                 <w:right w:val="nil"/>
                 <w:between w:val="nil"/>
               </w:pBdr>
-              <w:spacing w:line="240" w:lineRule="auto"/>
+              <w:spacing w:line="360" w:lineRule="auto"/>
               <w:contextualSpacing/>
               <w:rPr>
                 <w:sz w:val="24"/>
@@ -2495,7 +2054,7 @@
                 <w:right w:val="nil"/>
                 <w:between w:val="nil"/>
               </w:pBdr>
-              <w:spacing w:line="240" w:lineRule="auto"/>
+              <w:spacing w:line="360" w:lineRule="auto"/>
               <w:rPr>
                 <w:b/>
                 <w:sz w:val="24"/>
@@ -2508,6 +2067,7 @@
                 <w:sz w:val="24"/>
                 <w:szCs w:val="24"/>
               </w:rPr>
+              <w:lastRenderedPageBreak/>
               <w:t>2.1.2. Documentación</w:t>
             </w:r>
           </w:p>
@@ -2539,7 +2099,7 @@
                 <w:right w:val="nil"/>
                 <w:between w:val="nil"/>
               </w:pBdr>
-              <w:spacing w:line="240" w:lineRule="auto"/>
+              <w:spacing w:line="360" w:lineRule="auto"/>
               <w:contextualSpacing/>
               <w:rPr>
                 <w:sz w:val="24"/>
@@ -2568,7 +2128,7 @@
                 <w:right w:val="nil"/>
                 <w:between w:val="nil"/>
               </w:pBdr>
-              <w:spacing w:line="240" w:lineRule="auto"/>
+              <w:spacing w:line="360" w:lineRule="auto"/>
               <w:contextualSpacing/>
               <w:rPr>
                 <w:sz w:val="24"/>
@@ -2607,7 +2167,7 @@
                 <w:right w:val="nil"/>
                 <w:between w:val="nil"/>
               </w:pBdr>
-              <w:spacing w:line="240" w:lineRule="auto"/>
+              <w:spacing w:line="360" w:lineRule="auto"/>
               <w:rPr>
                 <w:b/>
                 <w:sz w:val="24"/>
@@ -2651,7 +2211,7 @@
                 <w:right w:val="nil"/>
                 <w:between w:val="nil"/>
               </w:pBdr>
-              <w:spacing w:line="240" w:lineRule="auto"/>
+              <w:spacing w:line="360" w:lineRule="auto"/>
               <w:contextualSpacing/>
               <w:rPr>
                 <w:sz w:val="24"/>
@@ -2673,7 +2233,7 @@
                 <w:ilvl w:val="0"/>
                 <w:numId w:val="5"/>
               </w:numPr>
-              <w:spacing w:line="240" w:lineRule="auto"/>
+              <w:spacing w:line="360" w:lineRule="auto"/>
               <w:contextualSpacing/>
               <w:rPr>
                 <w:sz w:val="24"/>
@@ -2702,7 +2262,7 @@
                 <w:right w:val="nil"/>
                 <w:between w:val="nil"/>
               </w:pBdr>
-              <w:spacing w:line="240" w:lineRule="auto"/>
+              <w:spacing w:line="360" w:lineRule="auto"/>
               <w:contextualSpacing/>
               <w:rPr>
                 <w:sz w:val="24"/>
@@ -2724,7 +2284,14 @@
                 <w:ilvl w:val="0"/>
                 <w:numId w:val="5"/>
               </w:numPr>
-              <w:spacing w:line="240" w:lineRule="auto"/>
+              <w:pBdr>
+                <w:top w:val="nil"/>
+                <w:left w:val="nil"/>
+                <w:bottom w:val="nil"/>
+                <w:right w:val="nil"/>
+                <w:between w:val="nil"/>
+              </w:pBdr>
+              <w:spacing w:line="360" w:lineRule="auto"/>
               <w:contextualSpacing/>
               <w:rPr>
                 <w:sz w:val="24"/>
@@ -2736,14 +2303,42 @@
                 <w:sz w:val="24"/>
                 <w:szCs w:val="24"/>
               </w:rPr>
-              <w:lastRenderedPageBreak/>
-              <w:t>Todos los cambios utilizan la cola de espera para ser atendidos.</w:t>
+              <w:t>La solicitud tiene un máximo de 5 días hábiles como máximo para ser atendida y validada.</w:t>
             </w:r>
           </w:p>
           <w:p>
             <w:pPr>
               <w:widowControl w:val="0"/>
-              <w:spacing w:line="240" w:lineRule="auto"/>
+              <w:numPr>
+                <w:ilvl w:val="0"/>
+                <w:numId w:val="5"/>
+              </w:numPr>
+              <w:pBdr>
+                <w:top w:val="nil"/>
+                <w:left w:val="nil"/>
+                <w:bottom w:val="nil"/>
+                <w:right w:val="nil"/>
+                <w:between w:val="nil"/>
+              </w:pBdr>
+              <w:spacing w:line="360" w:lineRule="auto"/>
+              <w:contextualSpacing/>
+              <w:rPr>
+                <w:sz w:val="24"/>
+                <w:szCs w:val="24"/>
+              </w:rPr>
+            </w:pPr>
+            <w:r>
+              <w:rPr>
+                <w:sz w:val="24"/>
+                <w:szCs w:val="24"/>
+              </w:rPr>
+              <w:t>Una vez la solicitud es verificada, esta pasa a estado de VERIFICADO y será escalado para su clasificación. De no ser notificado el cambio de estado al solicitante en un plazo de 5 días, este será automáticamente pasado a un estado de ANULADO y el solicitante tendrá que volver a realiza una nueva solicitud.</w:t>
+            </w:r>
+          </w:p>
+          <w:p>
+            <w:pPr>
+              <w:widowControl w:val="0"/>
+              <w:spacing w:line="360" w:lineRule="auto"/>
               <w:rPr>
                 <w:sz w:val="24"/>
                 <w:szCs w:val="24"/>
@@ -2755,6 +2350,7 @@
     </w:tbl>
     <w:p>
       <w:pPr>
+        <w:spacing w:line="360" w:lineRule="auto"/>
         <w:jc w:val="center"/>
         <w:rPr>
           <w:sz w:val="24"/>
@@ -2767,7 +2363,6 @@
           <w:sz w:val="24"/>
           <w:szCs w:val="24"/>
         </w:rPr>
-        <w:lastRenderedPageBreak/>
         <w:t xml:space="preserve">Tabla 01. </w:t>
       </w:r>
       <w:r>
@@ -2780,22 +2375,25 @@
     </w:p>
     <w:p>
       <w:pPr>
-        <w:rPr>
-          <w:sz w:val="24"/>
-          <w:szCs w:val="24"/>
-        </w:rPr>
-      </w:pPr>
-    </w:p>
-    <w:p>
-      <w:pPr>
-        <w:rPr>
-          <w:sz w:val="24"/>
-          <w:szCs w:val="24"/>
-        </w:rPr>
-      </w:pPr>
-    </w:p>
-    <w:p>
-      <w:pPr>
+        <w:spacing w:line="360" w:lineRule="auto"/>
+        <w:rPr>
+          <w:sz w:val="24"/>
+          <w:szCs w:val="24"/>
+        </w:rPr>
+      </w:pPr>
+    </w:p>
+    <w:p>
+      <w:pPr>
+        <w:spacing w:line="360" w:lineRule="auto"/>
+        <w:rPr>
+          <w:sz w:val="24"/>
+          <w:szCs w:val="24"/>
+        </w:rPr>
+      </w:pPr>
+    </w:p>
+    <w:p>
+      <w:pPr>
+        <w:spacing w:line="360" w:lineRule="auto"/>
         <w:rPr>
           <w:b/>
           <w:sz w:val="24"/>
@@ -2813,6 +2411,7 @@
     </w:p>
     <w:p>
       <w:pPr>
+        <w:spacing w:line="360" w:lineRule="auto"/>
         <w:rPr>
           <w:b/>
           <w:sz w:val="24"/>
@@ -2836,6 +2435,7 @@
     </w:p>
     <w:p>
       <w:pPr>
+        <w:spacing w:line="360" w:lineRule="auto"/>
         <w:rPr>
           <w:b/>
           <w:sz w:val="24"/>
@@ -2877,7 +2477,7 @@
           <w:p>
             <w:pPr>
               <w:widowControl w:val="0"/>
-              <w:spacing w:line="240" w:lineRule="auto"/>
+              <w:spacing w:line="360" w:lineRule="auto"/>
               <w:rPr>
                 <w:b/>
                 <w:sz w:val="24"/>
@@ -2914,7 +2514,7 @@
                 <w:ilvl w:val="0"/>
                 <w:numId w:val="3"/>
               </w:numPr>
-              <w:spacing w:line="240" w:lineRule="auto"/>
+              <w:spacing w:line="360" w:lineRule="auto"/>
               <w:contextualSpacing/>
               <w:rPr>
                 <w:sz w:val="24"/>
@@ -2936,7 +2536,7 @@
                 <w:ilvl w:val="0"/>
                 <w:numId w:val="3"/>
               </w:numPr>
-              <w:spacing w:line="240" w:lineRule="auto"/>
+              <w:spacing w:line="360" w:lineRule="auto"/>
               <w:contextualSpacing/>
               <w:rPr>
                 <w:sz w:val="24"/>
@@ -2968,7 +2568,7 @@
           <w:p>
             <w:pPr>
               <w:widowControl w:val="0"/>
-              <w:spacing w:line="240" w:lineRule="auto"/>
+              <w:spacing w:line="360" w:lineRule="auto"/>
               <w:rPr>
                 <w:b/>
                 <w:sz w:val="24"/>
@@ -3005,7 +2605,7 @@
                 <w:ilvl w:val="0"/>
                 <w:numId w:val="2"/>
               </w:numPr>
-              <w:spacing w:line="240" w:lineRule="auto"/>
+              <w:spacing w:line="360" w:lineRule="auto"/>
               <w:contextualSpacing/>
               <w:rPr>
                 <w:sz w:val="24"/>
@@ -3027,7 +2627,7 @@
                 <w:ilvl w:val="0"/>
                 <w:numId w:val="2"/>
               </w:numPr>
-              <w:spacing w:line="240" w:lineRule="auto"/>
+              <w:spacing w:line="360" w:lineRule="auto"/>
               <w:contextualSpacing/>
               <w:rPr>
                 <w:sz w:val="24"/>
@@ -3059,7 +2659,7 @@
           <w:p>
             <w:pPr>
               <w:widowControl w:val="0"/>
-              <w:spacing w:line="240" w:lineRule="auto"/>
+              <w:spacing w:line="360" w:lineRule="auto"/>
               <w:rPr>
                 <w:b/>
                 <w:sz w:val="24"/>
@@ -3072,6 +2672,7 @@
                 <w:sz w:val="24"/>
                 <w:szCs w:val="24"/>
               </w:rPr>
+              <w:lastRenderedPageBreak/>
               <w:t>2.2.3. Reglas o políticas</w:t>
             </w:r>
           </w:p>
@@ -3096,7 +2697,7 @@
                 <w:ilvl w:val="0"/>
                 <w:numId w:val="5"/>
               </w:numPr>
-              <w:spacing w:line="240" w:lineRule="auto"/>
+              <w:spacing w:line="360" w:lineRule="auto"/>
               <w:contextualSpacing/>
               <w:rPr>
                 <w:sz w:val="24"/>
@@ -3114,7 +2715,58 @@
           <w:p>
             <w:pPr>
               <w:widowControl w:val="0"/>
-              <w:spacing w:line="240" w:lineRule="auto"/>
+              <w:numPr>
+                <w:ilvl w:val="0"/>
+                <w:numId w:val="5"/>
+              </w:numPr>
+              <w:spacing w:line="360" w:lineRule="auto"/>
+              <w:contextualSpacing/>
+              <w:rPr>
+                <w:sz w:val="24"/>
+                <w:szCs w:val="24"/>
+              </w:rPr>
+            </w:pPr>
+            <w:r>
+              <w:rPr>
+                <w:sz w:val="24"/>
+                <w:szCs w:val="24"/>
+              </w:rPr>
+              <w:t>El comité tiene un plazo máximo de 2 días hábiles para clasificar el cambio</w:t>
+            </w:r>
+            <w:r>
+              <w:rPr>
+                <w:sz w:val="24"/>
+                <w:szCs w:val="24"/>
+              </w:rPr>
+              <w:t>.</w:t>
+            </w:r>
+          </w:p>
+          <w:p>
+            <w:pPr>
+              <w:widowControl w:val="0"/>
+              <w:numPr>
+                <w:ilvl w:val="0"/>
+                <w:numId w:val="5"/>
+              </w:numPr>
+              <w:spacing w:line="360" w:lineRule="auto"/>
+              <w:contextualSpacing/>
+              <w:rPr>
+                <w:sz w:val="24"/>
+                <w:szCs w:val="24"/>
+              </w:rPr>
+            </w:pPr>
+            <w:r>
+              <w:rPr>
+                <w:sz w:val="24"/>
+                <w:szCs w:val="24"/>
+              </w:rPr>
+              <w:t>Una vez las actividades de este proceso son culminadas, la solicitud de cambio pasa a un estado CLASIFICADO.</w:t>
+            </w:r>
+          </w:p>
+          <w:p>
+            <w:pPr>
+              <w:widowControl w:val="0"/>
+              <w:spacing w:line="360" w:lineRule="auto"/>
               <w:rPr>
                 <w:sz w:val="24"/>
                 <w:szCs w:val="24"/>
@@ -3126,6 +2778,7 @@
     </w:tbl>
     <w:p>
       <w:pPr>
+        <w:spacing w:line="360" w:lineRule="auto"/>
         <w:jc w:val="center"/>
         <w:rPr>
           <w:sz w:val="24"/>
@@ -3150,15 +2803,27 @@
     </w:p>
     <w:p>
       <w:pPr>
-        <w:rPr>
-          <w:b/>
-          <w:sz w:val="24"/>
-          <w:szCs w:val="24"/>
-        </w:rPr>
-      </w:pPr>
-    </w:p>
-    <w:p>
-      <w:pPr>
+        <w:spacing w:line="360" w:lineRule="auto"/>
+        <w:jc w:val="center"/>
+        <w:rPr>
+          <w:sz w:val="24"/>
+          <w:szCs w:val="24"/>
+        </w:rPr>
+      </w:pPr>
+    </w:p>
+    <w:p>
+      <w:pPr>
+        <w:spacing w:line="360" w:lineRule="auto"/>
+        <w:rPr>
+          <w:b/>
+          <w:sz w:val="24"/>
+          <w:szCs w:val="24"/>
+        </w:rPr>
+      </w:pPr>
+    </w:p>
+    <w:p>
+      <w:pPr>
+        <w:spacing w:line="360" w:lineRule="auto"/>
         <w:rPr>
           <w:b/>
           <w:sz w:val="24"/>
@@ -3176,6 +2841,7 @@
     </w:p>
     <w:p>
       <w:pPr>
+        <w:spacing w:line="360" w:lineRule="auto"/>
         <w:rPr>
           <w:b/>
           <w:sz w:val="24"/>
@@ -3199,6 +2865,7 @@
     </w:p>
     <w:p>
       <w:pPr>
+        <w:spacing w:line="360" w:lineRule="auto"/>
         <w:rPr>
           <w:b/>
           <w:sz w:val="24"/>
@@ -3240,7 +2907,7 @@
           <w:p>
             <w:pPr>
               <w:widowControl w:val="0"/>
-              <w:spacing w:line="240" w:lineRule="auto"/>
+              <w:spacing w:line="360" w:lineRule="auto"/>
               <w:rPr>
                 <w:b/>
                 <w:sz w:val="24"/>
@@ -3277,7 +2944,7 @@
                 <w:ilvl w:val="0"/>
                 <w:numId w:val="3"/>
               </w:numPr>
-              <w:spacing w:line="240" w:lineRule="auto"/>
+              <w:spacing w:line="360" w:lineRule="auto"/>
               <w:contextualSpacing/>
               <w:rPr>
                 <w:sz w:val="24"/>
@@ -3299,7 +2966,7 @@
                 <w:ilvl w:val="0"/>
                 <w:numId w:val="3"/>
               </w:numPr>
-              <w:spacing w:line="240" w:lineRule="auto"/>
+              <w:spacing w:line="360" w:lineRule="auto"/>
               <w:contextualSpacing/>
               <w:rPr>
                 <w:sz w:val="24"/>
@@ -3321,6 +2988,7 @@
                 <w:ilvl w:val="0"/>
                 <w:numId w:val="3"/>
               </w:numPr>
+              <w:spacing w:line="360" w:lineRule="auto"/>
               <w:contextualSpacing/>
               <w:rPr>
                 <w:sz w:val="24"/>
@@ -3342,6 +3010,7 @@
                 <w:ilvl w:val="0"/>
                 <w:numId w:val="3"/>
               </w:numPr>
+              <w:spacing w:line="360" w:lineRule="auto"/>
               <w:contextualSpacing/>
               <w:rPr>
                 <w:sz w:val="24"/>
@@ -3363,6 +3032,7 @@
                 <w:ilvl w:val="0"/>
                 <w:numId w:val="3"/>
               </w:numPr>
+              <w:spacing w:line="360" w:lineRule="auto"/>
               <w:contextualSpacing/>
               <w:rPr>
                 <w:sz w:val="24"/>
@@ -3394,7 +3064,7 @@
           <w:p>
             <w:pPr>
               <w:widowControl w:val="0"/>
-              <w:spacing w:line="240" w:lineRule="auto"/>
+              <w:spacing w:line="360" w:lineRule="auto"/>
               <w:rPr>
                 <w:b/>
                 <w:sz w:val="24"/>
@@ -3431,29 +3101,7 @@
                 <w:ilvl w:val="0"/>
                 <w:numId w:val="2"/>
               </w:numPr>
-              <w:spacing w:line="240" w:lineRule="auto"/>
-              <w:contextualSpacing/>
-              <w:rPr>
-                <w:sz w:val="24"/>
-                <w:szCs w:val="24"/>
-              </w:rPr>
-            </w:pPr>
-            <w:r>
-              <w:rPr>
-                <w:sz w:val="24"/>
-                <w:szCs w:val="24"/>
-              </w:rPr>
-              <w:t>Plan de Gestión de cambios</w:t>
-            </w:r>
-          </w:p>
-          <w:p>
-            <w:pPr>
-              <w:widowControl w:val="0"/>
-              <w:numPr>
-                <w:ilvl w:val="0"/>
-                <w:numId w:val="2"/>
-              </w:numPr>
-              <w:spacing w:line="240" w:lineRule="auto"/>
+              <w:spacing w:line="360" w:lineRule="auto"/>
               <w:contextualSpacing/>
               <w:rPr>
                 <w:sz w:val="24"/>
@@ -3485,7 +3133,7 @@
           <w:p>
             <w:pPr>
               <w:widowControl w:val="0"/>
-              <w:spacing w:line="240" w:lineRule="auto"/>
+              <w:spacing w:line="360" w:lineRule="auto"/>
               <w:rPr>
                 <w:b/>
                 <w:sz w:val="24"/>
@@ -3522,7 +3170,7 @@
                 <w:ilvl w:val="0"/>
                 <w:numId w:val="5"/>
               </w:numPr>
-              <w:spacing w:line="240" w:lineRule="auto"/>
+              <w:spacing w:line="360" w:lineRule="auto"/>
               <w:contextualSpacing/>
               <w:rPr>
                 <w:sz w:val="24"/>
@@ -3544,7 +3192,7 @@
                 <w:ilvl w:val="0"/>
                 <w:numId w:val="5"/>
               </w:numPr>
-              <w:spacing w:line="240" w:lineRule="auto"/>
+              <w:spacing w:line="360" w:lineRule="auto"/>
               <w:contextualSpacing/>
               <w:rPr>
                 <w:sz w:val="24"/>
@@ -3566,7 +3214,7 @@
                 <w:ilvl w:val="0"/>
                 <w:numId w:val="5"/>
               </w:numPr>
-              <w:spacing w:line="240" w:lineRule="auto"/>
+              <w:spacing w:line="360" w:lineRule="auto"/>
               <w:contextualSpacing/>
               <w:rPr>
                 <w:sz w:val="24"/>
@@ -3578,14 +3226,86 @@
                 <w:sz w:val="24"/>
                 <w:szCs w:val="24"/>
               </w:rPr>
+              <w:t>Todos los cambios utilizan la cola de espera para ser atendidos.</w:t>
+            </w:r>
+          </w:p>
+          <w:p>
+            <w:pPr>
+              <w:widowControl w:val="0"/>
+              <w:numPr>
+                <w:ilvl w:val="0"/>
+                <w:numId w:val="5"/>
+              </w:numPr>
+              <w:spacing w:line="360" w:lineRule="auto"/>
+              <w:contextualSpacing/>
+              <w:rPr>
+                <w:sz w:val="24"/>
+                <w:szCs w:val="24"/>
+              </w:rPr>
+            </w:pPr>
+            <w:r>
+              <w:rPr>
+                <w:sz w:val="24"/>
+                <w:szCs w:val="24"/>
+              </w:rPr>
+              <w:t xml:space="preserve">Una vez las actividades sean culminadas, la solicitud pasa a un estado EVALUADO. De ser rechazada por aspectos de riesgos, se tendrá que </w:t>
+            </w:r>
+            <w:r>
+              <w:rPr>
+                <w:sz w:val="24"/>
+                <w:szCs w:val="24"/>
+              </w:rPr>
               <w:lastRenderedPageBreak/>
-              <w:t>Todos los cambios utilizan la cola de espera para ser atendidos.</w:t>
+              <w:t>adjuntar un texto describiendo la razón de rechazo y/o adjuntar documentos o correos expendidos por personal encargado de gestión de riesgos de la empresa.</w:t>
             </w:r>
           </w:p>
           <w:p>
             <w:pPr>
               <w:widowControl w:val="0"/>
-              <w:spacing w:line="240" w:lineRule="auto"/>
+              <w:numPr>
+                <w:ilvl w:val="0"/>
+                <w:numId w:val="5"/>
+              </w:numPr>
+              <w:spacing w:line="360" w:lineRule="auto"/>
+              <w:contextualSpacing/>
+              <w:rPr>
+                <w:sz w:val="24"/>
+                <w:szCs w:val="24"/>
+              </w:rPr>
+            </w:pPr>
+            <w:r>
+              <w:rPr>
+                <w:sz w:val="24"/>
+                <w:szCs w:val="24"/>
+              </w:rPr>
+              <w:t xml:space="preserve">El </w:t>
+            </w:r>
+            <w:r>
+              <w:rPr>
+                <w:sz w:val="24"/>
+                <w:szCs w:val="24"/>
+              </w:rPr>
+              <w:t>CCC</w:t>
+            </w:r>
+            <w:r>
+              <w:rPr>
+                <w:sz w:val="24"/>
+                <w:szCs w:val="24"/>
+              </w:rPr>
+              <w:t xml:space="preserve"> tiene un plazo máximo de 3 días hábiles para clasificar el cambio</w:t>
+            </w:r>
+            <w:r>
+              <w:rPr>
+                <w:sz w:val="24"/>
+                <w:szCs w:val="24"/>
+              </w:rPr>
+              <w:t>.</w:t>
+            </w:r>
+          </w:p>
+          <w:p>
+            <w:pPr>
+              <w:widowControl w:val="0"/>
+              <w:spacing w:line="360" w:lineRule="auto"/>
               <w:rPr>
                 <w:sz w:val="24"/>
                 <w:szCs w:val="24"/>
@@ -3597,6 +3317,7 @@
     </w:tbl>
     <w:p>
       <w:pPr>
+        <w:spacing w:line="360" w:lineRule="auto"/>
         <w:jc w:val="center"/>
         <w:rPr>
           <w:sz w:val="24"/>
@@ -3617,36 +3338,32 @@
           <w:sz w:val="24"/>
           <w:szCs w:val="24"/>
         </w:rPr>
-        <w:t>Evaluación del Impacto y ries</w:t>
-      </w:r>
-      <w:r>
-        <w:rPr>
-          <w:sz w:val="24"/>
-          <w:szCs w:val="24"/>
-        </w:rPr>
-        <w:t>gos</w:t>
-      </w:r>
-    </w:p>
-    <w:p>
-      <w:pPr>
-        <w:rPr>
-          <w:b/>
-          <w:sz w:val="24"/>
-          <w:szCs w:val="24"/>
-        </w:rPr>
-      </w:pPr>
-    </w:p>
-    <w:p>
-      <w:pPr>
-        <w:rPr>
-          <w:b/>
-          <w:sz w:val="24"/>
-          <w:szCs w:val="24"/>
-        </w:rPr>
-      </w:pPr>
-    </w:p>
-    <w:p>
-      <w:pPr>
+        <w:t>Evaluación del Impacto y riesgos</w:t>
+      </w:r>
+    </w:p>
+    <w:p>
+      <w:pPr>
+        <w:spacing w:line="360" w:lineRule="auto"/>
+        <w:rPr>
+          <w:b/>
+          <w:sz w:val="24"/>
+          <w:szCs w:val="24"/>
+        </w:rPr>
+      </w:pPr>
+    </w:p>
+    <w:p>
+      <w:pPr>
+        <w:spacing w:line="360" w:lineRule="auto"/>
+        <w:rPr>
+          <w:b/>
+          <w:sz w:val="24"/>
+          <w:szCs w:val="24"/>
+        </w:rPr>
+      </w:pPr>
+    </w:p>
+    <w:p>
+      <w:pPr>
+        <w:spacing w:line="360" w:lineRule="auto"/>
         <w:rPr>
           <w:b/>
           <w:sz w:val="24"/>
@@ -3664,6 +3381,7 @@
     </w:p>
     <w:p>
       <w:pPr>
+        <w:spacing w:line="360" w:lineRule="auto"/>
         <w:rPr>
           <w:b/>
           <w:sz w:val="24"/>
@@ -3687,6 +3405,7 @@
     </w:p>
     <w:p>
       <w:pPr>
+        <w:spacing w:line="360" w:lineRule="auto"/>
         <w:rPr>
           <w:b/>
           <w:sz w:val="24"/>
@@ -3728,7 +3447,7 @@
           <w:p>
             <w:pPr>
               <w:widowControl w:val="0"/>
-              <w:spacing w:line="240" w:lineRule="auto"/>
+              <w:spacing w:line="360" w:lineRule="auto"/>
               <w:rPr>
                 <w:b/>
                 <w:sz w:val="24"/>
@@ -3765,7 +3484,7 @@
                 <w:ilvl w:val="0"/>
                 <w:numId w:val="3"/>
               </w:numPr>
-              <w:spacing w:line="240" w:lineRule="auto"/>
+              <w:spacing w:line="360" w:lineRule="auto"/>
               <w:contextualSpacing/>
               <w:rPr>
                 <w:sz w:val="24"/>
@@ -3787,7 +3506,7 @@
                 <w:ilvl w:val="0"/>
                 <w:numId w:val="3"/>
               </w:numPr>
-              <w:spacing w:line="240" w:lineRule="auto"/>
+              <w:spacing w:line="360" w:lineRule="auto"/>
               <w:contextualSpacing/>
               <w:rPr>
                 <w:sz w:val="24"/>
@@ -3809,7 +3528,7 @@
                 <w:ilvl w:val="0"/>
                 <w:numId w:val="3"/>
               </w:numPr>
-              <w:spacing w:line="240" w:lineRule="auto"/>
+              <w:spacing w:line="360" w:lineRule="auto"/>
               <w:contextualSpacing/>
               <w:rPr>
                 <w:sz w:val="24"/>
@@ -3831,7 +3550,7 @@
                 <w:ilvl w:val="0"/>
                 <w:numId w:val="3"/>
               </w:numPr>
-              <w:spacing w:line="240" w:lineRule="auto"/>
+              <w:spacing w:line="360" w:lineRule="auto"/>
               <w:contextualSpacing/>
               <w:rPr>
                 <w:sz w:val="24"/>
@@ -3863,7 +3582,7 @@
           <w:p>
             <w:pPr>
               <w:widowControl w:val="0"/>
-              <w:spacing w:line="240" w:lineRule="auto"/>
+              <w:spacing w:line="360" w:lineRule="auto"/>
               <w:rPr>
                 <w:b/>
                 <w:sz w:val="24"/>
@@ -3900,7 +3619,7 @@
                 <w:ilvl w:val="0"/>
                 <w:numId w:val="2"/>
               </w:numPr>
-              <w:spacing w:line="240" w:lineRule="auto"/>
+              <w:spacing w:line="360" w:lineRule="auto"/>
               <w:contextualSpacing/>
               <w:rPr>
                 <w:sz w:val="24"/>
@@ -3922,7 +3641,7 @@
                 <w:ilvl w:val="0"/>
                 <w:numId w:val="2"/>
               </w:numPr>
-              <w:spacing w:line="240" w:lineRule="auto"/>
+              <w:spacing w:line="360" w:lineRule="auto"/>
               <w:contextualSpacing/>
               <w:rPr>
                 <w:sz w:val="24"/>
@@ -3954,7 +3673,7 @@
           <w:p>
             <w:pPr>
               <w:widowControl w:val="0"/>
-              <w:spacing w:line="240" w:lineRule="auto"/>
+              <w:spacing w:line="360" w:lineRule="auto"/>
               <w:rPr>
                 <w:b/>
                 <w:sz w:val="24"/>
@@ -3991,7 +3710,7 @@
                 <w:ilvl w:val="0"/>
                 <w:numId w:val="5"/>
               </w:numPr>
-              <w:spacing w:line="240" w:lineRule="auto"/>
+              <w:spacing w:line="360" w:lineRule="auto"/>
               <w:contextualSpacing/>
               <w:rPr>
                 <w:sz w:val="24"/>
@@ -4008,8 +3727,29 @@
           </w:p>
           <w:p>
             <w:pPr>
+              <w:pStyle w:val="Prrafodelista"/>
+              <w:numPr>
+                <w:ilvl w:val="0"/>
+                <w:numId w:val="5"/>
+              </w:numPr>
+              <w:spacing w:line="360" w:lineRule="auto"/>
+              <w:rPr>
+                <w:sz w:val="24"/>
+                <w:szCs w:val="24"/>
+              </w:rPr>
+            </w:pPr>
+            <w:r>
+              <w:rPr>
+                <w:sz w:val="24"/>
+                <w:szCs w:val="24"/>
+              </w:rPr>
+              <w:t>Una vez culminadas las actividades, la solicitud pasa un estado de APROBADO.</w:t>
+            </w:r>
+          </w:p>
+          <w:p>
+            <w:pPr>
               <w:widowControl w:val="0"/>
-              <w:spacing w:line="240" w:lineRule="auto"/>
+              <w:spacing w:line="360" w:lineRule="auto"/>
               <w:rPr>
                 <w:sz w:val="24"/>
                 <w:szCs w:val="24"/>
@@ -4021,6 +3761,7 @@
     </w:tbl>
     <w:p>
       <w:pPr>
+        <w:spacing w:line="360" w:lineRule="auto"/>
         <w:jc w:val="center"/>
         <w:rPr>
           <w:sz w:val="24"/>
@@ -4045,6 +3786,1033 @@
     </w:p>
     <w:p>
       <w:pPr>
+        <w:spacing w:line="360" w:lineRule="auto"/>
+        <w:rPr>
+          <w:b/>
+          <w:sz w:val="24"/>
+          <w:szCs w:val="24"/>
+        </w:rPr>
+      </w:pPr>
+    </w:p>
+    <w:p>
+      <w:pPr>
+        <w:spacing w:line="360" w:lineRule="auto"/>
+        <w:rPr>
+          <w:b/>
+          <w:sz w:val="24"/>
+          <w:szCs w:val="24"/>
+        </w:rPr>
+      </w:pPr>
+    </w:p>
+    <w:p>
+      <w:pPr>
+        <w:spacing w:line="360" w:lineRule="auto"/>
+        <w:rPr>
+          <w:b/>
+          <w:sz w:val="24"/>
+          <w:szCs w:val="24"/>
+        </w:rPr>
+      </w:pPr>
+      <w:r>
+        <w:rPr>
+          <w:b/>
+          <w:sz w:val="24"/>
+          <w:szCs w:val="24"/>
+        </w:rPr>
+        <w:lastRenderedPageBreak/>
+        <w:t>2.</w:t>
+      </w:r>
+      <w:r>
+        <w:rPr>
+          <w:b/>
+          <w:sz w:val="24"/>
+          <w:szCs w:val="24"/>
+        </w:rPr>
+        <w:t xml:space="preserve">5. </w:t>
+      </w:r>
+      <w:r>
+        <w:rPr>
+          <w:b/>
+          <w:sz w:val="24"/>
+          <w:szCs w:val="24"/>
+        </w:rPr>
+        <w:t>Planificación y calendarización</w:t>
+      </w:r>
+    </w:p>
+    <w:p>
+      <w:pPr>
+        <w:spacing w:line="360" w:lineRule="auto"/>
+        <w:rPr>
+          <w:b/>
+          <w:sz w:val="24"/>
+          <w:szCs w:val="24"/>
+        </w:rPr>
+      </w:pPr>
+      <w:r>
+        <w:rPr>
+          <w:sz w:val="24"/>
+          <w:szCs w:val="24"/>
+        </w:rPr>
+        <w:t>En la tabla 0</w:t>
+      </w:r>
+      <w:r>
+        <w:rPr>
+          <w:sz w:val="24"/>
+          <w:szCs w:val="24"/>
+        </w:rPr>
+        <w:t>5</w:t>
+      </w:r>
+      <w:r>
+        <w:rPr>
+          <w:sz w:val="24"/>
+          <w:szCs w:val="24"/>
+        </w:rPr>
+        <w:t xml:space="preserve"> se definirán las actividades, documentación y políticas del </w:t>
+      </w:r>
+      <w:r>
+        <w:rPr>
+          <w:sz w:val="24"/>
+          <w:szCs w:val="24"/>
+        </w:rPr>
+        <w:t>quinto</w:t>
+      </w:r>
+      <w:r>
+        <w:rPr>
+          <w:sz w:val="24"/>
+          <w:szCs w:val="24"/>
+        </w:rPr>
+        <w:t xml:space="preserve"> proceso de gestión de cambios.</w:t>
+      </w:r>
+    </w:p>
+    <w:p>
+      <w:pPr>
+        <w:spacing w:line="360" w:lineRule="auto"/>
+        <w:rPr>
+          <w:b/>
+          <w:sz w:val="24"/>
+          <w:szCs w:val="24"/>
+        </w:rPr>
+      </w:pPr>
+    </w:p>
+    <w:tbl>
+      <w:tblPr>
+        <w:tblStyle w:val="a3"/>
+        <w:tblW w:w="9026" w:type="dxa"/>
+        <w:tblInd w:w="100" w:type="dxa"/>
+        <w:tblBorders>
+          <w:top w:val="single" w:sz="8" w:space="0" w:color="000000"/>
+          <w:left w:val="single" w:sz="8" w:space="0" w:color="000000"/>
+          <w:bottom w:val="single" w:sz="8" w:space="0" w:color="000000"/>
+          <w:right w:val="single" w:sz="8" w:space="0" w:color="000000"/>
+          <w:insideH w:val="single" w:sz="8" w:space="0" w:color="000000"/>
+          <w:insideV w:val="single" w:sz="8" w:space="0" w:color="000000"/>
+        </w:tblBorders>
+        <w:tblLayout w:type="fixed"/>
+        <w:tblLook w:val="0600" w:firstRow="0" w:lastRow="0" w:firstColumn="0" w:lastColumn="0" w:noHBand="1" w:noVBand="1"/>
+      </w:tblPr>
+      <w:tblGrid>
+        <w:gridCol w:w="9026"/>
+      </w:tblGrid>
+      <w:tr>
+        <w:tc>
+          <w:tcPr>
+            <w:tcW w:w="9026" w:type="dxa"/>
+            <w:shd w:val="clear" w:color="auto" w:fill="auto"/>
+            <w:tcMar>
+              <w:top w:w="100" w:type="dxa"/>
+              <w:left w:w="100" w:type="dxa"/>
+              <w:bottom w:w="100" w:type="dxa"/>
+              <w:right w:w="100" w:type="dxa"/>
+            </w:tcMar>
+          </w:tcPr>
+          <w:p>
+            <w:pPr>
+              <w:widowControl w:val="0"/>
+              <w:spacing w:line="360" w:lineRule="auto"/>
+              <w:rPr>
+                <w:b/>
+                <w:sz w:val="24"/>
+                <w:szCs w:val="24"/>
+              </w:rPr>
+            </w:pPr>
+            <w:r>
+              <w:rPr>
+                <w:b/>
+                <w:sz w:val="24"/>
+                <w:szCs w:val="24"/>
+              </w:rPr>
+              <w:t>2.4.1. Actividades</w:t>
+            </w:r>
+          </w:p>
+        </w:tc>
+      </w:tr>
+      <w:tr>
+        <w:tc>
+          <w:tcPr>
+            <w:tcW w:w="9026" w:type="dxa"/>
+            <w:shd w:val="clear" w:color="auto" w:fill="auto"/>
+            <w:tcMar>
+              <w:top w:w="100" w:type="dxa"/>
+              <w:left w:w="100" w:type="dxa"/>
+              <w:bottom w:w="100" w:type="dxa"/>
+              <w:right w:w="100" w:type="dxa"/>
+            </w:tcMar>
+          </w:tcPr>
+          <w:p>
+            <w:pPr>
+              <w:widowControl w:val="0"/>
+              <w:numPr>
+                <w:ilvl w:val="0"/>
+                <w:numId w:val="3"/>
+              </w:numPr>
+              <w:spacing w:line="360" w:lineRule="auto"/>
+              <w:contextualSpacing/>
+              <w:rPr>
+                <w:sz w:val="24"/>
+                <w:szCs w:val="24"/>
+              </w:rPr>
+            </w:pPr>
+            <w:r>
+              <w:rPr>
+                <w:sz w:val="24"/>
+                <w:szCs w:val="24"/>
+              </w:rPr>
+              <w:t>Definir las fechas en base a la fecha de solicitud del cambio y al calendario del cambio.</w:t>
+            </w:r>
+          </w:p>
+        </w:tc>
+      </w:tr>
+      <w:tr>
+        <w:tc>
+          <w:tcPr>
+            <w:tcW w:w="9026" w:type="dxa"/>
+            <w:shd w:val="clear" w:color="auto" w:fill="auto"/>
+            <w:tcMar>
+              <w:top w:w="100" w:type="dxa"/>
+              <w:left w:w="100" w:type="dxa"/>
+              <w:bottom w:w="100" w:type="dxa"/>
+              <w:right w:w="100" w:type="dxa"/>
+            </w:tcMar>
+          </w:tcPr>
+          <w:p>
+            <w:pPr>
+              <w:widowControl w:val="0"/>
+              <w:spacing w:line="360" w:lineRule="auto"/>
+              <w:rPr>
+                <w:b/>
+                <w:sz w:val="24"/>
+                <w:szCs w:val="24"/>
+              </w:rPr>
+            </w:pPr>
+            <w:r>
+              <w:rPr>
+                <w:b/>
+                <w:sz w:val="24"/>
+                <w:szCs w:val="24"/>
+              </w:rPr>
+              <w:t>2.4.2. Documentación</w:t>
+            </w:r>
+          </w:p>
+        </w:tc>
+      </w:tr>
+      <w:tr>
+        <w:tc>
+          <w:tcPr>
+            <w:tcW w:w="9026" w:type="dxa"/>
+            <w:shd w:val="clear" w:color="auto" w:fill="auto"/>
+            <w:tcMar>
+              <w:top w:w="100" w:type="dxa"/>
+              <w:left w:w="100" w:type="dxa"/>
+              <w:bottom w:w="100" w:type="dxa"/>
+              <w:right w:w="100" w:type="dxa"/>
+            </w:tcMar>
+          </w:tcPr>
+          <w:p>
+            <w:pPr>
+              <w:widowControl w:val="0"/>
+              <w:numPr>
+                <w:ilvl w:val="0"/>
+                <w:numId w:val="2"/>
+              </w:numPr>
+              <w:spacing w:line="360" w:lineRule="auto"/>
+              <w:contextualSpacing/>
+              <w:rPr>
+                <w:sz w:val="24"/>
+                <w:szCs w:val="24"/>
+              </w:rPr>
+            </w:pPr>
+            <w:r>
+              <w:rPr>
+                <w:sz w:val="24"/>
+                <w:szCs w:val="24"/>
+              </w:rPr>
+              <w:t>Cronograma</w:t>
+            </w:r>
+          </w:p>
+          <w:p>
+            <w:pPr>
+              <w:widowControl w:val="0"/>
+              <w:numPr>
+                <w:ilvl w:val="0"/>
+                <w:numId w:val="2"/>
+              </w:numPr>
+              <w:spacing w:line="360" w:lineRule="auto"/>
+              <w:contextualSpacing/>
+              <w:rPr>
+                <w:sz w:val="24"/>
+                <w:szCs w:val="24"/>
+              </w:rPr>
+            </w:pPr>
+            <w:r>
+              <w:rPr>
+                <w:sz w:val="24"/>
+                <w:szCs w:val="24"/>
+              </w:rPr>
+              <w:t>Solicitud del cambio</w:t>
+            </w:r>
+          </w:p>
+        </w:tc>
+      </w:tr>
+      <w:tr>
+        <w:tc>
+          <w:tcPr>
+            <w:tcW w:w="9026" w:type="dxa"/>
+            <w:shd w:val="clear" w:color="auto" w:fill="auto"/>
+            <w:tcMar>
+              <w:top w:w="100" w:type="dxa"/>
+              <w:left w:w="100" w:type="dxa"/>
+              <w:bottom w:w="100" w:type="dxa"/>
+              <w:right w:w="100" w:type="dxa"/>
+            </w:tcMar>
+          </w:tcPr>
+          <w:p>
+            <w:pPr>
+              <w:widowControl w:val="0"/>
+              <w:spacing w:line="360" w:lineRule="auto"/>
+              <w:rPr>
+                <w:b/>
+                <w:sz w:val="24"/>
+                <w:szCs w:val="24"/>
+              </w:rPr>
+            </w:pPr>
+            <w:r>
+              <w:rPr>
+                <w:b/>
+                <w:sz w:val="24"/>
+                <w:szCs w:val="24"/>
+              </w:rPr>
+              <w:t>2.4.3. Reglas o políticas</w:t>
+            </w:r>
+          </w:p>
+        </w:tc>
+      </w:tr>
+      <w:tr>
+        <w:tc>
+          <w:tcPr>
+            <w:tcW w:w="9026" w:type="dxa"/>
+            <w:shd w:val="clear" w:color="auto" w:fill="auto"/>
+            <w:tcMar>
+              <w:top w:w="100" w:type="dxa"/>
+              <w:left w:w="100" w:type="dxa"/>
+              <w:bottom w:w="100" w:type="dxa"/>
+              <w:right w:w="100" w:type="dxa"/>
+            </w:tcMar>
+          </w:tcPr>
+          <w:p>
+            <w:pPr>
+              <w:pStyle w:val="Prrafodelista"/>
+              <w:numPr>
+                <w:ilvl w:val="0"/>
+                <w:numId w:val="5"/>
+              </w:numPr>
+              <w:spacing w:line="360" w:lineRule="auto"/>
+              <w:rPr>
+                <w:sz w:val="24"/>
+                <w:szCs w:val="24"/>
+              </w:rPr>
+            </w:pPr>
+            <w:r>
+              <w:rPr>
+                <w:sz w:val="24"/>
+                <w:szCs w:val="24"/>
+              </w:rPr>
+              <w:t>El equipo de implementación deberá obtener libre acceso a la información histórica sobre el proceso de negocio que afecta el cambio.</w:t>
+            </w:r>
+          </w:p>
+          <w:p>
+            <w:pPr>
+              <w:pStyle w:val="Prrafodelista"/>
+              <w:numPr>
+                <w:ilvl w:val="0"/>
+                <w:numId w:val="5"/>
+              </w:numPr>
+              <w:spacing w:line="360" w:lineRule="auto"/>
+              <w:rPr>
+                <w:sz w:val="24"/>
+                <w:szCs w:val="24"/>
+              </w:rPr>
+            </w:pPr>
+            <w:r>
+              <w:rPr>
+                <w:sz w:val="24"/>
+                <w:szCs w:val="24"/>
+              </w:rPr>
+              <w:t>Una vez culminadas las actividades, la solicitud pasa al estado PLANIFICADO.</w:t>
+            </w:r>
+          </w:p>
+        </w:tc>
+      </w:tr>
+    </w:tbl>
+    <w:p>
+      <w:pPr>
+        <w:spacing w:line="360" w:lineRule="auto"/>
+        <w:jc w:val="center"/>
+        <w:rPr>
+          <w:sz w:val="24"/>
+          <w:szCs w:val="24"/>
+        </w:rPr>
+      </w:pPr>
+      <w:r>
+        <w:rPr>
+          <w:b/>
+          <w:sz w:val="24"/>
+          <w:szCs w:val="24"/>
+        </w:rPr>
+        <w:t>Tabla 0</w:t>
+      </w:r>
+      <w:r>
+        <w:rPr>
+          <w:b/>
+          <w:sz w:val="24"/>
+          <w:szCs w:val="24"/>
+        </w:rPr>
+        <w:t>5</w:t>
+      </w:r>
+      <w:r>
+        <w:rPr>
+          <w:b/>
+          <w:sz w:val="24"/>
+          <w:szCs w:val="24"/>
+        </w:rPr>
+        <w:t xml:space="preserve">. </w:t>
+      </w:r>
+      <w:r>
+        <w:rPr>
+          <w:sz w:val="24"/>
+          <w:szCs w:val="24"/>
+        </w:rPr>
+        <w:t>Aprobación del cambio</w:t>
+      </w:r>
+    </w:p>
+    <w:p>
+      <w:pPr>
+        <w:spacing w:line="360" w:lineRule="auto"/>
+        <w:rPr>
+          <w:b/>
+          <w:sz w:val="24"/>
+          <w:szCs w:val="24"/>
+        </w:rPr>
+      </w:pPr>
+    </w:p>
+    <w:p>
+      <w:pPr>
+        <w:spacing w:line="360" w:lineRule="auto"/>
+        <w:rPr>
+          <w:b/>
+          <w:sz w:val="24"/>
+          <w:szCs w:val="24"/>
+        </w:rPr>
+      </w:pPr>
+    </w:p>
+    <w:p>
+      <w:pPr>
+        <w:spacing w:line="360" w:lineRule="auto"/>
+        <w:rPr>
+          <w:b/>
+          <w:sz w:val="24"/>
+          <w:szCs w:val="24"/>
+        </w:rPr>
+      </w:pPr>
+      <w:r>
+        <w:rPr>
+          <w:b/>
+          <w:sz w:val="24"/>
+          <w:szCs w:val="24"/>
+        </w:rPr>
+        <w:t>2.</w:t>
+      </w:r>
+      <w:r>
+        <w:rPr>
+          <w:b/>
+          <w:sz w:val="24"/>
+          <w:szCs w:val="24"/>
+        </w:rPr>
+        <w:t>6.</w:t>
+      </w:r>
+      <w:r>
+        <w:rPr>
+          <w:b/>
+          <w:sz w:val="24"/>
+          <w:szCs w:val="24"/>
+        </w:rPr>
+        <w:t xml:space="preserve"> Implementación</w:t>
+      </w:r>
+    </w:p>
+    <w:p>
+      <w:pPr>
+        <w:spacing w:line="360" w:lineRule="auto"/>
+        <w:rPr>
+          <w:b/>
+          <w:sz w:val="24"/>
+          <w:szCs w:val="24"/>
+        </w:rPr>
+      </w:pPr>
+      <w:r>
+        <w:rPr>
+          <w:sz w:val="24"/>
+          <w:szCs w:val="24"/>
+        </w:rPr>
+        <w:t>En la tabla 0</w:t>
+      </w:r>
+      <w:r>
+        <w:rPr>
+          <w:sz w:val="24"/>
+          <w:szCs w:val="24"/>
+        </w:rPr>
+        <w:t>6</w:t>
+      </w:r>
+      <w:r>
+        <w:rPr>
+          <w:sz w:val="24"/>
+          <w:szCs w:val="24"/>
+        </w:rPr>
+        <w:t xml:space="preserve"> se definirán las actividades, documentación y políticas del </w:t>
+      </w:r>
+      <w:r>
+        <w:rPr>
+          <w:sz w:val="24"/>
+          <w:szCs w:val="24"/>
+        </w:rPr>
+        <w:t>sexto</w:t>
+      </w:r>
+      <w:r>
+        <w:rPr>
+          <w:sz w:val="24"/>
+          <w:szCs w:val="24"/>
+        </w:rPr>
+        <w:t xml:space="preserve"> proceso de gestión de cambios.</w:t>
+      </w:r>
+    </w:p>
+    <w:p>
+      <w:pPr>
+        <w:spacing w:line="360" w:lineRule="auto"/>
+        <w:rPr>
+          <w:b/>
+          <w:sz w:val="24"/>
+          <w:szCs w:val="24"/>
+        </w:rPr>
+      </w:pPr>
+    </w:p>
+    <w:tbl>
+      <w:tblPr>
+        <w:tblStyle w:val="a3"/>
+        <w:tblW w:w="9026" w:type="dxa"/>
+        <w:tblInd w:w="100" w:type="dxa"/>
+        <w:tblBorders>
+          <w:top w:val="single" w:sz="8" w:space="0" w:color="000000"/>
+          <w:left w:val="single" w:sz="8" w:space="0" w:color="000000"/>
+          <w:bottom w:val="single" w:sz="8" w:space="0" w:color="000000"/>
+          <w:right w:val="single" w:sz="8" w:space="0" w:color="000000"/>
+          <w:insideH w:val="single" w:sz="8" w:space="0" w:color="000000"/>
+          <w:insideV w:val="single" w:sz="8" w:space="0" w:color="000000"/>
+        </w:tblBorders>
+        <w:tblLayout w:type="fixed"/>
+        <w:tblLook w:val="0600" w:firstRow="0" w:lastRow="0" w:firstColumn="0" w:lastColumn="0" w:noHBand="1" w:noVBand="1"/>
+      </w:tblPr>
+      <w:tblGrid>
+        <w:gridCol w:w="9026"/>
+      </w:tblGrid>
+      <w:tr>
+        <w:tc>
+          <w:tcPr>
+            <w:tcW w:w="9026" w:type="dxa"/>
+            <w:shd w:val="clear" w:color="auto" w:fill="auto"/>
+            <w:tcMar>
+              <w:top w:w="100" w:type="dxa"/>
+              <w:left w:w="100" w:type="dxa"/>
+              <w:bottom w:w="100" w:type="dxa"/>
+              <w:right w:w="100" w:type="dxa"/>
+            </w:tcMar>
+          </w:tcPr>
+          <w:p>
+            <w:pPr>
+              <w:widowControl w:val="0"/>
+              <w:spacing w:line="360" w:lineRule="auto"/>
+              <w:rPr>
+                <w:b/>
+                <w:sz w:val="24"/>
+                <w:szCs w:val="24"/>
+              </w:rPr>
+            </w:pPr>
+            <w:r>
+              <w:rPr>
+                <w:b/>
+                <w:sz w:val="24"/>
+                <w:szCs w:val="24"/>
+              </w:rPr>
+              <w:t>2.4.1. Actividades</w:t>
+            </w:r>
+          </w:p>
+        </w:tc>
+      </w:tr>
+      <w:tr>
+        <w:tc>
+          <w:tcPr>
+            <w:tcW w:w="9026" w:type="dxa"/>
+            <w:shd w:val="clear" w:color="auto" w:fill="auto"/>
+            <w:tcMar>
+              <w:top w:w="100" w:type="dxa"/>
+              <w:left w:w="100" w:type="dxa"/>
+              <w:bottom w:w="100" w:type="dxa"/>
+              <w:right w:w="100" w:type="dxa"/>
+            </w:tcMar>
+          </w:tcPr>
+          <w:p>
+            <w:pPr>
+              <w:widowControl w:val="0"/>
+              <w:numPr>
+                <w:ilvl w:val="0"/>
+                <w:numId w:val="3"/>
+              </w:numPr>
+              <w:spacing w:line="360" w:lineRule="auto"/>
+              <w:contextualSpacing/>
+              <w:rPr>
+                <w:sz w:val="24"/>
+                <w:szCs w:val="24"/>
+              </w:rPr>
+            </w:pPr>
+            <w:r>
+              <w:rPr>
+                <w:sz w:val="24"/>
+                <w:szCs w:val="24"/>
+              </w:rPr>
+              <w:t>Asignación de tareas.</w:t>
+            </w:r>
+          </w:p>
+          <w:p>
+            <w:pPr>
+              <w:widowControl w:val="0"/>
+              <w:numPr>
+                <w:ilvl w:val="0"/>
+                <w:numId w:val="3"/>
+              </w:numPr>
+              <w:spacing w:line="360" w:lineRule="auto"/>
+              <w:contextualSpacing/>
+              <w:rPr>
+                <w:sz w:val="24"/>
+                <w:szCs w:val="24"/>
+              </w:rPr>
+            </w:pPr>
+            <w:r>
+              <w:rPr>
+                <w:sz w:val="24"/>
+                <w:szCs w:val="24"/>
+              </w:rPr>
+              <w:t>Verificación de la correcta preparación del cambio en los ambiente de Test, aseguramiento de la calidad y producción.</w:t>
+            </w:r>
+          </w:p>
+          <w:p>
+            <w:pPr>
+              <w:widowControl w:val="0"/>
+              <w:numPr>
+                <w:ilvl w:val="0"/>
+                <w:numId w:val="3"/>
+              </w:numPr>
+              <w:spacing w:line="360" w:lineRule="auto"/>
+              <w:contextualSpacing/>
+              <w:rPr>
+                <w:sz w:val="24"/>
+                <w:szCs w:val="24"/>
+              </w:rPr>
+            </w:pPr>
+            <w:r>
+              <w:rPr>
+                <w:sz w:val="24"/>
+                <w:szCs w:val="24"/>
+              </w:rPr>
+              <w:t>Realizar pruebas</w:t>
+            </w:r>
+          </w:p>
+          <w:p>
+            <w:pPr>
+              <w:widowControl w:val="0"/>
+              <w:numPr>
+                <w:ilvl w:val="0"/>
+                <w:numId w:val="3"/>
+              </w:numPr>
+              <w:spacing w:line="360" w:lineRule="auto"/>
+              <w:contextualSpacing/>
+              <w:rPr>
+                <w:sz w:val="24"/>
+                <w:szCs w:val="24"/>
+              </w:rPr>
+            </w:pPr>
+            <w:r>
+              <w:rPr>
+                <w:sz w:val="24"/>
+                <w:szCs w:val="24"/>
+              </w:rPr>
+              <w:t xml:space="preserve">Implementar el cambio en los ambientes de Test, aseguramiento de la </w:t>
+            </w:r>
+            <w:r>
+              <w:rPr>
+                <w:sz w:val="24"/>
+                <w:szCs w:val="24"/>
+              </w:rPr>
+              <w:lastRenderedPageBreak/>
+              <w:t>calidad y producción.</w:t>
+            </w:r>
+          </w:p>
+          <w:p>
+            <w:pPr>
+              <w:widowControl w:val="0"/>
+              <w:numPr>
+                <w:ilvl w:val="0"/>
+                <w:numId w:val="3"/>
+              </w:numPr>
+              <w:spacing w:line="360" w:lineRule="auto"/>
+              <w:contextualSpacing/>
+              <w:rPr>
+                <w:sz w:val="24"/>
+                <w:szCs w:val="24"/>
+              </w:rPr>
+            </w:pPr>
+            <w:r>
+              <w:rPr>
+                <w:sz w:val="24"/>
+                <w:szCs w:val="24"/>
+              </w:rPr>
+              <w:t xml:space="preserve">Actualizar las líneas bases afectadas. </w:t>
+            </w:r>
+          </w:p>
+        </w:tc>
+      </w:tr>
+      <w:tr>
+        <w:tc>
+          <w:tcPr>
+            <w:tcW w:w="9026" w:type="dxa"/>
+            <w:shd w:val="clear" w:color="auto" w:fill="auto"/>
+            <w:tcMar>
+              <w:top w:w="100" w:type="dxa"/>
+              <w:left w:w="100" w:type="dxa"/>
+              <w:bottom w:w="100" w:type="dxa"/>
+              <w:right w:w="100" w:type="dxa"/>
+            </w:tcMar>
+          </w:tcPr>
+          <w:p>
+            <w:pPr>
+              <w:widowControl w:val="0"/>
+              <w:spacing w:line="360" w:lineRule="auto"/>
+              <w:rPr>
+                <w:b/>
+                <w:sz w:val="24"/>
+                <w:szCs w:val="24"/>
+              </w:rPr>
+            </w:pPr>
+            <w:r>
+              <w:rPr>
+                <w:b/>
+                <w:sz w:val="24"/>
+                <w:szCs w:val="24"/>
+              </w:rPr>
+              <w:lastRenderedPageBreak/>
+              <w:t>2.4.2. Documentación</w:t>
+            </w:r>
+          </w:p>
+        </w:tc>
+      </w:tr>
+      <w:tr>
+        <w:tc>
+          <w:tcPr>
+            <w:tcW w:w="9026" w:type="dxa"/>
+            <w:shd w:val="clear" w:color="auto" w:fill="auto"/>
+            <w:tcMar>
+              <w:top w:w="100" w:type="dxa"/>
+              <w:left w:w="100" w:type="dxa"/>
+              <w:bottom w:w="100" w:type="dxa"/>
+              <w:right w:w="100" w:type="dxa"/>
+            </w:tcMar>
+          </w:tcPr>
+          <w:p>
+            <w:pPr>
+              <w:widowControl w:val="0"/>
+              <w:numPr>
+                <w:ilvl w:val="0"/>
+                <w:numId w:val="2"/>
+              </w:numPr>
+              <w:spacing w:line="360" w:lineRule="auto"/>
+              <w:contextualSpacing/>
+              <w:rPr>
+                <w:sz w:val="24"/>
+                <w:szCs w:val="24"/>
+              </w:rPr>
+            </w:pPr>
+            <w:r>
+              <w:rPr>
+                <w:sz w:val="24"/>
+                <w:szCs w:val="24"/>
+              </w:rPr>
+              <w:t>Cronograma</w:t>
+            </w:r>
+          </w:p>
+          <w:p>
+            <w:pPr>
+              <w:widowControl w:val="0"/>
+              <w:numPr>
+                <w:ilvl w:val="0"/>
+                <w:numId w:val="2"/>
+              </w:numPr>
+              <w:spacing w:line="360" w:lineRule="auto"/>
+              <w:contextualSpacing/>
+              <w:rPr>
+                <w:sz w:val="24"/>
+                <w:szCs w:val="24"/>
+              </w:rPr>
+            </w:pPr>
+            <w:r>
+              <w:rPr>
+                <w:sz w:val="24"/>
+                <w:szCs w:val="24"/>
+              </w:rPr>
+              <w:t>Solicitud del cambio</w:t>
+            </w:r>
+          </w:p>
+          <w:p>
+            <w:pPr>
+              <w:widowControl w:val="0"/>
+              <w:numPr>
+                <w:ilvl w:val="0"/>
+                <w:numId w:val="2"/>
+              </w:numPr>
+              <w:spacing w:line="360" w:lineRule="auto"/>
+              <w:contextualSpacing/>
+              <w:rPr>
+                <w:sz w:val="24"/>
+                <w:szCs w:val="24"/>
+              </w:rPr>
+            </w:pPr>
+            <w:r>
+              <w:rPr>
+                <w:sz w:val="24"/>
+                <w:szCs w:val="24"/>
+              </w:rPr>
+              <w:t>Formatos de seguimiento de desarrollo</w:t>
+            </w:r>
+            <w:r>
+              <w:rPr>
+                <w:sz w:val="24"/>
+                <w:szCs w:val="24"/>
+              </w:rPr>
+              <w:t xml:space="preserve"> del sistema</w:t>
+            </w:r>
+          </w:p>
+        </w:tc>
+      </w:tr>
+      <w:tr>
+        <w:tc>
+          <w:tcPr>
+            <w:tcW w:w="9026" w:type="dxa"/>
+            <w:shd w:val="clear" w:color="auto" w:fill="auto"/>
+            <w:tcMar>
+              <w:top w:w="100" w:type="dxa"/>
+              <w:left w:w="100" w:type="dxa"/>
+              <w:bottom w:w="100" w:type="dxa"/>
+              <w:right w:w="100" w:type="dxa"/>
+            </w:tcMar>
+          </w:tcPr>
+          <w:p>
+            <w:pPr>
+              <w:widowControl w:val="0"/>
+              <w:spacing w:line="360" w:lineRule="auto"/>
+              <w:rPr>
+                <w:b/>
+                <w:sz w:val="24"/>
+                <w:szCs w:val="24"/>
+              </w:rPr>
+            </w:pPr>
+            <w:r>
+              <w:rPr>
+                <w:b/>
+                <w:sz w:val="24"/>
+                <w:szCs w:val="24"/>
+              </w:rPr>
+              <w:t>2.4.3. Reglas o políticas</w:t>
+            </w:r>
+          </w:p>
+        </w:tc>
+      </w:tr>
+      <w:tr>
+        <w:tc>
+          <w:tcPr>
+            <w:tcW w:w="9026" w:type="dxa"/>
+            <w:shd w:val="clear" w:color="auto" w:fill="auto"/>
+            <w:tcMar>
+              <w:top w:w="100" w:type="dxa"/>
+              <w:left w:w="100" w:type="dxa"/>
+              <w:bottom w:w="100" w:type="dxa"/>
+              <w:right w:w="100" w:type="dxa"/>
+            </w:tcMar>
+          </w:tcPr>
+          <w:p>
+            <w:pPr>
+              <w:pStyle w:val="Prrafodelista"/>
+              <w:numPr>
+                <w:ilvl w:val="0"/>
+                <w:numId w:val="5"/>
+              </w:numPr>
+              <w:spacing w:line="360" w:lineRule="auto"/>
+              <w:rPr>
+                <w:sz w:val="24"/>
+                <w:szCs w:val="24"/>
+              </w:rPr>
+            </w:pPr>
+            <w:r>
+              <w:rPr>
+                <w:sz w:val="24"/>
+                <w:szCs w:val="24"/>
+              </w:rPr>
+              <w:t xml:space="preserve">Los pases a </w:t>
+            </w:r>
+            <w:r>
+              <w:rPr>
+                <w:sz w:val="24"/>
+                <w:szCs w:val="24"/>
+              </w:rPr>
+              <w:t>producción</w:t>
+            </w:r>
+            <w:r>
+              <w:rPr>
+                <w:sz w:val="24"/>
+                <w:szCs w:val="24"/>
+              </w:rPr>
+              <w:t xml:space="preserve"> deberán contar con un previo aviso a las áreas que utilizan el sistema/módulo, y un posterior aviso cuando culmine la implementación del pase.</w:t>
+            </w:r>
+          </w:p>
+          <w:p>
+            <w:pPr>
+              <w:pStyle w:val="Prrafodelista"/>
+              <w:numPr>
+                <w:ilvl w:val="0"/>
+                <w:numId w:val="5"/>
+              </w:numPr>
+              <w:spacing w:line="360" w:lineRule="auto"/>
+              <w:rPr>
+                <w:sz w:val="24"/>
+                <w:szCs w:val="24"/>
+              </w:rPr>
+            </w:pPr>
+            <w:r>
+              <w:rPr>
+                <w:sz w:val="24"/>
+                <w:szCs w:val="24"/>
+              </w:rPr>
+              <w:t xml:space="preserve">Los pases a los ambientes de Test y </w:t>
+            </w:r>
+            <w:r>
+              <w:rPr>
+                <w:sz w:val="24"/>
+                <w:szCs w:val="24"/>
+              </w:rPr>
+              <w:t>aseguramiento de la calidad</w:t>
+            </w:r>
+            <w:bookmarkStart w:id="0" w:name="_GoBack"/>
+            <w:bookmarkEnd w:id="0"/>
+            <w:r>
+              <w:rPr>
+                <w:sz w:val="24"/>
+                <w:szCs w:val="24"/>
+              </w:rPr>
+              <w:t xml:space="preserve"> deberán contar copias de seguridad más recientes de repositorio de datos en caso se requiera.</w:t>
+            </w:r>
+          </w:p>
+          <w:p>
+            <w:pPr>
+              <w:pStyle w:val="Prrafodelista"/>
+              <w:numPr>
+                <w:ilvl w:val="0"/>
+                <w:numId w:val="5"/>
+              </w:numPr>
+              <w:spacing w:line="360" w:lineRule="auto"/>
+              <w:rPr>
+                <w:sz w:val="24"/>
+                <w:szCs w:val="24"/>
+              </w:rPr>
+            </w:pPr>
+            <w:r>
+              <w:rPr>
+                <w:sz w:val="24"/>
+                <w:szCs w:val="24"/>
+              </w:rPr>
+              <w:t>Una vez culminadas las actividades, la solicitud pasa al estado IMPLEMENTADO.</w:t>
+            </w:r>
+          </w:p>
+        </w:tc>
+      </w:tr>
+    </w:tbl>
+    <w:p>
+      <w:pPr>
+        <w:spacing w:line="360" w:lineRule="auto"/>
+        <w:jc w:val="center"/>
+        <w:rPr>
+          <w:sz w:val="24"/>
+          <w:szCs w:val="24"/>
+        </w:rPr>
+      </w:pPr>
+      <w:r>
+        <w:rPr>
+          <w:b/>
+          <w:sz w:val="24"/>
+          <w:szCs w:val="24"/>
+        </w:rPr>
+        <w:t>Tabla 0</w:t>
+      </w:r>
+      <w:r>
+        <w:rPr>
+          <w:b/>
+          <w:sz w:val="24"/>
+          <w:szCs w:val="24"/>
+        </w:rPr>
+        <w:t>6</w:t>
+      </w:r>
+      <w:r>
+        <w:rPr>
+          <w:b/>
+          <w:sz w:val="24"/>
+          <w:szCs w:val="24"/>
+        </w:rPr>
+        <w:t xml:space="preserve">. </w:t>
+      </w:r>
+      <w:r>
+        <w:rPr>
+          <w:sz w:val="24"/>
+          <w:szCs w:val="24"/>
+        </w:rPr>
+        <w:t>Aprobación del cambio</w:t>
+      </w:r>
+    </w:p>
+    <w:p>
+      <w:pPr>
+        <w:spacing w:line="360" w:lineRule="auto"/>
+        <w:rPr>
+          <w:b/>
+          <w:sz w:val="24"/>
+          <w:szCs w:val="24"/>
+        </w:rPr>
+      </w:pPr>
+    </w:p>
+    <w:p>
+      <w:pPr>
+        <w:spacing w:line="360" w:lineRule="auto"/>
         <w:rPr>
           <w:b/>
           <w:sz w:val="24"/>
@@ -4191,7 +4959,7 @@
             <w:rPr>
               <w:noProof/>
             </w:rPr>
-            <w:t>7</w:t>
+            <w:t>9</w:t>
           </w:r>
           <w:r>
             <w:fldChar w:fldCharType="end"/>
@@ -4272,9 +5040,11 @@
             <w:widowControl w:val="0"/>
             <w:spacing w:line="240" w:lineRule="auto"/>
           </w:pPr>
+          <w:proofErr w:type="spellStart"/>
           <w:r>
             <w:t>StackCode</w:t>
           </w:r>
+          <w:proofErr w:type="spellEnd"/>
         </w:p>
       </w:tc>
       <w:tc>
@@ -4297,7 +5067,10 @@
             <w:spacing w:line="240" w:lineRule="auto"/>
           </w:pPr>
           <w:r>
-            <w:t>Versión: 0.1</w:t>
+            <w:t xml:space="preserve">Versión: </w:t>
+          </w:r>
+          <w:r>
+            <w:t>0.3</w:t>
           </w:r>
         </w:p>
       </w:tc>
@@ -4347,7 +5120,22 @@
             <w:spacing w:line="240" w:lineRule="auto"/>
           </w:pPr>
           <w:r>
-            <w:t>Fecha: 31/05/2018</w:t>
+            <w:t xml:space="preserve">Fecha: </w:t>
+          </w:r>
+          <w:r>
+            <w:t>0</w:t>
+          </w:r>
+          <w:r>
+            <w:t>6</w:t>
+          </w:r>
+          <w:r>
+            <w:t>/0</w:t>
+          </w:r>
+          <w:r>
+            <w:t>6</w:t>
+          </w:r>
+          <w:r>
+            <w:t>/2018</w:t>
           </w:r>
         </w:p>
       </w:tc>
@@ -4360,459 +5148,7 @@
 <file path=word/numbering.xml><?xml version="1.0" encoding="utf-8"?>
 <w:numbering xmlns:wpc="http://schemas.microsoft.com/office/word/2010/wordprocessingCanvas" xmlns:mc="http://schemas.openxmlformats.org/markup-compatibility/2006" xmlns:o="urn:schemas-microsoft-com:office:office" xmlns:r="http://schemas.openxmlformats.org/officeDocument/2006/relationships" xmlns:m="http://schemas.openxmlformats.org/officeDocument/2006/math" xmlns:v="urn:schemas-microsoft-com:vml" xmlns:wp14="http://schemas.microsoft.com/office/word/2010/wordprocessingDrawing" xmlns:wp="http://schemas.openxmlformats.org/drawingml/2006/wordprocessingDrawing" xmlns:w10="urn:schemas-microsoft-com:office:word" xmlns:w="http://schemas.openxmlformats.org/wordprocessingml/2006/main" xmlns:w14="http://schemas.microsoft.com/office/word/2010/wordml" xmlns:w15="http://schemas.microsoft.com/office/word/2012/wordml" xmlns:wpg="http://schemas.microsoft.com/office/word/2010/wordprocessingGroup" xmlns:wpi="http://schemas.microsoft.com/office/word/2010/wordprocessingInk" xmlns:wne="http://schemas.microsoft.com/office/word/2006/wordml" xmlns:wps="http://schemas.microsoft.com/office/word/2010/wordprocessingShape" mc:Ignorable="w14 w15 wp14">
   <w:abstractNum w:abstractNumId="0" w15:restartNumberingAfterBreak="0">
-    <w:nsid w:val="320F1446"/>
-    <w:multiLevelType w:val="multilevel"/>
-    <w:tmpl w:val="04604DF8"/>
-    <w:lvl w:ilvl="0">
-      <w:start w:val="1"/>
-      <w:numFmt w:val="bullet"/>
-      <w:lvlText w:val="-"/>
-      <w:lvlJc w:val="left"/>
-      <w:pPr>
-        <w:ind w:left="720" w:hanging="360"/>
-      </w:pPr>
-      <w:rPr>
-        <w:u w:val="none"/>
-      </w:rPr>
-    </w:lvl>
-    <w:lvl w:ilvl="1">
-      <w:start w:val="1"/>
-      <w:numFmt w:val="bullet"/>
-      <w:lvlText w:val="-"/>
-      <w:lvlJc w:val="left"/>
-      <w:pPr>
-        <w:ind w:left="1440" w:hanging="360"/>
-      </w:pPr>
-      <w:rPr>
-        <w:u w:val="none"/>
-      </w:rPr>
-    </w:lvl>
-    <w:lvl w:ilvl="2">
-      <w:start w:val="1"/>
-      <w:numFmt w:val="bullet"/>
-      <w:lvlText w:val="-"/>
-      <w:lvlJc w:val="left"/>
-      <w:pPr>
-        <w:ind w:left="2160" w:hanging="360"/>
-      </w:pPr>
-      <w:rPr>
-        <w:u w:val="none"/>
-      </w:rPr>
-    </w:lvl>
-    <w:lvl w:ilvl="3">
-      <w:start w:val="1"/>
-      <w:numFmt w:val="bullet"/>
-      <w:lvlText w:val="-"/>
-      <w:lvlJc w:val="left"/>
-      <w:pPr>
-        <w:ind w:left="2880" w:hanging="360"/>
-      </w:pPr>
-      <w:rPr>
-        <w:u w:val="none"/>
-      </w:rPr>
-    </w:lvl>
-    <w:lvl w:ilvl="4">
-      <w:start w:val="1"/>
-      <w:numFmt w:val="bullet"/>
-      <w:lvlText w:val="-"/>
-      <w:lvlJc w:val="left"/>
-      <w:pPr>
-        <w:ind w:left="3600" w:hanging="360"/>
-      </w:pPr>
-      <w:rPr>
-        <w:u w:val="none"/>
-      </w:rPr>
-    </w:lvl>
-    <w:lvl w:ilvl="5">
-      <w:start w:val="1"/>
-      <w:numFmt w:val="bullet"/>
-      <w:lvlText w:val="-"/>
-      <w:lvlJc w:val="left"/>
-      <w:pPr>
-        <w:ind w:left="4320" w:hanging="360"/>
-      </w:pPr>
-      <w:rPr>
-        <w:u w:val="none"/>
-      </w:rPr>
-    </w:lvl>
-    <w:lvl w:ilvl="6">
-      <w:start w:val="1"/>
-      <w:numFmt w:val="bullet"/>
-      <w:lvlText w:val="-"/>
-      <w:lvlJc w:val="left"/>
-      <w:pPr>
-        <w:ind w:left="5040" w:hanging="360"/>
-      </w:pPr>
-      <w:rPr>
-        <w:u w:val="none"/>
-      </w:rPr>
-    </w:lvl>
-    <w:lvl w:ilvl="7">
-      <w:start w:val="1"/>
-      <w:numFmt w:val="bullet"/>
-      <w:lvlText w:val="-"/>
-      <w:lvlJc w:val="left"/>
-      <w:pPr>
-        <w:ind w:left="5760" w:hanging="360"/>
-      </w:pPr>
-      <w:rPr>
-        <w:u w:val="none"/>
-      </w:rPr>
-    </w:lvl>
-    <w:lvl w:ilvl="8">
-      <w:start w:val="1"/>
-      <w:numFmt w:val="bullet"/>
-      <w:lvlText w:val="-"/>
-      <w:lvlJc w:val="left"/>
-      <w:pPr>
-        <w:ind w:left="6480" w:hanging="360"/>
-      </w:pPr>
-      <w:rPr>
-        <w:u w:val="none"/>
-      </w:rPr>
-    </w:lvl>
-  </w:abstractNum>
-  <w:abstractNum w:abstractNumId="1" w15:restartNumberingAfterBreak="0">
-    <w:nsid w:val="5A412ADF"/>
-    <w:multiLevelType w:val="multilevel"/>
-    <w:tmpl w:val="CB10A438"/>
-    <w:lvl w:ilvl="0">
-      <w:start w:val="1"/>
-      <w:numFmt w:val="bullet"/>
-      <w:lvlText w:val="-"/>
-      <w:lvlJc w:val="left"/>
-      <w:pPr>
-        <w:ind w:left="720" w:hanging="360"/>
-      </w:pPr>
-      <w:rPr>
-        <w:u w:val="none"/>
-      </w:rPr>
-    </w:lvl>
-    <w:lvl w:ilvl="1">
-      <w:start w:val="1"/>
-      <w:numFmt w:val="bullet"/>
-      <w:lvlText w:val="-"/>
-      <w:lvlJc w:val="left"/>
-      <w:pPr>
-        <w:ind w:left="1440" w:hanging="360"/>
-      </w:pPr>
-      <w:rPr>
-        <w:u w:val="none"/>
-      </w:rPr>
-    </w:lvl>
-    <w:lvl w:ilvl="2">
-      <w:start w:val="1"/>
-      <w:numFmt w:val="bullet"/>
-      <w:lvlText w:val="-"/>
-      <w:lvlJc w:val="left"/>
-      <w:pPr>
-        <w:ind w:left="2160" w:hanging="360"/>
-      </w:pPr>
-      <w:rPr>
-        <w:u w:val="none"/>
-      </w:rPr>
-    </w:lvl>
-    <w:lvl w:ilvl="3">
-      <w:start w:val="1"/>
-      <w:numFmt w:val="bullet"/>
-      <w:lvlText w:val="-"/>
-      <w:lvlJc w:val="left"/>
-      <w:pPr>
-        <w:ind w:left="2880" w:hanging="360"/>
-      </w:pPr>
-      <w:rPr>
-        <w:u w:val="none"/>
-      </w:rPr>
-    </w:lvl>
-    <w:lvl w:ilvl="4">
-      <w:start w:val="1"/>
-      <w:numFmt w:val="bullet"/>
-      <w:lvlText w:val="-"/>
-      <w:lvlJc w:val="left"/>
-      <w:pPr>
-        <w:ind w:left="3600" w:hanging="360"/>
-      </w:pPr>
-      <w:rPr>
-        <w:u w:val="none"/>
-      </w:rPr>
-    </w:lvl>
-    <w:lvl w:ilvl="5">
-      <w:start w:val="1"/>
-      <w:numFmt w:val="bullet"/>
-      <w:lvlText w:val="-"/>
-      <w:lvlJc w:val="left"/>
-      <w:pPr>
-        <w:ind w:left="4320" w:hanging="360"/>
-      </w:pPr>
-      <w:rPr>
-        <w:u w:val="none"/>
-      </w:rPr>
-    </w:lvl>
-    <w:lvl w:ilvl="6">
-      <w:start w:val="1"/>
-      <w:numFmt w:val="bullet"/>
-      <w:lvlText w:val="-"/>
-      <w:lvlJc w:val="left"/>
-      <w:pPr>
-        <w:ind w:left="5040" w:hanging="360"/>
-      </w:pPr>
-      <w:rPr>
-        <w:u w:val="none"/>
-      </w:rPr>
-    </w:lvl>
-    <w:lvl w:ilvl="7">
-      <w:start w:val="1"/>
-      <w:numFmt w:val="bullet"/>
-      <w:lvlText w:val="-"/>
-      <w:lvlJc w:val="left"/>
-      <w:pPr>
-        <w:ind w:left="5760" w:hanging="360"/>
-      </w:pPr>
-      <w:rPr>
-        <w:u w:val="none"/>
-      </w:rPr>
-    </w:lvl>
-    <w:lvl w:ilvl="8">
-      <w:start w:val="1"/>
-      <w:numFmt w:val="bullet"/>
-      <w:lvlText w:val="-"/>
-      <w:lvlJc w:val="left"/>
-      <w:pPr>
-        <w:ind w:left="6480" w:hanging="360"/>
-      </w:pPr>
-      <w:rPr>
-        <w:u w:val="none"/>
-      </w:rPr>
-    </w:lvl>
-  </w:abstractNum>
-  <w:abstractNum w:abstractNumId="2" w15:restartNumberingAfterBreak="0">
-    <w:nsid w:val="5C2D71FD"/>
-    <w:multiLevelType w:val="multilevel"/>
-    <w:tmpl w:val="908838AE"/>
-    <w:lvl w:ilvl="0">
-      <w:start w:val="1"/>
-      <w:numFmt w:val="decimal"/>
-      <w:lvlText w:val="%1."/>
-      <w:lvlJc w:val="left"/>
-      <w:pPr>
-        <w:ind w:left="720" w:hanging="360"/>
-      </w:pPr>
-      <w:rPr>
-        <w:u w:val="none"/>
-      </w:rPr>
-    </w:lvl>
-    <w:lvl w:ilvl="1">
-      <w:start w:val="1"/>
-      <w:numFmt w:val="lowerLetter"/>
-      <w:lvlText w:val="%2."/>
-      <w:lvlJc w:val="left"/>
-      <w:pPr>
-        <w:ind w:left="1440" w:hanging="360"/>
-      </w:pPr>
-      <w:rPr>
-        <w:u w:val="none"/>
-      </w:rPr>
-    </w:lvl>
-    <w:lvl w:ilvl="2">
-      <w:start w:val="1"/>
-      <w:numFmt w:val="lowerRoman"/>
-      <w:lvlText w:val="%3."/>
-      <w:lvlJc w:val="right"/>
-      <w:pPr>
-        <w:ind w:left="2160" w:hanging="360"/>
-      </w:pPr>
-      <w:rPr>
-        <w:u w:val="none"/>
-      </w:rPr>
-    </w:lvl>
-    <w:lvl w:ilvl="3">
-      <w:start w:val="1"/>
-      <w:numFmt w:val="decimal"/>
-      <w:lvlText w:val="%4."/>
-      <w:lvlJc w:val="left"/>
-      <w:pPr>
-        <w:ind w:left="2880" w:hanging="360"/>
-      </w:pPr>
-      <w:rPr>
-        <w:u w:val="none"/>
-      </w:rPr>
-    </w:lvl>
-    <w:lvl w:ilvl="4">
-      <w:start w:val="1"/>
-      <w:numFmt w:val="lowerLetter"/>
-      <w:lvlText w:val="%5."/>
-      <w:lvlJc w:val="left"/>
-      <w:pPr>
-        <w:ind w:left="3600" w:hanging="360"/>
-      </w:pPr>
-      <w:rPr>
-        <w:u w:val="none"/>
-      </w:rPr>
-    </w:lvl>
-    <w:lvl w:ilvl="5">
-      <w:start w:val="1"/>
-      <w:numFmt w:val="lowerRoman"/>
-      <w:lvlText w:val="%6."/>
-      <w:lvlJc w:val="right"/>
-      <w:pPr>
-        <w:ind w:left="4320" w:hanging="360"/>
-      </w:pPr>
-      <w:rPr>
-        <w:u w:val="none"/>
-      </w:rPr>
-    </w:lvl>
-    <w:lvl w:ilvl="6">
-      <w:start w:val="1"/>
-      <w:numFmt w:val="decimal"/>
-      <w:lvlText w:val="%7."/>
-      <w:lvlJc w:val="left"/>
-      <w:pPr>
-        <w:ind w:left="5040" w:hanging="360"/>
-      </w:pPr>
-      <w:rPr>
-        <w:u w:val="none"/>
-      </w:rPr>
-    </w:lvl>
-    <w:lvl w:ilvl="7">
-      <w:start w:val="1"/>
-      <w:numFmt w:val="lowerLetter"/>
-      <w:lvlText w:val="%8."/>
-      <w:lvlJc w:val="left"/>
-      <w:pPr>
-        <w:ind w:left="5760" w:hanging="360"/>
-      </w:pPr>
-      <w:rPr>
-        <w:u w:val="none"/>
-      </w:rPr>
-    </w:lvl>
-    <w:lvl w:ilvl="8">
-      <w:start w:val="1"/>
-      <w:numFmt w:val="lowerRoman"/>
-      <w:lvlText w:val="%9."/>
-      <w:lvlJc w:val="right"/>
-      <w:pPr>
-        <w:ind w:left="6480" w:hanging="360"/>
-      </w:pPr>
-      <w:rPr>
-        <w:u w:val="none"/>
-      </w:rPr>
-    </w:lvl>
-  </w:abstractNum>
-  <w:abstractNum w:abstractNumId="3" w15:restartNumberingAfterBreak="0">
-    <w:nsid w:val="5C463115"/>
-    <w:multiLevelType w:val="multilevel"/>
-    <w:tmpl w:val="58981786"/>
-    <w:lvl w:ilvl="0">
-      <w:start w:val="1"/>
-      <w:numFmt w:val="bullet"/>
-      <w:lvlText w:val="-"/>
-      <w:lvlJc w:val="left"/>
-      <w:pPr>
-        <w:ind w:left="720" w:hanging="360"/>
-      </w:pPr>
-      <w:rPr>
-        <w:u w:val="none"/>
-      </w:rPr>
-    </w:lvl>
-    <w:lvl w:ilvl="1">
-      <w:start w:val="1"/>
-      <w:numFmt w:val="bullet"/>
-      <w:lvlText w:val="-"/>
-      <w:lvlJc w:val="left"/>
-      <w:pPr>
-        <w:ind w:left="1440" w:hanging="360"/>
-      </w:pPr>
-      <w:rPr>
-        <w:u w:val="none"/>
-      </w:rPr>
-    </w:lvl>
-    <w:lvl w:ilvl="2">
-      <w:start w:val="1"/>
-      <w:numFmt w:val="bullet"/>
-      <w:lvlText w:val="-"/>
-      <w:lvlJc w:val="left"/>
-      <w:pPr>
-        <w:ind w:left="2160" w:hanging="360"/>
-      </w:pPr>
-      <w:rPr>
-        <w:u w:val="none"/>
-      </w:rPr>
-    </w:lvl>
-    <w:lvl w:ilvl="3">
-      <w:start w:val="1"/>
-      <w:numFmt w:val="bullet"/>
-      <w:lvlText w:val="-"/>
-      <w:lvlJc w:val="left"/>
-      <w:pPr>
-        <w:ind w:left="2880" w:hanging="360"/>
-      </w:pPr>
-      <w:rPr>
-        <w:u w:val="none"/>
-      </w:rPr>
-    </w:lvl>
-    <w:lvl w:ilvl="4">
-      <w:start w:val="1"/>
-      <w:numFmt w:val="bullet"/>
-      <w:lvlText w:val="-"/>
-      <w:lvlJc w:val="left"/>
-      <w:pPr>
-        <w:ind w:left="3600" w:hanging="360"/>
-      </w:pPr>
-      <w:rPr>
-        <w:u w:val="none"/>
-      </w:rPr>
-    </w:lvl>
-    <w:lvl w:ilvl="5">
-      <w:start w:val="1"/>
-      <w:numFmt w:val="bullet"/>
-      <w:lvlText w:val="-"/>
-      <w:lvlJc w:val="left"/>
-      <w:pPr>
-        <w:ind w:left="4320" w:hanging="360"/>
-      </w:pPr>
-      <w:rPr>
-        <w:u w:val="none"/>
-      </w:rPr>
-    </w:lvl>
-    <w:lvl w:ilvl="6">
-      <w:start w:val="1"/>
-      <w:numFmt w:val="bullet"/>
-      <w:lvlText w:val="-"/>
-      <w:lvlJc w:val="left"/>
-      <w:pPr>
-        <w:ind w:left="5040" w:hanging="360"/>
-      </w:pPr>
-      <w:rPr>
-        <w:u w:val="none"/>
-      </w:rPr>
-    </w:lvl>
-    <w:lvl w:ilvl="7">
-      <w:start w:val="1"/>
-      <w:numFmt w:val="bullet"/>
-      <w:lvlText w:val="-"/>
-      <w:lvlJc w:val="left"/>
-      <w:pPr>
-        <w:ind w:left="5760" w:hanging="360"/>
-      </w:pPr>
-      <w:rPr>
-        <w:u w:val="none"/>
-      </w:rPr>
-    </w:lvl>
-    <w:lvl w:ilvl="8">
-      <w:start w:val="1"/>
-      <w:numFmt w:val="bullet"/>
-      <w:lvlText w:val="-"/>
-      <w:lvlJc w:val="left"/>
-      <w:pPr>
-        <w:ind w:left="6480" w:hanging="360"/>
-      </w:pPr>
-      <w:rPr>
-        <w:u w:val="none"/>
-      </w:rPr>
-    </w:lvl>
-  </w:abstractNum>
-  <w:abstractNum w:abstractNumId="4" w15:restartNumberingAfterBreak="0">
-    <w:nsid w:val="692B63F4"/>
+    <w:nsid w:val="314A2AB8"/>
     <w:multiLevelType w:val="multilevel"/>
     <w:tmpl w:val="81728868"/>
     <w:lvl w:ilvl="0">
@@ -4932,20 +5268,596 @@
       </w:rPr>
     </w:lvl>
   </w:abstractNum>
+  <w:abstractNum w:abstractNumId="1" w15:restartNumberingAfterBreak="0">
+    <w:nsid w:val="320F1446"/>
+    <w:multiLevelType w:val="multilevel"/>
+    <w:tmpl w:val="04604DF8"/>
+    <w:lvl w:ilvl="0">
+      <w:start w:val="1"/>
+      <w:numFmt w:val="bullet"/>
+      <w:lvlText w:val="-"/>
+      <w:lvlJc w:val="left"/>
+      <w:pPr>
+        <w:ind w:left="720" w:hanging="360"/>
+      </w:pPr>
+      <w:rPr>
+        <w:u w:val="none"/>
+      </w:rPr>
+    </w:lvl>
+    <w:lvl w:ilvl="1">
+      <w:start w:val="1"/>
+      <w:numFmt w:val="bullet"/>
+      <w:lvlText w:val="-"/>
+      <w:lvlJc w:val="left"/>
+      <w:pPr>
+        <w:ind w:left="1440" w:hanging="360"/>
+      </w:pPr>
+      <w:rPr>
+        <w:u w:val="none"/>
+      </w:rPr>
+    </w:lvl>
+    <w:lvl w:ilvl="2">
+      <w:start w:val="1"/>
+      <w:numFmt w:val="bullet"/>
+      <w:lvlText w:val="-"/>
+      <w:lvlJc w:val="left"/>
+      <w:pPr>
+        <w:ind w:left="2160" w:hanging="360"/>
+      </w:pPr>
+      <w:rPr>
+        <w:u w:val="none"/>
+      </w:rPr>
+    </w:lvl>
+    <w:lvl w:ilvl="3">
+      <w:start w:val="1"/>
+      <w:numFmt w:val="bullet"/>
+      <w:lvlText w:val="-"/>
+      <w:lvlJc w:val="left"/>
+      <w:pPr>
+        <w:ind w:left="2880" w:hanging="360"/>
+      </w:pPr>
+      <w:rPr>
+        <w:u w:val="none"/>
+      </w:rPr>
+    </w:lvl>
+    <w:lvl w:ilvl="4">
+      <w:start w:val="1"/>
+      <w:numFmt w:val="bullet"/>
+      <w:lvlText w:val="-"/>
+      <w:lvlJc w:val="left"/>
+      <w:pPr>
+        <w:ind w:left="3600" w:hanging="360"/>
+      </w:pPr>
+      <w:rPr>
+        <w:u w:val="none"/>
+      </w:rPr>
+    </w:lvl>
+    <w:lvl w:ilvl="5">
+      <w:start w:val="1"/>
+      <w:numFmt w:val="bullet"/>
+      <w:lvlText w:val="-"/>
+      <w:lvlJc w:val="left"/>
+      <w:pPr>
+        <w:ind w:left="4320" w:hanging="360"/>
+      </w:pPr>
+      <w:rPr>
+        <w:u w:val="none"/>
+      </w:rPr>
+    </w:lvl>
+    <w:lvl w:ilvl="6">
+      <w:start w:val="1"/>
+      <w:numFmt w:val="bullet"/>
+      <w:lvlText w:val="-"/>
+      <w:lvlJc w:val="left"/>
+      <w:pPr>
+        <w:ind w:left="5040" w:hanging="360"/>
+      </w:pPr>
+      <w:rPr>
+        <w:u w:val="none"/>
+      </w:rPr>
+    </w:lvl>
+    <w:lvl w:ilvl="7">
+      <w:start w:val="1"/>
+      <w:numFmt w:val="bullet"/>
+      <w:lvlText w:val="-"/>
+      <w:lvlJc w:val="left"/>
+      <w:pPr>
+        <w:ind w:left="5760" w:hanging="360"/>
+      </w:pPr>
+      <w:rPr>
+        <w:u w:val="none"/>
+      </w:rPr>
+    </w:lvl>
+    <w:lvl w:ilvl="8">
+      <w:start w:val="1"/>
+      <w:numFmt w:val="bullet"/>
+      <w:lvlText w:val="-"/>
+      <w:lvlJc w:val="left"/>
+      <w:pPr>
+        <w:ind w:left="6480" w:hanging="360"/>
+      </w:pPr>
+      <w:rPr>
+        <w:u w:val="none"/>
+      </w:rPr>
+    </w:lvl>
+  </w:abstractNum>
+  <w:abstractNum w:abstractNumId="2" w15:restartNumberingAfterBreak="0">
+    <w:nsid w:val="5A412ADF"/>
+    <w:multiLevelType w:val="multilevel"/>
+    <w:tmpl w:val="CB10A438"/>
+    <w:lvl w:ilvl="0">
+      <w:start w:val="1"/>
+      <w:numFmt w:val="bullet"/>
+      <w:lvlText w:val="-"/>
+      <w:lvlJc w:val="left"/>
+      <w:pPr>
+        <w:ind w:left="720" w:hanging="360"/>
+      </w:pPr>
+      <w:rPr>
+        <w:u w:val="none"/>
+      </w:rPr>
+    </w:lvl>
+    <w:lvl w:ilvl="1">
+      <w:start w:val="1"/>
+      <w:numFmt w:val="bullet"/>
+      <w:lvlText w:val="-"/>
+      <w:lvlJc w:val="left"/>
+      <w:pPr>
+        <w:ind w:left="1440" w:hanging="360"/>
+      </w:pPr>
+      <w:rPr>
+        <w:u w:val="none"/>
+      </w:rPr>
+    </w:lvl>
+    <w:lvl w:ilvl="2">
+      <w:start w:val="1"/>
+      <w:numFmt w:val="bullet"/>
+      <w:lvlText w:val="-"/>
+      <w:lvlJc w:val="left"/>
+      <w:pPr>
+        <w:ind w:left="2160" w:hanging="360"/>
+      </w:pPr>
+      <w:rPr>
+        <w:u w:val="none"/>
+      </w:rPr>
+    </w:lvl>
+    <w:lvl w:ilvl="3">
+      <w:start w:val="1"/>
+      <w:numFmt w:val="bullet"/>
+      <w:lvlText w:val="-"/>
+      <w:lvlJc w:val="left"/>
+      <w:pPr>
+        <w:ind w:left="2880" w:hanging="360"/>
+      </w:pPr>
+      <w:rPr>
+        <w:u w:val="none"/>
+      </w:rPr>
+    </w:lvl>
+    <w:lvl w:ilvl="4">
+      <w:start w:val="1"/>
+      <w:numFmt w:val="bullet"/>
+      <w:lvlText w:val="-"/>
+      <w:lvlJc w:val="left"/>
+      <w:pPr>
+        <w:ind w:left="3600" w:hanging="360"/>
+      </w:pPr>
+      <w:rPr>
+        <w:u w:val="none"/>
+      </w:rPr>
+    </w:lvl>
+    <w:lvl w:ilvl="5">
+      <w:start w:val="1"/>
+      <w:numFmt w:val="bullet"/>
+      <w:lvlText w:val="-"/>
+      <w:lvlJc w:val="left"/>
+      <w:pPr>
+        <w:ind w:left="4320" w:hanging="360"/>
+      </w:pPr>
+      <w:rPr>
+        <w:u w:val="none"/>
+      </w:rPr>
+    </w:lvl>
+    <w:lvl w:ilvl="6">
+      <w:start w:val="1"/>
+      <w:numFmt w:val="bullet"/>
+      <w:lvlText w:val="-"/>
+      <w:lvlJc w:val="left"/>
+      <w:pPr>
+        <w:ind w:left="5040" w:hanging="360"/>
+      </w:pPr>
+      <w:rPr>
+        <w:u w:val="none"/>
+      </w:rPr>
+    </w:lvl>
+    <w:lvl w:ilvl="7">
+      <w:start w:val="1"/>
+      <w:numFmt w:val="bullet"/>
+      <w:lvlText w:val="-"/>
+      <w:lvlJc w:val="left"/>
+      <w:pPr>
+        <w:ind w:left="5760" w:hanging="360"/>
+      </w:pPr>
+      <w:rPr>
+        <w:u w:val="none"/>
+      </w:rPr>
+    </w:lvl>
+    <w:lvl w:ilvl="8">
+      <w:start w:val="1"/>
+      <w:numFmt w:val="bullet"/>
+      <w:lvlText w:val="-"/>
+      <w:lvlJc w:val="left"/>
+      <w:pPr>
+        <w:ind w:left="6480" w:hanging="360"/>
+      </w:pPr>
+      <w:rPr>
+        <w:u w:val="none"/>
+      </w:rPr>
+    </w:lvl>
+  </w:abstractNum>
+  <w:abstractNum w:abstractNumId="3" w15:restartNumberingAfterBreak="0">
+    <w:nsid w:val="5C2D71FD"/>
+    <w:multiLevelType w:val="multilevel"/>
+    <w:tmpl w:val="908838AE"/>
+    <w:lvl w:ilvl="0">
+      <w:start w:val="1"/>
+      <w:numFmt w:val="decimal"/>
+      <w:lvlText w:val="%1."/>
+      <w:lvlJc w:val="left"/>
+      <w:pPr>
+        <w:ind w:left="720" w:hanging="360"/>
+      </w:pPr>
+      <w:rPr>
+        <w:u w:val="none"/>
+      </w:rPr>
+    </w:lvl>
+    <w:lvl w:ilvl="1">
+      <w:start w:val="1"/>
+      <w:numFmt w:val="lowerLetter"/>
+      <w:lvlText w:val="%2."/>
+      <w:lvlJc w:val="left"/>
+      <w:pPr>
+        <w:ind w:left="1440" w:hanging="360"/>
+      </w:pPr>
+      <w:rPr>
+        <w:u w:val="none"/>
+      </w:rPr>
+    </w:lvl>
+    <w:lvl w:ilvl="2">
+      <w:start w:val="1"/>
+      <w:numFmt w:val="lowerRoman"/>
+      <w:lvlText w:val="%3."/>
+      <w:lvlJc w:val="right"/>
+      <w:pPr>
+        <w:ind w:left="2160" w:hanging="360"/>
+      </w:pPr>
+      <w:rPr>
+        <w:u w:val="none"/>
+      </w:rPr>
+    </w:lvl>
+    <w:lvl w:ilvl="3">
+      <w:start w:val="1"/>
+      <w:numFmt w:val="decimal"/>
+      <w:lvlText w:val="%4."/>
+      <w:lvlJc w:val="left"/>
+      <w:pPr>
+        <w:ind w:left="2880" w:hanging="360"/>
+      </w:pPr>
+      <w:rPr>
+        <w:u w:val="none"/>
+      </w:rPr>
+    </w:lvl>
+    <w:lvl w:ilvl="4">
+      <w:start w:val="1"/>
+      <w:numFmt w:val="lowerLetter"/>
+      <w:lvlText w:val="%5."/>
+      <w:lvlJc w:val="left"/>
+      <w:pPr>
+        <w:ind w:left="3600" w:hanging="360"/>
+      </w:pPr>
+      <w:rPr>
+        <w:u w:val="none"/>
+      </w:rPr>
+    </w:lvl>
+    <w:lvl w:ilvl="5">
+      <w:start w:val="1"/>
+      <w:numFmt w:val="lowerRoman"/>
+      <w:lvlText w:val="%6."/>
+      <w:lvlJc w:val="right"/>
+      <w:pPr>
+        <w:ind w:left="4320" w:hanging="360"/>
+      </w:pPr>
+      <w:rPr>
+        <w:u w:val="none"/>
+      </w:rPr>
+    </w:lvl>
+    <w:lvl w:ilvl="6">
+      <w:start w:val="1"/>
+      <w:numFmt w:val="decimal"/>
+      <w:lvlText w:val="%7."/>
+      <w:lvlJc w:val="left"/>
+      <w:pPr>
+        <w:ind w:left="5040" w:hanging="360"/>
+      </w:pPr>
+      <w:rPr>
+        <w:u w:val="none"/>
+      </w:rPr>
+    </w:lvl>
+    <w:lvl w:ilvl="7">
+      <w:start w:val="1"/>
+      <w:numFmt w:val="lowerLetter"/>
+      <w:lvlText w:val="%8."/>
+      <w:lvlJc w:val="left"/>
+      <w:pPr>
+        <w:ind w:left="5760" w:hanging="360"/>
+      </w:pPr>
+      <w:rPr>
+        <w:u w:val="none"/>
+      </w:rPr>
+    </w:lvl>
+    <w:lvl w:ilvl="8">
+      <w:start w:val="1"/>
+      <w:numFmt w:val="lowerRoman"/>
+      <w:lvlText w:val="%9."/>
+      <w:lvlJc w:val="right"/>
+      <w:pPr>
+        <w:ind w:left="6480" w:hanging="360"/>
+      </w:pPr>
+      <w:rPr>
+        <w:u w:val="none"/>
+      </w:rPr>
+    </w:lvl>
+  </w:abstractNum>
+  <w:abstractNum w:abstractNumId="4" w15:restartNumberingAfterBreak="0">
+    <w:nsid w:val="5C463115"/>
+    <w:multiLevelType w:val="multilevel"/>
+    <w:tmpl w:val="58981786"/>
+    <w:lvl w:ilvl="0">
+      <w:start w:val="1"/>
+      <w:numFmt w:val="bullet"/>
+      <w:lvlText w:val="-"/>
+      <w:lvlJc w:val="left"/>
+      <w:pPr>
+        <w:ind w:left="720" w:hanging="360"/>
+      </w:pPr>
+      <w:rPr>
+        <w:u w:val="none"/>
+      </w:rPr>
+    </w:lvl>
+    <w:lvl w:ilvl="1">
+      <w:start w:val="1"/>
+      <w:numFmt w:val="bullet"/>
+      <w:lvlText w:val="-"/>
+      <w:lvlJc w:val="left"/>
+      <w:pPr>
+        <w:ind w:left="1440" w:hanging="360"/>
+      </w:pPr>
+      <w:rPr>
+        <w:u w:val="none"/>
+      </w:rPr>
+    </w:lvl>
+    <w:lvl w:ilvl="2">
+      <w:start w:val="1"/>
+      <w:numFmt w:val="bullet"/>
+      <w:lvlText w:val="-"/>
+      <w:lvlJc w:val="left"/>
+      <w:pPr>
+        <w:ind w:left="2160" w:hanging="360"/>
+      </w:pPr>
+      <w:rPr>
+        <w:u w:val="none"/>
+      </w:rPr>
+    </w:lvl>
+    <w:lvl w:ilvl="3">
+      <w:start w:val="1"/>
+      <w:numFmt w:val="bullet"/>
+      <w:lvlText w:val="-"/>
+      <w:lvlJc w:val="left"/>
+      <w:pPr>
+        <w:ind w:left="2880" w:hanging="360"/>
+      </w:pPr>
+      <w:rPr>
+        <w:u w:val="none"/>
+      </w:rPr>
+    </w:lvl>
+    <w:lvl w:ilvl="4">
+      <w:start w:val="1"/>
+      <w:numFmt w:val="bullet"/>
+      <w:lvlText w:val="-"/>
+      <w:lvlJc w:val="left"/>
+      <w:pPr>
+        <w:ind w:left="3600" w:hanging="360"/>
+      </w:pPr>
+      <w:rPr>
+        <w:u w:val="none"/>
+      </w:rPr>
+    </w:lvl>
+    <w:lvl w:ilvl="5">
+      <w:start w:val="1"/>
+      <w:numFmt w:val="bullet"/>
+      <w:lvlText w:val="-"/>
+      <w:lvlJc w:val="left"/>
+      <w:pPr>
+        <w:ind w:left="4320" w:hanging="360"/>
+      </w:pPr>
+      <w:rPr>
+        <w:u w:val="none"/>
+      </w:rPr>
+    </w:lvl>
+    <w:lvl w:ilvl="6">
+      <w:start w:val="1"/>
+      <w:numFmt w:val="bullet"/>
+      <w:lvlText w:val="-"/>
+      <w:lvlJc w:val="left"/>
+      <w:pPr>
+        <w:ind w:left="5040" w:hanging="360"/>
+      </w:pPr>
+      <w:rPr>
+        <w:u w:val="none"/>
+      </w:rPr>
+    </w:lvl>
+    <w:lvl w:ilvl="7">
+      <w:start w:val="1"/>
+      <w:numFmt w:val="bullet"/>
+      <w:lvlText w:val="-"/>
+      <w:lvlJc w:val="left"/>
+      <w:pPr>
+        <w:ind w:left="5760" w:hanging="360"/>
+      </w:pPr>
+      <w:rPr>
+        <w:u w:val="none"/>
+      </w:rPr>
+    </w:lvl>
+    <w:lvl w:ilvl="8">
+      <w:start w:val="1"/>
+      <w:numFmt w:val="bullet"/>
+      <w:lvlText w:val="-"/>
+      <w:lvlJc w:val="left"/>
+      <w:pPr>
+        <w:ind w:left="6480" w:hanging="360"/>
+      </w:pPr>
+      <w:rPr>
+        <w:u w:val="none"/>
+      </w:rPr>
+    </w:lvl>
+  </w:abstractNum>
+  <w:abstractNum w:abstractNumId="5" w15:restartNumberingAfterBreak="0">
+    <w:nsid w:val="692B63F4"/>
+    <w:multiLevelType w:val="multilevel"/>
+    <w:tmpl w:val="81728868"/>
+    <w:lvl w:ilvl="0">
+      <w:start w:val="1"/>
+      <w:numFmt w:val="decimal"/>
+      <w:lvlText w:val="%1."/>
+      <w:lvlJc w:val="right"/>
+      <w:pPr>
+        <w:ind w:left="720" w:hanging="360"/>
+      </w:pPr>
+      <w:rPr>
+        <w:b/>
+        <w:sz w:val="24"/>
+        <w:szCs w:val="24"/>
+        <w:u w:val="none"/>
+      </w:rPr>
+    </w:lvl>
+    <w:lvl w:ilvl="1">
+      <w:start w:val="1"/>
+      <w:numFmt w:val="decimal"/>
+      <w:lvlText w:val="%1.%2."/>
+      <w:lvlJc w:val="right"/>
+      <w:pPr>
+        <w:ind w:left="1440" w:hanging="360"/>
+      </w:pPr>
+      <w:rPr>
+        <w:b/>
+        <w:sz w:val="24"/>
+        <w:szCs w:val="24"/>
+        <w:u w:val="none"/>
+      </w:rPr>
+    </w:lvl>
+    <w:lvl w:ilvl="2">
+      <w:start w:val="1"/>
+      <w:numFmt w:val="decimal"/>
+      <w:lvlText w:val="%1.%2.%3."/>
+      <w:lvlJc w:val="right"/>
+      <w:pPr>
+        <w:ind w:left="2160" w:hanging="360"/>
+      </w:pPr>
+      <w:rPr>
+        <w:sz w:val="24"/>
+        <w:szCs w:val="24"/>
+        <w:u w:val="none"/>
+      </w:rPr>
+    </w:lvl>
+    <w:lvl w:ilvl="3">
+      <w:start w:val="1"/>
+      <w:numFmt w:val="decimal"/>
+      <w:lvlText w:val="%1.%2.%3.%4."/>
+      <w:lvlJc w:val="right"/>
+      <w:pPr>
+        <w:ind w:left="2880" w:hanging="360"/>
+      </w:pPr>
+      <w:rPr>
+        <w:u w:val="none"/>
+      </w:rPr>
+    </w:lvl>
+    <w:lvl w:ilvl="4">
+      <w:start w:val="1"/>
+      <w:numFmt w:val="decimal"/>
+      <w:lvlText w:val="%1.%2.%3.%4.%5."/>
+      <w:lvlJc w:val="right"/>
+      <w:pPr>
+        <w:ind w:left="3600" w:hanging="360"/>
+      </w:pPr>
+      <w:rPr>
+        <w:u w:val="none"/>
+      </w:rPr>
+    </w:lvl>
+    <w:lvl w:ilvl="5">
+      <w:start w:val="1"/>
+      <w:numFmt w:val="decimal"/>
+      <w:lvlText w:val="%1.%2.%3.%4.%5.%6."/>
+      <w:lvlJc w:val="right"/>
+      <w:pPr>
+        <w:ind w:left="4320" w:hanging="360"/>
+      </w:pPr>
+      <w:rPr>
+        <w:u w:val="none"/>
+      </w:rPr>
+    </w:lvl>
+    <w:lvl w:ilvl="6">
+      <w:start w:val="1"/>
+      <w:numFmt w:val="decimal"/>
+      <w:lvlText w:val="%1.%2.%3.%4.%5.%6.%7."/>
+      <w:lvlJc w:val="right"/>
+      <w:pPr>
+        <w:ind w:left="5040" w:hanging="360"/>
+      </w:pPr>
+      <w:rPr>
+        <w:u w:val="none"/>
+      </w:rPr>
+    </w:lvl>
+    <w:lvl w:ilvl="7">
+      <w:start w:val="1"/>
+      <w:numFmt w:val="decimal"/>
+      <w:lvlText w:val="%1.%2.%3.%4.%5.%6.%7.%8."/>
+      <w:lvlJc w:val="right"/>
+      <w:pPr>
+        <w:ind w:left="5760" w:hanging="360"/>
+      </w:pPr>
+      <w:rPr>
+        <w:u w:val="none"/>
+      </w:rPr>
+    </w:lvl>
+    <w:lvl w:ilvl="8">
+      <w:start w:val="1"/>
+      <w:numFmt w:val="decimal"/>
+      <w:lvlText w:val="%1.%2.%3.%4.%5.%6.%7.%8.%9."/>
+      <w:lvlJc w:val="right"/>
+      <w:pPr>
+        <w:ind w:left="6480" w:hanging="360"/>
+      </w:pPr>
+      <w:rPr>
+        <w:u w:val="none"/>
+      </w:rPr>
+    </w:lvl>
+  </w:abstractNum>
   <w:num w:numId="1">
+    <w:abstractNumId w:val="5"/>
+  </w:num>
+  <w:num w:numId="2">
+    <w:abstractNumId w:val="1"/>
+  </w:num>
+  <w:num w:numId="3">
     <w:abstractNumId w:val="4"/>
   </w:num>
-  <w:num w:numId="2">
-    <w:abstractNumId w:val="0"/>
-  </w:num>
-  <w:num w:numId="3">
+  <w:num w:numId="4">
     <w:abstractNumId w:val="3"/>
   </w:num>
-  <w:num w:numId="4">
+  <w:num w:numId="5">
     <w:abstractNumId w:val="2"/>
   </w:num>
-  <w:num w:numId="5">
-    <w:abstractNumId w:val="1"/>
+  <w:num w:numId="6">
+    <w:abstractNumId w:val="0"/>
   </w:num>
 </w:numbering>
 </file>
@@ -5507,9 +6419,7 @@
       <w:tblStyleRowBandSize w:val="1"/>
       <w:tblStyleColBandSize w:val="1"/>
       <w:tblCellMar>
-        <w:top w:w="0" w:type="dxa"/>
         <w:left w:w="70" w:type="dxa"/>
-        <w:bottom w:w="0" w:type="dxa"/>
         <w:right w:w="115" w:type="dxa"/>
       </w:tblCellMar>
     </w:tblPr>
@@ -5572,9 +6482,7 @@
       <w:tblStyleRowBandSize w:val="1"/>
       <w:tblStyleColBandSize w:val="1"/>
       <w:tblCellMar>
-        <w:top w:w="0" w:type="dxa"/>
         <w:left w:w="70" w:type="dxa"/>
-        <w:bottom w:w="0" w:type="dxa"/>
         <w:right w:w="115" w:type="dxa"/>
       </w:tblCellMar>
     </w:tblPr>
@@ -5585,12 +6493,65 @@
       <w:tblStyleRowBandSize w:val="1"/>
       <w:tblStyleColBandSize w:val="1"/>
       <w:tblCellMar>
-        <w:top w:w="0" w:type="dxa"/>
         <w:left w:w="70" w:type="dxa"/>
-        <w:bottom w:w="0" w:type="dxa"/>
         <w:right w:w="115" w:type="dxa"/>
       </w:tblCellMar>
     </w:tblPr>
+  </w:style>
+  <w:style w:type="paragraph" w:styleId="Encabezado">
+    <w:name w:val="header"/>
+    <w:basedOn w:val="Normal"/>
+    <w:link w:val="EncabezadoCar"/>
+    <w:uiPriority w:val="99"/>
+    <w:unhideWhenUsed/>
+    <w:rsid w:val="00C81215"/>
+    <w:pPr>
+      <w:tabs>
+        <w:tab w:val="center" w:pos="4252"/>
+        <w:tab w:val="right" w:pos="8504"/>
+      </w:tabs>
+      <w:spacing w:line="240" w:lineRule="auto"/>
+    </w:pPr>
+  </w:style>
+  <w:style w:type="character" w:customStyle="1" w:styleId="EncabezadoCar">
+    <w:name w:val="Encabezado Car"/>
+    <w:basedOn w:val="Fuentedeprrafopredeter"/>
+    <w:link w:val="Encabezado"/>
+    <w:uiPriority w:val="99"/>
+    <w:rsid w:val="00C81215"/>
+  </w:style>
+  <w:style w:type="paragraph" w:styleId="Piedepgina">
+    <w:name w:val="footer"/>
+    <w:basedOn w:val="Normal"/>
+    <w:link w:val="PiedepginaCar"/>
+    <w:uiPriority w:val="99"/>
+    <w:unhideWhenUsed/>
+    <w:rsid w:val="00C81215"/>
+    <w:pPr>
+      <w:tabs>
+        <w:tab w:val="center" w:pos="4252"/>
+        <w:tab w:val="right" w:pos="8504"/>
+      </w:tabs>
+      <w:spacing w:line="240" w:lineRule="auto"/>
+    </w:pPr>
+  </w:style>
+  <w:style w:type="character" w:customStyle="1" w:styleId="PiedepginaCar">
+    <w:name w:val="Pie de página Car"/>
+    <w:basedOn w:val="Fuentedeprrafopredeter"/>
+    <w:link w:val="Piedepgina"/>
+    <w:uiPriority w:val="99"/>
+    <w:rsid w:val="00C81215"/>
+  </w:style>
+  <w:style w:type="paragraph" w:styleId="Prrafodelista">
+    <w:name w:val="List Paragraph"/>
+    <w:basedOn w:val="Normal"/>
+    <w:uiPriority w:val="34"/>
+    <w:qFormat/>
+    <w:rsid w:val="005F7AAB"/>
+    <w:pPr>
+      <w:ind w:left="720"/>
+      <w:contextualSpacing/>
+    </w:pPr>
   </w:style>
 </w:styles>
 </file>

</xml_diff>

<commit_message>
agregando verificación de la implementación y cierre
</commit_message>
<xml_diff>
--- a/Documentos/PGCambios.docx
+++ b/Documentos/PGCambios.docx
@@ -664,14 +664,7 @@
                 <w:sz w:val="24"/>
                 <w:szCs w:val="24"/>
               </w:rPr>
-              <w:t>06/06/</w:t>
-            </w:r>
-            <w:r>
-              <w:rPr>
-                <w:sz w:val="24"/>
-                <w:szCs w:val="24"/>
-              </w:rPr>
-              <w:t>2018</w:t>
+              <w:t>06/06/2018</w:t>
             </w:r>
           </w:p>
         </w:tc>
@@ -1159,6 +1152,8 @@
       <w:r>
         <w:br w:type="page"/>
       </w:r>
+      <w:bookmarkStart w:id="0" w:name="_GoBack"/>
+      <w:bookmarkEnd w:id="0"/>
     </w:p>
     <w:p>
       <w:pPr>
@@ -1379,6 +1374,33 @@
           <w:szCs w:val="24"/>
         </w:rPr>
         <w:t>Cierre</w:t>
+      </w:r>
+    </w:p>
+    <w:p>
+      <w:pPr>
+        <w:spacing w:line="360" w:lineRule="auto"/>
+        <w:contextualSpacing/>
+      </w:pPr>
+    </w:p>
+    <w:p>
+      <w:pPr>
+        <w:pStyle w:val="Prrafodelista"/>
+        <w:numPr>
+          <w:ilvl w:val="0"/>
+          <w:numId w:val="1"/>
+        </w:numPr>
+        <w:spacing w:line="360" w:lineRule="auto"/>
+        <w:rPr>
+          <w:sz w:val="24"/>
+          <w:szCs w:val="24"/>
+        </w:rPr>
+      </w:pPr>
+      <w:r>
+        <w:rPr>
+          <w:sz w:val="24"/>
+          <w:szCs w:val="24"/>
+        </w:rPr>
+        <w:t>Tipificación de los cambios</w:t>
       </w:r>
       <w:r>
         <w:br w:type="page"/>
@@ -2370,7 +2392,14 @@
           <w:sz w:val="24"/>
           <w:szCs w:val="24"/>
         </w:rPr>
-        <w:t>Recibir y analizar petición</w:t>
+        <w:t>Analizar</w:t>
+      </w:r>
+      <w:r>
+        <w:rPr>
+          <w:sz w:val="24"/>
+          <w:szCs w:val="24"/>
+        </w:rPr>
+        <w:t xml:space="preserve"> petición</w:t>
       </w:r>
     </w:p>
     <w:p>
@@ -3820,68 +3849,24 @@
           <w:szCs w:val="24"/>
         </w:rPr>
         <w:lastRenderedPageBreak/>
-        <w:t>2.</w:t>
-      </w:r>
-      <w:r>
-        <w:rPr>
-          <w:b/>
-          <w:sz w:val="24"/>
-          <w:szCs w:val="24"/>
-        </w:rPr>
-        <w:t xml:space="preserve">5. </w:t>
-      </w:r>
-      <w:r>
-        <w:rPr>
-          <w:b/>
-          <w:sz w:val="24"/>
-          <w:szCs w:val="24"/>
-        </w:rPr>
-        <w:t>Planificación y calendarización</w:t>
-      </w:r>
-    </w:p>
-    <w:p>
-      <w:pPr>
-        <w:spacing w:line="360" w:lineRule="auto"/>
-        <w:rPr>
-          <w:b/>
-          <w:sz w:val="24"/>
-          <w:szCs w:val="24"/>
-        </w:rPr>
-      </w:pPr>
-      <w:r>
-        <w:rPr>
-          <w:sz w:val="24"/>
-          <w:szCs w:val="24"/>
-        </w:rPr>
-        <w:t>En la tabla 0</w:t>
-      </w:r>
-      <w:r>
-        <w:rPr>
-          <w:sz w:val="24"/>
-          <w:szCs w:val="24"/>
-        </w:rPr>
-        <w:t>5</w:t>
-      </w:r>
-      <w:r>
-        <w:rPr>
-          <w:sz w:val="24"/>
-          <w:szCs w:val="24"/>
-        </w:rPr>
-        <w:t xml:space="preserve"> se definirán las actividades, documentación y políticas del </w:t>
-      </w:r>
-      <w:r>
-        <w:rPr>
-          <w:sz w:val="24"/>
-          <w:szCs w:val="24"/>
-        </w:rPr>
-        <w:t>quinto</w:t>
-      </w:r>
-      <w:r>
-        <w:rPr>
-          <w:sz w:val="24"/>
-          <w:szCs w:val="24"/>
-        </w:rPr>
-        <w:t xml:space="preserve"> proceso de gestión de cambios.</w:t>
+        <w:t>2.5. Planificación y calendarización</w:t>
+      </w:r>
+    </w:p>
+    <w:p>
+      <w:pPr>
+        <w:spacing w:line="360" w:lineRule="auto"/>
+        <w:rPr>
+          <w:b/>
+          <w:sz w:val="24"/>
+          <w:szCs w:val="24"/>
+        </w:rPr>
+      </w:pPr>
+      <w:r>
+        <w:rPr>
+          <w:sz w:val="24"/>
+          <w:szCs w:val="24"/>
+        </w:rPr>
+        <w:t>En la tabla 05 se definirán las actividades, documentación y políticas del quinto proceso de gestión de cambios.</w:t>
       </w:r>
     </w:p>
     <w:p>
@@ -3941,7 +3926,23 @@
                 <w:sz w:val="24"/>
                 <w:szCs w:val="24"/>
               </w:rPr>
-              <w:t>2.4.1. Actividades</w:t>
+              <w:t>2.</w:t>
+            </w:r>
+            <w:r>
+              <w:rPr>
+                <w:b/>
+                <w:sz w:val="24"/>
+                <w:szCs w:val="24"/>
+              </w:rPr>
+              <w:t>5</w:t>
+            </w:r>
+            <w:r>
+              <w:rPr>
+                <w:b/>
+                <w:sz w:val="24"/>
+                <w:szCs w:val="24"/>
+              </w:rPr>
+              <w:t>.1. Actividades</w:t>
             </w:r>
           </w:p>
         </w:tc>
@@ -4010,7 +4011,23 @@
                 <w:sz w:val="24"/>
                 <w:szCs w:val="24"/>
               </w:rPr>
-              <w:t>2.4.2. Documentación</w:t>
+              <w:t>2.</w:t>
+            </w:r>
+            <w:r>
+              <w:rPr>
+                <w:b/>
+                <w:sz w:val="24"/>
+                <w:szCs w:val="24"/>
+              </w:rPr>
+              <w:t>5</w:t>
+            </w:r>
+            <w:r>
+              <w:rPr>
+                <w:b/>
+                <w:sz w:val="24"/>
+                <w:szCs w:val="24"/>
+              </w:rPr>
+              <w:t>.2. Documentación</w:t>
             </w:r>
           </w:p>
         </w:tc>
@@ -4101,7 +4118,23 @@
                 <w:sz w:val="24"/>
                 <w:szCs w:val="24"/>
               </w:rPr>
-              <w:t>2.4.3. Reglas o políticas</w:t>
+              <w:t>2.</w:t>
+            </w:r>
+            <w:r>
+              <w:rPr>
+                <w:b/>
+                <w:sz w:val="24"/>
+                <w:szCs w:val="24"/>
+              </w:rPr>
+              <w:t>5</w:t>
+            </w:r>
+            <w:r>
+              <w:rPr>
+                <w:b/>
+                <w:sz w:val="24"/>
+                <w:szCs w:val="24"/>
+              </w:rPr>
+              <w:t>.3. Reglas o políticas</w:t>
             </w:r>
           </w:p>
         </w:tc>
@@ -4178,76 +4211,52 @@
           <w:sz w:val="24"/>
           <w:szCs w:val="24"/>
         </w:rPr>
-        <w:t>Tabla 0</w:t>
-      </w:r>
-      <w:r>
-        <w:rPr>
-          <w:b/>
-          <w:sz w:val="24"/>
-          <w:szCs w:val="24"/>
-        </w:rPr>
-        <w:t>5</w:t>
-      </w:r>
-      <w:r>
-        <w:rPr>
-          <w:b/>
-          <w:sz w:val="24"/>
-          <w:szCs w:val="24"/>
-        </w:rPr>
-        <w:t xml:space="preserve">. </w:t>
-      </w:r>
-      <w:r>
-        <w:rPr>
-          <w:sz w:val="24"/>
-          <w:szCs w:val="24"/>
-        </w:rPr>
-        <w:t>Aprobación del cambio</w:t>
-      </w:r>
-    </w:p>
-    <w:p>
-      <w:pPr>
-        <w:spacing w:line="360" w:lineRule="auto"/>
-        <w:rPr>
-          <w:b/>
-          <w:sz w:val="24"/>
-          <w:szCs w:val="24"/>
-        </w:rPr>
-      </w:pPr>
-    </w:p>
-    <w:p>
-      <w:pPr>
-        <w:spacing w:line="360" w:lineRule="auto"/>
-        <w:rPr>
-          <w:b/>
-          <w:sz w:val="24"/>
-          <w:szCs w:val="24"/>
-        </w:rPr>
-      </w:pPr>
-    </w:p>
-    <w:p>
-      <w:pPr>
-        <w:spacing w:line="360" w:lineRule="auto"/>
-        <w:rPr>
-          <w:b/>
-          <w:sz w:val="24"/>
-          <w:szCs w:val="24"/>
-        </w:rPr>
-      </w:pPr>
-      <w:r>
-        <w:rPr>
-          <w:b/>
-          <w:sz w:val="24"/>
-          <w:szCs w:val="24"/>
-        </w:rPr>
-        <w:t>2.</w:t>
-      </w:r>
-      <w:r>
-        <w:rPr>
-          <w:b/>
-          <w:sz w:val="24"/>
-          <w:szCs w:val="24"/>
-        </w:rPr>
-        <w:t>6.</w:t>
+        <w:t xml:space="preserve">Tabla 05. </w:t>
+      </w:r>
+      <w:r>
+        <w:rPr>
+          <w:sz w:val="24"/>
+          <w:szCs w:val="24"/>
+        </w:rPr>
+        <w:t>Planificación y Calendarización</w:t>
+      </w:r>
+    </w:p>
+    <w:p>
+      <w:pPr>
+        <w:spacing w:line="360" w:lineRule="auto"/>
+        <w:rPr>
+          <w:b/>
+          <w:sz w:val="24"/>
+          <w:szCs w:val="24"/>
+        </w:rPr>
+      </w:pPr>
+    </w:p>
+    <w:p>
+      <w:pPr>
+        <w:spacing w:line="360" w:lineRule="auto"/>
+        <w:rPr>
+          <w:b/>
+          <w:sz w:val="24"/>
+          <w:szCs w:val="24"/>
+        </w:rPr>
+      </w:pPr>
+    </w:p>
+    <w:p>
+      <w:pPr>
+        <w:spacing w:line="360" w:lineRule="auto"/>
+        <w:rPr>
+          <w:b/>
+          <w:sz w:val="24"/>
+          <w:szCs w:val="24"/>
+        </w:rPr>
+      </w:pPr>
+      <w:r>
+        <w:rPr>
+          <w:b/>
+          <w:sz w:val="24"/>
+          <w:szCs w:val="24"/>
+        </w:rPr>
+        <w:t>2.6.</w:t>
       </w:r>
       <w:r>
         <w:rPr>
@@ -4360,7 +4369,23 @@
                 <w:sz w:val="24"/>
                 <w:szCs w:val="24"/>
               </w:rPr>
-              <w:t>2.4.1. Actividades</w:t>
+              <w:t>2.</w:t>
+            </w:r>
+            <w:r>
+              <w:rPr>
+                <w:b/>
+                <w:sz w:val="24"/>
+                <w:szCs w:val="24"/>
+              </w:rPr>
+              <w:t>6</w:t>
+            </w:r>
+            <w:r>
+              <w:rPr>
+                <w:b/>
+                <w:sz w:val="24"/>
+                <w:szCs w:val="24"/>
+              </w:rPr>
+              <w:t>.1. Actividades</w:t>
             </w:r>
           </w:p>
         </w:tc>
@@ -4396,7 +4421,21 @@
                 <w:sz w:val="24"/>
                 <w:szCs w:val="24"/>
               </w:rPr>
-              <w:t>Asignación de tareas.</w:t>
+              <w:t>Asignación de tareas</w:t>
+            </w:r>
+            <w:r>
+              <w:rPr>
+                <w:sz w:val="24"/>
+                <w:szCs w:val="24"/>
+              </w:rPr>
+              <w:t xml:space="preserve"> a los miembros del equipo encargado de la implementación</w:t>
+            </w:r>
+            <w:r>
+              <w:rPr>
+                <w:sz w:val="24"/>
+                <w:szCs w:val="24"/>
+              </w:rPr>
+              <w:t>.</w:t>
             </w:r>
           </w:p>
           <w:p>
@@ -4418,7 +4457,7 @@
                 <w:sz w:val="24"/>
                 <w:szCs w:val="24"/>
               </w:rPr>
-              <w:t>Verificación de la correcta preparación del cambio en los ambiente de Test, aseguramiento de la calidad y producción.</w:t>
+              <w:t>Verificar la realización de pruebas.</w:t>
             </w:r>
           </w:p>
           <w:p>
@@ -4440,37 +4479,14 @@
                 <w:sz w:val="24"/>
                 <w:szCs w:val="24"/>
               </w:rPr>
-              <w:t>Realizar pruebas</w:t>
-            </w:r>
-          </w:p>
-          <w:p>
-            <w:pPr>
-              <w:widowControl w:val="0"/>
-              <w:numPr>
-                <w:ilvl w:val="0"/>
-                <w:numId w:val="3"/>
-              </w:numPr>
-              <w:spacing w:line="360" w:lineRule="auto"/>
-              <w:contextualSpacing/>
-              <w:rPr>
-                <w:sz w:val="24"/>
-                <w:szCs w:val="24"/>
-              </w:rPr>
-            </w:pPr>
-            <w:r>
-              <w:rPr>
-                <w:sz w:val="24"/>
-                <w:szCs w:val="24"/>
-              </w:rPr>
-              <w:t xml:space="preserve">Implementar el cambio en los ambientes de Test, aseguramiento de la </w:t>
-            </w:r>
-            <w:r>
-              <w:rPr>
-                <w:sz w:val="24"/>
-                <w:szCs w:val="24"/>
-              </w:rPr>
-              <w:lastRenderedPageBreak/>
-              <w:t>calidad y producción.</w:t>
+              <w:t>Implementar el cambio</w:t>
+            </w:r>
+            <w:r>
+              <w:rPr>
+                <w:sz w:val="24"/>
+                <w:szCs w:val="24"/>
+              </w:rPr>
+              <w:t>.</w:t>
             </w:r>
           </w:p>
           <w:p>
@@ -4526,7 +4542,23 @@
                 <w:szCs w:val="24"/>
               </w:rPr>
               <w:lastRenderedPageBreak/>
-              <w:t>2.4.2. Documentación</w:t>
+              <w:t>2.</w:t>
+            </w:r>
+            <w:r>
+              <w:rPr>
+                <w:b/>
+                <w:sz w:val="24"/>
+                <w:szCs w:val="24"/>
+              </w:rPr>
+              <w:t>6</w:t>
+            </w:r>
+            <w:r>
+              <w:rPr>
+                <w:b/>
+                <w:sz w:val="24"/>
+                <w:szCs w:val="24"/>
+              </w:rPr>
+              <w:t>.2. Documentación</w:t>
             </w:r>
           </w:p>
         </w:tc>
@@ -4646,7 +4678,23 @@
                 <w:sz w:val="24"/>
                 <w:szCs w:val="24"/>
               </w:rPr>
-              <w:t>2.4.3. Reglas o políticas</w:t>
+              <w:t>2.</w:t>
+            </w:r>
+            <w:r>
+              <w:rPr>
+                <w:b/>
+                <w:sz w:val="24"/>
+                <w:szCs w:val="24"/>
+              </w:rPr>
+              <w:t>6</w:t>
+            </w:r>
+            <w:r>
+              <w:rPr>
+                <w:b/>
+                <w:sz w:val="24"/>
+                <w:szCs w:val="24"/>
+              </w:rPr>
+              <w:t>.3. Reglas o políticas</w:t>
             </w:r>
           </w:p>
         </w:tc>
@@ -4725,8 +4773,6 @@
               </w:rPr>
               <w:t>aseguramiento de la calidad</w:t>
             </w:r>
-            <w:bookmarkStart w:id="0" w:name="_GoBack"/>
-            <w:bookmarkEnd w:id="0"/>
             <w:r>
               <w:rPr>
                 <w:sz w:val="24"/>
@@ -4797,18 +4843,888 @@
           <w:sz w:val="24"/>
           <w:szCs w:val="24"/>
         </w:rPr>
-        <w:t>Aprobación del cambio</w:t>
-      </w:r>
-    </w:p>
-    <w:p>
-      <w:pPr>
-        <w:spacing w:line="360" w:lineRule="auto"/>
-        <w:rPr>
-          <w:b/>
-          <w:sz w:val="24"/>
-          <w:szCs w:val="24"/>
-        </w:rPr>
-      </w:pPr>
+        <w:t>Implementación</w:t>
+      </w:r>
+    </w:p>
+    <w:p>
+      <w:pPr>
+        <w:spacing w:line="360" w:lineRule="auto"/>
+        <w:rPr>
+          <w:b/>
+          <w:sz w:val="24"/>
+          <w:szCs w:val="24"/>
+        </w:rPr>
+      </w:pPr>
+    </w:p>
+    <w:p>
+      <w:pPr>
+        <w:spacing w:line="360" w:lineRule="auto"/>
+        <w:rPr>
+          <w:b/>
+          <w:sz w:val="24"/>
+          <w:szCs w:val="24"/>
+        </w:rPr>
+      </w:pPr>
+    </w:p>
+    <w:p>
+      <w:pPr>
+        <w:spacing w:line="360" w:lineRule="auto"/>
+        <w:rPr>
+          <w:b/>
+          <w:sz w:val="24"/>
+          <w:szCs w:val="24"/>
+        </w:rPr>
+      </w:pPr>
+      <w:r>
+        <w:rPr>
+          <w:b/>
+          <w:sz w:val="24"/>
+          <w:szCs w:val="24"/>
+        </w:rPr>
+        <w:t>2.</w:t>
+      </w:r>
+      <w:r>
+        <w:rPr>
+          <w:b/>
+          <w:sz w:val="24"/>
+          <w:szCs w:val="24"/>
+        </w:rPr>
+        <w:t>7. Verificación de la Implementación</w:t>
+      </w:r>
+    </w:p>
+    <w:p>
+      <w:pPr>
+        <w:spacing w:line="360" w:lineRule="auto"/>
+        <w:rPr>
+          <w:b/>
+          <w:sz w:val="24"/>
+          <w:szCs w:val="24"/>
+        </w:rPr>
+      </w:pPr>
+      <w:r>
+        <w:rPr>
+          <w:sz w:val="24"/>
+          <w:szCs w:val="24"/>
+        </w:rPr>
+        <w:t>En la tabla 0</w:t>
+      </w:r>
+      <w:r>
+        <w:rPr>
+          <w:sz w:val="24"/>
+          <w:szCs w:val="24"/>
+        </w:rPr>
+        <w:t>7</w:t>
+      </w:r>
+      <w:r>
+        <w:rPr>
+          <w:sz w:val="24"/>
+          <w:szCs w:val="24"/>
+        </w:rPr>
+        <w:t xml:space="preserve"> se definirán las actividades, documentación y políticas del </w:t>
+      </w:r>
+      <w:r>
+        <w:rPr>
+          <w:sz w:val="24"/>
+          <w:szCs w:val="24"/>
+        </w:rPr>
+        <w:t>sétimo</w:t>
+      </w:r>
+      <w:r>
+        <w:rPr>
+          <w:sz w:val="24"/>
+          <w:szCs w:val="24"/>
+        </w:rPr>
+        <w:t xml:space="preserve"> proceso de gestión de cambios.</w:t>
+      </w:r>
+    </w:p>
+    <w:p>
+      <w:pPr>
+        <w:spacing w:line="360" w:lineRule="auto"/>
+        <w:rPr>
+          <w:b/>
+          <w:sz w:val="24"/>
+          <w:szCs w:val="24"/>
+        </w:rPr>
+      </w:pPr>
+    </w:p>
+    <w:tbl>
+      <w:tblPr>
+        <w:tblStyle w:val="a3"/>
+        <w:tblW w:w="9026" w:type="dxa"/>
+        <w:tblInd w:w="100" w:type="dxa"/>
+        <w:tblBorders>
+          <w:top w:val="single" w:sz="8" w:space="0" w:color="000000"/>
+          <w:left w:val="single" w:sz="8" w:space="0" w:color="000000"/>
+          <w:bottom w:val="single" w:sz="8" w:space="0" w:color="000000"/>
+          <w:right w:val="single" w:sz="8" w:space="0" w:color="000000"/>
+          <w:insideH w:val="single" w:sz="8" w:space="0" w:color="000000"/>
+          <w:insideV w:val="single" w:sz="8" w:space="0" w:color="000000"/>
+        </w:tblBorders>
+        <w:tblLayout w:type="fixed"/>
+        <w:tblLook w:val="0600" w:firstRow="0" w:lastRow="0" w:firstColumn="0" w:lastColumn="0" w:noHBand="1" w:noVBand="1"/>
+      </w:tblPr>
+      <w:tblGrid>
+        <w:gridCol w:w="9026"/>
+      </w:tblGrid>
+      <w:tr>
+        <w:tc>
+          <w:tcPr>
+            <w:tcW w:w="9026" w:type="dxa"/>
+            <w:shd w:val="clear" w:color="auto" w:fill="auto"/>
+            <w:tcMar>
+              <w:top w:w="100" w:type="dxa"/>
+              <w:left w:w="100" w:type="dxa"/>
+              <w:bottom w:w="100" w:type="dxa"/>
+              <w:right w:w="100" w:type="dxa"/>
+            </w:tcMar>
+          </w:tcPr>
+          <w:p>
+            <w:pPr>
+              <w:widowControl w:val="0"/>
+              <w:spacing w:line="360" w:lineRule="auto"/>
+              <w:rPr>
+                <w:b/>
+                <w:sz w:val="24"/>
+                <w:szCs w:val="24"/>
+              </w:rPr>
+            </w:pPr>
+            <w:r>
+              <w:rPr>
+                <w:b/>
+                <w:sz w:val="24"/>
+                <w:szCs w:val="24"/>
+              </w:rPr>
+              <w:t>2.</w:t>
+            </w:r>
+            <w:r>
+              <w:rPr>
+                <w:b/>
+                <w:sz w:val="24"/>
+                <w:szCs w:val="24"/>
+              </w:rPr>
+              <w:t>7</w:t>
+            </w:r>
+            <w:r>
+              <w:rPr>
+                <w:b/>
+                <w:sz w:val="24"/>
+                <w:szCs w:val="24"/>
+              </w:rPr>
+              <w:t>.1. Actividades</w:t>
+            </w:r>
+          </w:p>
+        </w:tc>
+      </w:tr>
+      <w:tr>
+        <w:tc>
+          <w:tcPr>
+            <w:tcW w:w="9026" w:type="dxa"/>
+            <w:shd w:val="clear" w:color="auto" w:fill="auto"/>
+            <w:tcMar>
+              <w:top w:w="100" w:type="dxa"/>
+              <w:left w:w="100" w:type="dxa"/>
+              <w:bottom w:w="100" w:type="dxa"/>
+              <w:right w:w="100" w:type="dxa"/>
+            </w:tcMar>
+          </w:tcPr>
+          <w:p>
+            <w:pPr>
+              <w:widowControl w:val="0"/>
+              <w:numPr>
+                <w:ilvl w:val="0"/>
+                <w:numId w:val="3"/>
+              </w:numPr>
+              <w:spacing w:line="360" w:lineRule="auto"/>
+              <w:contextualSpacing/>
+              <w:rPr>
+                <w:sz w:val="24"/>
+                <w:szCs w:val="24"/>
+              </w:rPr>
+            </w:pPr>
+            <w:r>
+              <w:rPr>
+                <w:sz w:val="24"/>
+                <w:szCs w:val="24"/>
+              </w:rPr>
+              <w:t>Revisión de las consecuencias de la implementación.</w:t>
+            </w:r>
+          </w:p>
+          <w:p>
+            <w:pPr>
+              <w:widowControl w:val="0"/>
+              <w:numPr>
+                <w:ilvl w:val="0"/>
+                <w:numId w:val="3"/>
+              </w:numPr>
+              <w:spacing w:line="360" w:lineRule="auto"/>
+              <w:contextualSpacing/>
+              <w:rPr>
+                <w:sz w:val="24"/>
+                <w:szCs w:val="24"/>
+              </w:rPr>
+            </w:pPr>
+            <w:r>
+              <w:rPr>
+                <w:sz w:val="24"/>
+                <w:szCs w:val="24"/>
+              </w:rPr>
+              <w:t>Medir</w:t>
+            </w:r>
+            <w:r>
+              <w:rPr>
+                <w:sz w:val="24"/>
+                <w:szCs w:val="24"/>
+              </w:rPr>
+              <w:t xml:space="preserve"> la satisfacción de los usuarios </w:t>
+            </w:r>
+            <w:r>
+              <w:rPr>
+                <w:sz w:val="24"/>
+                <w:szCs w:val="24"/>
+              </w:rPr>
+              <w:t>utilizando</w:t>
+            </w:r>
+            <w:r>
+              <w:rPr>
+                <w:sz w:val="24"/>
+                <w:szCs w:val="24"/>
+              </w:rPr>
+              <w:t xml:space="preserve"> encuestas.</w:t>
+            </w:r>
+          </w:p>
+        </w:tc>
+      </w:tr>
+      <w:tr>
+        <w:tc>
+          <w:tcPr>
+            <w:tcW w:w="9026" w:type="dxa"/>
+            <w:shd w:val="clear" w:color="auto" w:fill="auto"/>
+            <w:tcMar>
+              <w:top w:w="100" w:type="dxa"/>
+              <w:left w:w="100" w:type="dxa"/>
+              <w:bottom w:w="100" w:type="dxa"/>
+              <w:right w:w="100" w:type="dxa"/>
+            </w:tcMar>
+          </w:tcPr>
+          <w:p>
+            <w:pPr>
+              <w:widowControl w:val="0"/>
+              <w:spacing w:line="360" w:lineRule="auto"/>
+              <w:rPr>
+                <w:b/>
+                <w:sz w:val="24"/>
+                <w:szCs w:val="24"/>
+              </w:rPr>
+            </w:pPr>
+            <w:r>
+              <w:rPr>
+                <w:b/>
+                <w:sz w:val="24"/>
+                <w:szCs w:val="24"/>
+              </w:rPr>
+              <w:t>2.</w:t>
+            </w:r>
+            <w:r>
+              <w:rPr>
+                <w:b/>
+                <w:sz w:val="24"/>
+                <w:szCs w:val="24"/>
+              </w:rPr>
+              <w:t>7</w:t>
+            </w:r>
+            <w:r>
+              <w:rPr>
+                <w:b/>
+                <w:sz w:val="24"/>
+                <w:szCs w:val="24"/>
+              </w:rPr>
+              <w:t>.2. Documentación</w:t>
+            </w:r>
+          </w:p>
+        </w:tc>
+      </w:tr>
+      <w:tr>
+        <w:tc>
+          <w:tcPr>
+            <w:tcW w:w="9026" w:type="dxa"/>
+            <w:shd w:val="clear" w:color="auto" w:fill="auto"/>
+            <w:tcMar>
+              <w:top w:w="100" w:type="dxa"/>
+              <w:left w:w="100" w:type="dxa"/>
+              <w:bottom w:w="100" w:type="dxa"/>
+              <w:right w:w="100" w:type="dxa"/>
+            </w:tcMar>
+          </w:tcPr>
+          <w:p>
+            <w:pPr>
+              <w:widowControl w:val="0"/>
+              <w:numPr>
+                <w:ilvl w:val="0"/>
+                <w:numId w:val="2"/>
+              </w:numPr>
+              <w:spacing w:line="360" w:lineRule="auto"/>
+              <w:contextualSpacing/>
+              <w:rPr>
+                <w:sz w:val="24"/>
+                <w:szCs w:val="24"/>
+              </w:rPr>
+            </w:pPr>
+            <w:r>
+              <w:rPr>
+                <w:sz w:val="24"/>
+                <w:szCs w:val="24"/>
+              </w:rPr>
+              <w:t>Solicitud del cambio</w:t>
+            </w:r>
+          </w:p>
+          <w:p>
+            <w:pPr>
+              <w:widowControl w:val="0"/>
+              <w:numPr>
+                <w:ilvl w:val="0"/>
+                <w:numId w:val="2"/>
+              </w:numPr>
+              <w:spacing w:line="360" w:lineRule="auto"/>
+              <w:contextualSpacing/>
+              <w:rPr>
+                <w:sz w:val="24"/>
+                <w:szCs w:val="24"/>
+              </w:rPr>
+            </w:pPr>
+            <w:r>
+              <w:rPr>
+                <w:sz w:val="24"/>
+                <w:szCs w:val="24"/>
+              </w:rPr>
+              <w:t>Formato de encuesta</w:t>
+            </w:r>
+          </w:p>
+        </w:tc>
+      </w:tr>
+      <w:tr>
+        <w:tc>
+          <w:tcPr>
+            <w:tcW w:w="9026" w:type="dxa"/>
+            <w:shd w:val="clear" w:color="auto" w:fill="auto"/>
+            <w:tcMar>
+              <w:top w:w="100" w:type="dxa"/>
+              <w:left w:w="100" w:type="dxa"/>
+              <w:bottom w:w="100" w:type="dxa"/>
+              <w:right w:w="100" w:type="dxa"/>
+            </w:tcMar>
+          </w:tcPr>
+          <w:p>
+            <w:pPr>
+              <w:widowControl w:val="0"/>
+              <w:spacing w:line="360" w:lineRule="auto"/>
+              <w:rPr>
+                <w:b/>
+                <w:sz w:val="24"/>
+                <w:szCs w:val="24"/>
+              </w:rPr>
+            </w:pPr>
+            <w:r>
+              <w:rPr>
+                <w:b/>
+                <w:sz w:val="24"/>
+                <w:szCs w:val="24"/>
+              </w:rPr>
+              <w:t>2.</w:t>
+            </w:r>
+            <w:r>
+              <w:rPr>
+                <w:b/>
+                <w:sz w:val="24"/>
+                <w:szCs w:val="24"/>
+              </w:rPr>
+              <w:t>7</w:t>
+            </w:r>
+            <w:r>
+              <w:rPr>
+                <w:b/>
+                <w:sz w:val="24"/>
+                <w:szCs w:val="24"/>
+              </w:rPr>
+              <w:t>.3. Reglas o políticas</w:t>
+            </w:r>
+          </w:p>
+        </w:tc>
+      </w:tr>
+      <w:tr>
+        <w:tc>
+          <w:tcPr>
+            <w:tcW w:w="9026" w:type="dxa"/>
+            <w:shd w:val="clear" w:color="auto" w:fill="auto"/>
+            <w:tcMar>
+              <w:top w:w="100" w:type="dxa"/>
+              <w:left w:w="100" w:type="dxa"/>
+              <w:bottom w:w="100" w:type="dxa"/>
+              <w:right w:w="100" w:type="dxa"/>
+            </w:tcMar>
+          </w:tcPr>
+          <w:p>
+            <w:pPr>
+              <w:pStyle w:val="Prrafodelista"/>
+              <w:numPr>
+                <w:ilvl w:val="0"/>
+                <w:numId w:val="5"/>
+              </w:numPr>
+              <w:spacing w:line="360" w:lineRule="auto"/>
+              <w:rPr>
+                <w:sz w:val="24"/>
+                <w:szCs w:val="24"/>
+              </w:rPr>
+            </w:pPr>
+            <w:r>
+              <w:rPr>
+                <w:sz w:val="24"/>
+                <w:szCs w:val="24"/>
+              </w:rPr>
+              <w:lastRenderedPageBreak/>
+              <w:t>Las encuestas se deben realizar mediante intervenciones cortas a los usuarios.</w:t>
+            </w:r>
+          </w:p>
+          <w:p>
+            <w:pPr>
+              <w:pStyle w:val="Prrafodelista"/>
+              <w:numPr>
+                <w:ilvl w:val="0"/>
+                <w:numId w:val="5"/>
+              </w:numPr>
+              <w:spacing w:line="360" w:lineRule="auto"/>
+              <w:rPr>
+                <w:sz w:val="24"/>
+                <w:szCs w:val="24"/>
+              </w:rPr>
+            </w:pPr>
+            <w:r>
+              <w:rPr>
+                <w:sz w:val="24"/>
+                <w:szCs w:val="24"/>
+              </w:rPr>
+              <w:t>Una vez finalizadas las actividades, la solicitud pasa al estado PENDIENTE DE CIERRE.</w:t>
+            </w:r>
+            <w:r>
+              <w:rPr>
+                <w:sz w:val="24"/>
+                <w:szCs w:val="24"/>
+              </w:rPr>
+              <w:t xml:space="preserve"> </w:t>
+            </w:r>
+          </w:p>
+        </w:tc>
+      </w:tr>
+    </w:tbl>
+    <w:p>
+      <w:pPr>
+        <w:spacing w:line="360" w:lineRule="auto"/>
+        <w:jc w:val="center"/>
+        <w:rPr>
+          <w:sz w:val="24"/>
+          <w:szCs w:val="24"/>
+        </w:rPr>
+      </w:pPr>
+      <w:r>
+        <w:rPr>
+          <w:b/>
+          <w:sz w:val="24"/>
+          <w:szCs w:val="24"/>
+        </w:rPr>
+        <w:t>Tabla 0</w:t>
+      </w:r>
+      <w:r>
+        <w:rPr>
+          <w:b/>
+          <w:sz w:val="24"/>
+          <w:szCs w:val="24"/>
+        </w:rPr>
+        <w:t>7</w:t>
+      </w:r>
+      <w:r>
+        <w:rPr>
+          <w:b/>
+          <w:sz w:val="24"/>
+          <w:szCs w:val="24"/>
+        </w:rPr>
+        <w:t xml:space="preserve">. </w:t>
+      </w:r>
+      <w:r>
+        <w:rPr>
+          <w:sz w:val="24"/>
+          <w:szCs w:val="24"/>
+        </w:rPr>
+        <w:t>Verificación de la Implementación</w:t>
+      </w:r>
+    </w:p>
+    <w:p>
+      <w:pPr>
+        <w:spacing w:line="360" w:lineRule="auto"/>
+        <w:rPr>
+          <w:b/>
+          <w:sz w:val="24"/>
+          <w:szCs w:val="24"/>
+        </w:rPr>
+      </w:pPr>
+    </w:p>
+    <w:p>
+      <w:pPr>
+        <w:spacing w:line="360" w:lineRule="auto"/>
+        <w:rPr>
+          <w:b/>
+          <w:sz w:val="24"/>
+          <w:szCs w:val="24"/>
+        </w:rPr>
+      </w:pPr>
+    </w:p>
+    <w:p>
+      <w:pPr>
+        <w:spacing w:line="360" w:lineRule="auto"/>
+        <w:rPr>
+          <w:b/>
+          <w:sz w:val="24"/>
+          <w:szCs w:val="24"/>
+        </w:rPr>
+      </w:pPr>
+      <w:r>
+        <w:rPr>
+          <w:b/>
+          <w:sz w:val="24"/>
+          <w:szCs w:val="24"/>
+        </w:rPr>
+        <w:t>2.</w:t>
+      </w:r>
+      <w:r>
+        <w:rPr>
+          <w:b/>
+          <w:sz w:val="24"/>
+          <w:szCs w:val="24"/>
+        </w:rPr>
+        <w:t>8</w:t>
+      </w:r>
+      <w:r>
+        <w:rPr>
+          <w:b/>
+          <w:sz w:val="24"/>
+          <w:szCs w:val="24"/>
+        </w:rPr>
+        <w:t xml:space="preserve">. </w:t>
+      </w:r>
+      <w:r>
+        <w:rPr>
+          <w:b/>
+          <w:sz w:val="24"/>
+          <w:szCs w:val="24"/>
+        </w:rPr>
+        <w:t>Cierre</w:t>
+      </w:r>
+    </w:p>
+    <w:p>
+      <w:pPr>
+        <w:spacing w:line="360" w:lineRule="auto"/>
+        <w:rPr>
+          <w:b/>
+          <w:sz w:val="24"/>
+          <w:szCs w:val="24"/>
+        </w:rPr>
+      </w:pPr>
+      <w:r>
+        <w:rPr>
+          <w:sz w:val="24"/>
+          <w:szCs w:val="24"/>
+        </w:rPr>
+        <w:t>En la tabla 0</w:t>
+      </w:r>
+      <w:r>
+        <w:rPr>
+          <w:sz w:val="24"/>
+          <w:szCs w:val="24"/>
+        </w:rPr>
+        <w:t>8</w:t>
+      </w:r>
+      <w:r>
+        <w:rPr>
+          <w:sz w:val="24"/>
+          <w:szCs w:val="24"/>
+        </w:rPr>
+        <w:t xml:space="preserve"> se </w:t>
+      </w:r>
+      <w:r>
+        <w:rPr>
+          <w:sz w:val="24"/>
+          <w:szCs w:val="24"/>
+        </w:rPr>
+        <w:t>dará cierre a la solicitud de cambio.</w:t>
+      </w:r>
+    </w:p>
+    <w:p>
+      <w:pPr>
+        <w:spacing w:line="360" w:lineRule="auto"/>
+        <w:rPr>
+          <w:b/>
+          <w:sz w:val="24"/>
+          <w:szCs w:val="24"/>
+        </w:rPr>
+      </w:pPr>
+    </w:p>
+    <w:tbl>
+      <w:tblPr>
+        <w:tblStyle w:val="a3"/>
+        <w:tblW w:w="9026" w:type="dxa"/>
+        <w:tblInd w:w="100" w:type="dxa"/>
+        <w:tblBorders>
+          <w:top w:val="single" w:sz="8" w:space="0" w:color="000000"/>
+          <w:left w:val="single" w:sz="8" w:space="0" w:color="000000"/>
+          <w:bottom w:val="single" w:sz="8" w:space="0" w:color="000000"/>
+          <w:right w:val="single" w:sz="8" w:space="0" w:color="000000"/>
+          <w:insideH w:val="single" w:sz="8" w:space="0" w:color="000000"/>
+          <w:insideV w:val="single" w:sz="8" w:space="0" w:color="000000"/>
+        </w:tblBorders>
+        <w:tblLayout w:type="fixed"/>
+        <w:tblLook w:val="0600" w:firstRow="0" w:lastRow="0" w:firstColumn="0" w:lastColumn="0" w:noHBand="1" w:noVBand="1"/>
+      </w:tblPr>
+      <w:tblGrid>
+        <w:gridCol w:w="9026"/>
+      </w:tblGrid>
+      <w:tr>
+        <w:tc>
+          <w:tcPr>
+            <w:tcW w:w="9026" w:type="dxa"/>
+            <w:shd w:val="clear" w:color="auto" w:fill="auto"/>
+            <w:tcMar>
+              <w:top w:w="100" w:type="dxa"/>
+              <w:left w:w="100" w:type="dxa"/>
+              <w:bottom w:w="100" w:type="dxa"/>
+              <w:right w:w="100" w:type="dxa"/>
+            </w:tcMar>
+          </w:tcPr>
+          <w:p>
+            <w:pPr>
+              <w:widowControl w:val="0"/>
+              <w:spacing w:line="360" w:lineRule="auto"/>
+              <w:rPr>
+                <w:b/>
+                <w:sz w:val="24"/>
+                <w:szCs w:val="24"/>
+              </w:rPr>
+            </w:pPr>
+            <w:r>
+              <w:rPr>
+                <w:b/>
+                <w:sz w:val="24"/>
+                <w:szCs w:val="24"/>
+              </w:rPr>
+              <w:t>2.4.1. Actividades</w:t>
+            </w:r>
+          </w:p>
+        </w:tc>
+      </w:tr>
+      <w:tr>
+        <w:tc>
+          <w:tcPr>
+            <w:tcW w:w="9026" w:type="dxa"/>
+            <w:shd w:val="clear" w:color="auto" w:fill="auto"/>
+            <w:tcMar>
+              <w:top w:w="100" w:type="dxa"/>
+              <w:left w:w="100" w:type="dxa"/>
+              <w:bottom w:w="100" w:type="dxa"/>
+              <w:right w:w="100" w:type="dxa"/>
+            </w:tcMar>
+          </w:tcPr>
+          <w:p>
+            <w:pPr>
+              <w:widowControl w:val="0"/>
+              <w:numPr>
+                <w:ilvl w:val="0"/>
+                <w:numId w:val="3"/>
+              </w:numPr>
+              <w:spacing w:line="360" w:lineRule="auto"/>
+              <w:contextualSpacing/>
+              <w:rPr>
+                <w:sz w:val="24"/>
+                <w:szCs w:val="24"/>
+              </w:rPr>
+            </w:pPr>
+          </w:p>
+        </w:tc>
+      </w:tr>
+      <w:tr>
+        <w:tc>
+          <w:tcPr>
+            <w:tcW w:w="9026" w:type="dxa"/>
+            <w:shd w:val="clear" w:color="auto" w:fill="auto"/>
+            <w:tcMar>
+              <w:top w:w="100" w:type="dxa"/>
+              <w:left w:w="100" w:type="dxa"/>
+              <w:bottom w:w="100" w:type="dxa"/>
+              <w:right w:w="100" w:type="dxa"/>
+            </w:tcMar>
+          </w:tcPr>
+          <w:p>
+            <w:pPr>
+              <w:widowControl w:val="0"/>
+              <w:spacing w:line="360" w:lineRule="auto"/>
+              <w:rPr>
+                <w:b/>
+                <w:sz w:val="24"/>
+                <w:szCs w:val="24"/>
+              </w:rPr>
+            </w:pPr>
+            <w:r>
+              <w:rPr>
+                <w:b/>
+                <w:sz w:val="24"/>
+                <w:szCs w:val="24"/>
+              </w:rPr>
+              <w:t>2.4.2. Documentación</w:t>
+            </w:r>
+          </w:p>
+        </w:tc>
+      </w:tr>
+      <w:tr>
+        <w:tc>
+          <w:tcPr>
+            <w:tcW w:w="9026" w:type="dxa"/>
+            <w:shd w:val="clear" w:color="auto" w:fill="auto"/>
+            <w:tcMar>
+              <w:top w:w="100" w:type="dxa"/>
+              <w:left w:w="100" w:type="dxa"/>
+              <w:bottom w:w="100" w:type="dxa"/>
+              <w:right w:w="100" w:type="dxa"/>
+            </w:tcMar>
+          </w:tcPr>
+          <w:p>
+            <w:pPr>
+              <w:widowControl w:val="0"/>
+              <w:numPr>
+                <w:ilvl w:val="0"/>
+                <w:numId w:val="2"/>
+              </w:numPr>
+              <w:spacing w:line="360" w:lineRule="auto"/>
+              <w:contextualSpacing/>
+              <w:rPr>
+                <w:sz w:val="24"/>
+                <w:szCs w:val="24"/>
+              </w:rPr>
+            </w:pPr>
+            <w:r>
+              <w:rPr>
+                <w:sz w:val="24"/>
+                <w:szCs w:val="24"/>
+              </w:rPr>
+              <w:t>Solicitud del cambio</w:t>
+            </w:r>
+          </w:p>
+        </w:tc>
+      </w:tr>
+      <w:tr>
+        <w:tc>
+          <w:tcPr>
+            <w:tcW w:w="9026" w:type="dxa"/>
+            <w:shd w:val="clear" w:color="auto" w:fill="auto"/>
+            <w:tcMar>
+              <w:top w:w="100" w:type="dxa"/>
+              <w:left w:w="100" w:type="dxa"/>
+              <w:bottom w:w="100" w:type="dxa"/>
+              <w:right w:w="100" w:type="dxa"/>
+            </w:tcMar>
+          </w:tcPr>
+          <w:p>
+            <w:pPr>
+              <w:widowControl w:val="0"/>
+              <w:spacing w:line="360" w:lineRule="auto"/>
+              <w:rPr>
+                <w:b/>
+                <w:sz w:val="24"/>
+                <w:szCs w:val="24"/>
+              </w:rPr>
+            </w:pPr>
+            <w:r>
+              <w:rPr>
+                <w:b/>
+                <w:sz w:val="24"/>
+                <w:szCs w:val="24"/>
+              </w:rPr>
+              <w:t>2.4.3. Reglas o políticas</w:t>
+            </w:r>
+          </w:p>
+        </w:tc>
+      </w:tr>
+      <w:tr>
+        <w:tc>
+          <w:tcPr>
+            <w:tcW w:w="9026" w:type="dxa"/>
+            <w:shd w:val="clear" w:color="auto" w:fill="auto"/>
+            <w:tcMar>
+              <w:top w:w="100" w:type="dxa"/>
+              <w:left w:w="100" w:type="dxa"/>
+              <w:bottom w:w="100" w:type="dxa"/>
+              <w:right w:w="100" w:type="dxa"/>
+            </w:tcMar>
+          </w:tcPr>
+          <w:p>
+            <w:pPr>
+              <w:pStyle w:val="Prrafodelista"/>
+              <w:numPr>
+                <w:ilvl w:val="0"/>
+                <w:numId w:val="5"/>
+              </w:numPr>
+              <w:spacing w:line="360" w:lineRule="auto"/>
+              <w:rPr>
+                <w:sz w:val="24"/>
+                <w:szCs w:val="24"/>
+              </w:rPr>
+            </w:pPr>
+            <w:r>
+              <w:rPr>
+                <w:sz w:val="24"/>
+                <w:szCs w:val="24"/>
+              </w:rPr>
+              <w:t>La solicitud pasa al estado FINALIZADA.</w:t>
+            </w:r>
+          </w:p>
+        </w:tc>
+      </w:tr>
+    </w:tbl>
+    <w:p>
+      <w:pPr>
+        <w:spacing w:line="360" w:lineRule="auto"/>
+        <w:jc w:val="center"/>
+        <w:rPr>
+          <w:sz w:val="24"/>
+          <w:szCs w:val="24"/>
+        </w:rPr>
+      </w:pPr>
+      <w:r>
+        <w:rPr>
+          <w:b/>
+          <w:sz w:val="24"/>
+          <w:szCs w:val="24"/>
+        </w:rPr>
+        <w:t>Tabla 0</w:t>
+      </w:r>
+      <w:r>
+        <w:rPr>
+          <w:b/>
+          <w:sz w:val="24"/>
+          <w:szCs w:val="24"/>
+        </w:rPr>
+        <w:t>8</w:t>
+      </w:r>
+      <w:r>
+        <w:rPr>
+          <w:b/>
+          <w:sz w:val="24"/>
+          <w:szCs w:val="24"/>
+        </w:rPr>
+        <w:t xml:space="preserve">. </w:t>
+      </w:r>
+      <w:r>
+        <w:rPr>
+          <w:sz w:val="24"/>
+          <w:szCs w:val="24"/>
+        </w:rPr>
+        <w:t>Cierre</w:t>
+      </w:r>
     </w:p>
     <w:p>
       <w:pPr>
@@ -4959,7 +5875,7 @@
             <w:rPr>
               <w:noProof/>
             </w:rPr>
-            <w:t>9</w:t>
+            <w:t>10</w:t>
           </w:r>
           <w:r>
             <w:fldChar w:fldCharType="end"/>

</xml_diff>

<commit_message>
tipificación de los cambios
</commit_message>
<xml_diff>
--- a/Documentos/PGCambios.docx
+++ b/Documentos/PGCambios.docx
@@ -792,6 +792,13 @@
                 <w:szCs w:val="24"/>
               </w:rPr>
             </w:pPr>
+            <w:r>
+              <w:rPr>
+                <w:sz w:val="24"/>
+                <w:szCs w:val="24"/>
+              </w:rPr>
+              <w:t>06/06/2018</w:t>
+            </w:r>
           </w:p>
         </w:tc>
         <w:tc>
@@ -817,6 +824,13 @@
                 <w:szCs w:val="24"/>
               </w:rPr>
             </w:pPr>
+            <w:r>
+              <w:rPr>
+                <w:sz w:val="24"/>
+                <w:szCs w:val="24"/>
+              </w:rPr>
+              <w:t>0.4</w:t>
+            </w:r>
           </w:p>
         </w:tc>
         <w:tc>
@@ -842,6 +856,13 @@
                 <w:szCs w:val="24"/>
               </w:rPr>
             </w:pPr>
+            <w:r>
+              <w:rPr>
+                <w:sz w:val="24"/>
+                <w:szCs w:val="24"/>
+              </w:rPr>
+              <w:t>Tipos de cambios</w:t>
+            </w:r>
           </w:p>
         </w:tc>
         <w:tc>
@@ -867,6 +888,13 @@
                 <w:szCs w:val="24"/>
               </w:rPr>
             </w:pPr>
+            <w:r>
+              <w:rPr>
+                <w:sz w:val="24"/>
+                <w:szCs w:val="24"/>
+              </w:rPr>
+              <w:t>Atria Casiano</w:t>
+            </w:r>
           </w:p>
         </w:tc>
       </w:tr>
@@ -1152,8 +1180,6 @@
       <w:r>
         <w:br w:type="page"/>
       </w:r>
-      <w:bookmarkStart w:id="0" w:name="_GoBack"/>
-      <w:bookmarkEnd w:id="0"/>
     </w:p>
     <w:p>
       <w:pPr>
@@ -3842,13 +3868,22 @@
           <w:szCs w:val="24"/>
         </w:rPr>
       </w:pPr>
-      <w:r>
+    </w:p>
+    <w:p>
+      <w:pPr>
+        <w:spacing w:line="360" w:lineRule="auto"/>
         <w:rPr>
           <w:b/>
           <w:sz w:val="24"/>
           <w:szCs w:val="24"/>
         </w:rPr>
-        <w:lastRenderedPageBreak/>
+      </w:pPr>
+      <w:r>
+        <w:rPr>
+          <w:b/>
+          <w:sz w:val="24"/>
+          <w:szCs w:val="24"/>
+        </w:rPr>
         <w:t>2.5. Planificación y calendarización</w:t>
       </w:r>
     </w:p>
@@ -4508,6 +4543,7 @@
                 <w:sz w:val="24"/>
                 <w:szCs w:val="24"/>
               </w:rPr>
+              <w:lastRenderedPageBreak/>
               <w:t xml:space="preserve">Actualizar las líneas bases afectadas. </w:t>
             </w:r>
           </w:p>
@@ -4881,60 +4917,24 @@
           <w:sz w:val="24"/>
           <w:szCs w:val="24"/>
         </w:rPr>
-        <w:t>2.</w:t>
-      </w:r>
-      <w:r>
+        <w:t>2.7. Verificación de la Implementación</w:t>
+      </w:r>
+    </w:p>
+    <w:p>
+      <w:pPr>
+        <w:spacing w:line="360" w:lineRule="auto"/>
         <w:rPr>
           <w:b/>
           <w:sz w:val="24"/>
           <w:szCs w:val="24"/>
         </w:rPr>
-        <w:t>7. Verificación de la Implementación</w:t>
-      </w:r>
-    </w:p>
-    <w:p>
-      <w:pPr>
-        <w:spacing w:line="360" w:lineRule="auto"/>
-        <w:rPr>
-          <w:b/>
-          <w:sz w:val="24"/>
-          <w:szCs w:val="24"/>
-        </w:rPr>
-      </w:pPr>
-      <w:r>
-        <w:rPr>
-          <w:sz w:val="24"/>
-          <w:szCs w:val="24"/>
-        </w:rPr>
-        <w:t>En la tabla 0</w:t>
-      </w:r>
-      <w:r>
-        <w:rPr>
-          <w:sz w:val="24"/>
-          <w:szCs w:val="24"/>
-        </w:rPr>
-        <w:t>7</w:t>
-      </w:r>
-      <w:r>
-        <w:rPr>
-          <w:sz w:val="24"/>
-          <w:szCs w:val="24"/>
-        </w:rPr>
-        <w:t xml:space="preserve"> se definirán las actividades, documentación y políticas del </w:t>
-      </w:r>
-      <w:r>
-        <w:rPr>
-          <w:sz w:val="24"/>
-          <w:szCs w:val="24"/>
-        </w:rPr>
-        <w:t>sétimo</w:t>
-      </w:r>
-      <w:r>
-        <w:rPr>
-          <w:sz w:val="24"/>
-          <w:szCs w:val="24"/>
-        </w:rPr>
-        <w:t xml:space="preserve"> proceso de gestión de cambios.</w:t>
+      </w:pPr>
+      <w:r>
+        <w:rPr>
+          <w:sz w:val="24"/>
+          <w:szCs w:val="24"/>
+        </w:rPr>
+        <w:t>En la tabla 07 se definirán las actividades, documentación y políticas del sétimo proceso de gestión de cambios.</w:t>
       </w:r>
     </w:p>
     <w:p>
@@ -5229,6 +5229,7 @@
                 <w:sz w:val="24"/>
                 <w:szCs w:val="24"/>
               </w:rPr>
+              <w:lastRenderedPageBreak/>
               <w:t>2.</w:t>
             </w:r>
             <w:r>
@@ -5280,7 +5281,6 @@
                 <w:sz w:val="24"/>
                 <w:szCs w:val="24"/>
               </w:rPr>
-              <w:lastRenderedPageBreak/>
               <w:t>Las encuestas se deben realizar mediante intervenciones cortas a los usuarios.</w:t>
             </w:r>
           </w:p>
@@ -5330,31 +5330,35 @@
           <w:sz w:val="24"/>
           <w:szCs w:val="24"/>
         </w:rPr>
-        <w:t>Tabla 0</w:t>
-      </w:r>
-      <w:r>
+        <w:t xml:space="preserve">Tabla 07. </w:t>
+      </w:r>
+      <w:r>
+        <w:rPr>
+          <w:sz w:val="24"/>
+          <w:szCs w:val="24"/>
+        </w:rPr>
+        <w:t>Verificación de la Implementación</w:t>
+      </w:r>
+    </w:p>
+    <w:p>
+      <w:pPr>
+        <w:spacing w:line="360" w:lineRule="auto"/>
         <w:rPr>
           <w:b/>
           <w:sz w:val="24"/>
           <w:szCs w:val="24"/>
         </w:rPr>
-        <w:t>7</w:t>
-      </w:r>
-      <w:r>
+      </w:pPr>
+    </w:p>
+    <w:p>
+      <w:pPr>
+        <w:spacing w:line="360" w:lineRule="auto"/>
         <w:rPr>
           <w:b/>
           <w:sz w:val="24"/>
           <w:szCs w:val="24"/>
         </w:rPr>
-        <w:t xml:space="preserve">. </w:t>
-      </w:r>
-      <w:r>
-        <w:rPr>
-          <w:sz w:val="24"/>
-          <w:szCs w:val="24"/>
-        </w:rPr>
-        <w:t>Verificación de la Implementación</w:t>
-      </w:r>
+      </w:pPr>
     </w:p>
     <w:p>
       <w:pPr>
@@ -5365,16 +5369,14 @@
           <w:szCs w:val="24"/>
         </w:rPr>
       </w:pPr>
-    </w:p>
-    <w:p>
-      <w:pPr>
-        <w:spacing w:line="360" w:lineRule="auto"/>
+      <w:r>
         <w:rPr>
           <w:b/>
           <w:sz w:val="24"/>
           <w:szCs w:val="24"/>
         </w:rPr>
-      </w:pPr>
+        <w:t>2.8. Cierre</w:t>
+      </w:r>
     </w:p>
     <w:p>
       <w:pPr>
@@ -5387,66 +5389,10 @@
       </w:pPr>
       <w:r>
         <w:rPr>
-          <w:b/>
-          <w:sz w:val="24"/>
-          <w:szCs w:val="24"/>
-        </w:rPr>
-        <w:t>2.</w:t>
-      </w:r>
-      <w:r>
-        <w:rPr>
-          <w:b/>
-          <w:sz w:val="24"/>
-          <w:szCs w:val="24"/>
-        </w:rPr>
-        <w:t>8</w:t>
-      </w:r>
-      <w:r>
-        <w:rPr>
-          <w:b/>
-          <w:sz w:val="24"/>
-          <w:szCs w:val="24"/>
-        </w:rPr>
-        <w:t xml:space="preserve">. </w:t>
-      </w:r>
-      <w:r>
-        <w:rPr>
-          <w:b/>
-          <w:sz w:val="24"/>
-          <w:szCs w:val="24"/>
-        </w:rPr>
-        <w:t>Cierre</w:t>
-      </w:r>
-    </w:p>
-    <w:p>
-      <w:pPr>
-        <w:spacing w:line="360" w:lineRule="auto"/>
-        <w:rPr>
-          <w:b/>
-          <w:sz w:val="24"/>
-          <w:szCs w:val="24"/>
-        </w:rPr>
-      </w:pPr>
-      <w:r>
-        <w:rPr>
-          <w:sz w:val="24"/>
-          <w:szCs w:val="24"/>
-        </w:rPr>
-        <w:t>En la tabla 0</w:t>
-      </w:r>
-      <w:r>
-        <w:rPr>
-          <w:sz w:val="24"/>
-          <w:szCs w:val="24"/>
-        </w:rPr>
-        <w:t>8</w:t>
-      </w:r>
-      <w:r>
-        <w:rPr>
-          <w:sz w:val="24"/>
-          <w:szCs w:val="24"/>
-        </w:rPr>
-        <w:t xml:space="preserve"> se </w:t>
+          <w:sz w:val="24"/>
+          <w:szCs w:val="24"/>
+        </w:rPr>
+        <w:t xml:space="preserve">En la tabla 08 se </w:t>
       </w:r>
       <w:r>
         <w:rPr>
@@ -5513,7 +5459,23 @@
                 <w:sz w:val="24"/>
                 <w:szCs w:val="24"/>
               </w:rPr>
-              <w:t>2.4.1. Actividades</w:t>
+              <w:t>2.</w:t>
+            </w:r>
+            <w:r>
+              <w:rPr>
+                <w:b/>
+                <w:sz w:val="24"/>
+                <w:szCs w:val="24"/>
+              </w:rPr>
+              <w:t>8</w:t>
+            </w:r>
+            <w:r>
+              <w:rPr>
+                <w:b/>
+                <w:sz w:val="24"/>
+                <w:szCs w:val="24"/>
+              </w:rPr>
+              <w:t>.1. Actividades</w:t>
             </w:r>
           </w:p>
         </w:tc>
@@ -5575,7 +5537,23 @@
                 <w:sz w:val="24"/>
                 <w:szCs w:val="24"/>
               </w:rPr>
-              <w:t>2.4.2. Documentación</w:t>
+              <w:t>2.</w:t>
+            </w:r>
+            <w:r>
+              <w:rPr>
+                <w:b/>
+                <w:sz w:val="24"/>
+                <w:szCs w:val="24"/>
+              </w:rPr>
+              <w:t>8</w:t>
+            </w:r>
+            <w:r>
+              <w:rPr>
+                <w:b/>
+                <w:sz w:val="24"/>
+                <w:szCs w:val="24"/>
+              </w:rPr>
+              <w:t>.2. Documentación</w:t>
             </w:r>
           </w:p>
         </w:tc>
@@ -5644,7 +5622,23 @@
                 <w:sz w:val="24"/>
                 <w:szCs w:val="24"/>
               </w:rPr>
-              <w:t>2.4.3. Reglas o políticas</w:t>
+              <w:t>2.</w:t>
+            </w:r>
+            <w:r>
+              <w:rPr>
+                <w:b/>
+                <w:sz w:val="24"/>
+                <w:szCs w:val="24"/>
+              </w:rPr>
+              <w:t>8</w:t>
+            </w:r>
+            <w:r>
+              <w:rPr>
+                <w:b/>
+                <w:sz w:val="24"/>
+                <w:szCs w:val="24"/>
+              </w:rPr>
+              <w:t>.3. Reglas o políticas</w:t>
             </w:r>
           </w:p>
         </w:tc>
@@ -5700,41 +5694,3133 @@
           <w:sz w:val="24"/>
           <w:szCs w:val="24"/>
         </w:rPr>
-        <w:t>Tabla 0</w:t>
-      </w:r>
-      <w:r>
+        <w:t xml:space="preserve">Tabla 08. </w:t>
+      </w:r>
+      <w:r>
+        <w:rPr>
+          <w:sz w:val="24"/>
+          <w:szCs w:val="24"/>
+        </w:rPr>
+        <w:t>Cierre</w:t>
+      </w:r>
+    </w:p>
+    <w:p>
+      <w:pPr>
+        <w:spacing w:line="360" w:lineRule="auto"/>
+        <w:rPr>
+          <w:sz w:val="24"/>
+          <w:szCs w:val="24"/>
+        </w:rPr>
+      </w:pPr>
+    </w:p>
+    <w:p>
+      <w:pPr>
+        <w:rPr>
+          <w:sz w:val="24"/>
+          <w:szCs w:val="24"/>
+        </w:rPr>
+      </w:pPr>
+      <w:r>
+        <w:rPr>
+          <w:sz w:val="24"/>
+          <w:szCs w:val="24"/>
+        </w:rPr>
+        <w:br w:type="page"/>
+      </w:r>
+    </w:p>
+    <w:p>
+      <w:pPr>
+        <w:spacing w:line="360" w:lineRule="auto"/>
         <w:rPr>
           <w:b/>
           <w:sz w:val="24"/>
           <w:szCs w:val="24"/>
         </w:rPr>
-        <w:t>8</w:t>
-      </w:r>
+      </w:pPr>
       <w:r>
         <w:rPr>
           <w:b/>
           <w:sz w:val="24"/>
           <w:szCs w:val="24"/>
         </w:rPr>
-        <w:t xml:space="preserve">. </w:t>
-      </w:r>
-      <w:r>
-        <w:rPr>
-          <w:sz w:val="24"/>
-          <w:szCs w:val="24"/>
-        </w:rPr>
-        <w:t>Cierre</w:t>
-      </w:r>
-    </w:p>
-    <w:p>
-      <w:pPr>
-        <w:spacing w:line="360" w:lineRule="auto"/>
+        <w:lastRenderedPageBreak/>
+        <w:t>3. Tipificación de los cambios</w:t>
+      </w:r>
+    </w:p>
+    <w:p>
+      <w:pPr>
+        <w:spacing w:line="360" w:lineRule="auto"/>
+        <w:rPr>
+          <w:sz w:val="24"/>
+          <w:szCs w:val="24"/>
+        </w:rPr>
+      </w:pPr>
+      <w:r>
+        <w:rPr>
+          <w:sz w:val="24"/>
+          <w:szCs w:val="24"/>
+        </w:rPr>
+        <w:t>En la tabla 09 utilizando se observa la prioridad que podrá tener la solicitud de cambio.</w:t>
+      </w:r>
+      <w:r>
+        <w:rPr>
+          <w:sz w:val="24"/>
+          <w:szCs w:val="24"/>
+        </w:rPr>
+        <w:t xml:space="preserve"> </w:t>
+      </w:r>
+      <w:r>
+        <w:rPr>
+          <w:sz w:val="24"/>
+          <w:szCs w:val="24"/>
+        </w:rPr>
+        <w:t xml:space="preserve">La prioridad de un cambio se evalúa como bajo, medio, alto y urgente, dependiendo del impacto y la urgencia de este, se deben tener en cuenta los posibles impactos y las consecuencias potenciales de estos impactos. </w:t>
+      </w:r>
+    </w:p>
+    <w:p>
+      <w:pPr>
+        <w:spacing w:line="360" w:lineRule="auto"/>
+        <w:rPr>
+          <w:sz w:val="24"/>
+          <w:szCs w:val="24"/>
+        </w:rPr>
+      </w:pPr>
+    </w:p>
+    <w:p>
+      <w:pPr>
+        <w:spacing w:line="360" w:lineRule="auto"/>
+        <w:rPr>
+          <w:sz w:val="24"/>
+          <w:szCs w:val="24"/>
+        </w:rPr>
+      </w:pPr>
+    </w:p>
+    <w:tbl>
+      <w:tblPr>
+        <w:tblStyle w:val="TableNormal"/>
+        <w:tblW w:w="8220" w:type="dxa"/>
+        <w:tblInd w:w="675" w:type="dxa"/>
+        <w:tblBorders>
+          <w:top w:val="single" w:sz="8" w:space="0" w:color="FFFFFF"/>
+          <w:left w:val="single" w:sz="8" w:space="0" w:color="FFFFFF"/>
+          <w:bottom w:val="single" w:sz="8" w:space="0" w:color="FFFFFF"/>
+          <w:right w:val="single" w:sz="8" w:space="0" w:color="FFFFFF"/>
+          <w:insideH w:val="single" w:sz="8" w:space="0" w:color="FFFFFF"/>
+          <w:insideV w:val="single" w:sz="8" w:space="0" w:color="FFFFFF"/>
+        </w:tblBorders>
+        <w:shd w:val="clear" w:color="auto" w:fill="D0DDEF"/>
+        <w:tblLayout w:type="fixed"/>
+        <w:tblLook w:val="04A0" w:firstRow="1" w:lastRow="0" w:firstColumn="1" w:lastColumn="0" w:noHBand="0" w:noVBand="1"/>
+      </w:tblPr>
+      <w:tblGrid>
+        <w:gridCol w:w="1644"/>
+        <w:gridCol w:w="1644"/>
+        <w:gridCol w:w="1644"/>
+        <w:gridCol w:w="1643"/>
+        <w:gridCol w:w="1645"/>
+      </w:tblGrid>
+      <w:tr>
+        <w:trPr>
+          <w:trHeight w:val="363"/>
+        </w:trPr>
+        <w:tc>
+          <w:tcPr>
+            <w:tcW w:w="3288" w:type="dxa"/>
+            <w:gridSpan w:val="2"/>
+            <w:vMerge w:val="restart"/>
+            <w:tcBorders>
+              <w:top w:val="nil"/>
+              <w:left w:val="nil"/>
+              <w:bottom w:val="single" w:sz="4" w:space="0" w:color="000000"/>
+              <w:right w:val="single" w:sz="4" w:space="0" w:color="000000"/>
+            </w:tcBorders>
+            <w:shd w:val="clear" w:color="auto" w:fill="auto"/>
+            <w:tcMar>
+              <w:top w:w="80" w:type="dxa"/>
+              <w:left w:w="80" w:type="dxa"/>
+              <w:bottom w:w="80" w:type="dxa"/>
+              <w:right w:w="80" w:type="dxa"/>
+            </w:tcMar>
+          </w:tcPr>
+          <w:p>
+            <w:pPr>
+              <w:spacing w:line="360" w:lineRule="auto"/>
+              <w:jc w:val="center"/>
+              <w:rPr>
+                <w:rFonts w:ascii="Times New Roman" w:eastAsia="Arial Unicode MS" w:hAnsi="Times New Roman"/>
+                <w:sz w:val="24"/>
+                <w:szCs w:val="24"/>
+              </w:rPr>
+            </w:pPr>
+          </w:p>
+        </w:tc>
+        <w:tc>
+          <w:tcPr>
+            <w:tcW w:w="4932" w:type="dxa"/>
+            <w:gridSpan w:val="3"/>
+            <w:tcBorders>
+              <w:top w:val="single" w:sz="8" w:space="0" w:color="000000"/>
+              <w:left w:val="single" w:sz="4" w:space="0" w:color="000000"/>
+              <w:bottom w:val="single" w:sz="8" w:space="0" w:color="000000"/>
+              <w:right w:val="single" w:sz="8" w:space="0" w:color="000000"/>
+            </w:tcBorders>
+            <w:shd w:val="clear" w:color="auto" w:fill="auto"/>
+            <w:tcMar>
+              <w:top w:w="80" w:type="dxa"/>
+              <w:left w:w="80" w:type="dxa"/>
+              <w:bottom w:w="80" w:type="dxa"/>
+              <w:right w:w="80" w:type="dxa"/>
+            </w:tcMar>
+            <w:hideMark/>
+          </w:tcPr>
+          <w:p>
+            <w:pPr>
+              <w:pStyle w:val="Sinespaciado"/>
+              <w:spacing w:line="360" w:lineRule="auto"/>
+              <w:jc w:val="center"/>
+            </w:pPr>
+            <w:r>
+              <w:rPr>
+                <w:rFonts w:ascii="Calibri" w:eastAsia="Calibri" w:hAnsi="Calibri" w:cs="Calibri"/>
+                <w:b/>
+                <w:bCs/>
+                <w:sz w:val="22"/>
+                <w:szCs w:val="22"/>
+              </w:rPr>
+              <w:t>IMPACTO</w:t>
+            </w:r>
+          </w:p>
+        </w:tc>
+      </w:tr>
+      <w:tr>
+        <w:trPr>
+          <w:trHeight w:val="260"/>
+        </w:trPr>
+        <w:tc>
+          <w:tcPr>
+            <w:tcW w:w="3288" w:type="dxa"/>
+            <w:gridSpan w:val="2"/>
+            <w:vMerge/>
+            <w:tcBorders>
+              <w:top w:val="nil"/>
+              <w:left w:val="nil"/>
+              <w:bottom w:val="single" w:sz="4" w:space="0" w:color="000000"/>
+              <w:right w:val="single" w:sz="4" w:space="0" w:color="000000"/>
+            </w:tcBorders>
+            <w:shd w:val="clear" w:color="auto" w:fill="D0DDEF"/>
+            <w:vAlign w:val="center"/>
+            <w:hideMark/>
+          </w:tcPr>
+          <w:p>
+            <w:pPr>
+              <w:spacing w:line="360" w:lineRule="auto"/>
+              <w:jc w:val="center"/>
+              <w:rPr>
+                <w:sz w:val="24"/>
+                <w:szCs w:val="24"/>
+              </w:rPr>
+            </w:pPr>
+          </w:p>
+        </w:tc>
+        <w:tc>
+          <w:tcPr>
+            <w:tcW w:w="1644" w:type="dxa"/>
+            <w:tcBorders>
+              <w:top w:val="single" w:sz="8" w:space="0" w:color="000000"/>
+              <w:left w:val="single" w:sz="4" w:space="0" w:color="000000"/>
+              <w:bottom w:val="single" w:sz="8" w:space="0" w:color="000000"/>
+              <w:right w:val="single" w:sz="8" w:space="0" w:color="000000"/>
+            </w:tcBorders>
+            <w:shd w:val="clear" w:color="auto" w:fill="auto"/>
+            <w:tcMar>
+              <w:top w:w="80" w:type="dxa"/>
+              <w:left w:w="80" w:type="dxa"/>
+              <w:bottom w:w="80" w:type="dxa"/>
+              <w:right w:w="80" w:type="dxa"/>
+            </w:tcMar>
+            <w:hideMark/>
+          </w:tcPr>
+          <w:p>
+            <w:pPr>
+              <w:pStyle w:val="Sinespaciado"/>
+              <w:spacing w:line="360" w:lineRule="auto"/>
+              <w:jc w:val="center"/>
+            </w:pPr>
+            <w:r>
+              <w:rPr>
+                <w:rFonts w:ascii="Calibri" w:eastAsia="Calibri" w:hAnsi="Calibri" w:cs="Calibri"/>
+                <w:b/>
+                <w:bCs/>
+                <w:i/>
+                <w:iCs/>
+                <w:sz w:val="22"/>
+                <w:szCs w:val="22"/>
+              </w:rPr>
+              <w:t>BAJO</w:t>
+            </w:r>
+          </w:p>
+        </w:tc>
+        <w:tc>
+          <w:tcPr>
+            <w:tcW w:w="1643" w:type="dxa"/>
+            <w:tcBorders>
+              <w:top w:val="single" w:sz="8" w:space="0" w:color="000000"/>
+              <w:left w:val="single" w:sz="8" w:space="0" w:color="000000"/>
+              <w:bottom w:val="single" w:sz="8" w:space="0" w:color="000000"/>
+              <w:right w:val="single" w:sz="8" w:space="0" w:color="000000"/>
+            </w:tcBorders>
+            <w:shd w:val="clear" w:color="auto" w:fill="auto"/>
+            <w:tcMar>
+              <w:top w:w="80" w:type="dxa"/>
+              <w:left w:w="80" w:type="dxa"/>
+              <w:bottom w:w="80" w:type="dxa"/>
+              <w:right w:w="80" w:type="dxa"/>
+            </w:tcMar>
+            <w:hideMark/>
+          </w:tcPr>
+          <w:p>
+            <w:pPr>
+              <w:pStyle w:val="Sinespaciado"/>
+              <w:spacing w:line="360" w:lineRule="auto"/>
+              <w:jc w:val="center"/>
+            </w:pPr>
+            <w:r>
+              <w:rPr>
+                <w:rFonts w:ascii="Calibri" w:eastAsia="Calibri" w:hAnsi="Calibri" w:cs="Calibri"/>
+                <w:b/>
+                <w:bCs/>
+                <w:i/>
+                <w:iCs/>
+                <w:sz w:val="22"/>
+                <w:szCs w:val="22"/>
+              </w:rPr>
+              <w:t>MEDIO</w:t>
+            </w:r>
+          </w:p>
+        </w:tc>
+        <w:tc>
+          <w:tcPr>
+            <w:tcW w:w="1645" w:type="dxa"/>
+            <w:tcBorders>
+              <w:top w:val="single" w:sz="8" w:space="0" w:color="000000"/>
+              <w:left w:val="single" w:sz="8" w:space="0" w:color="000000"/>
+              <w:bottom w:val="single" w:sz="8" w:space="0" w:color="000000"/>
+              <w:right w:val="single" w:sz="8" w:space="0" w:color="000000"/>
+            </w:tcBorders>
+            <w:shd w:val="clear" w:color="auto" w:fill="auto"/>
+            <w:tcMar>
+              <w:top w:w="80" w:type="dxa"/>
+              <w:left w:w="80" w:type="dxa"/>
+              <w:bottom w:w="80" w:type="dxa"/>
+              <w:right w:w="80" w:type="dxa"/>
+            </w:tcMar>
+            <w:hideMark/>
+          </w:tcPr>
+          <w:p>
+            <w:pPr>
+              <w:pStyle w:val="Sinespaciado"/>
+              <w:spacing w:line="360" w:lineRule="auto"/>
+            </w:pPr>
+            <w:r>
+              <w:rPr>
+                <w:rFonts w:ascii="Calibri" w:eastAsia="Calibri" w:hAnsi="Calibri" w:cs="Calibri"/>
+                <w:b/>
+                <w:bCs/>
+                <w:i/>
+                <w:iCs/>
+                <w:sz w:val="22"/>
+                <w:szCs w:val="22"/>
+              </w:rPr>
+              <w:t>ALTO</w:t>
+            </w:r>
+          </w:p>
+        </w:tc>
+      </w:tr>
+      <w:tr>
+        <w:trPr>
+          <w:trHeight w:val="260"/>
+        </w:trPr>
+        <w:tc>
+          <w:tcPr>
+            <w:tcW w:w="1644" w:type="dxa"/>
+            <w:vMerge w:val="restart"/>
+            <w:tcBorders>
+              <w:top w:val="single" w:sz="4" w:space="0" w:color="000000"/>
+              <w:left w:val="single" w:sz="8" w:space="0" w:color="000000"/>
+              <w:bottom w:val="single" w:sz="4" w:space="0" w:color="000000"/>
+              <w:right w:val="single" w:sz="8" w:space="0" w:color="000000"/>
+            </w:tcBorders>
+            <w:shd w:val="clear" w:color="auto" w:fill="auto"/>
+            <w:tcMar>
+              <w:top w:w="80" w:type="dxa"/>
+              <w:left w:w="80" w:type="dxa"/>
+              <w:bottom w:w="80" w:type="dxa"/>
+              <w:right w:w="80" w:type="dxa"/>
+            </w:tcMar>
+            <w:hideMark/>
+          </w:tcPr>
+          <w:p>
+            <w:pPr>
+              <w:pStyle w:val="Sinespaciado"/>
+              <w:spacing w:line="360" w:lineRule="auto"/>
+              <w:jc w:val="center"/>
+            </w:pPr>
+            <w:r>
+              <w:rPr>
+                <w:rFonts w:ascii="Calibri" w:eastAsia="Calibri" w:hAnsi="Calibri" w:cs="Calibri"/>
+                <w:b/>
+                <w:bCs/>
+                <w:sz w:val="22"/>
+                <w:szCs w:val="22"/>
+              </w:rPr>
+              <w:t>URGENCIA</w:t>
+            </w:r>
+          </w:p>
+        </w:tc>
+        <w:tc>
+          <w:tcPr>
+            <w:tcW w:w="1644" w:type="dxa"/>
+            <w:tcBorders>
+              <w:top w:val="single" w:sz="4" w:space="0" w:color="000000"/>
+              <w:left w:val="single" w:sz="8" w:space="0" w:color="000000"/>
+              <w:bottom w:val="single" w:sz="8" w:space="0" w:color="000000"/>
+              <w:right w:val="single" w:sz="8" w:space="0" w:color="000000"/>
+            </w:tcBorders>
+            <w:shd w:val="clear" w:color="auto" w:fill="auto"/>
+            <w:tcMar>
+              <w:top w:w="80" w:type="dxa"/>
+              <w:left w:w="80" w:type="dxa"/>
+              <w:bottom w:w="80" w:type="dxa"/>
+              <w:right w:w="80" w:type="dxa"/>
+            </w:tcMar>
+            <w:hideMark/>
+          </w:tcPr>
+          <w:p>
+            <w:pPr>
+              <w:pStyle w:val="Sinespaciado"/>
+              <w:spacing w:line="360" w:lineRule="auto"/>
+              <w:jc w:val="center"/>
+            </w:pPr>
+            <w:r>
+              <w:rPr>
+                <w:rFonts w:ascii="Calibri" w:eastAsia="Calibri" w:hAnsi="Calibri" w:cs="Calibri"/>
+                <w:b/>
+                <w:bCs/>
+                <w:i/>
+                <w:iCs/>
+                <w:sz w:val="22"/>
+                <w:szCs w:val="22"/>
+              </w:rPr>
+              <w:t>BAJA</w:t>
+            </w:r>
+          </w:p>
+        </w:tc>
+        <w:tc>
+          <w:tcPr>
+            <w:tcW w:w="1644" w:type="dxa"/>
+            <w:tcBorders>
+              <w:top w:val="single" w:sz="8" w:space="0" w:color="000000"/>
+              <w:left w:val="single" w:sz="8" w:space="0" w:color="000000"/>
+              <w:bottom w:val="single" w:sz="8" w:space="0" w:color="000000"/>
+              <w:right w:val="single" w:sz="8" w:space="0" w:color="000000"/>
+            </w:tcBorders>
+            <w:shd w:val="clear" w:color="auto" w:fill="00B0F0"/>
+            <w:tcMar>
+              <w:top w:w="80" w:type="dxa"/>
+              <w:left w:w="80" w:type="dxa"/>
+              <w:bottom w:w="80" w:type="dxa"/>
+              <w:right w:w="80" w:type="dxa"/>
+            </w:tcMar>
+            <w:hideMark/>
+          </w:tcPr>
+          <w:p>
+            <w:pPr>
+              <w:pStyle w:val="Sinespaciado"/>
+              <w:spacing w:line="360" w:lineRule="auto"/>
+              <w:jc w:val="center"/>
+            </w:pPr>
+            <w:r>
+              <w:rPr>
+                <w:rFonts w:ascii="Calibri" w:eastAsia="Calibri" w:hAnsi="Calibri" w:cs="Calibri"/>
+                <w:b/>
+                <w:bCs/>
+                <w:sz w:val="22"/>
+                <w:szCs w:val="22"/>
+              </w:rPr>
+              <w:t>BAJA</w:t>
+            </w:r>
+          </w:p>
+        </w:tc>
+        <w:tc>
+          <w:tcPr>
+            <w:tcW w:w="1643" w:type="dxa"/>
+            <w:tcBorders>
+              <w:top w:val="single" w:sz="8" w:space="0" w:color="000000"/>
+              <w:left w:val="single" w:sz="8" w:space="0" w:color="000000"/>
+              <w:bottom w:val="single" w:sz="8" w:space="0" w:color="000000"/>
+              <w:right w:val="single" w:sz="8" w:space="0" w:color="000000"/>
+            </w:tcBorders>
+            <w:shd w:val="clear" w:color="auto" w:fill="92D050"/>
+            <w:tcMar>
+              <w:top w:w="80" w:type="dxa"/>
+              <w:left w:w="80" w:type="dxa"/>
+              <w:bottom w:w="80" w:type="dxa"/>
+              <w:right w:w="80" w:type="dxa"/>
+            </w:tcMar>
+            <w:hideMark/>
+          </w:tcPr>
+          <w:p>
+            <w:pPr>
+              <w:pStyle w:val="Sinespaciado"/>
+              <w:spacing w:line="360" w:lineRule="auto"/>
+              <w:jc w:val="center"/>
+            </w:pPr>
+            <w:r>
+              <w:rPr>
+                <w:rFonts w:ascii="Calibri" w:eastAsia="Calibri" w:hAnsi="Calibri" w:cs="Calibri"/>
+                <w:b/>
+                <w:bCs/>
+                <w:sz w:val="22"/>
+                <w:szCs w:val="22"/>
+              </w:rPr>
+              <w:t>MEDIA</w:t>
+            </w:r>
+          </w:p>
+        </w:tc>
+        <w:tc>
+          <w:tcPr>
+            <w:tcW w:w="1645" w:type="dxa"/>
+            <w:tcBorders>
+              <w:top w:val="single" w:sz="8" w:space="0" w:color="000000"/>
+              <w:left w:val="single" w:sz="8" w:space="0" w:color="000000"/>
+              <w:bottom w:val="single" w:sz="8" w:space="0" w:color="000000"/>
+              <w:right w:val="single" w:sz="8" w:space="0" w:color="000000"/>
+            </w:tcBorders>
+            <w:shd w:val="clear" w:color="auto" w:fill="92D050"/>
+            <w:tcMar>
+              <w:top w:w="80" w:type="dxa"/>
+              <w:left w:w="80" w:type="dxa"/>
+              <w:bottom w:w="80" w:type="dxa"/>
+              <w:right w:w="80" w:type="dxa"/>
+            </w:tcMar>
+            <w:hideMark/>
+          </w:tcPr>
+          <w:p>
+            <w:pPr>
+              <w:pStyle w:val="Sinespaciado"/>
+              <w:spacing w:line="360" w:lineRule="auto"/>
+            </w:pPr>
+            <w:r>
+              <w:rPr>
+                <w:rFonts w:ascii="Calibri" w:eastAsia="Calibri" w:hAnsi="Calibri" w:cs="Calibri"/>
+                <w:b/>
+                <w:bCs/>
+                <w:sz w:val="22"/>
+                <w:szCs w:val="22"/>
+              </w:rPr>
+              <w:t>MEDIA</w:t>
+            </w:r>
+          </w:p>
+        </w:tc>
+      </w:tr>
+      <w:tr>
+        <w:trPr>
+          <w:trHeight w:val="260"/>
+        </w:trPr>
+        <w:tc>
+          <w:tcPr>
+            <w:tcW w:w="1644" w:type="dxa"/>
+            <w:vMerge/>
+            <w:tcBorders>
+              <w:top w:val="single" w:sz="4" w:space="0" w:color="000000"/>
+              <w:left w:val="single" w:sz="8" w:space="0" w:color="000000"/>
+              <w:bottom w:val="single" w:sz="4" w:space="0" w:color="000000"/>
+              <w:right w:val="single" w:sz="8" w:space="0" w:color="000000"/>
+            </w:tcBorders>
+            <w:shd w:val="clear" w:color="auto" w:fill="D0DDEF"/>
+            <w:vAlign w:val="center"/>
+            <w:hideMark/>
+          </w:tcPr>
+          <w:p>
+            <w:pPr>
+              <w:spacing w:line="360" w:lineRule="auto"/>
+              <w:jc w:val="center"/>
+              <w:rPr>
+                <w:rFonts w:cs="Arial Unicode MS"/>
+                <w:color w:val="000000"/>
+                <w:sz w:val="20"/>
+                <w:szCs w:val="20"/>
+                <w:u w:color="000000"/>
+              </w:rPr>
+            </w:pPr>
+          </w:p>
+        </w:tc>
+        <w:tc>
+          <w:tcPr>
+            <w:tcW w:w="1644" w:type="dxa"/>
+            <w:tcBorders>
+              <w:top w:val="single" w:sz="8" w:space="0" w:color="000000"/>
+              <w:left w:val="single" w:sz="8" w:space="0" w:color="000000"/>
+              <w:bottom w:val="single" w:sz="8" w:space="0" w:color="000000"/>
+              <w:right w:val="single" w:sz="8" w:space="0" w:color="000000"/>
+            </w:tcBorders>
+            <w:shd w:val="clear" w:color="auto" w:fill="auto"/>
+            <w:tcMar>
+              <w:top w:w="80" w:type="dxa"/>
+              <w:left w:w="80" w:type="dxa"/>
+              <w:bottom w:w="80" w:type="dxa"/>
+              <w:right w:w="80" w:type="dxa"/>
+            </w:tcMar>
+            <w:hideMark/>
+          </w:tcPr>
+          <w:p>
+            <w:pPr>
+              <w:pStyle w:val="Sinespaciado"/>
+              <w:spacing w:line="360" w:lineRule="auto"/>
+              <w:jc w:val="center"/>
+            </w:pPr>
+            <w:r>
+              <w:rPr>
+                <w:rFonts w:ascii="Calibri" w:eastAsia="Calibri" w:hAnsi="Calibri" w:cs="Calibri"/>
+                <w:b/>
+                <w:bCs/>
+                <w:i/>
+                <w:iCs/>
+                <w:sz w:val="22"/>
+                <w:szCs w:val="22"/>
+              </w:rPr>
+              <w:t>MEDIA</w:t>
+            </w:r>
+          </w:p>
+        </w:tc>
+        <w:tc>
+          <w:tcPr>
+            <w:tcW w:w="1644" w:type="dxa"/>
+            <w:tcBorders>
+              <w:top w:val="single" w:sz="8" w:space="0" w:color="000000"/>
+              <w:left w:val="single" w:sz="8" w:space="0" w:color="000000"/>
+              <w:bottom w:val="single" w:sz="8" w:space="0" w:color="000000"/>
+              <w:right w:val="single" w:sz="8" w:space="0" w:color="000000"/>
+            </w:tcBorders>
+            <w:shd w:val="clear" w:color="auto" w:fill="92D050"/>
+            <w:tcMar>
+              <w:top w:w="80" w:type="dxa"/>
+              <w:left w:w="80" w:type="dxa"/>
+              <w:bottom w:w="80" w:type="dxa"/>
+              <w:right w:w="80" w:type="dxa"/>
+            </w:tcMar>
+            <w:hideMark/>
+          </w:tcPr>
+          <w:p>
+            <w:pPr>
+              <w:pStyle w:val="Sinespaciado"/>
+              <w:spacing w:line="360" w:lineRule="auto"/>
+              <w:jc w:val="center"/>
+            </w:pPr>
+            <w:r>
+              <w:rPr>
+                <w:rFonts w:ascii="Calibri" w:eastAsia="Calibri" w:hAnsi="Calibri" w:cs="Calibri"/>
+                <w:b/>
+                <w:bCs/>
+                <w:sz w:val="22"/>
+                <w:szCs w:val="22"/>
+              </w:rPr>
+              <w:t>MEDIA</w:t>
+            </w:r>
+          </w:p>
+        </w:tc>
+        <w:tc>
+          <w:tcPr>
+            <w:tcW w:w="1643" w:type="dxa"/>
+            <w:tcBorders>
+              <w:top w:val="single" w:sz="8" w:space="0" w:color="000000"/>
+              <w:left w:val="single" w:sz="8" w:space="0" w:color="000000"/>
+              <w:bottom w:val="single" w:sz="8" w:space="0" w:color="000000"/>
+              <w:right w:val="single" w:sz="8" w:space="0" w:color="000000"/>
+            </w:tcBorders>
+            <w:shd w:val="clear" w:color="auto" w:fill="92D050"/>
+            <w:tcMar>
+              <w:top w:w="80" w:type="dxa"/>
+              <w:left w:w="80" w:type="dxa"/>
+              <w:bottom w:w="80" w:type="dxa"/>
+              <w:right w:w="80" w:type="dxa"/>
+            </w:tcMar>
+            <w:hideMark/>
+          </w:tcPr>
+          <w:p>
+            <w:pPr>
+              <w:pStyle w:val="Sinespaciado"/>
+              <w:spacing w:line="360" w:lineRule="auto"/>
+              <w:jc w:val="center"/>
+            </w:pPr>
+            <w:r>
+              <w:rPr>
+                <w:rFonts w:ascii="Calibri" w:eastAsia="Calibri" w:hAnsi="Calibri" w:cs="Calibri"/>
+                <w:b/>
+                <w:bCs/>
+                <w:sz w:val="22"/>
+                <w:szCs w:val="22"/>
+              </w:rPr>
+              <w:t>MEDIA</w:t>
+            </w:r>
+          </w:p>
+        </w:tc>
+        <w:tc>
+          <w:tcPr>
+            <w:tcW w:w="1645" w:type="dxa"/>
+            <w:tcBorders>
+              <w:top w:val="single" w:sz="8" w:space="0" w:color="000000"/>
+              <w:left w:val="single" w:sz="8" w:space="0" w:color="000000"/>
+              <w:bottom w:val="single" w:sz="8" w:space="0" w:color="000000"/>
+              <w:right w:val="single" w:sz="8" w:space="0" w:color="000000"/>
+            </w:tcBorders>
+            <w:shd w:val="clear" w:color="auto" w:fill="FFC000"/>
+            <w:tcMar>
+              <w:top w:w="80" w:type="dxa"/>
+              <w:left w:w="80" w:type="dxa"/>
+              <w:bottom w:w="80" w:type="dxa"/>
+              <w:right w:w="80" w:type="dxa"/>
+            </w:tcMar>
+            <w:hideMark/>
+          </w:tcPr>
+          <w:p>
+            <w:pPr>
+              <w:pStyle w:val="Sinespaciado"/>
+              <w:spacing w:line="360" w:lineRule="auto"/>
+            </w:pPr>
+            <w:r>
+              <w:rPr>
+                <w:rFonts w:ascii="Calibri" w:eastAsia="Calibri" w:hAnsi="Calibri" w:cs="Calibri"/>
+                <w:b/>
+                <w:bCs/>
+                <w:sz w:val="22"/>
+                <w:szCs w:val="22"/>
+              </w:rPr>
+              <w:t>ALTA</w:t>
+            </w:r>
+          </w:p>
+        </w:tc>
+      </w:tr>
+      <w:tr>
+        <w:trPr>
+          <w:trHeight w:val="260"/>
+        </w:trPr>
+        <w:tc>
+          <w:tcPr>
+            <w:tcW w:w="1644" w:type="dxa"/>
+            <w:vMerge/>
+            <w:tcBorders>
+              <w:top w:val="single" w:sz="4" w:space="0" w:color="000000"/>
+              <w:left w:val="single" w:sz="8" w:space="0" w:color="000000"/>
+              <w:bottom w:val="single" w:sz="4" w:space="0" w:color="000000"/>
+              <w:right w:val="single" w:sz="8" w:space="0" w:color="000000"/>
+            </w:tcBorders>
+            <w:shd w:val="clear" w:color="auto" w:fill="D0DDEF"/>
+            <w:vAlign w:val="center"/>
+            <w:hideMark/>
+          </w:tcPr>
+          <w:p>
+            <w:pPr>
+              <w:spacing w:line="360" w:lineRule="auto"/>
+              <w:jc w:val="center"/>
+              <w:rPr>
+                <w:rFonts w:cs="Arial Unicode MS"/>
+                <w:color w:val="000000"/>
+                <w:sz w:val="20"/>
+                <w:szCs w:val="20"/>
+                <w:u w:color="000000"/>
+              </w:rPr>
+            </w:pPr>
+          </w:p>
+        </w:tc>
+        <w:tc>
+          <w:tcPr>
+            <w:tcW w:w="1644" w:type="dxa"/>
+            <w:tcBorders>
+              <w:top w:val="single" w:sz="8" w:space="0" w:color="000000"/>
+              <w:left w:val="single" w:sz="8" w:space="0" w:color="000000"/>
+              <w:bottom w:val="single" w:sz="4" w:space="0" w:color="000000"/>
+              <w:right w:val="single" w:sz="8" w:space="0" w:color="000000"/>
+            </w:tcBorders>
+            <w:shd w:val="clear" w:color="auto" w:fill="auto"/>
+            <w:tcMar>
+              <w:top w:w="80" w:type="dxa"/>
+              <w:left w:w="80" w:type="dxa"/>
+              <w:bottom w:w="80" w:type="dxa"/>
+              <w:right w:w="80" w:type="dxa"/>
+            </w:tcMar>
+            <w:hideMark/>
+          </w:tcPr>
+          <w:p>
+            <w:pPr>
+              <w:pStyle w:val="Sinespaciado"/>
+              <w:spacing w:line="360" w:lineRule="auto"/>
+              <w:jc w:val="center"/>
+            </w:pPr>
+            <w:r>
+              <w:rPr>
+                <w:rFonts w:ascii="Calibri" w:eastAsia="Calibri" w:hAnsi="Calibri" w:cs="Calibri"/>
+                <w:b/>
+                <w:bCs/>
+                <w:i/>
+                <w:iCs/>
+                <w:sz w:val="22"/>
+                <w:szCs w:val="22"/>
+              </w:rPr>
+              <w:t>ALTA</w:t>
+            </w:r>
+          </w:p>
+        </w:tc>
+        <w:tc>
+          <w:tcPr>
+            <w:tcW w:w="1644" w:type="dxa"/>
+            <w:tcBorders>
+              <w:top w:val="single" w:sz="8" w:space="0" w:color="000000"/>
+              <w:left w:val="single" w:sz="8" w:space="0" w:color="000000"/>
+              <w:bottom w:val="single" w:sz="8" w:space="0" w:color="000000"/>
+              <w:right w:val="single" w:sz="8" w:space="0" w:color="000000"/>
+            </w:tcBorders>
+            <w:shd w:val="clear" w:color="auto" w:fill="92D050"/>
+            <w:tcMar>
+              <w:top w:w="80" w:type="dxa"/>
+              <w:left w:w="80" w:type="dxa"/>
+              <w:bottom w:w="80" w:type="dxa"/>
+              <w:right w:w="80" w:type="dxa"/>
+            </w:tcMar>
+            <w:hideMark/>
+          </w:tcPr>
+          <w:p>
+            <w:pPr>
+              <w:pStyle w:val="Sinespaciado"/>
+              <w:spacing w:line="360" w:lineRule="auto"/>
+              <w:jc w:val="center"/>
+            </w:pPr>
+            <w:r>
+              <w:rPr>
+                <w:rFonts w:ascii="Calibri" w:eastAsia="Calibri" w:hAnsi="Calibri" w:cs="Calibri"/>
+                <w:b/>
+                <w:bCs/>
+                <w:sz w:val="22"/>
+                <w:szCs w:val="22"/>
+              </w:rPr>
+              <w:t>MEDIA</w:t>
+            </w:r>
+          </w:p>
+        </w:tc>
+        <w:tc>
+          <w:tcPr>
+            <w:tcW w:w="1643" w:type="dxa"/>
+            <w:tcBorders>
+              <w:top w:val="single" w:sz="8" w:space="0" w:color="000000"/>
+              <w:left w:val="single" w:sz="8" w:space="0" w:color="000000"/>
+              <w:bottom w:val="single" w:sz="8" w:space="0" w:color="000000"/>
+              <w:right w:val="single" w:sz="8" w:space="0" w:color="000000"/>
+            </w:tcBorders>
+            <w:shd w:val="clear" w:color="auto" w:fill="FFC000"/>
+            <w:tcMar>
+              <w:top w:w="80" w:type="dxa"/>
+              <w:left w:w="80" w:type="dxa"/>
+              <w:bottom w:w="80" w:type="dxa"/>
+              <w:right w:w="80" w:type="dxa"/>
+            </w:tcMar>
+            <w:hideMark/>
+          </w:tcPr>
+          <w:p>
+            <w:pPr>
+              <w:pStyle w:val="Sinespaciado"/>
+              <w:spacing w:line="360" w:lineRule="auto"/>
+              <w:jc w:val="center"/>
+            </w:pPr>
+            <w:r>
+              <w:rPr>
+                <w:rFonts w:ascii="Calibri" w:eastAsia="Calibri" w:hAnsi="Calibri" w:cs="Calibri"/>
+                <w:b/>
+                <w:bCs/>
+                <w:sz w:val="22"/>
+                <w:szCs w:val="22"/>
+              </w:rPr>
+              <w:t>ALTA</w:t>
+            </w:r>
+          </w:p>
+        </w:tc>
+        <w:tc>
+          <w:tcPr>
+            <w:tcW w:w="1645" w:type="dxa"/>
+            <w:tcBorders>
+              <w:top w:val="single" w:sz="8" w:space="0" w:color="000000"/>
+              <w:left w:val="single" w:sz="8" w:space="0" w:color="000000"/>
+              <w:bottom w:val="single" w:sz="8" w:space="0" w:color="000000"/>
+              <w:right w:val="single" w:sz="8" w:space="0" w:color="000000"/>
+            </w:tcBorders>
+            <w:shd w:val="clear" w:color="auto" w:fill="FF0000"/>
+            <w:tcMar>
+              <w:top w:w="80" w:type="dxa"/>
+              <w:left w:w="80" w:type="dxa"/>
+              <w:bottom w:w="80" w:type="dxa"/>
+              <w:right w:w="80" w:type="dxa"/>
+            </w:tcMar>
+            <w:hideMark/>
+          </w:tcPr>
+          <w:p>
+            <w:pPr>
+              <w:pStyle w:val="Sinespaciado"/>
+              <w:spacing w:line="360" w:lineRule="auto"/>
+            </w:pPr>
+            <w:r>
+              <w:rPr>
+                <w:rFonts w:ascii="Calibri" w:eastAsia="Calibri" w:hAnsi="Calibri" w:cs="Calibri"/>
+                <w:b/>
+                <w:bCs/>
+                <w:sz w:val="22"/>
+                <w:szCs w:val="22"/>
+              </w:rPr>
+              <w:t>URGENTE</w:t>
+            </w:r>
+          </w:p>
+        </w:tc>
+      </w:tr>
+      <w:tr>
+        <w:trPr>
+          <w:trHeight w:val="291"/>
+        </w:trPr>
+        <w:tc>
+          <w:tcPr>
+            <w:tcW w:w="3288" w:type="dxa"/>
+            <w:gridSpan w:val="2"/>
+            <w:tcBorders>
+              <w:top w:val="single" w:sz="4" w:space="0" w:color="000000"/>
+              <w:left w:val="nil"/>
+              <w:bottom w:val="nil"/>
+              <w:right w:val="single" w:sz="4" w:space="0" w:color="000000"/>
+            </w:tcBorders>
+            <w:shd w:val="clear" w:color="auto" w:fill="auto"/>
+            <w:tcMar>
+              <w:top w:w="80" w:type="dxa"/>
+              <w:left w:w="80" w:type="dxa"/>
+              <w:bottom w:w="80" w:type="dxa"/>
+              <w:right w:w="80" w:type="dxa"/>
+            </w:tcMar>
+          </w:tcPr>
+          <w:p>
+            <w:pPr>
+              <w:spacing w:line="360" w:lineRule="auto"/>
+              <w:jc w:val="center"/>
+            </w:pPr>
+          </w:p>
+        </w:tc>
+        <w:tc>
+          <w:tcPr>
+            <w:tcW w:w="4932" w:type="dxa"/>
+            <w:gridSpan w:val="3"/>
+            <w:tcBorders>
+              <w:top w:val="single" w:sz="8" w:space="0" w:color="000000"/>
+              <w:left w:val="single" w:sz="4" w:space="0" w:color="000000"/>
+              <w:bottom w:val="single" w:sz="8" w:space="0" w:color="000000"/>
+              <w:right w:val="single" w:sz="8" w:space="0" w:color="000000"/>
+            </w:tcBorders>
+            <w:shd w:val="clear" w:color="auto" w:fill="auto"/>
+            <w:tcMar>
+              <w:top w:w="80" w:type="dxa"/>
+              <w:left w:w="80" w:type="dxa"/>
+              <w:bottom w:w="80" w:type="dxa"/>
+              <w:right w:w="80" w:type="dxa"/>
+            </w:tcMar>
+            <w:hideMark/>
+          </w:tcPr>
+          <w:p>
+            <w:pPr>
+              <w:pStyle w:val="Sinespaciado"/>
+              <w:keepNext/>
+              <w:spacing w:line="360" w:lineRule="auto"/>
+              <w:jc w:val="center"/>
+            </w:pPr>
+            <w:r>
+              <w:rPr>
+                <w:rFonts w:ascii="Calibri" w:eastAsia="Calibri" w:hAnsi="Calibri" w:cs="Calibri"/>
+                <w:b/>
+                <w:bCs/>
+                <w:sz w:val="22"/>
+                <w:szCs w:val="22"/>
+              </w:rPr>
+              <w:t>PRIORIDAD</w:t>
+            </w:r>
+          </w:p>
+        </w:tc>
+      </w:tr>
+    </w:tbl>
+    <w:p>
+      <w:pPr>
+        <w:spacing w:line="360" w:lineRule="auto"/>
+        <w:rPr>
+          <w:sz w:val="24"/>
+          <w:szCs w:val="24"/>
+        </w:rPr>
+      </w:pPr>
+    </w:p>
+    <w:p>
+      <w:pPr>
+        <w:spacing w:line="360" w:lineRule="auto"/>
+        <w:jc w:val="center"/>
+        <w:rPr>
+          <w:sz w:val="24"/>
+          <w:szCs w:val="24"/>
+        </w:rPr>
+      </w:pPr>
+      <w:r>
         <w:rPr>
           <w:b/>
           <w:sz w:val="24"/>
           <w:szCs w:val="24"/>
         </w:rPr>
-      </w:pPr>
+        <w:t xml:space="preserve">Tabla 09. </w:t>
+      </w:r>
+      <w:r>
+        <w:rPr>
+          <w:sz w:val="24"/>
+          <w:szCs w:val="24"/>
+        </w:rPr>
+        <w:t>Prioridad de una solicitud de cambio</w:t>
+      </w:r>
+    </w:p>
+    <w:p>
+      <w:pPr>
+        <w:spacing w:line="360" w:lineRule="auto"/>
+        <w:rPr>
+          <w:sz w:val="24"/>
+          <w:szCs w:val="24"/>
+        </w:rPr>
+      </w:pPr>
+    </w:p>
+    <w:p>
+      <w:pPr>
+        <w:spacing w:line="360" w:lineRule="auto"/>
+        <w:rPr>
+          <w:sz w:val="24"/>
+          <w:szCs w:val="24"/>
+        </w:rPr>
+      </w:pPr>
+    </w:p>
+    <w:p>
+      <w:pPr>
+        <w:spacing w:line="360" w:lineRule="auto"/>
+        <w:rPr>
+          <w:sz w:val="24"/>
+          <w:szCs w:val="24"/>
+        </w:rPr>
+      </w:pPr>
+      <w:r>
+        <w:rPr>
+          <w:sz w:val="24"/>
+          <w:szCs w:val="24"/>
+        </w:rPr>
+        <w:t xml:space="preserve">La tabla </w:t>
+      </w:r>
+      <w:r>
+        <w:rPr>
+          <w:sz w:val="24"/>
+          <w:szCs w:val="24"/>
+        </w:rPr>
+        <w:t>10</w:t>
+      </w:r>
+      <w:r>
+        <w:rPr>
+          <w:sz w:val="24"/>
+          <w:szCs w:val="24"/>
+        </w:rPr>
+        <w:t xml:space="preserve"> nos dice como se clasificará el cambio según la prioridad obtenida del análisis </w:t>
+      </w:r>
+      <w:r>
+        <w:rPr>
+          <w:sz w:val="24"/>
+          <w:szCs w:val="24"/>
+        </w:rPr>
+        <w:t>anterior</w:t>
+      </w:r>
+      <w:r>
+        <w:rPr>
+          <w:sz w:val="24"/>
+          <w:szCs w:val="24"/>
+        </w:rPr>
+        <w:t>:</w:t>
+      </w:r>
+    </w:p>
+    <w:p>
+      <w:pPr>
+        <w:spacing w:line="360" w:lineRule="auto"/>
+        <w:rPr>
+          <w:sz w:val="24"/>
+          <w:szCs w:val="24"/>
+        </w:rPr>
+      </w:pPr>
+    </w:p>
+    <w:tbl>
+      <w:tblPr>
+        <w:tblStyle w:val="TableNormal"/>
+        <w:tblW w:w="6450" w:type="dxa"/>
+        <w:jc w:val="center"/>
+        <w:tblInd w:w="0" w:type="dxa"/>
+        <w:tblBorders>
+          <w:top w:val="single" w:sz="8" w:space="0" w:color="FFFFFF"/>
+          <w:left w:val="single" w:sz="8" w:space="0" w:color="FFFFFF"/>
+          <w:bottom w:val="single" w:sz="8" w:space="0" w:color="FFFFFF"/>
+          <w:right w:val="single" w:sz="8" w:space="0" w:color="FFFFFF"/>
+          <w:insideH w:val="single" w:sz="8" w:space="0" w:color="FFFFFF"/>
+          <w:insideV w:val="single" w:sz="8" w:space="0" w:color="FFFFFF"/>
+        </w:tblBorders>
+        <w:shd w:val="clear" w:color="auto" w:fill="D0DDEF"/>
+        <w:tblLayout w:type="fixed"/>
+        <w:tblLook w:val="04A0" w:firstRow="1" w:lastRow="0" w:firstColumn="1" w:lastColumn="0" w:noHBand="0" w:noVBand="1"/>
+      </w:tblPr>
+      <w:tblGrid>
+        <w:gridCol w:w="1935"/>
+        <w:gridCol w:w="4515"/>
+      </w:tblGrid>
+      <w:tr>
+        <w:trPr>
+          <w:trHeight w:val="260"/>
+          <w:jc w:val="center"/>
+        </w:trPr>
+        <w:tc>
+          <w:tcPr>
+            <w:tcW w:w="1935" w:type="dxa"/>
+            <w:tcBorders>
+              <w:top w:val="single" w:sz="8" w:space="0" w:color="000000"/>
+              <w:left w:val="single" w:sz="8" w:space="0" w:color="000000"/>
+              <w:bottom w:val="single" w:sz="8" w:space="0" w:color="000000"/>
+              <w:right w:val="single" w:sz="8" w:space="0" w:color="000000"/>
+            </w:tcBorders>
+            <w:shd w:val="clear" w:color="auto" w:fill="auto"/>
+            <w:tcMar>
+              <w:top w:w="80" w:type="dxa"/>
+              <w:left w:w="80" w:type="dxa"/>
+              <w:bottom w:w="80" w:type="dxa"/>
+              <w:right w:w="80" w:type="dxa"/>
+            </w:tcMar>
+            <w:hideMark/>
+          </w:tcPr>
+          <w:p>
+            <w:pPr>
+              <w:pStyle w:val="Sinespaciado"/>
+              <w:jc w:val="center"/>
+              <w:rPr>
+                <w:rFonts w:cs="Arial Unicode MS"/>
+              </w:rPr>
+            </w:pPr>
+            <w:proofErr w:type="spellStart"/>
+            <w:r>
+              <w:rPr>
+                <w:rFonts w:ascii="Calibri" w:eastAsia="Calibri" w:hAnsi="Calibri" w:cs="Calibri"/>
+                <w:b/>
+                <w:bCs/>
+                <w:sz w:val="22"/>
+                <w:szCs w:val="22"/>
+              </w:rPr>
+              <w:t>Prioridad</w:t>
+            </w:r>
+            <w:proofErr w:type="spellEnd"/>
+          </w:p>
+        </w:tc>
+        <w:tc>
+          <w:tcPr>
+            <w:tcW w:w="4515" w:type="dxa"/>
+            <w:tcBorders>
+              <w:top w:val="single" w:sz="8" w:space="0" w:color="000000"/>
+              <w:left w:val="single" w:sz="8" w:space="0" w:color="000000"/>
+              <w:bottom w:val="single" w:sz="8" w:space="0" w:color="000000"/>
+              <w:right w:val="single" w:sz="8" w:space="0" w:color="000000"/>
+            </w:tcBorders>
+            <w:shd w:val="clear" w:color="auto" w:fill="auto"/>
+            <w:tcMar>
+              <w:top w:w="80" w:type="dxa"/>
+              <w:left w:w="80" w:type="dxa"/>
+              <w:bottom w:w="80" w:type="dxa"/>
+              <w:right w:w="80" w:type="dxa"/>
+            </w:tcMar>
+            <w:hideMark/>
+          </w:tcPr>
+          <w:p>
+            <w:pPr>
+              <w:pStyle w:val="Sinespaciado"/>
+              <w:jc w:val="center"/>
+            </w:pPr>
+            <w:proofErr w:type="spellStart"/>
+            <w:r>
+              <w:rPr>
+                <w:rFonts w:ascii="Calibri" w:eastAsia="Calibri" w:hAnsi="Calibri" w:cs="Calibri"/>
+                <w:b/>
+                <w:bCs/>
+                <w:sz w:val="22"/>
+                <w:szCs w:val="22"/>
+              </w:rPr>
+              <w:t>Tipo</w:t>
+            </w:r>
+            <w:proofErr w:type="spellEnd"/>
+            <w:r>
+              <w:rPr>
+                <w:rFonts w:ascii="Calibri" w:eastAsia="Calibri" w:hAnsi="Calibri" w:cs="Calibri"/>
+                <w:b/>
+                <w:bCs/>
+                <w:sz w:val="22"/>
+                <w:szCs w:val="22"/>
+              </w:rPr>
+              <w:t xml:space="preserve"> de </w:t>
+            </w:r>
+            <w:proofErr w:type="spellStart"/>
+            <w:r>
+              <w:rPr>
+                <w:rFonts w:ascii="Calibri" w:eastAsia="Calibri" w:hAnsi="Calibri" w:cs="Calibri"/>
+                <w:b/>
+                <w:bCs/>
+                <w:sz w:val="22"/>
+                <w:szCs w:val="22"/>
+              </w:rPr>
+              <w:t>Cambio</w:t>
+            </w:r>
+            <w:proofErr w:type="spellEnd"/>
+          </w:p>
+        </w:tc>
+      </w:tr>
+      <w:tr>
+        <w:trPr>
+          <w:trHeight w:val="260"/>
+          <w:jc w:val="center"/>
+        </w:trPr>
+        <w:tc>
+          <w:tcPr>
+            <w:tcW w:w="1935" w:type="dxa"/>
+            <w:tcBorders>
+              <w:top w:val="single" w:sz="8" w:space="0" w:color="000000"/>
+              <w:left w:val="single" w:sz="8" w:space="0" w:color="000000"/>
+              <w:bottom w:val="single" w:sz="8" w:space="0" w:color="000000"/>
+              <w:right w:val="single" w:sz="8" w:space="0" w:color="000000"/>
+            </w:tcBorders>
+            <w:shd w:val="clear" w:color="auto" w:fill="FF0000"/>
+            <w:tcMar>
+              <w:top w:w="80" w:type="dxa"/>
+              <w:left w:w="80" w:type="dxa"/>
+              <w:bottom w:w="80" w:type="dxa"/>
+              <w:right w:w="80" w:type="dxa"/>
+            </w:tcMar>
+            <w:vAlign w:val="center"/>
+            <w:hideMark/>
+          </w:tcPr>
+          <w:p>
+            <w:pPr>
+              <w:pStyle w:val="Sinespaciado"/>
+              <w:jc w:val="center"/>
+              <w:rPr>
+                <w:rFonts w:ascii="Calibri" w:eastAsia="Calibri" w:hAnsi="Calibri" w:cs="Calibri"/>
+                <w:b/>
+                <w:sz w:val="22"/>
+                <w:szCs w:val="22"/>
+              </w:rPr>
+            </w:pPr>
+            <w:proofErr w:type="spellStart"/>
+            <w:r>
+              <w:rPr>
+                <w:rFonts w:ascii="Calibri" w:eastAsia="Calibri" w:hAnsi="Calibri" w:cs="Calibri"/>
+                <w:b/>
+                <w:sz w:val="22"/>
+                <w:szCs w:val="22"/>
+              </w:rPr>
+              <w:t>Urgente</w:t>
+            </w:r>
+            <w:proofErr w:type="spellEnd"/>
+          </w:p>
+        </w:tc>
+        <w:tc>
+          <w:tcPr>
+            <w:tcW w:w="4515" w:type="dxa"/>
+            <w:tcBorders>
+              <w:top w:val="single" w:sz="8" w:space="0" w:color="000000"/>
+              <w:left w:val="single" w:sz="8" w:space="0" w:color="000000"/>
+              <w:bottom w:val="single" w:sz="8" w:space="0" w:color="000000"/>
+              <w:right w:val="single" w:sz="8" w:space="0" w:color="000000"/>
+            </w:tcBorders>
+            <w:shd w:val="clear" w:color="auto" w:fill="auto"/>
+            <w:tcMar>
+              <w:top w:w="80" w:type="dxa"/>
+              <w:left w:w="80" w:type="dxa"/>
+              <w:bottom w:w="80" w:type="dxa"/>
+              <w:right w:w="80" w:type="dxa"/>
+            </w:tcMar>
+            <w:vAlign w:val="center"/>
+            <w:hideMark/>
+          </w:tcPr>
+          <w:p>
+            <w:pPr>
+              <w:pStyle w:val="Sinespaciado"/>
+              <w:jc w:val="center"/>
+              <w:rPr>
+                <w:rFonts w:ascii="Calibri" w:eastAsia="Calibri" w:hAnsi="Calibri" w:cs="Calibri"/>
+                <w:sz w:val="22"/>
+                <w:szCs w:val="22"/>
+              </w:rPr>
+            </w:pPr>
+            <w:proofErr w:type="spellStart"/>
+            <w:r>
+              <w:rPr>
+                <w:rFonts w:ascii="Calibri" w:eastAsia="Calibri" w:hAnsi="Calibri" w:cs="Calibri"/>
+                <w:sz w:val="22"/>
+                <w:szCs w:val="22"/>
+              </w:rPr>
+              <w:t>Cambio</w:t>
+            </w:r>
+            <w:proofErr w:type="spellEnd"/>
+            <w:r>
+              <w:rPr>
+                <w:rFonts w:ascii="Calibri" w:eastAsia="Calibri" w:hAnsi="Calibri" w:cs="Calibri"/>
+                <w:sz w:val="22"/>
+                <w:szCs w:val="22"/>
+              </w:rPr>
+              <w:t xml:space="preserve"> </w:t>
+            </w:r>
+            <w:proofErr w:type="spellStart"/>
+            <w:r>
+              <w:rPr>
+                <w:rFonts w:ascii="Calibri" w:eastAsia="Calibri" w:hAnsi="Calibri" w:cs="Calibri"/>
+                <w:sz w:val="22"/>
+                <w:szCs w:val="22"/>
+              </w:rPr>
+              <w:t>Urgente</w:t>
+            </w:r>
+            <w:proofErr w:type="spellEnd"/>
+          </w:p>
+        </w:tc>
+      </w:tr>
+      <w:tr>
+        <w:trPr>
+          <w:trHeight w:val="260"/>
+          <w:jc w:val="center"/>
+        </w:trPr>
+        <w:tc>
+          <w:tcPr>
+            <w:tcW w:w="1935" w:type="dxa"/>
+            <w:tcBorders>
+              <w:top w:val="single" w:sz="8" w:space="0" w:color="000000"/>
+              <w:left w:val="single" w:sz="8" w:space="0" w:color="000000"/>
+              <w:bottom w:val="single" w:sz="8" w:space="0" w:color="000000"/>
+              <w:right w:val="single" w:sz="8" w:space="0" w:color="000000"/>
+            </w:tcBorders>
+            <w:shd w:val="clear" w:color="auto" w:fill="FFC000"/>
+            <w:tcMar>
+              <w:top w:w="80" w:type="dxa"/>
+              <w:left w:w="80" w:type="dxa"/>
+              <w:bottom w:w="80" w:type="dxa"/>
+              <w:right w:w="80" w:type="dxa"/>
+            </w:tcMar>
+            <w:hideMark/>
+          </w:tcPr>
+          <w:p>
+            <w:pPr>
+              <w:pStyle w:val="Sinespaciado"/>
+              <w:jc w:val="center"/>
+              <w:rPr>
+                <w:rFonts w:cs="Arial Unicode MS"/>
+                <w:b/>
+              </w:rPr>
+            </w:pPr>
+            <w:r>
+              <w:rPr>
+                <w:rFonts w:ascii="Calibri" w:eastAsia="Calibri" w:hAnsi="Calibri" w:cs="Calibri"/>
+                <w:b/>
+                <w:iCs/>
+                <w:sz w:val="22"/>
+                <w:szCs w:val="22"/>
+              </w:rPr>
+              <w:t>Alta</w:t>
+            </w:r>
+          </w:p>
+        </w:tc>
+        <w:tc>
+          <w:tcPr>
+            <w:tcW w:w="4515" w:type="dxa"/>
+            <w:tcBorders>
+              <w:top w:val="single" w:sz="8" w:space="0" w:color="000000"/>
+              <w:left w:val="single" w:sz="8" w:space="0" w:color="000000"/>
+              <w:bottom w:val="single" w:sz="8" w:space="0" w:color="000000"/>
+              <w:right w:val="single" w:sz="8" w:space="0" w:color="000000"/>
+            </w:tcBorders>
+            <w:shd w:val="clear" w:color="auto" w:fill="auto"/>
+            <w:tcMar>
+              <w:top w:w="80" w:type="dxa"/>
+              <w:left w:w="80" w:type="dxa"/>
+              <w:bottom w:w="80" w:type="dxa"/>
+              <w:right w:w="80" w:type="dxa"/>
+            </w:tcMar>
+            <w:hideMark/>
+          </w:tcPr>
+          <w:p>
+            <w:pPr>
+              <w:pStyle w:val="Sinespaciado"/>
+              <w:jc w:val="center"/>
+            </w:pPr>
+            <w:proofErr w:type="spellStart"/>
+            <w:r>
+              <w:rPr>
+                <w:rFonts w:ascii="Calibri" w:eastAsia="Calibri" w:hAnsi="Calibri" w:cs="Calibri"/>
+                <w:sz w:val="22"/>
+                <w:szCs w:val="22"/>
+              </w:rPr>
+              <w:t>Cambio</w:t>
+            </w:r>
+            <w:proofErr w:type="spellEnd"/>
+            <w:r>
+              <w:rPr>
+                <w:rFonts w:ascii="Calibri" w:eastAsia="Calibri" w:hAnsi="Calibri" w:cs="Calibri"/>
+                <w:sz w:val="22"/>
+                <w:szCs w:val="22"/>
+              </w:rPr>
+              <w:t xml:space="preserve"> </w:t>
+            </w:r>
+            <w:proofErr w:type="spellStart"/>
+            <w:r>
+              <w:rPr>
+                <w:rFonts w:ascii="Calibri" w:eastAsia="Calibri" w:hAnsi="Calibri" w:cs="Calibri"/>
+                <w:sz w:val="22"/>
+                <w:szCs w:val="22"/>
+              </w:rPr>
+              <w:t>Urgente</w:t>
+            </w:r>
+            <w:proofErr w:type="spellEnd"/>
+          </w:p>
+        </w:tc>
+      </w:tr>
+      <w:tr>
+        <w:trPr>
+          <w:trHeight w:val="260"/>
+          <w:jc w:val="center"/>
+        </w:trPr>
+        <w:tc>
+          <w:tcPr>
+            <w:tcW w:w="1935" w:type="dxa"/>
+            <w:tcBorders>
+              <w:top w:val="single" w:sz="8" w:space="0" w:color="000000"/>
+              <w:left w:val="single" w:sz="8" w:space="0" w:color="000000"/>
+              <w:bottom w:val="single" w:sz="8" w:space="0" w:color="000000"/>
+              <w:right w:val="single" w:sz="8" w:space="0" w:color="000000"/>
+            </w:tcBorders>
+            <w:shd w:val="clear" w:color="auto" w:fill="92D050"/>
+            <w:tcMar>
+              <w:top w:w="80" w:type="dxa"/>
+              <w:left w:w="80" w:type="dxa"/>
+              <w:bottom w:w="80" w:type="dxa"/>
+              <w:right w:w="80" w:type="dxa"/>
+            </w:tcMar>
+            <w:hideMark/>
+          </w:tcPr>
+          <w:p>
+            <w:pPr>
+              <w:pStyle w:val="Sinespaciado"/>
+              <w:jc w:val="center"/>
+              <w:rPr>
+                <w:b/>
+              </w:rPr>
+            </w:pPr>
+            <w:r>
+              <w:rPr>
+                <w:rFonts w:ascii="Calibri" w:eastAsia="Calibri" w:hAnsi="Calibri" w:cs="Calibri"/>
+                <w:b/>
+                <w:iCs/>
+                <w:sz w:val="22"/>
+                <w:szCs w:val="22"/>
+              </w:rPr>
+              <w:t>Media</w:t>
+            </w:r>
+          </w:p>
+        </w:tc>
+        <w:tc>
+          <w:tcPr>
+            <w:tcW w:w="4515" w:type="dxa"/>
+            <w:tcBorders>
+              <w:top w:val="single" w:sz="8" w:space="0" w:color="000000"/>
+              <w:left w:val="single" w:sz="8" w:space="0" w:color="000000"/>
+              <w:bottom w:val="single" w:sz="8" w:space="0" w:color="000000"/>
+              <w:right w:val="single" w:sz="8" w:space="0" w:color="000000"/>
+            </w:tcBorders>
+            <w:shd w:val="clear" w:color="auto" w:fill="auto"/>
+            <w:tcMar>
+              <w:top w:w="80" w:type="dxa"/>
+              <w:left w:w="80" w:type="dxa"/>
+              <w:bottom w:w="80" w:type="dxa"/>
+              <w:right w:w="80" w:type="dxa"/>
+            </w:tcMar>
+            <w:hideMark/>
+          </w:tcPr>
+          <w:p>
+            <w:pPr>
+              <w:pStyle w:val="Sinespaciado"/>
+              <w:jc w:val="center"/>
+            </w:pPr>
+            <w:proofErr w:type="spellStart"/>
+            <w:r>
+              <w:rPr>
+                <w:rFonts w:ascii="Calibri" w:eastAsia="Calibri" w:hAnsi="Calibri" w:cs="Calibri"/>
+                <w:sz w:val="22"/>
+                <w:szCs w:val="22"/>
+              </w:rPr>
+              <w:t>Cambio</w:t>
+            </w:r>
+            <w:proofErr w:type="spellEnd"/>
+            <w:r>
+              <w:rPr>
+                <w:rFonts w:ascii="Calibri" w:eastAsia="Calibri" w:hAnsi="Calibri" w:cs="Calibri"/>
+                <w:sz w:val="22"/>
+                <w:szCs w:val="22"/>
+              </w:rPr>
+              <w:t xml:space="preserve"> </w:t>
+            </w:r>
+            <w:proofErr w:type="spellStart"/>
+            <w:r>
+              <w:rPr>
+                <w:rFonts w:ascii="Calibri" w:eastAsia="Calibri" w:hAnsi="Calibri" w:cs="Calibri"/>
+                <w:sz w:val="22"/>
+                <w:szCs w:val="22"/>
+              </w:rPr>
+              <w:t>Estándar</w:t>
+            </w:r>
+            <w:proofErr w:type="spellEnd"/>
+          </w:p>
+        </w:tc>
+      </w:tr>
+      <w:tr>
+        <w:trPr>
+          <w:trHeight w:val="260"/>
+          <w:jc w:val="center"/>
+        </w:trPr>
+        <w:tc>
+          <w:tcPr>
+            <w:tcW w:w="1935" w:type="dxa"/>
+            <w:tcBorders>
+              <w:top w:val="single" w:sz="8" w:space="0" w:color="000000"/>
+              <w:left w:val="single" w:sz="8" w:space="0" w:color="000000"/>
+              <w:bottom w:val="single" w:sz="8" w:space="0" w:color="000000"/>
+              <w:right w:val="single" w:sz="8" w:space="0" w:color="000000"/>
+            </w:tcBorders>
+            <w:shd w:val="clear" w:color="auto" w:fill="00B0F0"/>
+            <w:tcMar>
+              <w:top w:w="80" w:type="dxa"/>
+              <w:left w:w="80" w:type="dxa"/>
+              <w:bottom w:w="80" w:type="dxa"/>
+              <w:right w:w="80" w:type="dxa"/>
+            </w:tcMar>
+            <w:hideMark/>
+          </w:tcPr>
+          <w:p>
+            <w:pPr>
+              <w:pStyle w:val="Sinespaciado"/>
+              <w:jc w:val="center"/>
+              <w:rPr>
+                <w:b/>
+              </w:rPr>
+            </w:pPr>
+            <w:r>
+              <w:rPr>
+                <w:rFonts w:ascii="Calibri" w:eastAsia="Calibri" w:hAnsi="Calibri" w:cs="Calibri"/>
+                <w:b/>
+                <w:iCs/>
+                <w:sz w:val="22"/>
+                <w:szCs w:val="22"/>
+              </w:rPr>
+              <w:t>Baja</w:t>
+            </w:r>
+          </w:p>
+        </w:tc>
+        <w:tc>
+          <w:tcPr>
+            <w:tcW w:w="4515" w:type="dxa"/>
+            <w:tcBorders>
+              <w:top w:val="single" w:sz="8" w:space="0" w:color="000000"/>
+              <w:left w:val="single" w:sz="8" w:space="0" w:color="000000"/>
+              <w:bottom w:val="single" w:sz="8" w:space="0" w:color="000000"/>
+              <w:right w:val="single" w:sz="8" w:space="0" w:color="000000"/>
+            </w:tcBorders>
+            <w:shd w:val="clear" w:color="auto" w:fill="auto"/>
+            <w:tcMar>
+              <w:top w:w="80" w:type="dxa"/>
+              <w:left w:w="80" w:type="dxa"/>
+              <w:bottom w:w="80" w:type="dxa"/>
+              <w:right w:w="80" w:type="dxa"/>
+            </w:tcMar>
+            <w:hideMark/>
+          </w:tcPr>
+          <w:p>
+            <w:pPr>
+              <w:pStyle w:val="Sinespaciado"/>
+              <w:keepNext/>
+              <w:jc w:val="center"/>
+            </w:pPr>
+            <w:proofErr w:type="spellStart"/>
+            <w:r>
+              <w:rPr>
+                <w:rFonts w:ascii="Calibri" w:eastAsia="Calibri" w:hAnsi="Calibri" w:cs="Calibri"/>
+                <w:sz w:val="22"/>
+                <w:szCs w:val="22"/>
+              </w:rPr>
+              <w:t>Cambio</w:t>
+            </w:r>
+            <w:proofErr w:type="spellEnd"/>
+            <w:r>
+              <w:rPr>
+                <w:rFonts w:ascii="Calibri" w:eastAsia="Calibri" w:hAnsi="Calibri" w:cs="Calibri"/>
+                <w:sz w:val="22"/>
+                <w:szCs w:val="22"/>
+              </w:rPr>
+              <w:t xml:space="preserve"> </w:t>
+            </w:r>
+            <w:proofErr w:type="spellStart"/>
+            <w:r>
+              <w:rPr>
+                <w:rFonts w:ascii="Calibri" w:eastAsia="Calibri" w:hAnsi="Calibri" w:cs="Calibri"/>
+                <w:sz w:val="22"/>
+                <w:szCs w:val="22"/>
+              </w:rPr>
+              <w:t>Estándar</w:t>
+            </w:r>
+            <w:proofErr w:type="spellEnd"/>
+          </w:p>
+        </w:tc>
+      </w:tr>
+    </w:tbl>
+    <w:p>
+      <w:pPr>
+        <w:spacing w:line="360" w:lineRule="auto"/>
+        <w:jc w:val="center"/>
+        <w:rPr>
+          <w:sz w:val="24"/>
+          <w:szCs w:val="24"/>
+        </w:rPr>
+      </w:pPr>
+      <w:r>
+        <w:rPr>
+          <w:b/>
+          <w:sz w:val="24"/>
+          <w:szCs w:val="24"/>
+        </w:rPr>
+        <w:t>Tabla 10.</w:t>
+      </w:r>
+      <w:r>
+        <w:rPr>
+          <w:sz w:val="24"/>
+          <w:szCs w:val="24"/>
+        </w:rPr>
+        <w:t xml:space="preserve"> Prioridad de cambios</w:t>
+      </w:r>
+    </w:p>
+    <w:p>
+      <w:pPr>
+        <w:spacing w:line="360" w:lineRule="auto"/>
+        <w:rPr>
+          <w:sz w:val="24"/>
+          <w:szCs w:val="24"/>
+        </w:rPr>
+      </w:pPr>
+    </w:p>
+    <w:p>
+      <w:pPr>
+        <w:spacing w:line="360" w:lineRule="auto"/>
+        <w:rPr>
+          <w:sz w:val="24"/>
+          <w:szCs w:val="24"/>
+        </w:rPr>
+      </w:pPr>
+    </w:p>
+    <w:p>
+      <w:pPr>
+        <w:spacing w:line="360" w:lineRule="auto"/>
+        <w:rPr>
+          <w:sz w:val="24"/>
+          <w:szCs w:val="24"/>
+        </w:rPr>
+      </w:pPr>
+    </w:p>
+    <w:p>
+      <w:pPr>
+        <w:spacing w:line="360" w:lineRule="auto"/>
+        <w:rPr>
+          <w:sz w:val="24"/>
+          <w:szCs w:val="24"/>
+        </w:rPr>
+      </w:pPr>
+    </w:p>
+    <w:p>
+      <w:pPr>
+        <w:spacing w:line="360" w:lineRule="auto"/>
+        <w:rPr>
+          <w:sz w:val="24"/>
+          <w:szCs w:val="24"/>
+        </w:rPr>
+      </w:pPr>
+      <w:r>
+        <w:rPr>
+          <w:sz w:val="24"/>
+          <w:szCs w:val="24"/>
+        </w:rPr>
+        <w:lastRenderedPageBreak/>
+        <w:t>La tabla 11 describe los tipos de cambio que se consideran en el proceso de Gestión del cambio.</w:t>
+      </w:r>
+    </w:p>
+    <w:tbl>
+      <w:tblPr>
+        <w:tblStyle w:val="TableNormal"/>
+        <w:tblW w:w="8931" w:type="dxa"/>
+        <w:tblInd w:w="80" w:type="dxa"/>
+        <w:tblBorders>
+          <w:top w:val="single" w:sz="8" w:space="0" w:color="FFFFFF"/>
+          <w:left w:val="single" w:sz="8" w:space="0" w:color="FFFFFF"/>
+          <w:bottom w:val="single" w:sz="8" w:space="0" w:color="FFFFFF"/>
+          <w:right w:val="single" w:sz="8" w:space="0" w:color="FFFFFF"/>
+          <w:insideH w:val="single" w:sz="8" w:space="0" w:color="FFFFFF"/>
+          <w:insideV w:val="single" w:sz="8" w:space="0" w:color="FFFFFF"/>
+        </w:tblBorders>
+        <w:shd w:val="clear" w:color="auto" w:fill="D0DDEF"/>
+        <w:tblLayout w:type="fixed"/>
+        <w:tblLook w:val="04A0" w:firstRow="1" w:lastRow="0" w:firstColumn="1" w:lastColumn="0" w:noHBand="0" w:noVBand="1"/>
+      </w:tblPr>
+      <w:tblGrid>
+        <w:gridCol w:w="2694"/>
+        <w:gridCol w:w="6237"/>
+      </w:tblGrid>
+      <w:tr>
+        <w:trPr>
+          <w:trHeight w:val="198"/>
+        </w:trPr>
+        <w:tc>
+          <w:tcPr>
+            <w:tcW w:w="2694" w:type="dxa"/>
+            <w:tcBorders>
+              <w:top w:val="single" w:sz="8" w:space="0" w:color="000000"/>
+              <w:left w:val="single" w:sz="8" w:space="0" w:color="000000"/>
+              <w:bottom w:val="single" w:sz="8" w:space="0" w:color="000000"/>
+              <w:right w:val="single" w:sz="8" w:space="0" w:color="000000"/>
+            </w:tcBorders>
+            <w:shd w:val="clear" w:color="auto" w:fill="auto"/>
+            <w:tcMar>
+              <w:top w:w="80" w:type="dxa"/>
+              <w:left w:w="80" w:type="dxa"/>
+              <w:bottom w:w="80" w:type="dxa"/>
+              <w:right w:w="80" w:type="dxa"/>
+            </w:tcMar>
+            <w:hideMark/>
+          </w:tcPr>
+          <w:p>
+            <w:pPr>
+              <w:pStyle w:val="Sinespaciado"/>
+              <w:spacing w:line="360" w:lineRule="auto"/>
+              <w:jc w:val="center"/>
+              <w:rPr>
+                <w:rFonts w:ascii="Arial" w:hAnsi="Arial" w:cs="Arial"/>
+                <w:sz w:val="24"/>
+                <w:szCs w:val="24"/>
+              </w:rPr>
+            </w:pPr>
+            <w:proofErr w:type="spellStart"/>
+            <w:r>
+              <w:rPr>
+                <w:rFonts w:ascii="Arial" w:eastAsia="Calibri" w:hAnsi="Arial" w:cs="Arial"/>
+                <w:b/>
+                <w:bCs/>
+                <w:sz w:val="24"/>
+                <w:szCs w:val="24"/>
+              </w:rPr>
+              <w:t>Tipo</w:t>
+            </w:r>
+            <w:proofErr w:type="spellEnd"/>
+            <w:r>
+              <w:rPr>
+                <w:rFonts w:ascii="Arial" w:eastAsia="Calibri" w:hAnsi="Arial" w:cs="Arial"/>
+                <w:b/>
+                <w:bCs/>
+                <w:sz w:val="24"/>
+                <w:szCs w:val="24"/>
+              </w:rPr>
+              <w:t xml:space="preserve"> de </w:t>
+            </w:r>
+            <w:proofErr w:type="spellStart"/>
+            <w:r>
+              <w:rPr>
+                <w:rFonts w:ascii="Arial" w:eastAsia="Calibri" w:hAnsi="Arial" w:cs="Arial"/>
+                <w:b/>
+                <w:bCs/>
+                <w:sz w:val="24"/>
+                <w:szCs w:val="24"/>
+              </w:rPr>
+              <w:t>Cambio</w:t>
+            </w:r>
+            <w:proofErr w:type="spellEnd"/>
+          </w:p>
+        </w:tc>
+        <w:tc>
+          <w:tcPr>
+            <w:tcW w:w="6237" w:type="dxa"/>
+            <w:tcBorders>
+              <w:top w:val="single" w:sz="8" w:space="0" w:color="000000"/>
+              <w:left w:val="single" w:sz="8" w:space="0" w:color="000000"/>
+              <w:bottom w:val="single" w:sz="8" w:space="0" w:color="000000"/>
+              <w:right w:val="single" w:sz="8" w:space="0" w:color="000000"/>
+            </w:tcBorders>
+            <w:shd w:val="clear" w:color="auto" w:fill="auto"/>
+            <w:tcMar>
+              <w:top w:w="80" w:type="dxa"/>
+              <w:left w:w="80" w:type="dxa"/>
+              <w:bottom w:w="80" w:type="dxa"/>
+              <w:right w:w="80" w:type="dxa"/>
+            </w:tcMar>
+            <w:hideMark/>
+          </w:tcPr>
+          <w:p>
+            <w:pPr>
+              <w:pStyle w:val="Sinespaciado"/>
+              <w:spacing w:line="360" w:lineRule="auto"/>
+              <w:jc w:val="center"/>
+              <w:rPr>
+                <w:rFonts w:ascii="Arial" w:hAnsi="Arial" w:cs="Arial"/>
+                <w:sz w:val="24"/>
+                <w:szCs w:val="24"/>
+              </w:rPr>
+            </w:pPr>
+            <w:proofErr w:type="spellStart"/>
+            <w:r>
+              <w:rPr>
+                <w:rFonts w:ascii="Arial" w:eastAsia="Calibri" w:hAnsi="Arial" w:cs="Arial"/>
+                <w:b/>
+                <w:bCs/>
+                <w:sz w:val="24"/>
+                <w:szCs w:val="24"/>
+              </w:rPr>
+              <w:t>Descripción</w:t>
+            </w:r>
+            <w:proofErr w:type="spellEnd"/>
+          </w:p>
+        </w:tc>
+      </w:tr>
+      <w:tr>
+        <w:trPr>
+          <w:trHeight w:val="931"/>
+        </w:trPr>
+        <w:tc>
+          <w:tcPr>
+            <w:tcW w:w="2694" w:type="dxa"/>
+            <w:tcBorders>
+              <w:top w:val="single" w:sz="8" w:space="0" w:color="000000"/>
+              <w:left w:val="single" w:sz="8" w:space="0" w:color="000000"/>
+              <w:bottom w:val="single" w:sz="8" w:space="0" w:color="000000"/>
+              <w:right w:val="single" w:sz="8" w:space="0" w:color="000000"/>
+            </w:tcBorders>
+            <w:shd w:val="clear" w:color="auto" w:fill="auto"/>
+            <w:tcMar>
+              <w:top w:w="80" w:type="dxa"/>
+              <w:left w:w="80" w:type="dxa"/>
+              <w:bottom w:w="80" w:type="dxa"/>
+              <w:right w:w="80" w:type="dxa"/>
+            </w:tcMar>
+            <w:hideMark/>
+          </w:tcPr>
+          <w:p>
+            <w:pPr>
+              <w:pStyle w:val="Sinespaciado"/>
+              <w:spacing w:line="360" w:lineRule="auto"/>
+              <w:jc w:val="center"/>
+              <w:rPr>
+                <w:rFonts w:ascii="Arial" w:hAnsi="Arial" w:cs="Arial"/>
+                <w:sz w:val="24"/>
+                <w:szCs w:val="24"/>
+              </w:rPr>
+            </w:pPr>
+            <w:proofErr w:type="spellStart"/>
+            <w:r>
+              <w:rPr>
+                <w:rFonts w:ascii="Arial" w:eastAsia="Calibri" w:hAnsi="Arial" w:cs="Arial"/>
+                <w:iCs/>
+                <w:sz w:val="24"/>
+                <w:szCs w:val="24"/>
+              </w:rPr>
+              <w:t>Cambio</w:t>
+            </w:r>
+            <w:proofErr w:type="spellEnd"/>
+            <w:r>
+              <w:rPr>
+                <w:rFonts w:ascii="Arial" w:eastAsia="Calibri" w:hAnsi="Arial" w:cs="Arial"/>
+                <w:iCs/>
+                <w:sz w:val="24"/>
+                <w:szCs w:val="24"/>
+              </w:rPr>
+              <w:t xml:space="preserve"> </w:t>
+            </w:r>
+            <w:proofErr w:type="spellStart"/>
+            <w:r>
+              <w:rPr>
+                <w:rFonts w:ascii="Arial" w:eastAsia="Calibri" w:hAnsi="Arial" w:cs="Arial"/>
+                <w:iCs/>
+                <w:sz w:val="24"/>
+                <w:szCs w:val="24"/>
+              </w:rPr>
+              <w:t>Urgente</w:t>
+            </w:r>
+            <w:proofErr w:type="spellEnd"/>
+          </w:p>
+        </w:tc>
+        <w:tc>
+          <w:tcPr>
+            <w:tcW w:w="6237" w:type="dxa"/>
+            <w:tcBorders>
+              <w:top w:val="single" w:sz="8" w:space="0" w:color="000000"/>
+              <w:left w:val="single" w:sz="8" w:space="0" w:color="000000"/>
+              <w:bottom w:val="single" w:sz="8" w:space="0" w:color="000000"/>
+              <w:right w:val="single" w:sz="8" w:space="0" w:color="000000"/>
+            </w:tcBorders>
+            <w:shd w:val="clear" w:color="auto" w:fill="auto"/>
+            <w:tcMar>
+              <w:top w:w="80" w:type="dxa"/>
+              <w:left w:w="80" w:type="dxa"/>
+              <w:bottom w:w="80" w:type="dxa"/>
+              <w:right w:w="80" w:type="dxa"/>
+            </w:tcMar>
+            <w:hideMark/>
+          </w:tcPr>
+          <w:p>
+            <w:pPr>
+              <w:pStyle w:val="Sinespaciado"/>
+              <w:spacing w:line="360" w:lineRule="auto"/>
+              <w:rPr>
+                <w:rFonts w:ascii="Arial" w:hAnsi="Arial" w:cs="Arial"/>
+                <w:sz w:val="24"/>
+                <w:szCs w:val="24"/>
+              </w:rPr>
+            </w:pPr>
+            <w:r>
+              <w:rPr>
+                <w:rFonts w:ascii="Arial" w:eastAsia="Calibri" w:hAnsi="Arial" w:cs="Arial"/>
+                <w:sz w:val="24"/>
+                <w:szCs w:val="24"/>
+              </w:rPr>
+              <w:t xml:space="preserve">El </w:t>
+            </w:r>
+            <w:proofErr w:type="spellStart"/>
+            <w:r>
+              <w:rPr>
+                <w:rFonts w:ascii="Arial" w:eastAsia="Calibri" w:hAnsi="Arial" w:cs="Arial"/>
+                <w:sz w:val="24"/>
+                <w:szCs w:val="24"/>
+              </w:rPr>
+              <w:t>cambio</w:t>
+            </w:r>
+            <w:proofErr w:type="spellEnd"/>
+            <w:r>
+              <w:rPr>
+                <w:rFonts w:ascii="Arial" w:eastAsia="Calibri" w:hAnsi="Arial" w:cs="Arial"/>
+                <w:sz w:val="24"/>
+                <w:szCs w:val="24"/>
+              </w:rPr>
+              <w:t xml:space="preserve"> </w:t>
+            </w:r>
+            <w:proofErr w:type="spellStart"/>
+            <w:r>
+              <w:rPr>
+                <w:rFonts w:ascii="Arial" w:eastAsia="Calibri" w:hAnsi="Arial" w:cs="Arial"/>
+                <w:sz w:val="24"/>
+                <w:szCs w:val="24"/>
+              </w:rPr>
+              <w:t>repara</w:t>
+            </w:r>
+            <w:proofErr w:type="spellEnd"/>
+            <w:r>
+              <w:rPr>
+                <w:rFonts w:ascii="Arial" w:eastAsia="Calibri" w:hAnsi="Arial" w:cs="Arial"/>
+                <w:sz w:val="24"/>
+                <w:szCs w:val="24"/>
+              </w:rPr>
+              <w:t xml:space="preserve"> un error que </w:t>
+            </w:r>
+            <w:proofErr w:type="spellStart"/>
+            <w:r>
+              <w:rPr>
+                <w:rFonts w:ascii="Arial" w:eastAsia="Calibri" w:hAnsi="Arial" w:cs="Arial"/>
+                <w:sz w:val="24"/>
+                <w:szCs w:val="24"/>
+              </w:rPr>
+              <w:t>tiene</w:t>
+            </w:r>
+            <w:proofErr w:type="spellEnd"/>
+            <w:r>
+              <w:rPr>
+                <w:rFonts w:ascii="Arial" w:eastAsia="Calibri" w:hAnsi="Arial" w:cs="Arial"/>
+                <w:sz w:val="24"/>
+                <w:szCs w:val="24"/>
+              </w:rPr>
+              <w:t xml:space="preserve"> un </w:t>
+            </w:r>
+            <w:proofErr w:type="spellStart"/>
+            <w:r>
+              <w:rPr>
+                <w:rFonts w:ascii="Arial" w:eastAsia="Calibri" w:hAnsi="Arial" w:cs="Arial"/>
+                <w:sz w:val="24"/>
+                <w:szCs w:val="24"/>
+              </w:rPr>
+              <w:t>impacto</w:t>
+            </w:r>
+            <w:proofErr w:type="spellEnd"/>
+            <w:r>
+              <w:rPr>
+                <w:rFonts w:ascii="Arial" w:eastAsia="Calibri" w:hAnsi="Arial" w:cs="Arial"/>
+                <w:sz w:val="24"/>
+                <w:szCs w:val="24"/>
+              </w:rPr>
+              <w:t xml:space="preserve"> </w:t>
+            </w:r>
+            <w:proofErr w:type="spellStart"/>
+            <w:r>
+              <w:rPr>
+                <w:rFonts w:ascii="Arial" w:eastAsia="Calibri" w:hAnsi="Arial" w:cs="Arial"/>
+                <w:sz w:val="24"/>
+                <w:szCs w:val="24"/>
+              </w:rPr>
+              <w:t>negativo</w:t>
+            </w:r>
+            <w:proofErr w:type="spellEnd"/>
+            <w:r>
+              <w:rPr>
+                <w:rFonts w:ascii="Arial" w:eastAsia="Calibri" w:hAnsi="Arial" w:cs="Arial"/>
+                <w:sz w:val="24"/>
+                <w:szCs w:val="24"/>
+              </w:rPr>
+              <w:t xml:space="preserve"> alto </w:t>
+            </w:r>
+            <w:proofErr w:type="spellStart"/>
+            <w:r>
+              <w:rPr>
+                <w:rFonts w:ascii="Arial" w:eastAsia="Calibri" w:hAnsi="Arial" w:cs="Arial"/>
+                <w:sz w:val="24"/>
+                <w:szCs w:val="24"/>
+              </w:rPr>
+              <w:t>en</w:t>
+            </w:r>
+            <w:proofErr w:type="spellEnd"/>
+            <w:r>
+              <w:rPr>
+                <w:rFonts w:ascii="Arial" w:eastAsia="Calibri" w:hAnsi="Arial" w:cs="Arial"/>
+                <w:sz w:val="24"/>
+                <w:szCs w:val="24"/>
+              </w:rPr>
+              <w:t xml:space="preserve"> el </w:t>
+            </w:r>
+            <w:proofErr w:type="spellStart"/>
+            <w:r>
+              <w:rPr>
+                <w:rFonts w:ascii="Arial" w:eastAsia="Calibri" w:hAnsi="Arial" w:cs="Arial"/>
+                <w:sz w:val="24"/>
+                <w:szCs w:val="24"/>
+              </w:rPr>
+              <w:t>negocio</w:t>
+            </w:r>
+            <w:proofErr w:type="spellEnd"/>
+            <w:r>
+              <w:rPr>
+                <w:rFonts w:ascii="Arial" w:eastAsia="Calibri" w:hAnsi="Arial" w:cs="Arial"/>
+                <w:sz w:val="24"/>
+                <w:szCs w:val="24"/>
+              </w:rPr>
+              <w:t xml:space="preserve"> y se </w:t>
+            </w:r>
+            <w:proofErr w:type="spellStart"/>
+            <w:r>
+              <w:rPr>
+                <w:rFonts w:ascii="Arial" w:eastAsia="Calibri" w:hAnsi="Arial" w:cs="Arial"/>
+                <w:sz w:val="24"/>
+                <w:szCs w:val="24"/>
+              </w:rPr>
+              <w:t>encuentra</w:t>
+            </w:r>
+            <w:proofErr w:type="spellEnd"/>
+            <w:r>
+              <w:rPr>
+                <w:rFonts w:ascii="Arial" w:eastAsia="Calibri" w:hAnsi="Arial" w:cs="Arial"/>
+                <w:sz w:val="24"/>
+                <w:szCs w:val="24"/>
+              </w:rPr>
+              <w:t xml:space="preserve"> </w:t>
+            </w:r>
+            <w:proofErr w:type="spellStart"/>
+            <w:r>
+              <w:rPr>
+                <w:rFonts w:ascii="Arial" w:eastAsia="Calibri" w:hAnsi="Arial" w:cs="Arial"/>
+                <w:sz w:val="24"/>
+                <w:szCs w:val="24"/>
+              </w:rPr>
+              <w:t>deteniendo</w:t>
+            </w:r>
+            <w:proofErr w:type="spellEnd"/>
+            <w:r>
+              <w:rPr>
+                <w:rFonts w:ascii="Arial" w:eastAsia="Calibri" w:hAnsi="Arial" w:cs="Arial"/>
+                <w:sz w:val="24"/>
+                <w:szCs w:val="24"/>
+              </w:rPr>
+              <w:t xml:space="preserve"> la </w:t>
+            </w:r>
+            <w:proofErr w:type="spellStart"/>
+            <w:r>
+              <w:rPr>
+                <w:rFonts w:ascii="Arial" w:eastAsia="Calibri" w:hAnsi="Arial" w:cs="Arial"/>
+                <w:sz w:val="24"/>
+                <w:szCs w:val="24"/>
+              </w:rPr>
+              <w:t>operación</w:t>
+            </w:r>
+            <w:proofErr w:type="spellEnd"/>
+            <w:r>
+              <w:rPr>
+                <w:rFonts w:ascii="Arial" w:eastAsia="Calibri" w:hAnsi="Arial" w:cs="Arial"/>
+                <w:sz w:val="24"/>
+                <w:szCs w:val="24"/>
+              </w:rPr>
+              <w:t xml:space="preserve"> </w:t>
+            </w:r>
+            <w:proofErr w:type="spellStart"/>
+            <w:r>
+              <w:rPr>
+                <w:rFonts w:ascii="Arial" w:eastAsia="Calibri" w:hAnsi="Arial" w:cs="Arial"/>
+                <w:sz w:val="24"/>
+                <w:szCs w:val="24"/>
+              </w:rPr>
+              <w:t>en</w:t>
+            </w:r>
+            <w:proofErr w:type="spellEnd"/>
+            <w:r>
+              <w:rPr>
+                <w:rFonts w:ascii="Arial" w:eastAsia="Calibri" w:hAnsi="Arial" w:cs="Arial"/>
+                <w:sz w:val="24"/>
+                <w:szCs w:val="24"/>
+              </w:rPr>
+              <w:t xml:space="preserve"> las </w:t>
+            </w:r>
+            <w:proofErr w:type="spellStart"/>
+            <w:r>
+              <w:rPr>
+                <w:rFonts w:ascii="Arial" w:eastAsia="Calibri" w:hAnsi="Arial" w:cs="Arial"/>
+                <w:sz w:val="24"/>
+                <w:szCs w:val="24"/>
+              </w:rPr>
+              <w:t>actividades</w:t>
+            </w:r>
+            <w:proofErr w:type="spellEnd"/>
+            <w:r>
+              <w:rPr>
+                <w:rFonts w:ascii="Arial" w:eastAsia="Calibri" w:hAnsi="Arial" w:cs="Arial"/>
+                <w:sz w:val="24"/>
+                <w:szCs w:val="24"/>
+              </w:rPr>
+              <w:t xml:space="preserve"> de </w:t>
+            </w:r>
+            <w:proofErr w:type="spellStart"/>
+            <w:r>
+              <w:rPr>
+                <w:rFonts w:ascii="Arial" w:eastAsia="Calibri" w:hAnsi="Arial" w:cs="Arial"/>
+                <w:sz w:val="24"/>
+                <w:szCs w:val="24"/>
+              </w:rPr>
+              <w:t>los</w:t>
+            </w:r>
+            <w:proofErr w:type="spellEnd"/>
+            <w:r>
+              <w:rPr>
+                <w:rFonts w:ascii="Arial" w:eastAsia="Calibri" w:hAnsi="Arial" w:cs="Arial"/>
+                <w:sz w:val="24"/>
+                <w:szCs w:val="24"/>
+              </w:rPr>
+              <w:t xml:space="preserve"> </w:t>
+            </w:r>
+            <w:proofErr w:type="spellStart"/>
+            <w:r>
+              <w:rPr>
+                <w:rFonts w:ascii="Arial" w:eastAsia="Calibri" w:hAnsi="Arial" w:cs="Arial"/>
+                <w:sz w:val="24"/>
+                <w:szCs w:val="24"/>
+              </w:rPr>
+              <w:t>usuarios</w:t>
+            </w:r>
+            <w:proofErr w:type="spellEnd"/>
+            <w:r>
+              <w:rPr>
+                <w:rFonts w:ascii="Arial" w:eastAsia="Calibri" w:hAnsi="Arial" w:cs="Arial"/>
+                <w:sz w:val="24"/>
+                <w:szCs w:val="24"/>
+              </w:rPr>
+              <w:t xml:space="preserve">. Este </w:t>
+            </w:r>
+            <w:proofErr w:type="spellStart"/>
+            <w:r>
+              <w:rPr>
+                <w:rFonts w:ascii="Arial" w:eastAsia="Calibri" w:hAnsi="Arial" w:cs="Arial"/>
+                <w:sz w:val="24"/>
+                <w:szCs w:val="24"/>
+              </w:rPr>
+              <w:t>cambio</w:t>
+            </w:r>
+            <w:proofErr w:type="spellEnd"/>
+            <w:r>
+              <w:rPr>
+                <w:rFonts w:ascii="Arial" w:eastAsia="Calibri" w:hAnsi="Arial" w:cs="Arial"/>
+                <w:sz w:val="24"/>
+                <w:szCs w:val="24"/>
+              </w:rPr>
+              <w:t xml:space="preserve"> </w:t>
+            </w:r>
+            <w:proofErr w:type="spellStart"/>
+            <w:r>
+              <w:rPr>
+                <w:rFonts w:ascii="Arial" w:eastAsia="Calibri" w:hAnsi="Arial" w:cs="Arial"/>
+                <w:sz w:val="24"/>
+                <w:szCs w:val="24"/>
+              </w:rPr>
+              <w:t>urgente</w:t>
+            </w:r>
+            <w:proofErr w:type="spellEnd"/>
+            <w:r>
+              <w:rPr>
+                <w:rFonts w:ascii="Arial" w:eastAsia="Calibri" w:hAnsi="Arial" w:cs="Arial"/>
+                <w:sz w:val="24"/>
+                <w:szCs w:val="24"/>
+              </w:rPr>
+              <w:t xml:space="preserve"> </w:t>
+            </w:r>
+            <w:proofErr w:type="spellStart"/>
+            <w:r>
+              <w:rPr>
+                <w:rFonts w:ascii="Arial" w:eastAsia="Calibri" w:hAnsi="Arial" w:cs="Arial"/>
+                <w:sz w:val="24"/>
+                <w:szCs w:val="24"/>
+              </w:rPr>
+              <w:t>tiene</w:t>
+            </w:r>
+            <w:proofErr w:type="spellEnd"/>
+            <w:r>
+              <w:rPr>
+                <w:rFonts w:ascii="Arial" w:eastAsia="Calibri" w:hAnsi="Arial" w:cs="Arial"/>
+                <w:sz w:val="24"/>
+                <w:szCs w:val="24"/>
+              </w:rPr>
+              <w:t xml:space="preserve"> un </w:t>
+            </w:r>
+            <w:proofErr w:type="spellStart"/>
+            <w:r>
+              <w:rPr>
+                <w:rFonts w:ascii="Arial" w:eastAsia="Calibri" w:hAnsi="Arial" w:cs="Arial"/>
+                <w:sz w:val="24"/>
+                <w:szCs w:val="24"/>
+              </w:rPr>
+              <w:t>proceso</w:t>
+            </w:r>
+            <w:proofErr w:type="spellEnd"/>
+            <w:r>
+              <w:rPr>
+                <w:rFonts w:ascii="Arial" w:eastAsia="Calibri" w:hAnsi="Arial" w:cs="Arial"/>
+                <w:sz w:val="24"/>
+                <w:szCs w:val="24"/>
+              </w:rPr>
+              <w:t xml:space="preserve"> </w:t>
+            </w:r>
+            <w:proofErr w:type="spellStart"/>
+            <w:r>
+              <w:rPr>
+                <w:rFonts w:ascii="Arial" w:eastAsia="Calibri" w:hAnsi="Arial" w:cs="Arial"/>
+                <w:sz w:val="24"/>
+                <w:szCs w:val="24"/>
+              </w:rPr>
+              <w:t>establecido</w:t>
+            </w:r>
+            <w:proofErr w:type="spellEnd"/>
+            <w:r>
+              <w:rPr>
+                <w:rFonts w:ascii="Arial" w:eastAsia="Calibri" w:hAnsi="Arial" w:cs="Arial"/>
+                <w:sz w:val="24"/>
+                <w:szCs w:val="24"/>
+              </w:rPr>
+              <w:t>.</w:t>
+            </w:r>
+          </w:p>
+        </w:tc>
+      </w:tr>
+      <w:tr>
+        <w:trPr>
+          <w:trHeight w:val="748"/>
+        </w:trPr>
+        <w:tc>
+          <w:tcPr>
+            <w:tcW w:w="2694" w:type="dxa"/>
+            <w:tcBorders>
+              <w:top w:val="single" w:sz="8" w:space="0" w:color="000000"/>
+              <w:left w:val="single" w:sz="8" w:space="0" w:color="000000"/>
+              <w:bottom w:val="single" w:sz="8" w:space="0" w:color="000000"/>
+              <w:right w:val="single" w:sz="8" w:space="0" w:color="000000"/>
+            </w:tcBorders>
+            <w:shd w:val="clear" w:color="auto" w:fill="auto"/>
+            <w:tcMar>
+              <w:top w:w="80" w:type="dxa"/>
+              <w:left w:w="80" w:type="dxa"/>
+              <w:bottom w:w="80" w:type="dxa"/>
+              <w:right w:w="80" w:type="dxa"/>
+            </w:tcMar>
+            <w:hideMark/>
+          </w:tcPr>
+          <w:p>
+            <w:pPr>
+              <w:pStyle w:val="Sinespaciado"/>
+              <w:spacing w:line="360" w:lineRule="auto"/>
+              <w:jc w:val="center"/>
+              <w:rPr>
+                <w:rFonts w:ascii="Arial" w:hAnsi="Arial" w:cs="Arial"/>
+                <w:sz w:val="24"/>
+                <w:szCs w:val="24"/>
+              </w:rPr>
+            </w:pPr>
+            <w:proofErr w:type="spellStart"/>
+            <w:r>
+              <w:rPr>
+                <w:rFonts w:ascii="Arial" w:eastAsia="Calibri" w:hAnsi="Arial" w:cs="Arial"/>
+                <w:iCs/>
+                <w:sz w:val="24"/>
+                <w:szCs w:val="24"/>
+              </w:rPr>
+              <w:t>Cambio</w:t>
+            </w:r>
+            <w:proofErr w:type="spellEnd"/>
+            <w:r>
+              <w:rPr>
+                <w:rFonts w:ascii="Arial" w:eastAsia="Calibri" w:hAnsi="Arial" w:cs="Arial"/>
+                <w:iCs/>
+                <w:sz w:val="24"/>
+                <w:szCs w:val="24"/>
+              </w:rPr>
+              <w:t xml:space="preserve"> </w:t>
+            </w:r>
+            <w:proofErr w:type="spellStart"/>
+            <w:r>
+              <w:rPr>
+                <w:rFonts w:ascii="Arial" w:eastAsia="Calibri" w:hAnsi="Arial" w:cs="Arial"/>
+                <w:iCs/>
+                <w:sz w:val="24"/>
+                <w:szCs w:val="24"/>
+              </w:rPr>
+              <w:t>Estándar</w:t>
+            </w:r>
+            <w:proofErr w:type="spellEnd"/>
+          </w:p>
+        </w:tc>
+        <w:tc>
+          <w:tcPr>
+            <w:tcW w:w="6237" w:type="dxa"/>
+            <w:tcBorders>
+              <w:top w:val="single" w:sz="8" w:space="0" w:color="000000"/>
+              <w:left w:val="single" w:sz="8" w:space="0" w:color="000000"/>
+              <w:bottom w:val="single" w:sz="8" w:space="0" w:color="000000"/>
+              <w:right w:val="single" w:sz="8" w:space="0" w:color="000000"/>
+            </w:tcBorders>
+            <w:shd w:val="clear" w:color="auto" w:fill="auto"/>
+            <w:tcMar>
+              <w:top w:w="80" w:type="dxa"/>
+              <w:left w:w="80" w:type="dxa"/>
+              <w:bottom w:w="80" w:type="dxa"/>
+              <w:right w:w="80" w:type="dxa"/>
+            </w:tcMar>
+            <w:hideMark/>
+          </w:tcPr>
+          <w:p>
+            <w:pPr>
+              <w:pStyle w:val="Sinespaciado"/>
+              <w:keepNext/>
+              <w:spacing w:line="360" w:lineRule="auto"/>
+              <w:rPr>
+                <w:rFonts w:ascii="Arial" w:hAnsi="Arial" w:cs="Arial"/>
+                <w:sz w:val="24"/>
+                <w:szCs w:val="24"/>
+              </w:rPr>
+            </w:pPr>
+            <w:r>
+              <w:rPr>
+                <w:rFonts w:ascii="Arial" w:eastAsia="Calibri" w:hAnsi="Arial" w:cs="Arial"/>
+                <w:sz w:val="24"/>
+                <w:szCs w:val="24"/>
+              </w:rPr>
+              <w:t xml:space="preserve">El </w:t>
+            </w:r>
+            <w:proofErr w:type="spellStart"/>
+            <w:r>
+              <w:rPr>
+                <w:rFonts w:ascii="Arial" w:eastAsia="Calibri" w:hAnsi="Arial" w:cs="Arial"/>
+                <w:sz w:val="24"/>
+                <w:szCs w:val="24"/>
+              </w:rPr>
+              <w:t>cambio</w:t>
+            </w:r>
+            <w:proofErr w:type="spellEnd"/>
+            <w:r>
+              <w:rPr>
+                <w:rFonts w:ascii="Arial" w:eastAsia="Calibri" w:hAnsi="Arial" w:cs="Arial"/>
+                <w:sz w:val="24"/>
+                <w:szCs w:val="24"/>
+              </w:rPr>
+              <w:t xml:space="preserve"> </w:t>
+            </w:r>
+            <w:proofErr w:type="spellStart"/>
+            <w:r>
+              <w:rPr>
+                <w:rFonts w:ascii="Arial" w:eastAsia="Calibri" w:hAnsi="Arial" w:cs="Arial"/>
+                <w:sz w:val="24"/>
+                <w:szCs w:val="24"/>
+              </w:rPr>
+              <w:t>sigue</w:t>
+            </w:r>
+            <w:proofErr w:type="spellEnd"/>
+            <w:r>
+              <w:rPr>
+                <w:rFonts w:ascii="Arial" w:eastAsia="Calibri" w:hAnsi="Arial" w:cs="Arial"/>
+                <w:sz w:val="24"/>
+                <w:szCs w:val="24"/>
+              </w:rPr>
+              <w:t xml:space="preserve"> el </w:t>
+            </w:r>
+            <w:proofErr w:type="spellStart"/>
+            <w:r>
+              <w:rPr>
+                <w:rFonts w:ascii="Arial" w:eastAsia="Calibri" w:hAnsi="Arial" w:cs="Arial"/>
+                <w:sz w:val="24"/>
+                <w:szCs w:val="24"/>
+              </w:rPr>
+              <w:t>proceso</w:t>
+            </w:r>
+            <w:proofErr w:type="spellEnd"/>
+            <w:r>
+              <w:rPr>
+                <w:rFonts w:ascii="Arial" w:eastAsia="Calibri" w:hAnsi="Arial" w:cs="Arial"/>
+                <w:sz w:val="24"/>
+                <w:szCs w:val="24"/>
+              </w:rPr>
+              <w:t xml:space="preserve"> </w:t>
+            </w:r>
+            <w:proofErr w:type="spellStart"/>
+            <w:r>
+              <w:rPr>
+                <w:rFonts w:ascii="Arial" w:eastAsia="Calibri" w:hAnsi="Arial" w:cs="Arial"/>
+                <w:sz w:val="24"/>
+                <w:szCs w:val="24"/>
+              </w:rPr>
+              <w:t>completo</w:t>
+            </w:r>
+            <w:proofErr w:type="spellEnd"/>
+            <w:r>
+              <w:rPr>
+                <w:rFonts w:ascii="Arial" w:eastAsia="Calibri" w:hAnsi="Arial" w:cs="Arial"/>
+                <w:sz w:val="24"/>
+                <w:szCs w:val="24"/>
+              </w:rPr>
+              <w:t xml:space="preserve"> para la </w:t>
+            </w:r>
+            <w:proofErr w:type="spellStart"/>
+            <w:r>
+              <w:rPr>
+                <w:rFonts w:ascii="Arial" w:eastAsia="Calibri" w:hAnsi="Arial" w:cs="Arial"/>
+                <w:sz w:val="24"/>
+                <w:szCs w:val="24"/>
+              </w:rPr>
+              <w:t>implementación</w:t>
+            </w:r>
+            <w:proofErr w:type="spellEnd"/>
+            <w:r>
+              <w:rPr>
+                <w:rFonts w:ascii="Arial" w:eastAsia="Calibri" w:hAnsi="Arial" w:cs="Arial"/>
+                <w:sz w:val="24"/>
+                <w:szCs w:val="24"/>
+              </w:rPr>
+              <w:t xml:space="preserve"> del </w:t>
+            </w:r>
+            <w:proofErr w:type="spellStart"/>
+            <w:r>
+              <w:rPr>
+                <w:rFonts w:ascii="Arial" w:eastAsia="Calibri" w:hAnsi="Arial" w:cs="Arial"/>
+                <w:sz w:val="24"/>
+                <w:szCs w:val="24"/>
+              </w:rPr>
+              <w:t>cambio</w:t>
+            </w:r>
+            <w:proofErr w:type="spellEnd"/>
+            <w:r>
+              <w:rPr>
+                <w:rFonts w:ascii="Arial" w:eastAsia="Calibri" w:hAnsi="Arial" w:cs="Arial"/>
+                <w:sz w:val="24"/>
+                <w:szCs w:val="24"/>
+              </w:rPr>
+              <w:t xml:space="preserve">, </w:t>
+            </w:r>
+            <w:proofErr w:type="spellStart"/>
+            <w:r>
+              <w:rPr>
+                <w:rFonts w:ascii="Arial" w:eastAsia="Calibri" w:hAnsi="Arial" w:cs="Arial"/>
+                <w:sz w:val="24"/>
+                <w:szCs w:val="24"/>
+              </w:rPr>
+              <w:t>es</w:t>
+            </w:r>
+            <w:proofErr w:type="spellEnd"/>
+            <w:r>
+              <w:rPr>
+                <w:rFonts w:ascii="Arial" w:eastAsia="Calibri" w:hAnsi="Arial" w:cs="Arial"/>
+                <w:sz w:val="24"/>
+                <w:szCs w:val="24"/>
+              </w:rPr>
+              <w:t xml:space="preserve"> </w:t>
+            </w:r>
+            <w:proofErr w:type="spellStart"/>
+            <w:r>
+              <w:rPr>
+                <w:rFonts w:ascii="Arial" w:eastAsia="Calibri" w:hAnsi="Arial" w:cs="Arial"/>
+                <w:sz w:val="24"/>
+                <w:szCs w:val="24"/>
+              </w:rPr>
+              <w:t>decir</w:t>
+            </w:r>
+            <w:proofErr w:type="spellEnd"/>
+            <w:r>
+              <w:rPr>
+                <w:rFonts w:ascii="Arial" w:eastAsia="Calibri" w:hAnsi="Arial" w:cs="Arial"/>
+                <w:sz w:val="24"/>
+                <w:szCs w:val="24"/>
+              </w:rPr>
+              <w:t xml:space="preserve"> </w:t>
+            </w:r>
+            <w:proofErr w:type="spellStart"/>
+            <w:r>
+              <w:rPr>
+                <w:rFonts w:ascii="Arial" w:eastAsia="Calibri" w:hAnsi="Arial" w:cs="Arial"/>
+                <w:sz w:val="24"/>
+                <w:szCs w:val="24"/>
+              </w:rPr>
+              <w:t>cumple</w:t>
+            </w:r>
+            <w:proofErr w:type="spellEnd"/>
+            <w:r>
+              <w:rPr>
+                <w:rFonts w:ascii="Arial" w:eastAsia="Calibri" w:hAnsi="Arial" w:cs="Arial"/>
+                <w:sz w:val="24"/>
+                <w:szCs w:val="24"/>
+              </w:rPr>
+              <w:t xml:space="preserve"> con </w:t>
+            </w:r>
+            <w:proofErr w:type="spellStart"/>
+            <w:r>
+              <w:rPr>
+                <w:rFonts w:ascii="Arial" w:eastAsia="Calibri" w:hAnsi="Arial" w:cs="Arial"/>
+                <w:sz w:val="24"/>
+                <w:szCs w:val="24"/>
+              </w:rPr>
+              <w:t>cada</w:t>
+            </w:r>
+            <w:proofErr w:type="spellEnd"/>
+            <w:r>
+              <w:rPr>
+                <w:rFonts w:ascii="Arial" w:eastAsia="Calibri" w:hAnsi="Arial" w:cs="Arial"/>
+                <w:sz w:val="24"/>
+                <w:szCs w:val="24"/>
+              </w:rPr>
+              <w:t xml:space="preserve"> </w:t>
+            </w:r>
+            <w:proofErr w:type="spellStart"/>
+            <w:r>
+              <w:rPr>
+                <w:rFonts w:ascii="Arial" w:eastAsia="Calibri" w:hAnsi="Arial" w:cs="Arial"/>
+                <w:sz w:val="24"/>
+                <w:szCs w:val="24"/>
+              </w:rPr>
+              <w:t>una</w:t>
+            </w:r>
+            <w:proofErr w:type="spellEnd"/>
+            <w:r>
+              <w:rPr>
+                <w:rFonts w:ascii="Arial" w:eastAsia="Calibri" w:hAnsi="Arial" w:cs="Arial"/>
+                <w:sz w:val="24"/>
+                <w:szCs w:val="24"/>
+              </w:rPr>
+              <w:t xml:space="preserve"> de las </w:t>
+            </w:r>
+            <w:proofErr w:type="spellStart"/>
+            <w:r>
+              <w:rPr>
+                <w:rFonts w:ascii="Arial" w:eastAsia="Calibri" w:hAnsi="Arial" w:cs="Arial"/>
+                <w:sz w:val="24"/>
+                <w:szCs w:val="24"/>
+              </w:rPr>
+              <w:t>fases</w:t>
+            </w:r>
+            <w:proofErr w:type="spellEnd"/>
+            <w:r>
+              <w:rPr>
+                <w:rFonts w:ascii="Arial" w:eastAsia="Calibri" w:hAnsi="Arial" w:cs="Arial"/>
+                <w:sz w:val="24"/>
+                <w:szCs w:val="24"/>
+              </w:rPr>
+              <w:t xml:space="preserve"> del </w:t>
+            </w:r>
+            <w:proofErr w:type="spellStart"/>
+            <w:r>
+              <w:rPr>
+                <w:rFonts w:ascii="Arial" w:eastAsia="Calibri" w:hAnsi="Arial" w:cs="Arial"/>
+                <w:sz w:val="24"/>
+                <w:szCs w:val="24"/>
+              </w:rPr>
+              <w:t>proceso</w:t>
+            </w:r>
+            <w:proofErr w:type="spellEnd"/>
+            <w:r>
+              <w:rPr>
+                <w:rFonts w:ascii="Arial" w:eastAsia="Calibri" w:hAnsi="Arial" w:cs="Arial"/>
+                <w:sz w:val="24"/>
+                <w:szCs w:val="24"/>
+              </w:rPr>
+              <w:t xml:space="preserve"> de </w:t>
+            </w:r>
+            <w:proofErr w:type="spellStart"/>
+            <w:r>
+              <w:rPr>
+                <w:rFonts w:ascii="Arial" w:eastAsia="Calibri" w:hAnsi="Arial" w:cs="Arial"/>
+                <w:sz w:val="24"/>
+                <w:szCs w:val="24"/>
+              </w:rPr>
+              <w:t>gestión</w:t>
+            </w:r>
+            <w:proofErr w:type="spellEnd"/>
+            <w:r>
+              <w:rPr>
+                <w:rFonts w:ascii="Arial" w:eastAsia="Calibri" w:hAnsi="Arial" w:cs="Arial"/>
+                <w:sz w:val="24"/>
+                <w:szCs w:val="24"/>
+              </w:rPr>
+              <w:t xml:space="preserve"> de </w:t>
+            </w:r>
+            <w:proofErr w:type="spellStart"/>
+            <w:r>
+              <w:rPr>
+                <w:rFonts w:ascii="Arial" w:eastAsia="Calibri" w:hAnsi="Arial" w:cs="Arial"/>
+                <w:sz w:val="24"/>
+                <w:szCs w:val="24"/>
+              </w:rPr>
+              <w:t>cambios</w:t>
+            </w:r>
+            <w:proofErr w:type="spellEnd"/>
+            <w:r>
+              <w:rPr>
+                <w:rFonts w:ascii="Arial" w:eastAsia="Calibri" w:hAnsi="Arial" w:cs="Arial"/>
+                <w:sz w:val="24"/>
+                <w:szCs w:val="24"/>
+              </w:rPr>
+              <w:t>.</w:t>
+            </w:r>
+          </w:p>
+        </w:tc>
+      </w:tr>
+      <w:tr>
+        <w:trPr>
+          <w:trHeight w:val="748"/>
+        </w:trPr>
+        <w:tc>
+          <w:tcPr>
+            <w:tcW w:w="2694" w:type="dxa"/>
+            <w:tcBorders>
+              <w:top w:val="single" w:sz="8" w:space="0" w:color="000000"/>
+              <w:left w:val="single" w:sz="8" w:space="0" w:color="000000"/>
+              <w:bottom w:val="single" w:sz="8" w:space="0" w:color="000000"/>
+              <w:right w:val="single" w:sz="8" w:space="0" w:color="000000"/>
+            </w:tcBorders>
+            <w:shd w:val="clear" w:color="auto" w:fill="auto"/>
+            <w:tcMar>
+              <w:top w:w="80" w:type="dxa"/>
+              <w:left w:w="80" w:type="dxa"/>
+              <w:bottom w:w="80" w:type="dxa"/>
+              <w:right w:w="80" w:type="dxa"/>
+            </w:tcMar>
+            <w:hideMark/>
+          </w:tcPr>
+          <w:p>
+            <w:pPr>
+              <w:pStyle w:val="Sinespaciado"/>
+              <w:spacing w:line="360" w:lineRule="auto"/>
+              <w:jc w:val="center"/>
+              <w:rPr>
+                <w:rFonts w:ascii="Arial" w:eastAsia="Calibri" w:hAnsi="Arial" w:cs="Arial"/>
+                <w:iCs/>
+                <w:sz w:val="24"/>
+                <w:szCs w:val="24"/>
+              </w:rPr>
+            </w:pPr>
+            <w:proofErr w:type="spellStart"/>
+            <w:r>
+              <w:rPr>
+                <w:rFonts w:ascii="Arial" w:eastAsia="Calibri" w:hAnsi="Arial" w:cs="Arial"/>
+                <w:iCs/>
+                <w:sz w:val="24"/>
+                <w:szCs w:val="24"/>
+              </w:rPr>
+              <w:t>Cambio</w:t>
+            </w:r>
+            <w:proofErr w:type="spellEnd"/>
+            <w:r>
+              <w:rPr>
+                <w:rFonts w:ascii="Arial" w:eastAsia="Calibri" w:hAnsi="Arial" w:cs="Arial"/>
+                <w:iCs/>
+                <w:sz w:val="24"/>
+                <w:szCs w:val="24"/>
+              </w:rPr>
+              <w:t xml:space="preserve"> Pre-</w:t>
+            </w:r>
+            <w:proofErr w:type="spellStart"/>
+            <w:r>
+              <w:rPr>
+                <w:rFonts w:ascii="Arial" w:eastAsia="Calibri" w:hAnsi="Arial" w:cs="Arial"/>
+                <w:iCs/>
+                <w:sz w:val="24"/>
+                <w:szCs w:val="24"/>
+              </w:rPr>
+              <w:t>aprobado</w:t>
+            </w:r>
+            <w:proofErr w:type="spellEnd"/>
+          </w:p>
+        </w:tc>
+        <w:tc>
+          <w:tcPr>
+            <w:tcW w:w="6237" w:type="dxa"/>
+            <w:tcBorders>
+              <w:top w:val="single" w:sz="8" w:space="0" w:color="000000"/>
+              <w:left w:val="single" w:sz="8" w:space="0" w:color="000000"/>
+              <w:bottom w:val="single" w:sz="8" w:space="0" w:color="000000"/>
+              <w:right w:val="single" w:sz="8" w:space="0" w:color="000000"/>
+            </w:tcBorders>
+            <w:shd w:val="clear" w:color="auto" w:fill="auto"/>
+            <w:tcMar>
+              <w:top w:w="80" w:type="dxa"/>
+              <w:left w:w="80" w:type="dxa"/>
+              <w:bottom w:w="80" w:type="dxa"/>
+              <w:right w:w="80" w:type="dxa"/>
+            </w:tcMar>
+            <w:hideMark/>
+          </w:tcPr>
+          <w:p>
+            <w:pPr>
+              <w:pStyle w:val="Sinespaciado"/>
+              <w:keepNext/>
+              <w:spacing w:line="360" w:lineRule="auto"/>
+              <w:rPr>
+                <w:rFonts w:ascii="Arial" w:eastAsia="Calibri" w:hAnsi="Arial" w:cs="Arial"/>
+                <w:sz w:val="24"/>
+                <w:szCs w:val="24"/>
+              </w:rPr>
+            </w:pPr>
+            <w:proofErr w:type="spellStart"/>
+            <w:r>
+              <w:rPr>
+                <w:rFonts w:ascii="Arial" w:eastAsia="Calibri" w:hAnsi="Arial" w:cs="Arial"/>
+                <w:sz w:val="24"/>
+                <w:szCs w:val="24"/>
+              </w:rPr>
+              <w:t>Es</w:t>
+            </w:r>
+            <w:proofErr w:type="spellEnd"/>
+            <w:r>
+              <w:rPr>
+                <w:rFonts w:ascii="Arial" w:eastAsia="Calibri" w:hAnsi="Arial" w:cs="Arial"/>
+                <w:sz w:val="24"/>
+                <w:szCs w:val="24"/>
+              </w:rPr>
+              <w:t xml:space="preserve"> un </w:t>
+            </w:r>
+            <w:proofErr w:type="spellStart"/>
+            <w:r>
+              <w:rPr>
+                <w:rFonts w:ascii="Arial" w:eastAsia="Calibri" w:hAnsi="Arial" w:cs="Arial"/>
+                <w:sz w:val="24"/>
+                <w:szCs w:val="24"/>
+              </w:rPr>
+              <w:t>cambio</w:t>
+            </w:r>
+            <w:proofErr w:type="spellEnd"/>
+            <w:r>
+              <w:rPr>
+                <w:rFonts w:ascii="Arial" w:eastAsia="Calibri" w:hAnsi="Arial" w:cs="Arial"/>
+                <w:sz w:val="24"/>
+                <w:szCs w:val="24"/>
+              </w:rPr>
+              <w:t xml:space="preserve"> que ha </w:t>
+            </w:r>
+            <w:proofErr w:type="spellStart"/>
+            <w:r>
+              <w:rPr>
+                <w:rFonts w:ascii="Arial" w:eastAsia="Calibri" w:hAnsi="Arial" w:cs="Arial"/>
+                <w:sz w:val="24"/>
+                <w:szCs w:val="24"/>
+              </w:rPr>
+              <w:t>sido</w:t>
+            </w:r>
+            <w:proofErr w:type="spellEnd"/>
+            <w:r>
+              <w:rPr>
+                <w:rFonts w:ascii="Arial" w:eastAsia="Calibri" w:hAnsi="Arial" w:cs="Arial"/>
+                <w:sz w:val="24"/>
+                <w:szCs w:val="24"/>
+              </w:rPr>
+              <w:t xml:space="preserve"> </w:t>
+            </w:r>
+            <w:proofErr w:type="spellStart"/>
+            <w:r>
+              <w:rPr>
+                <w:rFonts w:ascii="Arial" w:eastAsia="Calibri" w:hAnsi="Arial" w:cs="Arial"/>
+                <w:sz w:val="24"/>
+                <w:szCs w:val="24"/>
+              </w:rPr>
+              <w:t>aprobado</w:t>
+            </w:r>
+            <w:proofErr w:type="spellEnd"/>
+            <w:r>
+              <w:rPr>
+                <w:rFonts w:ascii="Arial" w:eastAsia="Calibri" w:hAnsi="Arial" w:cs="Arial"/>
+                <w:sz w:val="24"/>
+                <w:szCs w:val="24"/>
+              </w:rPr>
+              <w:t xml:space="preserve"> </w:t>
+            </w:r>
+            <w:proofErr w:type="spellStart"/>
+            <w:r>
+              <w:rPr>
+                <w:rFonts w:ascii="Arial" w:eastAsia="Calibri" w:hAnsi="Arial" w:cs="Arial"/>
+                <w:sz w:val="24"/>
+                <w:szCs w:val="24"/>
+              </w:rPr>
+              <w:t>por</w:t>
+            </w:r>
+            <w:proofErr w:type="spellEnd"/>
+            <w:r>
+              <w:rPr>
+                <w:rFonts w:ascii="Arial" w:eastAsia="Calibri" w:hAnsi="Arial" w:cs="Arial"/>
+                <w:sz w:val="24"/>
+                <w:szCs w:val="24"/>
+              </w:rPr>
+              <w:t xml:space="preserve"> el </w:t>
+            </w:r>
+            <w:proofErr w:type="spellStart"/>
+            <w:r>
+              <w:rPr>
+                <w:rFonts w:ascii="Arial" w:eastAsia="Calibri" w:hAnsi="Arial" w:cs="Arial"/>
+                <w:sz w:val="24"/>
+                <w:szCs w:val="24"/>
+              </w:rPr>
+              <w:t>gerente</w:t>
+            </w:r>
+            <w:proofErr w:type="spellEnd"/>
+            <w:r>
+              <w:rPr>
+                <w:rFonts w:ascii="Arial" w:eastAsia="Calibri" w:hAnsi="Arial" w:cs="Arial"/>
+                <w:sz w:val="24"/>
+                <w:szCs w:val="24"/>
+              </w:rPr>
+              <w:t xml:space="preserve"> de la </w:t>
+            </w:r>
+            <w:proofErr w:type="spellStart"/>
+            <w:r>
+              <w:rPr>
+                <w:rFonts w:ascii="Arial" w:eastAsia="Calibri" w:hAnsi="Arial" w:cs="Arial"/>
+                <w:sz w:val="24"/>
+                <w:szCs w:val="24"/>
+              </w:rPr>
+              <w:t>empresa</w:t>
+            </w:r>
+            <w:proofErr w:type="spellEnd"/>
+            <w:r>
+              <w:rPr>
+                <w:rFonts w:ascii="Arial" w:eastAsia="Calibri" w:hAnsi="Arial" w:cs="Arial"/>
+                <w:sz w:val="24"/>
+                <w:szCs w:val="24"/>
+              </w:rPr>
+              <w:t xml:space="preserve">, el </w:t>
+            </w:r>
+            <w:proofErr w:type="spellStart"/>
+            <w:r>
+              <w:rPr>
+                <w:rFonts w:ascii="Arial" w:eastAsia="Calibri" w:hAnsi="Arial" w:cs="Arial"/>
+                <w:sz w:val="24"/>
+                <w:szCs w:val="24"/>
+              </w:rPr>
+              <w:t>cual</w:t>
+            </w:r>
+            <w:proofErr w:type="spellEnd"/>
+            <w:r>
+              <w:rPr>
+                <w:rFonts w:ascii="Arial" w:eastAsia="Calibri" w:hAnsi="Arial" w:cs="Arial"/>
+                <w:sz w:val="24"/>
+                <w:szCs w:val="24"/>
+              </w:rPr>
+              <w:t xml:space="preserve"> </w:t>
+            </w:r>
+            <w:proofErr w:type="spellStart"/>
+            <w:r>
+              <w:rPr>
+                <w:rFonts w:ascii="Arial" w:eastAsia="Calibri" w:hAnsi="Arial" w:cs="Arial"/>
+                <w:sz w:val="24"/>
+                <w:szCs w:val="24"/>
+              </w:rPr>
+              <w:t>requiere</w:t>
+            </w:r>
+            <w:proofErr w:type="spellEnd"/>
+            <w:r>
+              <w:rPr>
+                <w:rFonts w:ascii="Arial" w:eastAsia="Calibri" w:hAnsi="Arial" w:cs="Arial"/>
+                <w:sz w:val="24"/>
+                <w:szCs w:val="24"/>
+              </w:rPr>
+              <w:t xml:space="preserve"> </w:t>
+            </w:r>
+            <w:proofErr w:type="spellStart"/>
+            <w:r>
+              <w:rPr>
+                <w:rFonts w:ascii="Arial" w:eastAsia="Calibri" w:hAnsi="Arial" w:cs="Arial"/>
+                <w:sz w:val="24"/>
+                <w:szCs w:val="24"/>
+              </w:rPr>
+              <w:t>atención</w:t>
+            </w:r>
+            <w:proofErr w:type="spellEnd"/>
+            <w:r>
+              <w:rPr>
+                <w:rFonts w:ascii="Arial" w:eastAsia="Calibri" w:hAnsi="Arial" w:cs="Arial"/>
+                <w:sz w:val="24"/>
+                <w:szCs w:val="24"/>
+              </w:rPr>
+              <w:t xml:space="preserve"> </w:t>
+            </w:r>
+            <w:proofErr w:type="spellStart"/>
+            <w:r>
+              <w:rPr>
+                <w:rFonts w:ascii="Arial" w:eastAsia="Calibri" w:hAnsi="Arial" w:cs="Arial"/>
+                <w:sz w:val="24"/>
+                <w:szCs w:val="24"/>
+              </w:rPr>
+              <w:t>inmediata</w:t>
+            </w:r>
+            <w:proofErr w:type="spellEnd"/>
+            <w:r>
+              <w:rPr>
+                <w:rFonts w:ascii="Arial" w:eastAsia="Calibri" w:hAnsi="Arial" w:cs="Arial"/>
+                <w:sz w:val="24"/>
+                <w:szCs w:val="24"/>
+              </w:rPr>
+              <w:t xml:space="preserve">. Este </w:t>
+            </w:r>
+            <w:proofErr w:type="spellStart"/>
+            <w:r>
+              <w:rPr>
+                <w:rFonts w:ascii="Arial" w:eastAsia="Calibri" w:hAnsi="Arial" w:cs="Arial"/>
+                <w:sz w:val="24"/>
+                <w:szCs w:val="24"/>
+              </w:rPr>
+              <w:t>tipo</w:t>
+            </w:r>
+            <w:proofErr w:type="spellEnd"/>
+            <w:r>
+              <w:rPr>
+                <w:rFonts w:ascii="Arial" w:eastAsia="Calibri" w:hAnsi="Arial" w:cs="Arial"/>
+                <w:sz w:val="24"/>
+                <w:szCs w:val="24"/>
+              </w:rPr>
+              <w:t xml:space="preserve"> de </w:t>
+            </w:r>
+            <w:proofErr w:type="spellStart"/>
+            <w:r>
+              <w:rPr>
+                <w:rFonts w:ascii="Arial" w:eastAsia="Calibri" w:hAnsi="Arial" w:cs="Arial"/>
+                <w:sz w:val="24"/>
+                <w:szCs w:val="24"/>
+              </w:rPr>
+              <w:t>cambio</w:t>
+            </w:r>
+            <w:proofErr w:type="spellEnd"/>
+            <w:r>
+              <w:rPr>
+                <w:rFonts w:ascii="Arial" w:eastAsia="Calibri" w:hAnsi="Arial" w:cs="Arial"/>
+                <w:sz w:val="24"/>
+                <w:szCs w:val="24"/>
+              </w:rPr>
+              <w:t xml:space="preserve"> </w:t>
+            </w:r>
+            <w:proofErr w:type="spellStart"/>
+            <w:r>
+              <w:rPr>
+                <w:rFonts w:ascii="Arial" w:eastAsia="Calibri" w:hAnsi="Arial" w:cs="Arial"/>
+                <w:sz w:val="24"/>
+                <w:szCs w:val="24"/>
+              </w:rPr>
+              <w:t>pasa</w:t>
+            </w:r>
+            <w:proofErr w:type="spellEnd"/>
+            <w:r>
+              <w:rPr>
+                <w:rFonts w:ascii="Arial" w:eastAsia="Calibri" w:hAnsi="Arial" w:cs="Arial"/>
+                <w:sz w:val="24"/>
+                <w:szCs w:val="24"/>
+              </w:rPr>
+              <w:t xml:space="preserve"> </w:t>
+            </w:r>
+            <w:proofErr w:type="spellStart"/>
+            <w:r>
+              <w:rPr>
+                <w:rFonts w:ascii="Arial" w:eastAsia="Calibri" w:hAnsi="Arial" w:cs="Arial"/>
+                <w:sz w:val="24"/>
+                <w:szCs w:val="24"/>
+              </w:rPr>
+              <w:t>por</w:t>
+            </w:r>
+            <w:proofErr w:type="spellEnd"/>
+            <w:r>
+              <w:rPr>
+                <w:rFonts w:ascii="Arial" w:eastAsia="Calibri" w:hAnsi="Arial" w:cs="Arial"/>
+                <w:sz w:val="24"/>
+                <w:szCs w:val="24"/>
+              </w:rPr>
+              <w:t xml:space="preserve"> alto la </w:t>
+            </w:r>
+            <w:proofErr w:type="spellStart"/>
+            <w:r>
+              <w:rPr>
+                <w:rFonts w:ascii="Arial" w:eastAsia="Calibri" w:hAnsi="Arial" w:cs="Arial"/>
+                <w:sz w:val="24"/>
+                <w:szCs w:val="24"/>
+              </w:rPr>
+              <w:t>prioridad</w:t>
+            </w:r>
+            <w:proofErr w:type="spellEnd"/>
+            <w:r>
+              <w:rPr>
+                <w:rFonts w:ascii="Arial" w:eastAsia="Calibri" w:hAnsi="Arial" w:cs="Arial"/>
+                <w:sz w:val="24"/>
+                <w:szCs w:val="24"/>
+              </w:rPr>
+              <w:t xml:space="preserve"> que </w:t>
+            </w:r>
+            <w:proofErr w:type="spellStart"/>
+            <w:r>
+              <w:rPr>
+                <w:rFonts w:ascii="Arial" w:eastAsia="Calibri" w:hAnsi="Arial" w:cs="Arial"/>
+                <w:sz w:val="24"/>
+                <w:szCs w:val="24"/>
+              </w:rPr>
+              <w:t>tenga</w:t>
+            </w:r>
+            <w:proofErr w:type="spellEnd"/>
+            <w:r>
+              <w:rPr>
+                <w:rFonts w:ascii="Arial" w:eastAsia="Calibri" w:hAnsi="Arial" w:cs="Arial"/>
+                <w:sz w:val="24"/>
+                <w:szCs w:val="24"/>
+              </w:rPr>
+              <w:t xml:space="preserve"> </w:t>
+            </w:r>
+            <w:proofErr w:type="spellStart"/>
+            <w:r>
+              <w:rPr>
+                <w:rFonts w:ascii="Arial" w:eastAsia="Calibri" w:hAnsi="Arial" w:cs="Arial"/>
+                <w:sz w:val="24"/>
+                <w:szCs w:val="24"/>
+              </w:rPr>
+              <w:t>algún</w:t>
+            </w:r>
+            <w:proofErr w:type="spellEnd"/>
+            <w:r>
+              <w:rPr>
+                <w:rFonts w:ascii="Arial" w:eastAsia="Calibri" w:hAnsi="Arial" w:cs="Arial"/>
+                <w:sz w:val="24"/>
+                <w:szCs w:val="24"/>
+              </w:rPr>
+              <w:t xml:space="preserve"> </w:t>
+            </w:r>
+            <w:proofErr w:type="spellStart"/>
+            <w:r>
+              <w:rPr>
+                <w:rFonts w:ascii="Arial" w:eastAsia="Calibri" w:hAnsi="Arial" w:cs="Arial"/>
+                <w:sz w:val="24"/>
+                <w:szCs w:val="24"/>
+              </w:rPr>
+              <w:t>cambio</w:t>
+            </w:r>
+            <w:proofErr w:type="spellEnd"/>
+            <w:r>
+              <w:rPr>
+                <w:rFonts w:ascii="Arial" w:eastAsia="Calibri" w:hAnsi="Arial" w:cs="Arial"/>
+                <w:sz w:val="24"/>
+                <w:szCs w:val="24"/>
+              </w:rPr>
+              <w:t xml:space="preserve"> que se </w:t>
+            </w:r>
+            <w:proofErr w:type="spellStart"/>
+            <w:r>
+              <w:rPr>
+                <w:rFonts w:ascii="Arial" w:eastAsia="Calibri" w:hAnsi="Arial" w:cs="Arial"/>
+                <w:sz w:val="24"/>
+                <w:szCs w:val="24"/>
+              </w:rPr>
+              <w:t>esté</w:t>
+            </w:r>
+            <w:proofErr w:type="spellEnd"/>
+            <w:r>
+              <w:rPr>
+                <w:rFonts w:ascii="Arial" w:eastAsia="Calibri" w:hAnsi="Arial" w:cs="Arial"/>
+                <w:sz w:val="24"/>
+                <w:szCs w:val="24"/>
+              </w:rPr>
+              <w:t xml:space="preserve"> </w:t>
+            </w:r>
+            <w:proofErr w:type="spellStart"/>
+            <w:r>
+              <w:rPr>
+                <w:rFonts w:ascii="Arial" w:eastAsia="Calibri" w:hAnsi="Arial" w:cs="Arial"/>
+                <w:sz w:val="24"/>
+                <w:szCs w:val="24"/>
+              </w:rPr>
+              <w:t>desarrollando</w:t>
+            </w:r>
+            <w:proofErr w:type="spellEnd"/>
+            <w:r>
+              <w:rPr>
+                <w:rFonts w:ascii="Arial" w:eastAsia="Calibri" w:hAnsi="Arial" w:cs="Arial"/>
+                <w:sz w:val="24"/>
+                <w:szCs w:val="24"/>
+              </w:rPr>
+              <w:t>.</w:t>
+            </w:r>
+          </w:p>
+        </w:tc>
+      </w:tr>
+    </w:tbl>
+    <w:p>
+      <w:pPr>
+        <w:spacing w:line="360" w:lineRule="auto"/>
+        <w:jc w:val="center"/>
+        <w:rPr>
+          <w:sz w:val="24"/>
+          <w:szCs w:val="24"/>
+        </w:rPr>
+      </w:pPr>
+      <w:r>
+        <w:rPr>
+          <w:b/>
+          <w:sz w:val="24"/>
+          <w:szCs w:val="24"/>
+        </w:rPr>
+        <w:t>Tabla 11.</w:t>
+      </w:r>
+      <w:r>
+        <w:rPr>
+          <w:sz w:val="24"/>
+          <w:szCs w:val="24"/>
+        </w:rPr>
+        <w:t xml:space="preserve"> Descripción de tipos de cambio</w:t>
+      </w:r>
+      <w:bookmarkStart w:id="0" w:name="_GoBack"/>
+      <w:bookmarkEnd w:id="0"/>
     </w:p>
     <w:sectPr>
       <w:headerReference w:type="default" r:id="rId9"/>
@@ -5817,9 +8903,6 @@
             <w:widowControl w:val="0"/>
             <w:spacing w:line="240" w:lineRule="auto"/>
           </w:pPr>
-          <w:r>
-            <w:t>Confidencial</w:t>
-          </w:r>
         </w:p>
       </w:tc>
       <w:tc>
@@ -5875,7 +8958,7 @@
             <w:rPr>
               <w:noProof/>
             </w:rPr>
-            <w:t>10</w:t>
+            <w:t>13</w:t>
           </w:r>
           <w:r>
             <w:fldChar w:fldCharType="end"/>
@@ -6012,7 +9095,10 @@
             <w:spacing w:line="240" w:lineRule="auto"/>
           </w:pPr>
           <w:r>
-            <w:t>Plan de la Gestión de Configuración</w:t>
+            <w:t xml:space="preserve">Plan de la Gestión de </w:t>
+          </w:r>
+          <w:r>
+            <w:t>Cambios</w:t>
           </w:r>
         </w:p>
       </w:tc>
@@ -6953,7 +10039,7 @@
     <w:lsdException w:name="Table Grid" w:uiPriority="39"/>
     <w:lsdException w:name="Table Theme" w:semiHidden="1" w:unhideWhenUsed="1"/>
     <w:lsdException w:name="Placeholder Text" w:semiHidden="1"/>
-    <w:lsdException w:name="No Spacing" w:uiPriority="1" w:qFormat="1"/>
+    <w:lsdException w:name="No Spacing" w:uiPriority="0" w:qFormat="1"/>
     <w:lsdException w:name="Light Shading" w:uiPriority="60"/>
     <w:lsdException w:name="Light List" w:uiPriority="61"/>
     <w:lsdException w:name="Light Grid" w:uiPriority="62"/>
@@ -7469,6 +10555,34 @@
       <w:contextualSpacing/>
     </w:pPr>
   </w:style>
+  <w:style w:type="paragraph" w:styleId="Sinespaciado">
+    <w:name w:val="No Spacing"/>
+    <w:link w:val="SinespaciadoCar"/>
+    <w:qFormat/>
+    <w:rsid w:val="00CA6A6B"/>
+    <w:pPr>
+      <w:spacing w:line="259" w:lineRule="auto"/>
+      <w:jc w:val="both"/>
+    </w:pPr>
+    <w:rPr>
+      <w:rFonts w:asciiTheme="minorHAnsi" w:eastAsiaTheme="minorEastAsia" w:hAnsiTheme="minorHAnsi" w:cstheme="minorBidi"/>
+      <w:sz w:val="21"/>
+      <w:szCs w:val="21"/>
+      <w:lang w:val="en-US" w:eastAsia="ja-JP"/>
+    </w:rPr>
+  </w:style>
+  <w:style w:type="character" w:customStyle="1" w:styleId="SinespaciadoCar">
+    <w:name w:val="Sin espaciado Car"/>
+    <w:basedOn w:val="Fuentedeprrafopredeter"/>
+    <w:link w:val="Sinespaciado"/>
+    <w:rsid w:val="00CA6A6B"/>
+    <w:rPr>
+      <w:rFonts w:asciiTheme="minorHAnsi" w:eastAsiaTheme="minorEastAsia" w:hAnsiTheme="minorHAnsi" w:cstheme="minorBidi"/>
+      <w:sz w:val="21"/>
+      <w:szCs w:val="21"/>
+      <w:lang w:val="en-US" w:eastAsia="ja-JP"/>
+    </w:rPr>
+  </w:style>
 </w:styles>
 </file>
 

</xml_diff>

<commit_message>
estado de las solicitudes
</commit_message>
<xml_diff>
--- a/Documentos/PGCambios.docx
+++ b/Documentos/PGCambios.docx
@@ -897,6 +897,8 @@
             </w:r>
           </w:p>
         </w:tc>
+        <w:bookmarkStart w:id="0" w:name="_GoBack"/>
+        <w:bookmarkEnd w:id="0"/>
       </w:tr>
       <w:tr>
         <w:trPr>
@@ -925,6 +927,13 @@
                 <w:szCs w:val="24"/>
               </w:rPr>
             </w:pPr>
+            <w:r>
+              <w:rPr>
+                <w:sz w:val="24"/>
+                <w:szCs w:val="24"/>
+              </w:rPr>
+              <w:t>06/07/2018</w:t>
+            </w:r>
           </w:p>
         </w:tc>
         <w:tc>
@@ -950,6 +959,13 @@
                 <w:szCs w:val="24"/>
               </w:rPr>
             </w:pPr>
+            <w:r>
+              <w:rPr>
+                <w:sz w:val="24"/>
+                <w:szCs w:val="24"/>
+              </w:rPr>
+              <w:t>0.5</w:t>
+            </w:r>
           </w:p>
         </w:tc>
         <w:tc>
@@ -975,6 +991,13 @@
                 <w:szCs w:val="24"/>
               </w:rPr>
             </w:pPr>
+            <w:r>
+              <w:rPr>
+                <w:sz w:val="24"/>
+                <w:szCs w:val="24"/>
+              </w:rPr>
+              <w:t>Estado de las solicitudes</w:t>
+            </w:r>
           </w:p>
         </w:tc>
         <w:tc>
@@ -1000,6 +1023,13 @@
                 <w:szCs w:val="24"/>
               </w:rPr>
             </w:pPr>
+            <w:r>
+              <w:rPr>
+                <w:sz w:val="24"/>
+                <w:szCs w:val="24"/>
+              </w:rPr>
+              <w:t>Atria Casiano</w:t>
+            </w:r>
           </w:p>
         </w:tc>
       </w:tr>
@@ -1417,18 +1447,102 @@
         </w:numPr>
         <w:spacing w:line="360" w:lineRule="auto"/>
         <w:rPr>
-          <w:sz w:val="24"/>
-          <w:szCs w:val="24"/>
-        </w:rPr>
-      </w:pPr>
-      <w:r>
-        <w:rPr>
+          <w:b/>
+          <w:sz w:val="24"/>
+          <w:szCs w:val="24"/>
+        </w:rPr>
+      </w:pPr>
+      <w:r>
+        <w:rPr>
+          <w:b/>
           <w:sz w:val="24"/>
           <w:szCs w:val="24"/>
         </w:rPr>
         <w:t>Tipificación de los cambios</w:t>
       </w:r>
-      <w:r>
+    </w:p>
+    <w:p>
+      <w:pPr>
+        <w:pStyle w:val="Prrafodelista"/>
+        <w:spacing w:line="360" w:lineRule="auto"/>
+        <w:rPr>
+          <w:b/>
+          <w:sz w:val="24"/>
+          <w:szCs w:val="24"/>
+        </w:rPr>
+      </w:pPr>
+    </w:p>
+    <w:p>
+      <w:pPr>
+        <w:pStyle w:val="Prrafodelista"/>
+        <w:numPr>
+          <w:ilvl w:val="0"/>
+          <w:numId w:val="1"/>
+        </w:numPr>
+        <w:spacing w:line="360" w:lineRule="auto"/>
+        <w:rPr>
+          <w:b/>
+        </w:rPr>
+      </w:pPr>
+      <w:r>
+        <w:rPr>
+          <w:b/>
+          <w:sz w:val="24"/>
+          <w:szCs w:val="24"/>
+        </w:rPr>
+        <w:t>Estado de las solicitudes</w:t>
+      </w:r>
+    </w:p>
+    <w:p>
+      <w:pPr>
+        <w:spacing w:line="360" w:lineRule="auto"/>
+        <w:rPr>
+          <w:b/>
+        </w:rPr>
+      </w:pPr>
+    </w:p>
+    <w:p>
+      <w:pPr>
+        <w:pStyle w:val="Prrafodelista"/>
+        <w:numPr>
+          <w:ilvl w:val="0"/>
+          <w:numId w:val="1"/>
+        </w:numPr>
+        <w:spacing w:line="360" w:lineRule="auto"/>
+        <w:rPr>
+          <w:sz w:val="24"/>
+          <w:szCs w:val="24"/>
+        </w:rPr>
+      </w:pPr>
+      <w:r>
+        <w:rPr>
+          <w:b/>
+          <w:sz w:val="24"/>
+          <w:szCs w:val="24"/>
+        </w:rPr>
+        <w:t>S</w:t>
+      </w:r>
+      <w:r>
+        <w:rPr>
+          <w:b/>
+          <w:sz w:val="24"/>
+          <w:szCs w:val="24"/>
+        </w:rPr>
+        <w:t>olicitud de</w:t>
+      </w:r>
+      <w:r>
+        <w:rPr>
+          <w:b/>
+          <w:sz w:val="24"/>
+          <w:szCs w:val="24"/>
+        </w:rPr>
+        <w:t xml:space="preserve"> cambio</w:t>
+      </w:r>
+      <w:r>
+        <w:rPr>
+          <w:sz w:val="24"/>
+          <w:szCs w:val="24"/>
+        </w:rPr>
         <w:br w:type="page"/>
       </w:r>
     </w:p>
@@ -8819,8 +8933,615 @@
         </w:rPr>
         <w:t xml:space="preserve"> Descripción de tipos de cambio</w:t>
       </w:r>
-      <w:bookmarkStart w:id="0" w:name="_GoBack"/>
-      <w:bookmarkEnd w:id="0"/>
+    </w:p>
+    <w:p>
+      <w:pPr>
+        <w:spacing w:line="360" w:lineRule="auto"/>
+        <w:rPr>
+          <w:sz w:val="24"/>
+          <w:szCs w:val="24"/>
+        </w:rPr>
+      </w:pPr>
+    </w:p>
+    <w:p>
+      <w:pPr>
+        <w:spacing w:line="360" w:lineRule="auto"/>
+        <w:rPr>
+          <w:sz w:val="24"/>
+          <w:szCs w:val="24"/>
+        </w:rPr>
+      </w:pPr>
+    </w:p>
+    <w:p>
+      <w:pPr>
+        <w:spacing w:line="360" w:lineRule="auto"/>
+        <w:rPr>
+          <w:b/>
+          <w:sz w:val="24"/>
+          <w:szCs w:val="24"/>
+        </w:rPr>
+      </w:pPr>
+      <w:r>
+        <w:rPr>
+          <w:b/>
+          <w:sz w:val="24"/>
+          <w:szCs w:val="24"/>
+        </w:rPr>
+        <w:t>4. Estado de las solicitudes</w:t>
+      </w:r>
+    </w:p>
+    <w:p>
+      <w:pPr>
+        <w:spacing w:line="360" w:lineRule="auto"/>
+        <w:rPr>
+          <w:sz w:val="24"/>
+          <w:szCs w:val="24"/>
+        </w:rPr>
+      </w:pPr>
+      <w:r>
+        <w:rPr>
+          <w:sz w:val="24"/>
+          <w:szCs w:val="24"/>
+        </w:rPr>
+        <w:t>En la tabla 12 se lista los posibles estados en los que se encontrarán las solicitudes durante el proceso de gestión del cambio.</w:t>
+      </w:r>
+    </w:p>
+    <w:p>
+      <w:pPr>
+        <w:spacing w:line="360" w:lineRule="auto"/>
+        <w:rPr>
+          <w:sz w:val="24"/>
+          <w:szCs w:val="24"/>
+        </w:rPr>
+      </w:pPr>
+    </w:p>
+    <w:tbl>
+      <w:tblPr>
+        <w:tblStyle w:val="Tablaconcuadrcula"/>
+        <w:tblW w:w="0" w:type="auto"/>
+        <w:tblLook w:val="04A0" w:firstRow="1" w:lastRow="0" w:firstColumn="1" w:lastColumn="0" w:noHBand="0" w:noVBand="1"/>
+      </w:tblPr>
+      <w:tblGrid>
+        <w:gridCol w:w="2376"/>
+        <w:gridCol w:w="6790"/>
+      </w:tblGrid>
+      <w:tr>
+        <w:tc>
+          <w:tcPr>
+            <w:tcW w:w="2376" w:type="dxa"/>
+          </w:tcPr>
+          <w:p>
+            <w:pPr>
+              <w:spacing w:before="240" w:line="360" w:lineRule="auto"/>
+              <w:jc w:val="center"/>
+              <w:rPr>
+                <w:sz w:val="24"/>
+                <w:szCs w:val="24"/>
+              </w:rPr>
+            </w:pPr>
+            <w:r>
+              <w:rPr>
+                <w:sz w:val="24"/>
+                <w:szCs w:val="24"/>
+              </w:rPr>
+              <w:t>Estado</w:t>
+            </w:r>
+          </w:p>
+        </w:tc>
+        <w:tc>
+          <w:tcPr>
+            <w:tcW w:w="6790" w:type="dxa"/>
+          </w:tcPr>
+          <w:p>
+            <w:pPr>
+              <w:spacing w:before="240" w:line="360" w:lineRule="auto"/>
+              <w:jc w:val="center"/>
+              <w:rPr>
+                <w:sz w:val="24"/>
+                <w:szCs w:val="24"/>
+              </w:rPr>
+            </w:pPr>
+            <w:r>
+              <w:rPr>
+                <w:sz w:val="24"/>
+                <w:szCs w:val="24"/>
+              </w:rPr>
+              <w:t>Descripción</w:t>
+            </w:r>
+          </w:p>
+        </w:tc>
+      </w:tr>
+      <w:tr>
+        <w:tc>
+          <w:tcPr>
+            <w:tcW w:w="2376" w:type="dxa"/>
+          </w:tcPr>
+          <w:p>
+            <w:pPr>
+              <w:spacing w:before="240" w:line="360" w:lineRule="auto"/>
+              <w:jc w:val="center"/>
+              <w:rPr>
+                <w:sz w:val="24"/>
+                <w:szCs w:val="24"/>
+              </w:rPr>
+            </w:pPr>
+            <w:r>
+              <w:rPr>
+                <w:sz w:val="24"/>
+                <w:szCs w:val="24"/>
+              </w:rPr>
+              <w:t>VERIFICADO</w:t>
+            </w:r>
+          </w:p>
+        </w:tc>
+        <w:tc>
+          <w:tcPr>
+            <w:tcW w:w="6790" w:type="dxa"/>
+          </w:tcPr>
+          <w:p>
+            <w:pPr>
+              <w:spacing w:before="240" w:line="360" w:lineRule="auto"/>
+              <w:rPr>
+                <w:sz w:val="24"/>
+                <w:szCs w:val="24"/>
+              </w:rPr>
+            </w:pPr>
+            <w:r>
+              <w:rPr>
+                <w:sz w:val="24"/>
+                <w:szCs w:val="24"/>
+              </w:rPr>
+              <w:t xml:space="preserve">La solicitud ha </w:t>
+            </w:r>
+            <w:r>
+              <w:rPr>
+                <w:sz w:val="24"/>
+                <w:szCs w:val="24"/>
+              </w:rPr>
+              <w:t xml:space="preserve">analizada y está en espera de ser clasificada. </w:t>
+            </w:r>
+          </w:p>
+        </w:tc>
+      </w:tr>
+      <w:tr>
+        <w:tc>
+          <w:tcPr>
+            <w:tcW w:w="2376" w:type="dxa"/>
+          </w:tcPr>
+          <w:p>
+            <w:pPr>
+              <w:spacing w:before="240" w:line="360" w:lineRule="auto"/>
+              <w:jc w:val="center"/>
+              <w:rPr>
+                <w:sz w:val="24"/>
+                <w:szCs w:val="24"/>
+              </w:rPr>
+            </w:pPr>
+            <w:r>
+              <w:rPr>
+                <w:sz w:val="24"/>
+                <w:szCs w:val="24"/>
+              </w:rPr>
+              <w:t>CLASIFICADO</w:t>
+            </w:r>
+          </w:p>
+        </w:tc>
+        <w:tc>
+          <w:tcPr>
+            <w:tcW w:w="6790" w:type="dxa"/>
+          </w:tcPr>
+          <w:p>
+            <w:pPr>
+              <w:spacing w:before="240" w:line="360" w:lineRule="auto"/>
+              <w:rPr>
+                <w:sz w:val="24"/>
+                <w:szCs w:val="24"/>
+              </w:rPr>
+            </w:pPr>
+            <w:r>
+              <w:rPr>
+                <w:sz w:val="24"/>
+                <w:szCs w:val="24"/>
+              </w:rPr>
+              <w:t>La solicitud ha sido clasificada y está en espera de que sus impactos y riesgos sean evaluados</w:t>
+            </w:r>
+          </w:p>
+        </w:tc>
+      </w:tr>
+      <w:tr>
+        <w:tc>
+          <w:tcPr>
+            <w:tcW w:w="2376" w:type="dxa"/>
+          </w:tcPr>
+          <w:p>
+            <w:pPr>
+              <w:spacing w:before="240" w:line="360" w:lineRule="auto"/>
+              <w:jc w:val="center"/>
+              <w:rPr>
+                <w:sz w:val="24"/>
+                <w:szCs w:val="24"/>
+              </w:rPr>
+            </w:pPr>
+            <w:r>
+              <w:rPr>
+                <w:sz w:val="24"/>
+                <w:szCs w:val="24"/>
+              </w:rPr>
+              <w:t>EVALUADO</w:t>
+            </w:r>
+          </w:p>
+        </w:tc>
+        <w:tc>
+          <w:tcPr>
+            <w:tcW w:w="6790" w:type="dxa"/>
+          </w:tcPr>
+          <w:p>
+            <w:pPr>
+              <w:spacing w:before="240" w:line="360" w:lineRule="auto"/>
+              <w:rPr>
+                <w:sz w:val="24"/>
+                <w:szCs w:val="24"/>
+              </w:rPr>
+            </w:pPr>
+            <w:r>
+              <w:rPr>
+                <w:sz w:val="24"/>
+                <w:szCs w:val="24"/>
+              </w:rPr>
+              <w:t>Los impactos y riesgos han sido evaluados y la solicitud de cambio está en espera de ser aprobada.</w:t>
+            </w:r>
+          </w:p>
+        </w:tc>
+      </w:tr>
+      <w:tr>
+        <w:tc>
+          <w:tcPr>
+            <w:tcW w:w="2376" w:type="dxa"/>
+          </w:tcPr>
+          <w:p>
+            <w:pPr>
+              <w:spacing w:before="240" w:line="360" w:lineRule="auto"/>
+              <w:jc w:val="center"/>
+              <w:rPr>
+                <w:sz w:val="24"/>
+                <w:szCs w:val="24"/>
+              </w:rPr>
+            </w:pPr>
+            <w:r>
+              <w:rPr>
+                <w:sz w:val="24"/>
+                <w:szCs w:val="24"/>
+              </w:rPr>
+              <w:t>APROBADO</w:t>
+            </w:r>
+          </w:p>
+        </w:tc>
+        <w:tc>
+          <w:tcPr>
+            <w:tcW w:w="6790" w:type="dxa"/>
+          </w:tcPr>
+          <w:p>
+            <w:pPr>
+              <w:spacing w:before="240" w:line="360" w:lineRule="auto"/>
+              <w:rPr>
+                <w:sz w:val="24"/>
+                <w:szCs w:val="24"/>
+              </w:rPr>
+            </w:pPr>
+            <w:r>
+              <w:rPr>
+                <w:sz w:val="24"/>
+                <w:szCs w:val="24"/>
+              </w:rPr>
+              <w:t xml:space="preserve">La solicitud de cambio ha sido aprobada y está en espera de </w:t>
+            </w:r>
+            <w:r>
+              <w:rPr>
+                <w:sz w:val="24"/>
+                <w:szCs w:val="24"/>
+              </w:rPr>
+              <w:lastRenderedPageBreak/>
+              <w:t>ser asignada.</w:t>
+            </w:r>
+          </w:p>
+        </w:tc>
+      </w:tr>
+      <w:tr>
+        <w:tc>
+          <w:tcPr>
+            <w:tcW w:w="2376" w:type="dxa"/>
+          </w:tcPr>
+          <w:p>
+            <w:pPr>
+              <w:spacing w:before="240" w:line="360" w:lineRule="auto"/>
+              <w:jc w:val="center"/>
+              <w:rPr>
+                <w:sz w:val="24"/>
+                <w:szCs w:val="24"/>
+              </w:rPr>
+            </w:pPr>
+            <w:r>
+              <w:rPr>
+                <w:sz w:val="24"/>
+                <w:szCs w:val="24"/>
+              </w:rPr>
+              <w:lastRenderedPageBreak/>
+              <w:t>PLANIFICADO</w:t>
+            </w:r>
+          </w:p>
+        </w:tc>
+        <w:tc>
+          <w:tcPr>
+            <w:tcW w:w="6790" w:type="dxa"/>
+          </w:tcPr>
+          <w:p>
+            <w:pPr>
+              <w:spacing w:before="240" w:line="360" w:lineRule="auto"/>
+              <w:rPr>
+                <w:sz w:val="24"/>
+                <w:szCs w:val="24"/>
+              </w:rPr>
+            </w:pPr>
+            <w:r>
+              <w:rPr>
+                <w:sz w:val="24"/>
+                <w:szCs w:val="24"/>
+              </w:rPr>
+              <w:t>La solicitud de cambio ha sido asignada y está en espera para ser implementada.</w:t>
+            </w:r>
+          </w:p>
+        </w:tc>
+      </w:tr>
+      <w:tr>
+        <w:tc>
+          <w:tcPr>
+            <w:tcW w:w="2376" w:type="dxa"/>
+          </w:tcPr>
+          <w:p>
+            <w:pPr>
+              <w:spacing w:before="240" w:line="360" w:lineRule="auto"/>
+              <w:jc w:val="center"/>
+              <w:rPr>
+                <w:sz w:val="24"/>
+                <w:szCs w:val="24"/>
+              </w:rPr>
+            </w:pPr>
+            <w:r>
+              <w:rPr>
+                <w:sz w:val="24"/>
+                <w:szCs w:val="24"/>
+              </w:rPr>
+              <w:t>IMPLEMENTADO</w:t>
+            </w:r>
+          </w:p>
+        </w:tc>
+        <w:tc>
+          <w:tcPr>
+            <w:tcW w:w="6790" w:type="dxa"/>
+          </w:tcPr>
+          <w:p>
+            <w:pPr>
+              <w:spacing w:before="240" w:line="360" w:lineRule="auto"/>
+              <w:rPr>
+                <w:sz w:val="24"/>
+                <w:szCs w:val="24"/>
+              </w:rPr>
+            </w:pPr>
+            <w:r>
+              <w:rPr>
+                <w:sz w:val="24"/>
+                <w:szCs w:val="24"/>
+              </w:rPr>
+              <w:t>La solicitud de cambio ha sido implementada y está en espera de ser verificada a través de pruebas</w:t>
+            </w:r>
+          </w:p>
+        </w:tc>
+      </w:tr>
+      <w:tr>
+        <w:tc>
+          <w:tcPr>
+            <w:tcW w:w="2376" w:type="dxa"/>
+          </w:tcPr>
+          <w:p>
+            <w:pPr>
+              <w:spacing w:before="240" w:line="360" w:lineRule="auto"/>
+              <w:jc w:val="center"/>
+              <w:rPr>
+                <w:sz w:val="24"/>
+                <w:szCs w:val="24"/>
+              </w:rPr>
+            </w:pPr>
+            <w:r>
+              <w:rPr>
+                <w:sz w:val="24"/>
+                <w:szCs w:val="24"/>
+              </w:rPr>
+              <w:t>VERIFICADO</w:t>
+            </w:r>
+          </w:p>
+        </w:tc>
+        <w:tc>
+          <w:tcPr>
+            <w:tcW w:w="6790" w:type="dxa"/>
+          </w:tcPr>
+          <w:p>
+            <w:pPr>
+              <w:spacing w:before="240" w:line="360" w:lineRule="auto"/>
+              <w:rPr>
+                <w:sz w:val="24"/>
+                <w:szCs w:val="24"/>
+              </w:rPr>
+            </w:pPr>
+            <w:r>
+              <w:rPr>
+                <w:sz w:val="24"/>
+                <w:szCs w:val="24"/>
+              </w:rPr>
+              <w:t>La solicitud ha sido verificada y su implementación está siendo validada por los usuarios.</w:t>
+            </w:r>
+          </w:p>
+        </w:tc>
+      </w:tr>
+      <w:tr>
+        <w:tc>
+          <w:tcPr>
+            <w:tcW w:w="2376" w:type="dxa"/>
+          </w:tcPr>
+          <w:p>
+            <w:pPr>
+              <w:spacing w:before="240" w:line="360" w:lineRule="auto"/>
+              <w:jc w:val="center"/>
+              <w:rPr>
+                <w:sz w:val="24"/>
+                <w:szCs w:val="24"/>
+              </w:rPr>
+            </w:pPr>
+            <w:r>
+              <w:rPr>
+                <w:sz w:val="24"/>
+                <w:szCs w:val="24"/>
+              </w:rPr>
+              <w:t>CERRADA</w:t>
+            </w:r>
+          </w:p>
+        </w:tc>
+        <w:tc>
+          <w:tcPr>
+            <w:tcW w:w="6790" w:type="dxa"/>
+          </w:tcPr>
+          <w:p>
+            <w:pPr>
+              <w:spacing w:before="240" w:line="360" w:lineRule="auto"/>
+              <w:rPr>
+                <w:sz w:val="24"/>
+                <w:szCs w:val="24"/>
+              </w:rPr>
+            </w:pPr>
+            <w:r>
+              <w:rPr>
+                <w:sz w:val="24"/>
+                <w:szCs w:val="24"/>
+              </w:rPr>
+              <w:t>La solicitud de cambio ha sido completada, ha pasado las fases de prueba, validación y las actualizaciones han sido publicadas.</w:t>
+            </w:r>
+          </w:p>
+        </w:tc>
+      </w:tr>
+      <w:tr>
+        <w:tc>
+          <w:tcPr>
+            <w:tcW w:w="2376" w:type="dxa"/>
+          </w:tcPr>
+          <w:p>
+            <w:pPr>
+              <w:spacing w:before="240" w:line="360" w:lineRule="auto"/>
+              <w:jc w:val="center"/>
+              <w:rPr>
+                <w:sz w:val="24"/>
+                <w:szCs w:val="24"/>
+              </w:rPr>
+            </w:pPr>
+            <w:r>
+              <w:rPr>
+                <w:sz w:val="24"/>
+                <w:szCs w:val="24"/>
+              </w:rPr>
+              <w:t>RECHAZADA</w:t>
+            </w:r>
+          </w:p>
+        </w:tc>
+        <w:tc>
+          <w:tcPr>
+            <w:tcW w:w="6790" w:type="dxa"/>
+          </w:tcPr>
+          <w:p>
+            <w:pPr>
+              <w:spacing w:before="240" w:line="360" w:lineRule="auto"/>
+              <w:rPr>
+                <w:sz w:val="24"/>
+                <w:szCs w:val="24"/>
+              </w:rPr>
+            </w:pPr>
+            <w:r>
+              <w:rPr>
+                <w:sz w:val="24"/>
+                <w:szCs w:val="24"/>
+              </w:rPr>
+              <w:t>La solicitud es rechazada.</w:t>
+            </w:r>
+          </w:p>
+        </w:tc>
+      </w:tr>
+      <w:tr>
+        <w:tc>
+          <w:tcPr>
+            <w:tcW w:w="2376" w:type="dxa"/>
+          </w:tcPr>
+          <w:p>
+            <w:pPr>
+              <w:spacing w:before="240" w:line="360" w:lineRule="auto"/>
+              <w:jc w:val="center"/>
+              <w:rPr>
+                <w:sz w:val="24"/>
+                <w:szCs w:val="24"/>
+              </w:rPr>
+            </w:pPr>
+            <w:r>
+              <w:rPr>
+                <w:sz w:val="24"/>
+                <w:szCs w:val="24"/>
+              </w:rPr>
+              <w:t>ANULADA</w:t>
+            </w:r>
+          </w:p>
+        </w:tc>
+        <w:tc>
+          <w:tcPr>
+            <w:tcW w:w="6790" w:type="dxa"/>
+          </w:tcPr>
+          <w:p>
+            <w:pPr>
+              <w:spacing w:before="240" w:line="360" w:lineRule="auto"/>
+              <w:rPr>
+                <w:sz w:val="24"/>
+                <w:szCs w:val="24"/>
+              </w:rPr>
+            </w:pPr>
+            <w:r>
+              <w:rPr>
+                <w:sz w:val="24"/>
+                <w:szCs w:val="24"/>
+              </w:rPr>
+              <w:t>La solicitud ha demorado mucho tiempo en ser atendida y por ello es anulada.</w:t>
+            </w:r>
+          </w:p>
+        </w:tc>
+      </w:tr>
+    </w:tbl>
+    <w:p>
+      <w:pPr>
+        <w:spacing w:line="360" w:lineRule="auto"/>
+        <w:jc w:val="center"/>
+        <w:rPr>
+          <w:sz w:val="24"/>
+          <w:szCs w:val="24"/>
+        </w:rPr>
+      </w:pPr>
+      <w:r>
+        <w:rPr>
+          <w:b/>
+          <w:sz w:val="24"/>
+          <w:szCs w:val="24"/>
+        </w:rPr>
+        <w:t>Tabla 12.</w:t>
+      </w:r>
+      <w:r>
+        <w:rPr>
+          <w:sz w:val="24"/>
+          <w:szCs w:val="24"/>
+        </w:rPr>
+        <w:t xml:space="preserve"> Estado de las solicitudes</w:t>
+      </w:r>
     </w:p>
     <w:sectPr>
       <w:headerReference w:type="default" r:id="rId9"/>
@@ -8958,7 +9679,7 @@
             <w:rPr>
               <w:noProof/>
             </w:rPr>
-            <w:t>13</w:t>
+            <w:t>14</w:t>
           </w:r>
           <w:r>
             <w:fldChar w:fldCharType="end"/>
@@ -9069,7 +9790,7 @@
             <w:t xml:space="preserve">Versión: </w:t>
           </w:r>
           <w:r>
-            <w:t>0.3</w:t>
+            <w:t>0.5</w:t>
           </w:r>
         </w:p>
       </w:tc>
@@ -9128,7 +9849,7 @@
             <w:t>0</w:t>
           </w:r>
           <w:r>
-            <w:t>6</w:t>
+            <w:t>7</w:t>
           </w:r>
           <w:r>
             <w:t>/0</w:t>
@@ -10583,6 +11304,25 @@
       <w:lang w:val="en-US" w:eastAsia="ja-JP"/>
     </w:rPr>
   </w:style>
+  <w:style w:type="table" w:styleId="Tablaconcuadrcula">
+    <w:name w:val="Table Grid"/>
+    <w:basedOn w:val="Tablanormal"/>
+    <w:uiPriority w:val="39"/>
+    <w:rsid w:val="00A81F1A"/>
+    <w:pPr>
+      <w:spacing w:line="240" w:lineRule="auto"/>
+    </w:pPr>
+    <w:tblPr>
+      <w:tblBorders>
+        <w:top w:val="single" w:sz="4" w:space="0" w:color="auto"/>
+        <w:left w:val="single" w:sz="4" w:space="0" w:color="auto"/>
+        <w:bottom w:val="single" w:sz="4" w:space="0" w:color="auto"/>
+        <w:right w:val="single" w:sz="4" w:space="0" w:color="auto"/>
+        <w:insideH w:val="single" w:sz="4" w:space="0" w:color="auto"/>
+        <w:insideV w:val="single" w:sz="4" w:space="0" w:color="auto"/>
+      </w:tblBorders>
+    </w:tblPr>
+  </w:style>
 </w:styles>
 </file>
 

</xml_diff>

<commit_message>
formato de solicitud de cambio
</commit_message>
<xml_diff>
--- a/Documentos/PGCambios.docx
+++ b/Documentos/PGCambios.docx
@@ -897,8 +897,6 @@
             </w:r>
           </w:p>
         </w:tc>
-        <w:bookmarkStart w:id="0" w:name="_GoBack"/>
-        <w:bookmarkEnd w:id="0"/>
       </w:tr>
       <w:tr>
         <w:trPr>
@@ -1060,6 +1058,13 @@
                 <w:szCs w:val="24"/>
               </w:rPr>
             </w:pPr>
+            <w:r>
+              <w:rPr>
+                <w:sz w:val="24"/>
+                <w:szCs w:val="24"/>
+              </w:rPr>
+              <w:t>06/07/2018</w:t>
+            </w:r>
           </w:p>
         </w:tc>
         <w:tc>
@@ -1085,6 +1090,13 @@
                 <w:szCs w:val="24"/>
               </w:rPr>
             </w:pPr>
+            <w:r>
+              <w:rPr>
+                <w:sz w:val="24"/>
+                <w:szCs w:val="24"/>
+              </w:rPr>
+              <w:t>1.0</w:t>
+            </w:r>
           </w:p>
         </w:tc>
         <w:tc>
@@ -1110,6 +1122,13 @@
                 <w:szCs w:val="24"/>
               </w:rPr>
             </w:pPr>
+            <w:r>
+              <w:rPr>
+                <w:sz w:val="24"/>
+                <w:szCs w:val="24"/>
+              </w:rPr>
+              <w:t>Solicitud de cambio</w:t>
+            </w:r>
           </w:p>
         </w:tc>
         <w:tc>
@@ -1135,6 +1154,118 @@
                 <w:szCs w:val="24"/>
               </w:rPr>
             </w:pPr>
+            <w:r>
+              <w:rPr>
+                <w:sz w:val="24"/>
+                <w:szCs w:val="24"/>
+              </w:rPr>
+              <w:t>Atria Casiano</w:t>
+            </w:r>
+          </w:p>
+        </w:tc>
+      </w:tr>
+      <w:tr>
+        <w:trPr>
+          <w:trHeight w:val="580"/>
+        </w:trPr>
+        <w:tc>
+          <w:tcPr>
+            <w:tcW w:w="2175" w:type="dxa"/>
+            <w:tcBorders>
+              <w:top w:val="single" w:sz="8" w:space="0" w:color="8E7CC3"/>
+              <w:left w:val="single" w:sz="8" w:space="0" w:color="8E7CC3"/>
+              <w:bottom w:val="single" w:sz="8" w:space="0" w:color="8E7CC3"/>
+              <w:right w:val="single" w:sz="8" w:space="0" w:color="8E7CC3"/>
+            </w:tcBorders>
+            <w:shd w:val="clear" w:color="auto" w:fill="auto"/>
+            <w:tcMar>
+              <w:left w:w="70" w:type="dxa"/>
+            </w:tcMar>
+          </w:tcPr>
+          <w:p>
+            <w:pPr>
+              <w:spacing w:after="120" w:line="360" w:lineRule="auto"/>
+              <w:jc w:val="both"/>
+              <w:rPr>
+                <w:sz w:val="24"/>
+                <w:szCs w:val="24"/>
+              </w:rPr>
+            </w:pPr>
+          </w:p>
+        </w:tc>
+        <w:tc>
+          <w:tcPr>
+            <w:tcW w:w="1290" w:type="dxa"/>
+            <w:tcBorders>
+              <w:top w:val="single" w:sz="8" w:space="0" w:color="8E7CC3"/>
+              <w:left w:val="single" w:sz="8" w:space="0" w:color="8E7CC3"/>
+              <w:bottom w:val="single" w:sz="8" w:space="0" w:color="8E7CC3"/>
+              <w:right w:val="single" w:sz="8" w:space="0" w:color="8E7CC3"/>
+            </w:tcBorders>
+            <w:shd w:val="clear" w:color="auto" w:fill="auto"/>
+            <w:tcMar>
+              <w:left w:w="107" w:type="dxa"/>
+            </w:tcMar>
+          </w:tcPr>
+          <w:p>
+            <w:pPr>
+              <w:spacing w:after="120" w:line="360" w:lineRule="auto"/>
+              <w:jc w:val="both"/>
+              <w:rPr>
+                <w:sz w:val="24"/>
+                <w:szCs w:val="24"/>
+              </w:rPr>
+            </w:pPr>
+          </w:p>
+        </w:tc>
+        <w:tc>
+          <w:tcPr>
+            <w:tcW w:w="3300" w:type="dxa"/>
+            <w:tcBorders>
+              <w:top w:val="single" w:sz="8" w:space="0" w:color="8E7CC3"/>
+              <w:left w:val="single" w:sz="8" w:space="0" w:color="8E7CC3"/>
+              <w:bottom w:val="single" w:sz="8" w:space="0" w:color="8E7CC3"/>
+              <w:right w:val="single" w:sz="8" w:space="0" w:color="8E7CC3"/>
+            </w:tcBorders>
+            <w:shd w:val="clear" w:color="auto" w:fill="auto"/>
+            <w:tcMar>
+              <w:left w:w="107" w:type="dxa"/>
+            </w:tcMar>
+          </w:tcPr>
+          <w:p>
+            <w:pPr>
+              <w:spacing w:after="120" w:line="360" w:lineRule="auto"/>
+              <w:jc w:val="both"/>
+              <w:rPr>
+                <w:sz w:val="24"/>
+                <w:szCs w:val="24"/>
+              </w:rPr>
+            </w:pPr>
+          </w:p>
+        </w:tc>
+        <w:tc>
+          <w:tcPr>
+            <w:tcW w:w="2099" w:type="dxa"/>
+            <w:tcBorders>
+              <w:top w:val="single" w:sz="8" w:space="0" w:color="8E7CC3"/>
+              <w:left w:val="single" w:sz="8" w:space="0" w:color="8E7CC3"/>
+              <w:bottom w:val="single" w:sz="8" w:space="0" w:color="8E7CC3"/>
+              <w:right w:val="single" w:sz="8" w:space="0" w:color="8E7CC3"/>
+            </w:tcBorders>
+            <w:shd w:val="clear" w:color="auto" w:fill="auto"/>
+            <w:tcMar>
+              <w:left w:w="107" w:type="dxa"/>
+            </w:tcMar>
+          </w:tcPr>
+          <w:p>
+            <w:pPr>
+              <w:spacing w:after="120" w:line="360" w:lineRule="auto"/>
+              <w:jc w:val="both"/>
+              <w:rPr>
+                <w:sz w:val="24"/>
+                <w:szCs w:val="24"/>
+              </w:rPr>
+            </w:pPr>
           </w:p>
         </w:tc>
       </w:tr>
@@ -1514,6 +1645,14 @@
           <w:szCs w:val="24"/>
         </w:rPr>
       </w:pPr>
+      <w:r>
+        <w:rPr>
+          <w:b/>
+          <w:sz w:val="24"/>
+          <w:szCs w:val="24"/>
+        </w:rPr>
+        <w:t xml:space="preserve">Formato de </w:t>
+      </w:r>
       <w:r>
         <w:rPr>
           <w:b/>
@@ -2494,7 +2633,49 @@
                 <w:sz w:val="24"/>
                 <w:szCs w:val="24"/>
               </w:rPr>
-              <w:t>Una vez la solicitud es verificada, esta pasa a estado de VERIFICADO y será escalado para su clasificación. De no ser notificado el cambio de estado al solicitante en un plazo de 5 días, este será automáticamente pasado a un estado de ANULADO y el solicitante tendrá que volver a realiza una nueva solicitud.</w:t>
+              <w:t>Una vez la solicitud es verificada, esta pasa a</w:t>
+            </w:r>
+            <w:r>
+              <w:rPr>
+                <w:sz w:val="24"/>
+                <w:szCs w:val="24"/>
+              </w:rPr>
+              <w:t>l</w:t>
+            </w:r>
+            <w:r>
+              <w:rPr>
+                <w:sz w:val="24"/>
+                <w:szCs w:val="24"/>
+              </w:rPr>
+              <w:t xml:space="preserve"> estado </w:t>
+            </w:r>
+            <w:r>
+              <w:rPr>
+                <w:sz w:val="24"/>
+                <w:szCs w:val="24"/>
+              </w:rPr>
+              <w:t>ANALIZADO</w:t>
+            </w:r>
+            <w:r>
+              <w:rPr>
+                <w:sz w:val="24"/>
+                <w:szCs w:val="24"/>
+              </w:rPr>
+              <w:t xml:space="preserve"> y será </w:t>
+            </w:r>
+            <w:r>
+              <w:rPr>
+                <w:sz w:val="24"/>
+                <w:szCs w:val="24"/>
+              </w:rPr>
+              <w:t>enviado</w:t>
+            </w:r>
+            <w:r>
+              <w:rPr>
+                <w:sz w:val="24"/>
+                <w:szCs w:val="24"/>
+              </w:rPr>
+              <w:t xml:space="preserve"> para su clasificación. De no ser notificado el cambio de estado al solicitante en un plazo de 5 días, este será automáticamente pasado a un estado de ANULADO y el solicitante tendrá que volver a realiza una nueva solicitud.</w:t>
             </w:r>
           </w:p>
           <w:p>
@@ -9070,7 +9251,7 @@
                 <w:sz w:val="24"/>
                 <w:szCs w:val="24"/>
               </w:rPr>
-              <w:t>VERIFICADO</w:t>
+              <w:t>ANALIZADO</w:t>
             </w:r>
           </w:p>
         </w:tc>
@@ -9542,6 +9723,952 @@
         </w:rPr>
         <w:t xml:space="preserve"> Estado de las solicitudes</w:t>
       </w:r>
+    </w:p>
+    <w:p>
+      <w:pPr>
+        <w:spacing w:line="360" w:lineRule="auto"/>
+        <w:rPr>
+          <w:sz w:val="24"/>
+          <w:szCs w:val="24"/>
+        </w:rPr>
+      </w:pPr>
+    </w:p>
+    <w:p>
+      <w:pPr>
+        <w:spacing w:line="360" w:lineRule="auto"/>
+        <w:rPr>
+          <w:b/>
+          <w:sz w:val="24"/>
+          <w:szCs w:val="24"/>
+        </w:rPr>
+      </w:pPr>
+      <w:r>
+        <w:rPr>
+          <w:b/>
+          <w:sz w:val="24"/>
+          <w:szCs w:val="24"/>
+        </w:rPr>
+        <w:t>5. Formato de solicitud de cambio</w:t>
+      </w:r>
+    </w:p>
+    <w:tbl>
+      <w:tblPr>
+        <w:tblStyle w:val="Tablaconcuadrcula"/>
+        <w:tblW w:w="0" w:type="auto"/>
+        <w:tblLook w:val="04A0" w:firstRow="1" w:lastRow="0" w:firstColumn="1" w:lastColumn="0" w:noHBand="0" w:noVBand="1"/>
+      </w:tblPr>
+      <w:tblGrid>
+        <w:gridCol w:w="1809"/>
+        <w:gridCol w:w="1134"/>
+        <w:gridCol w:w="2552"/>
+        <w:gridCol w:w="1843"/>
+        <w:gridCol w:w="1828"/>
+      </w:tblGrid>
+      <w:tr>
+        <w:tc>
+          <w:tcPr>
+            <w:tcW w:w="1809" w:type="dxa"/>
+          </w:tcPr>
+          <w:p>
+            <w:pPr>
+              <w:spacing w:line="360" w:lineRule="auto"/>
+              <w:rPr>
+                <w:b/>
+                <w:sz w:val="24"/>
+                <w:szCs w:val="24"/>
+              </w:rPr>
+            </w:pPr>
+            <w:r>
+              <w:rPr>
+                <w:b/>
+                <w:sz w:val="24"/>
+                <w:szCs w:val="24"/>
+              </w:rPr>
+              <w:t>ID Solicitud</w:t>
+            </w:r>
+          </w:p>
+        </w:tc>
+        <w:tc>
+          <w:tcPr>
+            <w:tcW w:w="7357" w:type="dxa"/>
+            <w:gridSpan w:val="4"/>
+          </w:tcPr>
+          <w:p>
+            <w:pPr>
+              <w:spacing w:line="360" w:lineRule="auto"/>
+              <w:rPr>
+                <w:sz w:val="24"/>
+                <w:szCs w:val="24"/>
+              </w:rPr>
+            </w:pPr>
+            <w:r>
+              <w:rPr>
+                <w:sz w:val="24"/>
+                <w:szCs w:val="24"/>
+              </w:rPr>
+              <w:t>&lt;Generado automáticamente&gt;</w:t>
+            </w:r>
+          </w:p>
+        </w:tc>
+      </w:tr>
+      <w:tr>
+        <w:tc>
+          <w:tcPr>
+            <w:tcW w:w="1809" w:type="dxa"/>
+          </w:tcPr>
+          <w:p>
+            <w:pPr>
+              <w:spacing w:line="360" w:lineRule="auto"/>
+              <w:rPr>
+                <w:b/>
+                <w:sz w:val="24"/>
+                <w:szCs w:val="24"/>
+              </w:rPr>
+            </w:pPr>
+            <w:r>
+              <w:rPr>
+                <w:b/>
+                <w:sz w:val="24"/>
+                <w:szCs w:val="24"/>
+              </w:rPr>
+              <w:t>Proyecto</w:t>
+            </w:r>
+          </w:p>
+        </w:tc>
+        <w:tc>
+          <w:tcPr>
+            <w:tcW w:w="7357" w:type="dxa"/>
+            <w:gridSpan w:val="4"/>
+          </w:tcPr>
+          <w:p>
+            <w:pPr>
+              <w:spacing w:line="360" w:lineRule="auto"/>
+              <w:rPr>
+                <w:sz w:val="24"/>
+                <w:szCs w:val="24"/>
+              </w:rPr>
+            </w:pPr>
+          </w:p>
+        </w:tc>
+      </w:tr>
+      <w:tr>
+        <w:tc>
+          <w:tcPr>
+            <w:tcW w:w="1809" w:type="dxa"/>
+          </w:tcPr>
+          <w:p>
+            <w:pPr>
+              <w:spacing w:line="360" w:lineRule="auto"/>
+              <w:rPr>
+                <w:b/>
+                <w:sz w:val="24"/>
+                <w:szCs w:val="24"/>
+              </w:rPr>
+            </w:pPr>
+            <w:r>
+              <w:rPr>
+                <w:b/>
+                <w:sz w:val="24"/>
+                <w:szCs w:val="24"/>
+              </w:rPr>
+              <w:t>Fecha</w:t>
+            </w:r>
+          </w:p>
+        </w:tc>
+        <w:tc>
+          <w:tcPr>
+            <w:tcW w:w="7357" w:type="dxa"/>
+            <w:gridSpan w:val="4"/>
+          </w:tcPr>
+          <w:p>
+            <w:pPr>
+              <w:spacing w:line="360" w:lineRule="auto"/>
+              <w:rPr>
+                <w:sz w:val="24"/>
+                <w:szCs w:val="24"/>
+              </w:rPr>
+            </w:pPr>
+          </w:p>
+        </w:tc>
+      </w:tr>
+      <w:tr>
+        <w:tc>
+          <w:tcPr>
+            <w:tcW w:w="1809" w:type="dxa"/>
+          </w:tcPr>
+          <w:p>
+            <w:pPr>
+              <w:spacing w:line="360" w:lineRule="auto"/>
+              <w:rPr>
+                <w:b/>
+                <w:sz w:val="24"/>
+                <w:szCs w:val="24"/>
+              </w:rPr>
+            </w:pPr>
+            <w:r>
+              <w:rPr>
+                <w:b/>
+                <w:sz w:val="24"/>
+                <w:szCs w:val="24"/>
+              </w:rPr>
+              <w:t>Fuente</w:t>
+            </w:r>
+          </w:p>
+        </w:tc>
+        <w:tc>
+          <w:tcPr>
+            <w:tcW w:w="7357" w:type="dxa"/>
+            <w:gridSpan w:val="4"/>
+          </w:tcPr>
+          <w:p>
+            <w:pPr>
+              <w:spacing w:line="360" w:lineRule="auto"/>
+              <w:rPr>
+                <w:sz w:val="24"/>
+                <w:szCs w:val="24"/>
+              </w:rPr>
+            </w:pPr>
+          </w:p>
+        </w:tc>
+      </w:tr>
+      <w:tr>
+        <w:tc>
+          <w:tcPr>
+            <w:tcW w:w="1809" w:type="dxa"/>
+          </w:tcPr>
+          <w:p>
+            <w:pPr>
+              <w:spacing w:line="360" w:lineRule="auto"/>
+              <w:rPr>
+                <w:b/>
+                <w:sz w:val="24"/>
+                <w:szCs w:val="24"/>
+              </w:rPr>
+            </w:pPr>
+            <w:r>
+              <w:rPr>
+                <w:b/>
+                <w:sz w:val="24"/>
+                <w:szCs w:val="24"/>
+              </w:rPr>
+              <w:t>Autores</w:t>
+            </w:r>
+          </w:p>
+        </w:tc>
+        <w:tc>
+          <w:tcPr>
+            <w:tcW w:w="7357" w:type="dxa"/>
+            <w:gridSpan w:val="4"/>
+          </w:tcPr>
+          <w:p>
+            <w:pPr>
+              <w:spacing w:line="360" w:lineRule="auto"/>
+              <w:rPr>
+                <w:sz w:val="24"/>
+                <w:szCs w:val="24"/>
+              </w:rPr>
+            </w:pPr>
+          </w:p>
+        </w:tc>
+      </w:tr>
+      <w:tr>
+        <w:tc>
+          <w:tcPr>
+            <w:tcW w:w="9166" w:type="dxa"/>
+            <w:gridSpan w:val="5"/>
+          </w:tcPr>
+          <w:p>
+            <w:pPr>
+              <w:spacing w:line="360" w:lineRule="auto"/>
+              <w:rPr>
+                <w:b/>
+                <w:sz w:val="24"/>
+                <w:szCs w:val="24"/>
+              </w:rPr>
+            </w:pPr>
+            <w:r>
+              <w:rPr>
+                <w:b/>
+                <w:sz w:val="24"/>
+                <w:szCs w:val="24"/>
+              </w:rPr>
+              <w:t>Descripci</w:t>
+            </w:r>
+            <w:r>
+              <w:rPr>
+                <w:b/>
+                <w:sz w:val="24"/>
+                <w:szCs w:val="24"/>
+              </w:rPr>
+              <w:t>ón</w:t>
+            </w:r>
+            <w:r>
+              <w:rPr>
+                <w:b/>
+                <w:sz w:val="24"/>
+                <w:szCs w:val="24"/>
+              </w:rPr>
+              <w:t>:</w:t>
+            </w:r>
+          </w:p>
+          <w:p>
+            <w:pPr>
+              <w:spacing w:line="360" w:lineRule="auto"/>
+              <w:rPr>
+                <w:b/>
+                <w:sz w:val="24"/>
+                <w:szCs w:val="24"/>
+              </w:rPr>
+            </w:pPr>
+          </w:p>
+        </w:tc>
+      </w:tr>
+      <w:tr>
+        <w:tc>
+          <w:tcPr>
+            <w:tcW w:w="9166" w:type="dxa"/>
+            <w:gridSpan w:val="5"/>
+          </w:tcPr>
+          <w:p>
+            <w:pPr>
+              <w:spacing w:line="360" w:lineRule="auto"/>
+              <w:rPr>
+                <w:b/>
+                <w:sz w:val="24"/>
+                <w:szCs w:val="24"/>
+              </w:rPr>
+            </w:pPr>
+            <w:r>
+              <w:rPr>
+                <w:b/>
+                <w:sz w:val="24"/>
+                <w:szCs w:val="24"/>
+              </w:rPr>
+              <w:t>Justificación</w:t>
+            </w:r>
+            <w:r>
+              <w:rPr>
+                <w:b/>
+                <w:sz w:val="24"/>
+                <w:szCs w:val="24"/>
+              </w:rPr>
+              <w:t>:</w:t>
+            </w:r>
+          </w:p>
+          <w:p>
+            <w:pPr>
+              <w:spacing w:line="360" w:lineRule="auto"/>
+              <w:rPr>
+                <w:b/>
+                <w:sz w:val="24"/>
+                <w:szCs w:val="24"/>
+              </w:rPr>
+            </w:pPr>
+          </w:p>
+        </w:tc>
+      </w:tr>
+      <w:tr>
+        <w:tc>
+          <w:tcPr>
+            <w:tcW w:w="1809" w:type="dxa"/>
+          </w:tcPr>
+          <w:p>
+            <w:pPr>
+              <w:spacing w:line="360" w:lineRule="auto"/>
+              <w:rPr>
+                <w:b/>
+                <w:sz w:val="24"/>
+                <w:szCs w:val="24"/>
+              </w:rPr>
+            </w:pPr>
+            <w:r>
+              <w:rPr>
+                <w:b/>
+                <w:sz w:val="24"/>
+                <w:szCs w:val="24"/>
+              </w:rPr>
+              <w:t>Prioridad</w:t>
+            </w:r>
+          </w:p>
+        </w:tc>
+        <w:tc>
+          <w:tcPr>
+            <w:tcW w:w="7357" w:type="dxa"/>
+            <w:gridSpan w:val="4"/>
+          </w:tcPr>
+          <w:p>
+            <w:pPr>
+              <w:spacing w:line="360" w:lineRule="auto"/>
+              <w:rPr>
+                <w:sz w:val="24"/>
+                <w:szCs w:val="24"/>
+              </w:rPr>
+            </w:pPr>
+            <w:r>
+              <w:rPr>
+                <w:sz w:val="24"/>
+                <w:szCs w:val="24"/>
+              </w:rPr>
+              <w:t>[ ]Baja          [ ]Normal          [ ]Alta          [ ]Urgente</w:t>
+            </w:r>
+          </w:p>
+        </w:tc>
+      </w:tr>
+      <w:tr>
+        <w:trPr>
+          <w:trHeight w:val="838"/>
+        </w:trPr>
+        <w:tc>
+          <w:tcPr>
+            <w:tcW w:w="1809" w:type="dxa"/>
+          </w:tcPr>
+          <w:p>
+            <w:pPr>
+              <w:spacing w:line="360" w:lineRule="auto"/>
+              <w:rPr>
+                <w:b/>
+                <w:sz w:val="24"/>
+                <w:szCs w:val="24"/>
+              </w:rPr>
+            </w:pPr>
+            <w:r>
+              <w:rPr>
+                <w:b/>
+                <w:sz w:val="24"/>
+                <w:szCs w:val="24"/>
+              </w:rPr>
+              <w:t>Estado</w:t>
+            </w:r>
+          </w:p>
+        </w:tc>
+        <w:tc>
+          <w:tcPr>
+            <w:tcW w:w="7357" w:type="dxa"/>
+            <w:gridSpan w:val="4"/>
+          </w:tcPr>
+          <w:p>
+            <w:pPr>
+              <w:tabs>
+                <w:tab w:val="left" w:pos="3114"/>
+              </w:tabs>
+              <w:spacing w:line="360" w:lineRule="auto"/>
+              <w:rPr>
+                <w:sz w:val="24"/>
+                <w:szCs w:val="24"/>
+              </w:rPr>
+            </w:pPr>
+            <w:r>
+              <w:rPr>
+                <w:sz w:val="24"/>
+                <w:szCs w:val="24"/>
+              </w:rPr>
+              <w:t>[ ]Analizado</w:t>
+            </w:r>
+            <w:r>
+              <w:rPr>
+                <w:sz w:val="24"/>
+                <w:szCs w:val="24"/>
+              </w:rPr>
+              <w:tab/>
+              <w:t>[ ]Implementado</w:t>
+            </w:r>
+          </w:p>
+          <w:p>
+            <w:pPr>
+              <w:tabs>
+                <w:tab w:val="left" w:pos="3114"/>
+              </w:tabs>
+              <w:spacing w:line="360" w:lineRule="auto"/>
+              <w:rPr>
+                <w:sz w:val="24"/>
+                <w:szCs w:val="24"/>
+              </w:rPr>
+            </w:pPr>
+            <w:r>
+              <w:rPr>
+                <w:sz w:val="24"/>
+                <w:szCs w:val="24"/>
+              </w:rPr>
+              <w:t>[ ]Clasificado</w:t>
+            </w:r>
+            <w:r>
+              <w:rPr>
+                <w:sz w:val="24"/>
+                <w:szCs w:val="24"/>
+              </w:rPr>
+              <w:tab/>
+              <w:t>[ ]Verificado</w:t>
+            </w:r>
+          </w:p>
+          <w:p>
+            <w:pPr>
+              <w:tabs>
+                <w:tab w:val="left" w:pos="3114"/>
+              </w:tabs>
+              <w:spacing w:line="360" w:lineRule="auto"/>
+              <w:rPr>
+                <w:sz w:val="24"/>
+                <w:szCs w:val="24"/>
+              </w:rPr>
+            </w:pPr>
+            <w:r>
+              <w:rPr>
+                <w:sz w:val="24"/>
+                <w:szCs w:val="24"/>
+              </w:rPr>
+              <w:t>[ ]Evaluado</w:t>
+            </w:r>
+            <w:r>
+              <w:rPr>
+                <w:sz w:val="24"/>
+                <w:szCs w:val="24"/>
+              </w:rPr>
+              <w:tab/>
+              <w:t>[ ]Cerrado</w:t>
+            </w:r>
+          </w:p>
+          <w:p>
+            <w:pPr>
+              <w:tabs>
+                <w:tab w:val="left" w:pos="3114"/>
+              </w:tabs>
+              <w:spacing w:line="360" w:lineRule="auto"/>
+              <w:rPr>
+                <w:sz w:val="24"/>
+                <w:szCs w:val="24"/>
+              </w:rPr>
+            </w:pPr>
+            <w:r>
+              <w:rPr>
+                <w:sz w:val="24"/>
+                <w:szCs w:val="24"/>
+              </w:rPr>
+              <w:lastRenderedPageBreak/>
+              <w:t>[ ]Aprobado</w:t>
+            </w:r>
+            <w:r>
+              <w:rPr>
+                <w:sz w:val="24"/>
+                <w:szCs w:val="24"/>
+              </w:rPr>
+              <w:tab/>
+              <w:t>[ ]Rechazado</w:t>
+            </w:r>
+          </w:p>
+          <w:p>
+            <w:pPr>
+              <w:tabs>
+                <w:tab w:val="left" w:pos="3114"/>
+              </w:tabs>
+              <w:spacing w:line="360" w:lineRule="auto"/>
+              <w:rPr>
+                <w:sz w:val="24"/>
+                <w:szCs w:val="24"/>
+              </w:rPr>
+            </w:pPr>
+            <w:r>
+              <w:rPr>
+                <w:sz w:val="24"/>
+                <w:szCs w:val="24"/>
+              </w:rPr>
+              <w:t xml:space="preserve">[ ]Planificado          </w:t>
+            </w:r>
+            <w:r>
+              <w:rPr>
+                <w:sz w:val="24"/>
+                <w:szCs w:val="24"/>
+              </w:rPr>
+              <w:tab/>
+              <w:t>[ ]Anulado</w:t>
+            </w:r>
+          </w:p>
+        </w:tc>
+      </w:tr>
+      <w:tr>
+        <w:tc>
+          <w:tcPr>
+            <w:tcW w:w="9166" w:type="dxa"/>
+            <w:gridSpan w:val="5"/>
+          </w:tcPr>
+          <w:p>
+            <w:pPr>
+              <w:spacing w:line="360" w:lineRule="auto"/>
+              <w:rPr>
+                <w:b/>
+                <w:sz w:val="24"/>
+                <w:szCs w:val="24"/>
+              </w:rPr>
+            </w:pPr>
+            <w:r>
+              <w:rPr>
+                <w:b/>
+                <w:sz w:val="24"/>
+                <w:szCs w:val="24"/>
+              </w:rPr>
+              <w:lastRenderedPageBreak/>
+              <w:t>Descripción de la Solución:</w:t>
+            </w:r>
+          </w:p>
+          <w:p>
+            <w:pPr>
+              <w:spacing w:line="360" w:lineRule="auto"/>
+              <w:rPr>
+                <w:sz w:val="24"/>
+                <w:szCs w:val="24"/>
+              </w:rPr>
+            </w:pPr>
+          </w:p>
+        </w:tc>
+      </w:tr>
+      <w:tr>
+        <w:tc>
+          <w:tcPr>
+            <w:tcW w:w="9166" w:type="dxa"/>
+            <w:gridSpan w:val="5"/>
+          </w:tcPr>
+          <w:p>
+            <w:pPr>
+              <w:spacing w:line="360" w:lineRule="auto"/>
+              <w:rPr>
+                <w:b/>
+                <w:sz w:val="24"/>
+                <w:szCs w:val="24"/>
+              </w:rPr>
+            </w:pPr>
+            <w:r>
+              <w:rPr>
+                <w:b/>
+                <w:sz w:val="24"/>
+                <w:szCs w:val="24"/>
+              </w:rPr>
+              <w:t>Comité de Control de Cambios</w:t>
+            </w:r>
+          </w:p>
+        </w:tc>
+      </w:tr>
+      <w:tr>
+        <w:trPr>
+          <w:trHeight w:val="354"/>
+        </w:trPr>
+        <w:tc>
+          <w:tcPr>
+            <w:tcW w:w="2943" w:type="dxa"/>
+            <w:gridSpan w:val="2"/>
+          </w:tcPr>
+          <w:p>
+            <w:pPr>
+              <w:spacing w:line="360" w:lineRule="auto"/>
+              <w:jc w:val="center"/>
+              <w:rPr>
+                <w:b/>
+                <w:sz w:val="24"/>
+                <w:szCs w:val="24"/>
+              </w:rPr>
+            </w:pPr>
+            <w:r>
+              <w:rPr>
+                <w:b/>
+                <w:sz w:val="24"/>
+                <w:szCs w:val="24"/>
+              </w:rPr>
+              <w:t>Integrantes</w:t>
+            </w:r>
+          </w:p>
+        </w:tc>
+        <w:tc>
+          <w:tcPr>
+            <w:tcW w:w="2552" w:type="dxa"/>
+          </w:tcPr>
+          <w:p>
+            <w:pPr>
+              <w:spacing w:line="360" w:lineRule="auto"/>
+              <w:jc w:val="center"/>
+              <w:rPr>
+                <w:b/>
+                <w:sz w:val="24"/>
+                <w:szCs w:val="24"/>
+              </w:rPr>
+            </w:pPr>
+            <w:r>
+              <w:rPr>
+                <w:b/>
+                <w:sz w:val="24"/>
+                <w:szCs w:val="24"/>
+              </w:rPr>
+              <w:t>Cargo</w:t>
+            </w:r>
+          </w:p>
+        </w:tc>
+        <w:tc>
+          <w:tcPr>
+            <w:tcW w:w="1843" w:type="dxa"/>
+          </w:tcPr>
+          <w:p>
+            <w:pPr>
+              <w:spacing w:line="360" w:lineRule="auto"/>
+              <w:jc w:val="center"/>
+              <w:rPr>
+                <w:b/>
+                <w:sz w:val="24"/>
+                <w:szCs w:val="24"/>
+              </w:rPr>
+            </w:pPr>
+            <w:r>
+              <w:rPr>
+                <w:b/>
+                <w:sz w:val="24"/>
+                <w:szCs w:val="24"/>
+              </w:rPr>
+              <w:t>Firma</w:t>
+            </w:r>
+          </w:p>
+        </w:tc>
+        <w:tc>
+          <w:tcPr>
+            <w:tcW w:w="1828" w:type="dxa"/>
+          </w:tcPr>
+          <w:p>
+            <w:pPr>
+              <w:spacing w:line="360" w:lineRule="auto"/>
+              <w:jc w:val="center"/>
+              <w:rPr>
+                <w:b/>
+                <w:sz w:val="24"/>
+                <w:szCs w:val="24"/>
+              </w:rPr>
+            </w:pPr>
+            <w:r>
+              <w:rPr>
+                <w:b/>
+                <w:sz w:val="24"/>
+                <w:szCs w:val="24"/>
+              </w:rPr>
+              <w:t>Fecha</w:t>
+            </w:r>
+          </w:p>
+        </w:tc>
+      </w:tr>
+      <w:tr>
+        <w:trPr>
+          <w:trHeight w:val="351"/>
+        </w:trPr>
+        <w:tc>
+          <w:tcPr>
+            <w:tcW w:w="2943" w:type="dxa"/>
+            <w:gridSpan w:val="2"/>
+          </w:tcPr>
+          <w:p>
+            <w:pPr>
+              <w:spacing w:line="360" w:lineRule="auto"/>
+              <w:rPr>
+                <w:sz w:val="24"/>
+                <w:szCs w:val="24"/>
+              </w:rPr>
+            </w:pPr>
+          </w:p>
+        </w:tc>
+        <w:tc>
+          <w:tcPr>
+            <w:tcW w:w="2552" w:type="dxa"/>
+          </w:tcPr>
+          <w:p>
+            <w:pPr>
+              <w:spacing w:line="360" w:lineRule="auto"/>
+              <w:rPr>
+                <w:sz w:val="24"/>
+                <w:szCs w:val="24"/>
+              </w:rPr>
+            </w:pPr>
+          </w:p>
+        </w:tc>
+        <w:tc>
+          <w:tcPr>
+            <w:tcW w:w="1843" w:type="dxa"/>
+          </w:tcPr>
+          <w:p>
+            <w:pPr>
+              <w:spacing w:line="360" w:lineRule="auto"/>
+              <w:rPr>
+                <w:sz w:val="24"/>
+                <w:szCs w:val="24"/>
+              </w:rPr>
+            </w:pPr>
+          </w:p>
+        </w:tc>
+        <w:tc>
+          <w:tcPr>
+            <w:tcW w:w="1828" w:type="dxa"/>
+          </w:tcPr>
+          <w:p>
+            <w:pPr>
+              <w:spacing w:line="360" w:lineRule="auto"/>
+              <w:jc w:val="center"/>
+              <w:rPr>
+                <w:sz w:val="24"/>
+                <w:szCs w:val="24"/>
+              </w:rPr>
+            </w:pPr>
+            <w:r>
+              <w:rPr>
+                <w:sz w:val="24"/>
+                <w:szCs w:val="24"/>
+              </w:rPr>
+              <w:t>__/__/____</w:t>
+            </w:r>
+          </w:p>
+        </w:tc>
+      </w:tr>
+      <w:tr>
+        <w:trPr>
+          <w:trHeight w:val="351"/>
+        </w:trPr>
+        <w:tc>
+          <w:tcPr>
+            <w:tcW w:w="2943" w:type="dxa"/>
+            <w:gridSpan w:val="2"/>
+          </w:tcPr>
+          <w:p>
+            <w:pPr>
+              <w:spacing w:line="360" w:lineRule="auto"/>
+              <w:rPr>
+                <w:sz w:val="24"/>
+                <w:szCs w:val="24"/>
+              </w:rPr>
+            </w:pPr>
+          </w:p>
+        </w:tc>
+        <w:tc>
+          <w:tcPr>
+            <w:tcW w:w="2552" w:type="dxa"/>
+          </w:tcPr>
+          <w:p>
+            <w:pPr>
+              <w:spacing w:line="360" w:lineRule="auto"/>
+              <w:rPr>
+                <w:sz w:val="24"/>
+                <w:szCs w:val="24"/>
+              </w:rPr>
+            </w:pPr>
+          </w:p>
+        </w:tc>
+        <w:tc>
+          <w:tcPr>
+            <w:tcW w:w="1843" w:type="dxa"/>
+          </w:tcPr>
+          <w:p>
+            <w:pPr>
+              <w:spacing w:line="360" w:lineRule="auto"/>
+              <w:rPr>
+                <w:sz w:val="24"/>
+                <w:szCs w:val="24"/>
+              </w:rPr>
+            </w:pPr>
+          </w:p>
+        </w:tc>
+        <w:tc>
+          <w:tcPr>
+            <w:tcW w:w="1828" w:type="dxa"/>
+          </w:tcPr>
+          <w:p>
+            <w:pPr>
+              <w:spacing w:line="360" w:lineRule="auto"/>
+              <w:jc w:val="center"/>
+              <w:rPr>
+                <w:sz w:val="24"/>
+                <w:szCs w:val="24"/>
+              </w:rPr>
+            </w:pPr>
+            <w:r>
+              <w:rPr>
+                <w:sz w:val="24"/>
+                <w:szCs w:val="24"/>
+              </w:rPr>
+              <w:t>__/__/____</w:t>
+            </w:r>
+          </w:p>
+        </w:tc>
+      </w:tr>
+      <w:tr>
+        <w:trPr>
+          <w:trHeight w:val="351"/>
+        </w:trPr>
+        <w:tc>
+          <w:tcPr>
+            <w:tcW w:w="2943" w:type="dxa"/>
+            <w:gridSpan w:val="2"/>
+          </w:tcPr>
+          <w:p>
+            <w:pPr>
+              <w:spacing w:line="360" w:lineRule="auto"/>
+              <w:rPr>
+                <w:sz w:val="24"/>
+                <w:szCs w:val="24"/>
+              </w:rPr>
+            </w:pPr>
+          </w:p>
+        </w:tc>
+        <w:tc>
+          <w:tcPr>
+            <w:tcW w:w="2552" w:type="dxa"/>
+          </w:tcPr>
+          <w:p>
+            <w:pPr>
+              <w:spacing w:line="360" w:lineRule="auto"/>
+              <w:rPr>
+                <w:sz w:val="24"/>
+                <w:szCs w:val="24"/>
+              </w:rPr>
+            </w:pPr>
+          </w:p>
+        </w:tc>
+        <w:tc>
+          <w:tcPr>
+            <w:tcW w:w="1843" w:type="dxa"/>
+          </w:tcPr>
+          <w:p>
+            <w:pPr>
+              <w:spacing w:line="360" w:lineRule="auto"/>
+              <w:rPr>
+                <w:sz w:val="24"/>
+                <w:szCs w:val="24"/>
+              </w:rPr>
+            </w:pPr>
+          </w:p>
+        </w:tc>
+        <w:tc>
+          <w:tcPr>
+            <w:tcW w:w="1828" w:type="dxa"/>
+          </w:tcPr>
+          <w:p>
+            <w:pPr>
+              <w:spacing w:line="360" w:lineRule="auto"/>
+              <w:jc w:val="center"/>
+              <w:rPr>
+                <w:sz w:val="24"/>
+                <w:szCs w:val="24"/>
+              </w:rPr>
+            </w:pPr>
+            <w:r>
+              <w:rPr>
+                <w:sz w:val="24"/>
+                <w:szCs w:val="24"/>
+              </w:rPr>
+              <w:t>__/__/____</w:t>
+            </w:r>
+          </w:p>
+        </w:tc>
+      </w:tr>
+    </w:tbl>
+    <w:p>
+      <w:pPr>
+        <w:spacing w:line="360" w:lineRule="auto"/>
+        <w:rPr>
+          <w:sz w:val="24"/>
+          <w:szCs w:val="24"/>
+        </w:rPr>
+      </w:pPr>
+      <w:bookmarkStart w:id="0" w:name="_GoBack"/>
+      <w:bookmarkEnd w:id="0"/>
     </w:p>
     <w:sectPr>
       <w:headerReference w:type="default" r:id="rId9"/>
@@ -9679,7 +10806,7 @@
             <w:rPr>
               <w:noProof/>
             </w:rPr>
-            <w:t>14</w:t>
+            <w:t>15</w:t>
           </w:r>
           <w:r>
             <w:fldChar w:fldCharType="end"/>
@@ -9790,7 +10917,7 @@
             <w:t xml:space="preserve">Versión: </w:t>
           </w:r>
           <w:r>
-            <w:t>0.5</w:t>
+            <w:t>1.0</w:t>
           </w:r>
         </w:p>
       </w:tc>

</xml_diff>

<commit_message>
agregando Reportes de Estado del desarrollador
</commit_message>
<xml_diff>
--- a/Documentos/PGCambios.docx
+++ b/Documentos/PGCambios.docx
@@ -1707,21 +1707,12 @@
           <w:szCs w:val="24"/>
         </w:rPr>
       </w:pPr>
-      <w:proofErr w:type="spellStart"/>
-      <w:r>
-        <w:rPr>
-          <w:sz w:val="24"/>
-          <w:szCs w:val="24"/>
-        </w:rPr>
-        <w:t>StackCode</w:t>
-      </w:r>
-      <w:proofErr w:type="spellEnd"/>
-      <w:r>
-        <w:rPr>
-          <w:sz w:val="24"/>
-          <w:szCs w:val="24"/>
-        </w:rPr>
-        <w:t xml:space="preserve"> es una empresa peruana que se caracteriza por dirigir las tendencias tecnológicas del mercado y construir las mejores soluciones tecnológicas.</w:t>
+      <w:r>
+        <w:rPr>
+          <w:sz w:val="24"/>
+          <w:szCs w:val="24"/>
+        </w:rPr>
+        <w:t>StackCode es una empresa peruana que se caracteriza por dirigir las tendencias tecnológicas del mercado y construir las mejores soluciones tecnológicas.</w:t>
       </w:r>
     </w:p>
     <w:p>
@@ -1860,23 +1851,7 @@
           <w:sz w:val="24"/>
           <w:szCs w:val="24"/>
         </w:rPr>
-        <w:t xml:space="preserve">En la tabla 01 se muestra el formato de solicitud del cambio que será utilizado por la empresa </w:t>
-      </w:r>
-      <w:proofErr w:type="spellStart"/>
-      <w:r>
-        <w:rPr>
-          <w:sz w:val="24"/>
-          <w:szCs w:val="24"/>
-        </w:rPr>
-        <w:t>StackCode</w:t>
-      </w:r>
-      <w:proofErr w:type="spellEnd"/>
-      <w:r>
-        <w:rPr>
-          <w:sz w:val="24"/>
-          <w:szCs w:val="24"/>
-        </w:rPr>
-        <w:t>.</w:t>
+        <w:t>En la tabla 01 se muestra el formato de solicitud del cambio que será utilizado por la empresa StackCode.</w:t>
       </w:r>
     </w:p>
     <w:p>
@@ -4275,8 +4250,10 @@
           <w:sz w:val="24"/>
           <w:szCs w:val="24"/>
         </w:rPr>
-        <w:t>Prioridad de una solicitud de cambio</w:t>
-      </w:r>
+        <w:t>Matriz Urgencia vs Impacto</w:t>
+      </w:r>
+      <w:bookmarkStart w:id="0" w:name="_GoBack"/>
+      <w:bookmarkEnd w:id="0"/>
     </w:p>
     <w:p>
       <w:pPr>
@@ -6737,6 +6714,35 @@
               <w:t>Solicitud del cambio</w:t>
             </w:r>
           </w:p>
+          <w:p>
+            <w:pPr>
+              <w:widowControl w:val="0"/>
+              <w:numPr>
+                <w:ilvl w:val="0"/>
+                <w:numId w:val="4"/>
+              </w:numPr>
+              <w:pBdr>
+                <w:top w:val="nil"/>
+                <w:left w:val="nil"/>
+                <w:bottom w:val="nil"/>
+                <w:right w:val="nil"/>
+                <w:between w:val="nil"/>
+              </w:pBdr>
+              <w:spacing w:line="360" w:lineRule="auto"/>
+              <w:contextualSpacing/>
+              <w:rPr>
+                <w:sz w:val="24"/>
+                <w:szCs w:val="24"/>
+              </w:rPr>
+            </w:pPr>
+            <w:r>
+              <w:rPr>
+                <w:sz w:val="24"/>
+                <w:szCs w:val="24"/>
+              </w:rPr>
+              <w:t>Una vez la solicitud es verificada, esta pasa al estado ANALIZADO y será enviado para su clasificación. De no ser notificado el cambio de estado al solicitante en un plazo de 5 días, este será automáticamente pasado a un estado de ANULADO y el solicitante tendrá que volver a realiza una nueva solicitud.</w:t>
+            </w:r>
+          </w:p>
         </w:tc>
       </w:tr>
       <w:tr>
@@ -6919,45 +6925,6 @@
               </w:rPr>
               <w:t>La solicitud tiene un máximo de 5 días hábiles como máximo para ser atendida y validada.</w:t>
             </w:r>
-          </w:p>
-          <w:p>
-            <w:pPr>
-              <w:widowControl w:val="0"/>
-              <w:numPr>
-                <w:ilvl w:val="0"/>
-                <w:numId w:val="2"/>
-              </w:numPr>
-              <w:pBdr>
-                <w:top w:val="nil"/>
-                <w:left w:val="nil"/>
-                <w:bottom w:val="nil"/>
-                <w:right w:val="nil"/>
-                <w:between w:val="nil"/>
-              </w:pBdr>
-              <w:spacing w:line="360" w:lineRule="auto"/>
-              <w:contextualSpacing/>
-              <w:rPr>
-                <w:sz w:val="24"/>
-                <w:szCs w:val="24"/>
-              </w:rPr>
-            </w:pPr>
-            <w:r>
-              <w:rPr>
-                <w:sz w:val="24"/>
-                <w:szCs w:val="24"/>
-              </w:rPr>
-              <w:t>Una vez la solicitud es verificada, esta pasa al estado ANALIZADO y será enviado para su clasificación. De no ser notificado el cambio de estado al solicitante en un plazo de 5 días, este será automáticamente pasado a un estado de ANULADO y el solicitante tendrá que volver a realiza una nueva solicitud.</w:t>
-            </w:r>
-          </w:p>
-          <w:p>
-            <w:pPr>
-              <w:widowControl w:val="0"/>
-              <w:spacing w:line="360" w:lineRule="auto"/>
-              <w:rPr>
-                <w:sz w:val="24"/>
-                <w:szCs w:val="24"/>
-              </w:rPr>
-            </w:pPr>
           </w:p>
         </w:tc>
       </w:tr>
@@ -7216,6 +7183,36 @@
               <w:t>Analizar la solicitud cambio</w:t>
             </w:r>
           </w:p>
+          <w:p>
+            <w:pPr>
+              <w:widowControl w:val="0"/>
+              <w:numPr>
+                <w:ilvl w:val="0"/>
+                <w:numId w:val="5"/>
+              </w:numPr>
+              <w:spacing w:line="360" w:lineRule="auto"/>
+              <w:contextualSpacing/>
+              <w:rPr>
+                <w:sz w:val="24"/>
+                <w:szCs w:val="24"/>
+              </w:rPr>
+            </w:pPr>
+            <w:r>
+              <w:rPr>
+                <w:sz w:val="24"/>
+                <w:szCs w:val="24"/>
+              </w:rPr>
+              <w:t xml:space="preserve">Una vez las actividades de este proceso son culminadas, la solicitud de </w:t>
+            </w:r>
+            <w:r>
+              <w:rPr>
+                <w:sz w:val="24"/>
+                <w:szCs w:val="24"/>
+              </w:rPr>
+              <w:lastRenderedPageBreak/>
+              <w:t>cambio pasa a un estado CLASIFICADO.</w:t>
+            </w:r>
+          </w:p>
         </w:tc>
       </w:tr>
       <w:tr>
@@ -7438,38 +7435,6 @@
               </w:rPr>
               <w:t>El comité tiene un plazo máximo de 2 días hábiles para clasificar el cambio.</w:t>
             </w:r>
-          </w:p>
-          <w:p>
-            <w:pPr>
-              <w:widowControl w:val="0"/>
-              <w:numPr>
-                <w:ilvl w:val="0"/>
-                <w:numId w:val="2"/>
-              </w:numPr>
-              <w:spacing w:line="360" w:lineRule="auto"/>
-              <w:contextualSpacing/>
-              <w:rPr>
-                <w:sz w:val="24"/>
-                <w:szCs w:val="24"/>
-              </w:rPr>
-            </w:pPr>
-            <w:r>
-              <w:rPr>
-                <w:sz w:val="24"/>
-                <w:szCs w:val="24"/>
-              </w:rPr>
-              <w:t>Una vez las actividades de este proceso son culminadas, la solicitud de cambio pasa a un estado CLASIFICADO.</w:t>
-            </w:r>
-          </w:p>
-          <w:p>
-            <w:pPr>
-              <w:widowControl w:val="0"/>
-              <w:spacing w:line="360" w:lineRule="auto"/>
-              <w:rPr>
-                <w:sz w:val="24"/>
-                <w:szCs w:val="24"/>
-              </w:rPr>
-            </w:pPr>
           </w:p>
         </w:tc>
       </w:tr>
@@ -7796,6 +7761,28 @@
               <w:t>Analizar los ajustes del cronograma de actividades.</w:t>
             </w:r>
           </w:p>
+          <w:p>
+            <w:pPr>
+              <w:widowControl w:val="0"/>
+              <w:numPr>
+                <w:ilvl w:val="0"/>
+                <w:numId w:val="5"/>
+              </w:numPr>
+              <w:spacing w:line="360" w:lineRule="auto"/>
+              <w:contextualSpacing/>
+              <w:rPr>
+                <w:sz w:val="24"/>
+                <w:szCs w:val="24"/>
+              </w:rPr>
+            </w:pPr>
+            <w:r>
+              <w:rPr>
+                <w:sz w:val="24"/>
+                <w:szCs w:val="24"/>
+              </w:rPr>
+              <w:t>Una vez las actividades sean culminadas, la solicitud pasa a un estado EVALUADO. De ser rechazada por aspectos de riesgos, se tendrá que adjuntar un texto describiendo la razón de rechazo y/o adjuntar documentos o correos expendidos por personal encargado de gestión de riesgos de la empresa.</w:t>
+            </w:r>
+          </w:p>
         </w:tc>
       </w:tr>
       <w:tr>
@@ -7921,6 +7908,7 @@
                 <w:sz w:val="24"/>
                 <w:szCs w:val="24"/>
               </w:rPr>
+              <w:lastRenderedPageBreak/>
               <w:t>5</w:t>
             </w:r>
             <w:r>
@@ -7993,15 +7981,7 @@
                 <w:sz w:val="24"/>
                 <w:szCs w:val="24"/>
               </w:rPr>
-              <w:t xml:space="preserve">Esta fase debe ser apoyada por los miembros de la empresa a los que </w:t>
-            </w:r>
-            <w:r>
-              <w:rPr>
-                <w:sz w:val="24"/>
-                <w:szCs w:val="24"/>
-              </w:rPr>
-              <w:lastRenderedPageBreak/>
-              <w:t>afecta el cambio.</w:t>
+              <w:t>Esta fase debe ser apoyada por los miembros de la empresa a los que afecta el cambio.</w:t>
             </w:r>
           </w:p>
           <w:p>
@@ -8045,28 +8025,6 @@
                 <w:sz w:val="24"/>
                 <w:szCs w:val="24"/>
               </w:rPr>
-              <w:t>Una vez las actividades sean culminadas, la solicitud pasa a un estado EVALUADO. De ser rechazada por aspectos de riesgos, se tendrá que adjuntar un texto describiendo la razón de rechazo y/o adjuntar documentos o correos expendidos por personal encargado de gestión de riesgos de la empresa.</w:t>
-            </w:r>
-          </w:p>
-          <w:p>
-            <w:pPr>
-              <w:widowControl w:val="0"/>
-              <w:numPr>
-                <w:ilvl w:val="0"/>
-                <w:numId w:val="2"/>
-              </w:numPr>
-              <w:spacing w:line="360" w:lineRule="auto"/>
-              <w:contextualSpacing/>
-              <w:rPr>
-                <w:sz w:val="24"/>
-                <w:szCs w:val="24"/>
-              </w:rPr>
-            </w:pPr>
-            <w:r>
-              <w:rPr>
-                <w:sz w:val="24"/>
-                <w:szCs w:val="24"/>
-              </w:rPr>
               <w:t>El CCC tiene un plazo máximo de 3 días hábiles para clasificar el cambio.</w:t>
             </w:r>
           </w:p>
@@ -8098,7 +8056,6 @@
           <w:sz w:val="24"/>
           <w:szCs w:val="24"/>
         </w:rPr>
-        <w:lastRenderedPageBreak/>
         <w:t>Tabla 0</w:t>
       </w:r>
       <w:r>
@@ -8384,211 +8341,11 @@
               <w:t>Agrupar los cambios en entregas a fin de consolidar un único si fuera posible.</w:t>
             </w:r>
           </w:p>
-        </w:tc>
-      </w:tr>
-      <w:tr>
-        <w:tc>
-          <w:tcPr>
-            <w:tcW w:w="9026" w:type="dxa"/>
-            <w:tcBorders>
-              <w:top w:val="single" w:sz="8" w:space="0" w:color="8E7CC3"/>
-              <w:left w:val="single" w:sz="8" w:space="0" w:color="8E7CC3"/>
-              <w:bottom w:val="single" w:sz="8" w:space="0" w:color="8E7CC3"/>
-              <w:right w:val="single" w:sz="8" w:space="0" w:color="8E7CC3"/>
-            </w:tcBorders>
-            <w:shd w:val="clear" w:color="auto" w:fill="D9D2E9"/>
-            <w:tcMar>
-              <w:top w:w="100" w:type="dxa"/>
-              <w:left w:w="100" w:type="dxa"/>
-              <w:bottom w:w="100" w:type="dxa"/>
-              <w:right w:w="100" w:type="dxa"/>
-            </w:tcMar>
-          </w:tcPr>
-          <w:p>
-            <w:pPr>
-              <w:widowControl w:val="0"/>
-              <w:spacing w:line="360" w:lineRule="auto"/>
-              <w:rPr>
-                <w:b/>
-                <w:sz w:val="24"/>
-                <w:szCs w:val="24"/>
-              </w:rPr>
-            </w:pPr>
-            <w:r>
-              <w:rPr>
-                <w:b/>
-                <w:sz w:val="24"/>
-                <w:szCs w:val="24"/>
-              </w:rPr>
-              <w:t>5</w:t>
-            </w:r>
-            <w:r>
-              <w:rPr>
-                <w:b/>
-                <w:sz w:val="24"/>
-                <w:szCs w:val="24"/>
-              </w:rPr>
-              <w:t>.4.2. Documentación</w:t>
-            </w:r>
-          </w:p>
-        </w:tc>
-      </w:tr>
-      <w:tr>
-        <w:tc>
-          <w:tcPr>
-            <w:tcW w:w="9026" w:type="dxa"/>
-            <w:tcBorders>
-              <w:top w:val="single" w:sz="8" w:space="0" w:color="8E7CC3"/>
-              <w:left w:val="single" w:sz="8" w:space="0" w:color="8E7CC3"/>
-              <w:bottom w:val="single" w:sz="8" w:space="0" w:color="8E7CC3"/>
-              <w:right w:val="single" w:sz="8" w:space="0" w:color="8E7CC3"/>
-            </w:tcBorders>
-            <w:shd w:val="clear" w:color="auto" w:fill="auto"/>
-            <w:tcMar>
-              <w:top w:w="100" w:type="dxa"/>
-              <w:left w:w="100" w:type="dxa"/>
-              <w:bottom w:w="100" w:type="dxa"/>
-              <w:right w:w="100" w:type="dxa"/>
-            </w:tcMar>
-          </w:tcPr>
-          <w:p>
-            <w:pPr>
-              <w:widowControl w:val="0"/>
+          <w:p>
+            <w:pPr>
               <w:numPr>
                 <w:ilvl w:val="0"/>
-                <w:numId w:val="4"/>
-              </w:numPr>
-              <w:spacing w:line="360" w:lineRule="auto"/>
-              <w:contextualSpacing/>
-              <w:rPr>
-                <w:sz w:val="24"/>
-                <w:szCs w:val="24"/>
-              </w:rPr>
-            </w:pPr>
-            <w:r>
-              <w:rPr>
-                <w:sz w:val="24"/>
-                <w:szCs w:val="24"/>
-              </w:rPr>
-              <w:t>Plan de Gestión de cambios</w:t>
-            </w:r>
-          </w:p>
-          <w:p>
-            <w:pPr>
-              <w:widowControl w:val="0"/>
-              <w:numPr>
-                <w:ilvl w:val="0"/>
-                <w:numId w:val="4"/>
-              </w:numPr>
-              <w:spacing w:line="360" w:lineRule="auto"/>
-              <w:contextualSpacing/>
-              <w:rPr>
-                <w:sz w:val="24"/>
-                <w:szCs w:val="24"/>
-              </w:rPr>
-            </w:pPr>
-            <w:r>
-              <w:rPr>
-                <w:sz w:val="24"/>
-                <w:szCs w:val="24"/>
-              </w:rPr>
-              <w:t>Solicitud del cambio</w:t>
-            </w:r>
-          </w:p>
-        </w:tc>
-      </w:tr>
-      <w:tr>
-        <w:tc>
-          <w:tcPr>
-            <w:tcW w:w="9026" w:type="dxa"/>
-            <w:tcBorders>
-              <w:top w:val="single" w:sz="8" w:space="0" w:color="8E7CC3"/>
-              <w:left w:val="single" w:sz="8" w:space="0" w:color="8E7CC3"/>
-              <w:bottom w:val="single" w:sz="8" w:space="0" w:color="8E7CC3"/>
-              <w:right w:val="single" w:sz="8" w:space="0" w:color="8E7CC3"/>
-            </w:tcBorders>
-            <w:shd w:val="clear" w:color="auto" w:fill="D9D2E9"/>
-            <w:tcMar>
-              <w:top w:w="100" w:type="dxa"/>
-              <w:left w:w="100" w:type="dxa"/>
-              <w:bottom w:w="100" w:type="dxa"/>
-              <w:right w:w="100" w:type="dxa"/>
-            </w:tcMar>
-          </w:tcPr>
-          <w:p>
-            <w:pPr>
-              <w:widowControl w:val="0"/>
-              <w:spacing w:line="360" w:lineRule="auto"/>
-              <w:rPr>
-                <w:b/>
-                <w:sz w:val="24"/>
-                <w:szCs w:val="24"/>
-              </w:rPr>
-            </w:pPr>
-            <w:r>
-              <w:rPr>
-                <w:b/>
-                <w:sz w:val="24"/>
-                <w:szCs w:val="24"/>
-              </w:rPr>
-              <w:t>5</w:t>
-            </w:r>
-            <w:r>
-              <w:rPr>
-                <w:b/>
-                <w:sz w:val="24"/>
-                <w:szCs w:val="24"/>
-              </w:rPr>
-              <w:t>.4.3. Reglas o políticas</w:t>
-            </w:r>
-          </w:p>
-        </w:tc>
-      </w:tr>
-      <w:tr>
-        <w:tc>
-          <w:tcPr>
-            <w:tcW w:w="9026" w:type="dxa"/>
-            <w:tcBorders>
-              <w:top w:val="single" w:sz="8" w:space="0" w:color="8E7CC3"/>
-              <w:left w:val="single" w:sz="8" w:space="0" w:color="8E7CC3"/>
-              <w:bottom w:val="single" w:sz="8" w:space="0" w:color="8E7CC3"/>
-              <w:right w:val="single" w:sz="8" w:space="0" w:color="8E7CC3"/>
-            </w:tcBorders>
-            <w:shd w:val="clear" w:color="auto" w:fill="auto"/>
-            <w:tcMar>
-              <w:top w:w="100" w:type="dxa"/>
-              <w:left w:w="100" w:type="dxa"/>
-              <w:bottom w:w="100" w:type="dxa"/>
-              <w:right w:w="100" w:type="dxa"/>
-            </w:tcMar>
-          </w:tcPr>
-          <w:p>
-            <w:pPr>
-              <w:widowControl w:val="0"/>
-              <w:numPr>
-                <w:ilvl w:val="0"/>
-                <w:numId w:val="2"/>
-              </w:numPr>
-              <w:spacing w:line="360" w:lineRule="auto"/>
-              <w:contextualSpacing/>
-              <w:rPr>
-                <w:sz w:val="24"/>
-                <w:szCs w:val="24"/>
-              </w:rPr>
-            </w:pPr>
-            <w:r>
-              <w:rPr>
-                <w:sz w:val="24"/>
-                <w:szCs w:val="24"/>
-              </w:rPr>
-              <w:t>Todos los cambios utilizan la cola de espera para ser atendidos.</w:t>
-            </w:r>
-          </w:p>
-          <w:p>
-            <w:pPr>
-              <w:numPr>
-                <w:ilvl w:val="0"/>
-                <w:numId w:val="2"/>
+                <w:numId w:val="5"/>
               </w:numPr>
               <w:pBdr>
                 <w:top w:val="nil"/>
@@ -8611,27 +8368,208 @@
                 <w:sz w:val="24"/>
                 <w:szCs w:val="24"/>
               </w:rPr>
-              <w:t xml:space="preserve">Una vez culminadas las actividades, la solicitud pasa un estado de </w:t>
-            </w:r>
-            <w:r>
-              <w:rPr>
-                <w:color w:val="000000"/>
-                <w:sz w:val="24"/>
-                <w:szCs w:val="24"/>
-              </w:rPr>
-              <w:lastRenderedPageBreak/>
-              <w:t>APROBADO.</w:t>
-            </w:r>
-          </w:p>
+              <w:t>Una vez culminadas las actividades, la solicitud pasa un estado de APROBADO.</w:t>
+            </w:r>
+          </w:p>
+        </w:tc>
+      </w:tr>
+      <w:tr>
+        <w:tc>
+          <w:tcPr>
+            <w:tcW w:w="9026" w:type="dxa"/>
+            <w:tcBorders>
+              <w:top w:val="single" w:sz="8" w:space="0" w:color="8E7CC3"/>
+              <w:left w:val="single" w:sz="8" w:space="0" w:color="8E7CC3"/>
+              <w:bottom w:val="single" w:sz="8" w:space="0" w:color="8E7CC3"/>
+              <w:right w:val="single" w:sz="8" w:space="0" w:color="8E7CC3"/>
+            </w:tcBorders>
+            <w:shd w:val="clear" w:color="auto" w:fill="D9D2E9"/>
+            <w:tcMar>
+              <w:top w:w="100" w:type="dxa"/>
+              <w:left w:w="100" w:type="dxa"/>
+              <w:bottom w:w="100" w:type="dxa"/>
+              <w:right w:w="100" w:type="dxa"/>
+            </w:tcMar>
+          </w:tcPr>
           <w:p>
             <w:pPr>
               <w:widowControl w:val="0"/>
               <w:spacing w:line="360" w:lineRule="auto"/>
               <w:rPr>
-                <w:sz w:val="24"/>
-                <w:szCs w:val="24"/>
-              </w:rPr>
-            </w:pPr>
+                <w:b/>
+                <w:sz w:val="24"/>
+                <w:szCs w:val="24"/>
+              </w:rPr>
+            </w:pPr>
+            <w:r>
+              <w:rPr>
+                <w:b/>
+                <w:sz w:val="24"/>
+                <w:szCs w:val="24"/>
+              </w:rPr>
+              <w:t>5</w:t>
+            </w:r>
+            <w:r>
+              <w:rPr>
+                <w:b/>
+                <w:sz w:val="24"/>
+                <w:szCs w:val="24"/>
+              </w:rPr>
+              <w:t>.4.2. Documentación</w:t>
+            </w:r>
+          </w:p>
+        </w:tc>
+      </w:tr>
+      <w:tr>
+        <w:tc>
+          <w:tcPr>
+            <w:tcW w:w="9026" w:type="dxa"/>
+            <w:tcBorders>
+              <w:top w:val="single" w:sz="8" w:space="0" w:color="8E7CC3"/>
+              <w:left w:val="single" w:sz="8" w:space="0" w:color="8E7CC3"/>
+              <w:bottom w:val="single" w:sz="8" w:space="0" w:color="8E7CC3"/>
+              <w:right w:val="single" w:sz="8" w:space="0" w:color="8E7CC3"/>
+            </w:tcBorders>
+            <w:shd w:val="clear" w:color="auto" w:fill="auto"/>
+            <w:tcMar>
+              <w:top w:w="100" w:type="dxa"/>
+              <w:left w:w="100" w:type="dxa"/>
+              <w:bottom w:w="100" w:type="dxa"/>
+              <w:right w:w="100" w:type="dxa"/>
+            </w:tcMar>
+          </w:tcPr>
+          <w:p>
+            <w:pPr>
+              <w:widowControl w:val="0"/>
+              <w:numPr>
+                <w:ilvl w:val="0"/>
+                <w:numId w:val="4"/>
+              </w:numPr>
+              <w:spacing w:line="360" w:lineRule="auto"/>
+              <w:contextualSpacing/>
+              <w:rPr>
+                <w:sz w:val="24"/>
+                <w:szCs w:val="24"/>
+              </w:rPr>
+            </w:pPr>
+            <w:r>
+              <w:rPr>
+                <w:sz w:val="24"/>
+                <w:szCs w:val="24"/>
+              </w:rPr>
+              <w:t>Plan de Gestión de cambios</w:t>
+            </w:r>
+          </w:p>
+          <w:p>
+            <w:pPr>
+              <w:widowControl w:val="0"/>
+              <w:numPr>
+                <w:ilvl w:val="0"/>
+                <w:numId w:val="4"/>
+              </w:numPr>
+              <w:spacing w:line="360" w:lineRule="auto"/>
+              <w:contextualSpacing/>
+              <w:rPr>
+                <w:sz w:val="24"/>
+                <w:szCs w:val="24"/>
+              </w:rPr>
+            </w:pPr>
+            <w:r>
+              <w:rPr>
+                <w:sz w:val="24"/>
+                <w:szCs w:val="24"/>
+              </w:rPr>
+              <w:t>Solicitud del cambio</w:t>
+            </w:r>
+          </w:p>
+        </w:tc>
+      </w:tr>
+      <w:tr>
+        <w:tc>
+          <w:tcPr>
+            <w:tcW w:w="9026" w:type="dxa"/>
+            <w:tcBorders>
+              <w:top w:val="single" w:sz="8" w:space="0" w:color="8E7CC3"/>
+              <w:left w:val="single" w:sz="8" w:space="0" w:color="8E7CC3"/>
+              <w:bottom w:val="single" w:sz="8" w:space="0" w:color="8E7CC3"/>
+              <w:right w:val="single" w:sz="8" w:space="0" w:color="8E7CC3"/>
+            </w:tcBorders>
+            <w:shd w:val="clear" w:color="auto" w:fill="D9D2E9"/>
+            <w:tcMar>
+              <w:top w:w="100" w:type="dxa"/>
+              <w:left w:w="100" w:type="dxa"/>
+              <w:bottom w:w="100" w:type="dxa"/>
+              <w:right w:w="100" w:type="dxa"/>
+            </w:tcMar>
+          </w:tcPr>
+          <w:p>
+            <w:pPr>
+              <w:widowControl w:val="0"/>
+              <w:spacing w:line="360" w:lineRule="auto"/>
+              <w:rPr>
+                <w:b/>
+                <w:sz w:val="24"/>
+                <w:szCs w:val="24"/>
+              </w:rPr>
+            </w:pPr>
+            <w:r>
+              <w:rPr>
+                <w:b/>
+                <w:sz w:val="24"/>
+                <w:szCs w:val="24"/>
+              </w:rPr>
+              <w:t>5</w:t>
+            </w:r>
+            <w:r>
+              <w:rPr>
+                <w:b/>
+                <w:sz w:val="24"/>
+                <w:szCs w:val="24"/>
+              </w:rPr>
+              <w:t>.4.3. Reglas o políticas</w:t>
+            </w:r>
+          </w:p>
+        </w:tc>
+      </w:tr>
+      <w:tr>
+        <w:tc>
+          <w:tcPr>
+            <w:tcW w:w="9026" w:type="dxa"/>
+            <w:tcBorders>
+              <w:top w:val="single" w:sz="8" w:space="0" w:color="8E7CC3"/>
+              <w:left w:val="single" w:sz="8" w:space="0" w:color="8E7CC3"/>
+              <w:bottom w:val="single" w:sz="8" w:space="0" w:color="8E7CC3"/>
+              <w:right w:val="single" w:sz="8" w:space="0" w:color="8E7CC3"/>
+            </w:tcBorders>
+            <w:shd w:val="clear" w:color="auto" w:fill="auto"/>
+            <w:tcMar>
+              <w:top w:w="100" w:type="dxa"/>
+              <w:left w:w="100" w:type="dxa"/>
+              <w:bottom w:w="100" w:type="dxa"/>
+              <w:right w:w="100" w:type="dxa"/>
+            </w:tcMar>
+          </w:tcPr>
+          <w:p>
+            <w:pPr>
+              <w:widowControl w:val="0"/>
+              <w:numPr>
+                <w:ilvl w:val="0"/>
+                <w:numId w:val="2"/>
+              </w:numPr>
+              <w:spacing w:line="360" w:lineRule="auto"/>
+              <w:contextualSpacing/>
+              <w:rPr>
+                <w:sz w:val="24"/>
+                <w:szCs w:val="24"/>
+              </w:rPr>
+            </w:pPr>
+            <w:r>
+              <w:rPr>
+                <w:sz w:val="24"/>
+                <w:szCs w:val="24"/>
+              </w:rPr>
+              <w:t>Todos los cambios utilizan la cola de espera para ser atendidos.</w:t>
+            </w:r>
           </w:p>
         </w:tc>
       </w:tr>
@@ -8651,7 +8589,6 @@
           <w:sz w:val="24"/>
           <w:szCs w:val="24"/>
         </w:rPr>
-        <w:lastRenderedPageBreak/>
         <w:t>Tabla 0</w:t>
       </w:r>
       <w:r>
@@ -8881,6 +8818,29 @@
               <w:t>Definir las fechas en base a la fecha de solicitud del cambio y al calendario del cambio.</w:t>
             </w:r>
           </w:p>
+          <w:p>
+            <w:pPr>
+              <w:widowControl w:val="0"/>
+              <w:numPr>
+                <w:ilvl w:val="0"/>
+                <w:numId w:val="5"/>
+              </w:numPr>
+              <w:spacing w:line="360" w:lineRule="auto"/>
+              <w:contextualSpacing/>
+              <w:rPr>
+                <w:sz w:val="24"/>
+                <w:szCs w:val="24"/>
+              </w:rPr>
+            </w:pPr>
+            <w:r>
+              <w:rPr>
+                <w:color w:val="000000"/>
+                <w:sz w:val="24"/>
+                <w:szCs w:val="24"/>
+              </w:rPr>
+              <w:t>Una vez culminadas las actividades, la solicitud pasa al estado PLANIFICADO.</w:t>
+            </w:r>
+          </w:p>
         </w:tc>
       </w:tr>
       <w:tr>
@@ -9087,36 +9047,6 @@
                 <w:szCs w:val="24"/>
               </w:rPr>
               <w:t>El equipo de implementación deberá obtener libre acceso a la información histórica sobre el proceso de negocio que afecta el cambio.</w:t>
-            </w:r>
-          </w:p>
-          <w:p>
-            <w:pPr>
-              <w:numPr>
-                <w:ilvl w:val="0"/>
-                <w:numId w:val="2"/>
-              </w:numPr>
-              <w:pBdr>
-                <w:top w:val="nil"/>
-                <w:left w:val="nil"/>
-                <w:bottom w:val="nil"/>
-                <w:right w:val="nil"/>
-                <w:between w:val="nil"/>
-              </w:pBdr>
-              <w:spacing w:line="360" w:lineRule="auto"/>
-              <w:contextualSpacing/>
-              <w:rPr>
-                <w:color w:val="000000"/>
-                <w:sz w:val="24"/>
-                <w:szCs w:val="24"/>
-              </w:rPr>
-            </w:pPr>
-            <w:r>
-              <w:rPr>
-                <w:color w:val="000000"/>
-                <w:sz w:val="24"/>
-                <w:szCs w:val="24"/>
-              </w:rPr>
-              <w:t>Una vez culminadas las actividades, la solicitud pasa al estado PLANIFICADO.</w:t>
             </w:r>
           </w:p>
         </w:tc>
@@ -9303,7 +9233,6 @@
                 <w:sz w:val="24"/>
                 <w:szCs w:val="24"/>
               </w:rPr>
-              <w:lastRenderedPageBreak/>
               <w:t>5</w:t>
             </w:r>
             <w:r>
@@ -9376,6 +9305,7 @@
                 <w:sz w:val="24"/>
                 <w:szCs w:val="24"/>
               </w:rPr>
+              <w:lastRenderedPageBreak/>
               <w:t>Verificar la realización de pruebas.</w:t>
             </w:r>
           </w:p>
@@ -9421,6 +9351,29 @@
                 <w:szCs w:val="24"/>
               </w:rPr>
               <w:t xml:space="preserve">Actualizar las líneas bases afectadas. </w:t>
+            </w:r>
+          </w:p>
+          <w:p>
+            <w:pPr>
+              <w:widowControl w:val="0"/>
+              <w:numPr>
+                <w:ilvl w:val="0"/>
+                <w:numId w:val="5"/>
+              </w:numPr>
+              <w:spacing w:line="360" w:lineRule="auto"/>
+              <w:contextualSpacing/>
+              <w:rPr>
+                <w:sz w:val="24"/>
+                <w:szCs w:val="24"/>
+              </w:rPr>
+            </w:pPr>
+            <w:r>
+              <w:rPr>
+                <w:color w:val="000000"/>
+                <w:sz w:val="24"/>
+                <w:szCs w:val="24"/>
+              </w:rPr>
+              <w:t>Una vez culminadas las actividades, la solicitud pasa al estado IMPLEMENTADO.</w:t>
             </w:r>
           </w:p>
         </w:tc>
@@ -9459,6 +9412,7 @@
                 <w:sz w:val="24"/>
                 <w:szCs w:val="24"/>
               </w:rPr>
+              <w:lastRenderedPageBreak/>
               <w:t>5</w:t>
             </w:r>
             <w:r>
@@ -9681,36 +9635,6 @@
                 <w:szCs w:val="24"/>
               </w:rPr>
               <w:t>Los pases a los ambientes de Test y aseguramiento de la calidad deberán contar copias de seguridad más recientes de repositorio de datos en caso se requiera.</w:t>
-            </w:r>
-          </w:p>
-          <w:p>
-            <w:pPr>
-              <w:numPr>
-                <w:ilvl w:val="0"/>
-                <w:numId w:val="2"/>
-              </w:numPr>
-              <w:pBdr>
-                <w:top w:val="nil"/>
-                <w:left w:val="nil"/>
-                <w:bottom w:val="nil"/>
-                <w:right w:val="nil"/>
-                <w:between w:val="nil"/>
-              </w:pBdr>
-              <w:spacing w:line="360" w:lineRule="auto"/>
-              <w:contextualSpacing/>
-              <w:rPr>
-                <w:color w:val="000000"/>
-                <w:sz w:val="24"/>
-                <w:szCs w:val="24"/>
-              </w:rPr>
-            </w:pPr>
-            <w:r>
-              <w:rPr>
-                <w:color w:val="000000"/>
-                <w:sz w:val="24"/>
-                <w:szCs w:val="24"/>
-              </w:rPr>
-              <w:t>Una vez culminadas las actividades, la solicitud pasa al estado IMPLEMENTADO.</w:t>
             </w:r>
           </w:p>
         </w:tc>
@@ -9969,8 +9893,30 @@
                 <w:sz w:val="24"/>
                 <w:szCs w:val="24"/>
               </w:rPr>
-              <w:lastRenderedPageBreak/>
               <w:t>Medir la satisfacción de los usuarios utilizando encuestas.</w:t>
+            </w:r>
+          </w:p>
+          <w:p>
+            <w:pPr>
+              <w:widowControl w:val="0"/>
+              <w:numPr>
+                <w:ilvl w:val="0"/>
+                <w:numId w:val="5"/>
+              </w:numPr>
+              <w:spacing w:line="360" w:lineRule="auto"/>
+              <w:contextualSpacing/>
+              <w:rPr>
+                <w:sz w:val="24"/>
+                <w:szCs w:val="24"/>
+              </w:rPr>
+            </w:pPr>
+            <w:r>
+              <w:rPr>
+                <w:color w:val="000000"/>
+                <w:sz w:val="24"/>
+                <w:szCs w:val="24"/>
+              </w:rPr>
+              <w:t>Una vez finalizadas las actividades, la solicitud pasa al estado PENDIENTE DE CIERRE.</w:t>
             </w:r>
           </w:p>
         </w:tc>
@@ -10180,36 +10126,6 @@
                 <w:szCs w:val="24"/>
               </w:rPr>
               <w:t>Las encuestas se deben realizar mediante intervenciones cortas a los usuarios.</w:t>
-            </w:r>
-          </w:p>
-          <w:p>
-            <w:pPr>
-              <w:numPr>
-                <w:ilvl w:val="0"/>
-                <w:numId w:val="2"/>
-              </w:numPr>
-              <w:pBdr>
-                <w:top w:val="nil"/>
-                <w:left w:val="nil"/>
-                <w:bottom w:val="nil"/>
-                <w:right w:val="nil"/>
-                <w:between w:val="nil"/>
-              </w:pBdr>
-              <w:spacing w:line="360" w:lineRule="auto"/>
-              <w:contextualSpacing/>
-              <w:rPr>
-                <w:color w:val="000000"/>
-                <w:sz w:val="24"/>
-                <w:szCs w:val="24"/>
-              </w:rPr>
-            </w:pPr>
-            <w:r>
-              <w:rPr>
-                <w:color w:val="000000"/>
-                <w:sz w:val="24"/>
-                <w:szCs w:val="24"/>
-              </w:rPr>
-              <w:t xml:space="preserve">Una vez finalizadas las actividades, la solicitud pasa al estado PENDIENTE DE CIERRE. </w:t>
             </w:r>
           </w:p>
         </w:tc>
@@ -10429,15 +10345,26 @@
           </w:tcPr>
           <w:p>
             <w:pPr>
+              <w:pStyle w:val="Prrafodelista"/>
               <w:widowControl w:val="0"/>
-              <w:spacing w:line="360" w:lineRule="auto"/>
-              <w:ind w:left="720"/>
-              <w:contextualSpacing/>
-              <w:rPr>
-                <w:sz w:val="24"/>
-                <w:szCs w:val="24"/>
-              </w:rPr>
-            </w:pPr>
+              <w:numPr>
+                <w:ilvl w:val="0"/>
+                <w:numId w:val="2"/>
+              </w:numPr>
+              <w:spacing w:line="360" w:lineRule="auto"/>
+              <w:rPr>
+                <w:sz w:val="24"/>
+                <w:szCs w:val="24"/>
+              </w:rPr>
+            </w:pPr>
+            <w:r>
+              <w:rPr>
+                <w:color w:val="000000"/>
+                <w:sz w:val="24"/>
+                <w:szCs w:val="24"/>
+              </w:rPr>
+              <w:t>La solicitud pasa al estado FINALIZADA.</w:t>
+            </w:r>
           </w:p>
         </w:tc>
       </w:tr>
@@ -10616,14 +10543,6 @@
                 <w:szCs w:val="24"/>
               </w:rPr>
             </w:pPr>
-            <w:r>
-              <w:rPr>
-                <w:color w:val="000000"/>
-                <w:sz w:val="24"/>
-                <w:szCs w:val="24"/>
-              </w:rPr>
-              <w:t>La solicitud pasa al estado FINALIZADA.</w:t>
-            </w:r>
           </w:p>
         </w:tc>
       </w:tr>
@@ -10637,8 +10556,6 @@
           <w:szCs w:val="24"/>
         </w:rPr>
       </w:pPr>
-      <w:bookmarkStart w:id="0" w:name="_GoBack"/>
-      <w:bookmarkEnd w:id="0"/>
       <w:r>
         <w:rPr>
           <w:b/>
@@ -10807,7 +10724,7 @@
             <w:rPr>
               <w:noProof/>
             </w:rPr>
-            <w:t>8</w:t>
+            <w:t>5</w:t>
           </w:r>
           <w:r>
             <w:fldChar w:fldCharType="end"/>
@@ -10888,11 +10805,9 @@
             <w:widowControl w:val="0"/>
             <w:spacing w:line="240" w:lineRule="auto"/>
           </w:pPr>
-          <w:proofErr w:type="spellStart"/>
           <w:r>
             <w:t>StackCode</w:t>
           </w:r>
-          <w:proofErr w:type="spellEnd"/>
         </w:p>
       </w:tc>
       <w:tc>

</xml_diff>